<commit_message>
Zwischen Commit Projekthandbuch, bericht, etc
</commit_message>
<xml_diff>
--- a/Deliverables/Projektbericht.docx
+++ b/Deliverables/Projektbericht.docx
@@ -154,6 +154,7 @@
           <w:szCs w:val="30"/>
         </w:rPr>
       </w:pPr>
+      <w:proofErr w:type="spellStart"/>
       <w:r>
         <w:rPr>
           <w:color w:val="333333"/>
@@ -161,7 +162,57 @@
           <w:szCs w:val="30"/>
           <w:shd w:val="clear" w:color="auto" w:fill="FFFFFF"/>
         </w:rPr>
-        <w:t>Eclipse RCP ist ein Standardframework für Geschäftsanwendungen. Mit der neusten Generation E4 wurde Eclipse RCP vollständig modernisiert. Anhand einer wichtigen RCP Applikation der SBB wird eine Migration auf Eclipse E4 exemplarisch durchgeführt und die dabei berücksichtigten Aspekte dargestellt.</w:t>
+        <w:t>Eclipse</w:t>
+      </w:r>
+      <w:proofErr w:type="spellEnd"/>
+      <w:r>
+        <w:rPr>
+          <w:color w:val="333333"/>
+          <w:sz w:val="30"/>
+          <w:szCs w:val="30"/>
+          <w:shd w:val="clear" w:color="auto" w:fill="FFFFFF"/>
+        </w:rPr>
+        <w:t xml:space="preserve"> RCP ist ein Standardframework für Geschäftsanwendungen. Mit der neusten Generation E4 wurde </w:t>
+      </w:r>
+      <w:proofErr w:type="spellStart"/>
+      <w:r>
+        <w:rPr>
+          <w:color w:val="333333"/>
+          <w:sz w:val="30"/>
+          <w:szCs w:val="30"/>
+          <w:shd w:val="clear" w:color="auto" w:fill="FFFFFF"/>
+        </w:rPr>
+        <w:t>Eclipse</w:t>
+      </w:r>
+      <w:proofErr w:type="spellEnd"/>
+      <w:r>
+        <w:rPr>
+          <w:color w:val="333333"/>
+          <w:sz w:val="30"/>
+          <w:szCs w:val="30"/>
+          <w:shd w:val="clear" w:color="auto" w:fill="FFFFFF"/>
+        </w:rPr>
+        <w:t xml:space="preserve"> RCP vollständig modernisiert. Anhand einer wichtigen RCP Applikation der SBB wird eine Migration auf </w:t>
+      </w:r>
+      <w:proofErr w:type="spellStart"/>
+      <w:r>
+        <w:rPr>
+          <w:color w:val="333333"/>
+          <w:sz w:val="30"/>
+          <w:szCs w:val="30"/>
+          <w:shd w:val="clear" w:color="auto" w:fill="FFFFFF"/>
+        </w:rPr>
+        <w:t>Eclipse</w:t>
+      </w:r>
+      <w:proofErr w:type="spellEnd"/>
+      <w:r>
+        <w:rPr>
+          <w:color w:val="333333"/>
+          <w:sz w:val="30"/>
+          <w:szCs w:val="30"/>
+          <w:shd w:val="clear" w:color="auto" w:fill="FFFFFF"/>
+        </w:rPr>
+        <w:t xml:space="preserve"> E4 exemplarisch durchgeführt und die dabei berücksichtigten Aspekte dargestellt.</w:t>
       </w:r>
     </w:p>
     <w:p>
@@ -221,8 +272,13 @@
               <w:jc w:val="left"/>
             </w:pPr>
             <w:r>
-              <w:t>Mike Rothenbühler</w:t>
-            </w:r>
+              <w:t xml:space="preserve">Mike </w:t>
+            </w:r>
+            <w:proofErr w:type="spellStart"/>
+            <w:r>
+              <w:t>Rothenbühler</w:t>
+            </w:r>
+            <w:proofErr w:type="spellEnd"/>
           </w:p>
         </w:tc>
       </w:tr>
@@ -389,8 +445,21 @@
               <w:pStyle w:val="Textkrper"/>
               <w:jc w:val="left"/>
             </w:pPr>
-            <w:r>
-              <w:t>Brawand Ueli, Hoffmann Marc, Rothenbühler Mike</w:t>
+            <w:proofErr w:type="spellStart"/>
+            <w:r>
+              <w:t>Brawand</w:t>
+            </w:r>
+            <w:proofErr w:type="spellEnd"/>
+            <w:r>
+              <w:t xml:space="preserve"> Ueli, Hoffmann Marc, </w:t>
+            </w:r>
+            <w:proofErr w:type="spellStart"/>
+            <w:r>
+              <w:t>Rothenbühler</w:t>
+            </w:r>
+            <w:proofErr w:type="spellEnd"/>
+            <w:r>
+              <w:t xml:space="preserve"> Mike</w:t>
             </w:r>
           </w:p>
         </w:tc>
@@ -416,12 +485,14 @@
           <w:b/>
         </w:rPr>
       </w:pPr>
+      <w:proofErr w:type="spellStart"/>
       <w:r>
         <w:rPr>
           <w:b/>
         </w:rPr>
         <w:t>Versionkontrolle</w:t>
       </w:r>
+      <w:proofErr w:type="spellEnd"/>
     </w:p>
     <w:tbl>
       <w:tblPr>
@@ -6142,7 +6213,39 @@
           <w:sz w:val="20"/>
           <w:szCs w:val="20"/>
         </w:rPr>
-        <w:t xml:space="preserve"> informiert die an „Migration von Eclipse 3.x nach Eclipse 4“ beteiligten Parteien über den </w:t>
+        <w:t xml:space="preserve"> informiert die an „Migration von </w:t>
+      </w:r>
+      <w:proofErr w:type="spellStart"/>
+      <w:r>
+        <w:rPr>
+          <w:sz w:val="20"/>
+          <w:szCs w:val="20"/>
+        </w:rPr>
+        <w:t>Eclipse</w:t>
+      </w:r>
+      <w:proofErr w:type="spellEnd"/>
+      <w:r>
+        <w:rPr>
+          <w:sz w:val="20"/>
+          <w:szCs w:val="20"/>
+        </w:rPr>
+        <w:t xml:space="preserve"> 3.x nach </w:t>
+      </w:r>
+      <w:proofErr w:type="spellStart"/>
+      <w:r>
+        <w:rPr>
+          <w:sz w:val="20"/>
+          <w:szCs w:val="20"/>
+        </w:rPr>
+        <w:t>Eclipse</w:t>
+      </w:r>
+      <w:proofErr w:type="spellEnd"/>
+      <w:r>
+        <w:rPr>
+          <w:sz w:val="20"/>
+          <w:szCs w:val="20"/>
+        </w:rPr>
+        <w:t xml:space="preserve"> 4“ beteiligten Parteien über den </w:t>
       </w:r>
       <w:r>
         <w:rPr>
@@ -6213,7 +6316,49 @@
         <w:rPr>
           <w:sz w:val="20"/>
         </w:rPr>
-        <w:t>Die SBB IT haben in mehreren Projekten Eclipse 3.x Rich Client Platform (im Folgenden RCP genannt) im Einsatz. Die neue Version Eclipse 4 RCP wurde bereits in mehreren neueren Projekten eingesetzt und hat sich bewährt.</w:t>
+        <w:t xml:space="preserve">Die SBB IT haben in mehreren Projekten </w:t>
+      </w:r>
+      <w:proofErr w:type="spellStart"/>
+      <w:r>
+        <w:rPr>
+          <w:sz w:val="20"/>
+        </w:rPr>
+        <w:t>Eclipse</w:t>
+      </w:r>
+      <w:proofErr w:type="spellEnd"/>
+      <w:r>
+        <w:rPr>
+          <w:sz w:val="20"/>
+        </w:rPr>
+        <w:t xml:space="preserve"> 3.x Rich Client </w:t>
+      </w:r>
+      <w:proofErr w:type="spellStart"/>
+      <w:r>
+        <w:rPr>
+          <w:sz w:val="20"/>
+        </w:rPr>
+        <w:t>Platform</w:t>
+      </w:r>
+      <w:proofErr w:type="spellEnd"/>
+      <w:r>
+        <w:rPr>
+          <w:sz w:val="20"/>
+        </w:rPr>
+        <w:t xml:space="preserve"> (im Folgenden RCP genannt) im Einsatz. Die neue Version </w:t>
+      </w:r>
+      <w:proofErr w:type="spellStart"/>
+      <w:r>
+        <w:rPr>
+          <w:sz w:val="20"/>
+        </w:rPr>
+        <w:t>Eclipse</w:t>
+      </w:r>
+      <w:proofErr w:type="spellEnd"/>
+      <w:r>
+        <w:rPr>
+          <w:sz w:val="20"/>
+        </w:rPr>
+        <w:t xml:space="preserve"> 4 RCP wurde bereits in mehreren neueren Projekten eingesetzt und hat sich bewährt.</w:t>
       </w:r>
     </w:p>
     <w:p>
@@ -6223,11 +6368,19 @@
           <w:sz w:val="20"/>
         </w:rPr>
       </w:pPr>
+      <w:proofErr w:type="spellStart"/>
       <w:r>
         <w:rPr>
           <w:sz w:val="20"/>
         </w:rPr>
-        <w:t xml:space="preserve">Eclipse RCP kurz erklärt (aus </w:t>
+        <w:t>Eclipse</w:t>
+      </w:r>
+      <w:proofErr w:type="spellEnd"/>
+      <w:r>
+        <w:rPr>
+          <w:sz w:val="20"/>
+        </w:rPr>
+        <w:t xml:space="preserve"> RCP kurz erklärt (aus </w:t>
       </w:r>
       <w:hyperlink r:id="rId12" w:history="1">
         <w:r>
@@ -6270,51 +6423,249 @@
         </w:rPr>
         <w:t>„</w:t>
       </w:r>
+      <w:proofErr w:type="spellStart"/>
       <w:r>
         <w:rPr>
           <w:i/>
           <w:sz w:val="18"/>
           <w:szCs w:val="18"/>
         </w:rPr>
-        <w:t>Eclipse bietet die Rich Client Platform, welche es Anwendungsentwicklern ermöglicht, basierend auf dem Eclipse Framework, von der Eclipse-IDE unabhängige Anwendungen zu schreiben. Eine Übersicht befindet sich auf der Eclipse-Homepage.[</w:t>
-      </w:r>
-      <w:hyperlink r:id="rId13" w:history="1">
-        <w:r>
-          <w:rPr>
-            <w:rStyle w:val="Hyperlink"/>
-            <w:i/>
-            <w:sz w:val="18"/>
-            <w:szCs w:val="18"/>
-          </w:rPr>
-          <w:t>http://eclipse.org/community/rcp.php</w:t>
-        </w:r>
-      </w:hyperlink>
+        <w:t>Eclipse</w:t>
+      </w:r>
+      <w:proofErr w:type="spellEnd"/>
       <w:r>
         <w:rPr>
           <w:i/>
           <w:sz w:val="18"/>
           <w:szCs w:val="18"/>
         </w:rPr>
-        <w:t>] Beispielsweise basiert IBM Workplace Clients auf Eclipse RCP.</w:t>
-      </w:r>
-    </w:p>
-    <w:p>
-      <w:pPr>
-        <w:spacing w:before="120"/>
-        <w:ind w:left="426"/>
+        <w:t xml:space="preserve"> bietet die Rich Client </w:t>
+      </w:r>
+      <w:proofErr w:type="spellStart"/>
+      <w:r>
         <w:rPr>
           <w:i/>
           <w:sz w:val="18"/>
           <w:szCs w:val="18"/>
         </w:rPr>
-      </w:pPr>
+        <w:t>Platform</w:t>
+      </w:r>
+      <w:proofErr w:type="spellEnd"/>
       <w:r>
         <w:rPr>
           <w:i/>
           <w:sz w:val="18"/>
           <w:szCs w:val="18"/>
         </w:rPr>
-        <w:t>Die folgenden Komponenten (Plug-ins) werden mindestens für ein Eclipse-Rich-Client-Platform-Programm benötigt:</w:t>
+        <w:t xml:space="preserve">, welche es Anwendungsentwicklern ermöglicht, basierend auf dem </w:t>
+      </w:r>
+      <w:proofErr w:type="spellStart"/>
+      <w:r>
+        <w:rPr>
+          <w:i/>
+          <w:sz w:val="18"/>
+          <w:szCs w:val="18"/>
+        </w:rPr>
+        <w:t>Eclipse</w:t>
+      </w:r>
+      <w:proofErr w:type="spellEnd"/>
+      <w:r>
+        <w:rPr>
+          <w:i/>
+          <w:sz w:val="18"/>
+          <w:szCs w:val="18"/>
+        </w:rPr>
+        <w:t xml:space="preserve"> Framework, von der </w:t>
+      </w:r>
+      <w:proofErr w:type="spellStart"/>
+      <w:r>
+        <w:rPr>
+          <w:i/>
+          <w:sz w:val="18"/>
+          <w:szCs w:val="18"/>
+        </w:rPr>
+        <w:t>Eclipse</w:t>
+      </w:r>
+      <w:proofErr w:type="spellEnd"/>
+      <w:r>
+        <w:rPr>
+          <w:i/>
+          <w:sz w:val="18"/>
+          <w:szCs w:val="18"/>
+        </w:rPr>
+        <w:t xml:space="preserve">-IDE unabhängige Anwendungen zu schreiben. Eine Übersicht befindet sich auf der </w:t>
+      </w:r>
+      <w:proofErr w:type="spellStart"/>
+      <w:r>
+        <w:rPr>
+          <w:i/>
+          <w:sz w:val="18"/>
+          <w:szCs w:val="18"/>
+        </w:rPr>
+        <w:t>Eclipse</w:t>
+      </w:r>
+      <w:proofErr w:type="spellEnd"/>
+      <w:r>
+        <w:rPr>
+          <w:i/>
+          <w:sz w:val="18"/>
+          <w:szCs w:val="18"/>
+        </w:rPr>
+        <w:t>-Homepage</w:t>
+      </w:r>
+      <w:proofErr w:type="gramStart"/>
+      <w:r>
+        <w:rPr>
+          <w:i/>
+          <w:sz w:val="18"/>
+          <w:szCs w:val="18"/>
+        </w:rPr>
+        <w:t>.[</w:t>
+      </w:r>
+      <w:proofErr w:type="gramEnd"/>
+      <w:r>
+        <w:fldChar w:fldCharType="begin"/>
+      </w:r>
+      <w:r>
+        <w:instrText xml:space="preserve"> HYPERLINK "http://eclipse.org/community/rcp.php" </w:instrText>
+      </w:r>
+      <w:r>
+        <w:fldChar w:fldCharType="separate"/>
+      </w:r>
+      <w:r>
+        <w:rPr>
+          <w:rStyle w:val="Hyperlink"/>
+          <w:i/>
+          <w:sz w:val="18"/>
+          <w:szCs w:val="18"/>
+        </w:rPr>
+        <w:t>http://eclipse.org/community/rcp.php</w:t>
+      </w:r>
+      <w:r>
+        <w:rPr>
+          <w:rStyle w:val="Hyperlink"/>
+          <w:i/>
+          <w:sz w:val="18"/>
+          <w:szCs w:val="18"/>
+        </w:rPr>
+        <w:fldChar w:fldCharType="end"/>
+      </w:r>
+      <w:r>
+        <w:rPr>
+          <w:i/>
+          <w:sz w:val="18"/>
+          <w:szCs w:val="18"/>
+        </w:rPr>
+        <w:t xml:space="preserve">] Beispielsweise basiert IBM </w:t>
+      </w:r>
+      <w:proofErr w:type="spellStart"/>
+      <w:r>
+        <w:rPr>
+          <w:i/>
+          <w:sz w:val="18"/>
+          <w:szCs w:val="18"/>
+        </w:rPr>
+        <w:t>Workplace</w:t>
+      </w:r>
+      <w:proofErr w:type="spellEnd"/>
+      <w:r>
+        <w:rPr>
+          <w:i/>
+          <w:sz w:val="18"/>
+          <w:szCs w:val="18"/>
+        </w:rPr>
+        <w:t xml:space="preserve"> Clients auf </w:t>
+      </w:r>
+      <w:proofErr w:type="spellStart"/>
+      <w:r>
+        <w:rPr>
+          <w:i/>
+          <w:sz w:val="18"/>
+          <w:szCs w:val="18"/>
+        </w:rPr>
+        <w:t>Eclipse</w:t>
+      </w:r>
+      <w:proofErr w:type="spellEnd"/>
+      <w:r>
+        <w:rPr>
+          <w:i/>
+          <w:sz w:val="18"/>
+          <w:szCs w:val="18"/>
+        </w:rPr>
+        <w:t xml:space="preserve"> RCP.</w:t>
+      </w:r>
+    </w:p>
+    <w:p>
+      <w:pPr>
+        <w:spacing w:before="120"/>
+        <w:ind w:left="426"/>
+        <w:rPr>
+          <w:i/>
+          <w:sz w:val="18"/>
+          <w:szCs w:val="18"/>
+        </w:rPr>
+      </w:pPr>
+      <w:r>
+        <w:rPr>
+          <w:i/>
+          <w:sz w:val="18"/>
+          <w:szCs w:val="18"/>
+        </w:rPr>
+        <w:t>Die folgenden Komponenten (</w:t>
+      </w:r>
+      <w:proofErr w:type="spellStart"/>
+      <w:r>
+        <w:rPr>
+          <w:i/>
+          <w:sz w:val="18"/>
+          <w:szCs w:val="18"/>
+        </w:rPr>
+        <w:t>Plug-ins</w:t>
+      </w:r>
+      <w:proofErr w:type="spellEnd"/>
+      <w:r>
+        <w:rPr>
+          <w:i/>
+          <w:sz w:val="18"/>
+          <w:szCs w:val="18"/>
+        </w:rPr>
+        <w:t xml:space="preserve">) werden mindestens für ein </w:t>
+      </w:r>
+      <w:proofErr w:type="spellStart"/>
+      <w:r>
+        <w:rPr>
+          <w:i/>
+          <w:sz w:val="18"/>
+          <w:szCs w:val="18"/>
+        </w:rPr>
+        <w:t>Eclipse</w:t>
+      </w:r>
+      <w:proofErr w:type="spellEnd"/>
+      <w:r>
+        <w:rPr>
+          <w:i/>
+          <w:sz w:val="18"/>
+          <w:szCs w:val="18"/>
+        </w:rPr>
+        <w:t>-Rich-Client-</w:t>
+      </w:r>
+      <w:proofErr w:type="spellStart"/>
+      <w:r>
+        <w:rPr>
+          <w:i/>
+          <w:sz w:val="18"/>
+          <w:szCs w:val="18"/>
+        </w:rPr>
+        <w:t>Platform</w:t>
+      </w:r>
+      <w:proofErr w:type="spellEnd"/>
+      <w:r>
+        <w:rPr>
+          <w:i/>
+          <w:sz w:val="18"/>
+          <w:szCs w:val="18"/>
+        </w:rPr>
+        <w:t>-Programm benötigt:</w:t>
       </w:r>
     </w:p>
     <w:p>
@@ -6331,14 +6682,52 @@
           <w:szCs w:val="18"/>
         </w:rPr>
       </w:pPr>
+      <w:proofErr w:type="spellStart"/>
       <w:r>
         <w:rPr>
           <w:i/>
           <w:sz w:val="18"/>
           <w:szCs w:val="18"/>
         </w:rPr>
-        <w:t>Eclipse Core Platform – steuert den Lebenszyklus einer Eclipse-Application</w:t>
-      </w:r>
+        <w:t>Eclipse</w:t>
+      </w:r>
+      <w:proofErr w:type="spellEnd"/>
+      <w:r>
+        <w:rPr>
+          <w:i/>
+          <w:sz w:val="18"/>
+          <w:szCs w:val="18"/>
+        </w:rPr>
+        <w:t xml:space="preserve"> Core </w:t>
+      </w:r>
+      <w:proofErr w:type="spellStart"/>
+      <w:r>
+        <w:rPr>
+          <w:i/>
+          <w:sz w:val="18"/>
+          <w:szCs w:val="18"/>
+        </w:rPr>
+        <w:t>Platform</w:t>
+      </w:r>
+      <w:proofErr w:type="spellEnd"/>
+      <w:r>
+        <w:rPr>
+          <w:i/>
+          <w:sz w:val="18"/>
+          <w:szCs w:val="18"/>
+        </w:rPr>
+        <w:t xml:space="preserve"> – steuert den Lebenszyklus einer </w:t>
+      </w:r>
+      <w:proofErr w:type="spellStart"/>
+      <w:r>
+        <w:rPr>
+          <w:i/>
+          <w:sz w:val="18"/>
+          <w:szCs w:val="18"/>
+        </w:rPr>
+        <w:t>Eclipse-Application</w:t>
+      </w:r>
+      <w:proofErr w:type="spellEnd"/>
     </w:p>
     <w:p>
       <w:pPr>
@@ -6360,7 +6749,25 @@
           <w:sz w:val="18"/>
           <w:szCs w:val="18"/>
         </w:rPr>
-        <w:t>Standard Widget Toolkit (SWT)</w:t>
+        <w:t xml:space="preserve">Standard </w:t>
+      </w:r>
+      <w:proofErr w:type="spellStart"/>
+      <w:r>
+        <w:rPr>
+          <w:i/>
+          <w:sz w:val="18"/>
+          <w:szCs w:val="18"/>
+        </w:rPr>
+        <w:t>Widget</w:t>
+      </w:r>
+      <w:proofErr w:type="spellEnd"/>
+      <w:r>
+        <w:rPr>
+          <w:i/>
+          <w:sz w:val="18"/>
+          <w:szCs w:val="18"/>
+        </w:rPr>
+        <w:t xml:space="preserve"> Toolkit (SWT)</w:t>
       </w:r>
     </w:p>
     <w:p>
@@ -6377,6 +6784,7 @@
           <w:szCs w:val="18"/>
         </w:rPr>
       </w:pPr>
+      <w:proofErr w:type="spellStart"/>
       <w:r>
         <w:rPr>
           <w:i/>
@@ -6385,6 +6793,7 @@
         </w:rPr>
         <w:t>JFace</w:t>
       </w:r>
+      <w:proofErr w:type="spellEnd"/>
     </w:p>
     <w:p>
       <w:pPr>
@@ -6400,7 +6809,97 @@
           <w:sz w:val="18"/>
           <w:szCs w:val="18"/>
         </w:rPr>
-        <w:t>Weitere Eclipse-Komponenten, wie das Hilfesystem oder das automatische Aktualisierungssystem, können auch eingesetzt werden. Üblicherweise wird das Eclipse-OSGi-Framework Equinox zum Kombinieren („bundling“) der Komponenten eingesetzt.</w:t>
+        <w:t xml:space="preserve">Weitere </w:t>
+      </w:r>
+      <w:proofErr w:type="spellStart"/>
+      <w:r>
+        <w:rPr>
+          <w:i/>
+          <w:sz w:val="18"/>
+          <w:szCs w:val="18"/>
+        </w:rPr>
+        <w:t>Eclipse</w:t>
+      </w:r>
+      <w:proofErr w:type="spellEnd"/>
+      <w:r>
+        <w:rPr>
+          <w:i/>
+          <w:sz w:val="18"/>
+          <w:szCs w:val="18"/>
+        </w:rPr>
+        <w:t xml:space="preserve">-Komponenten, wie das Hilfesystem oder das automatische Aktualisierungssystem, können auch eingesetzt werden. Üblicherweise wird das </w:t>
+      </w:r>
+      <w:proofErr w:type="spellStart"/>
+      <w:r>
+        <w:rPr>
+          <w:i/>
+          <w:sz w:val="18"/>
+          <w:szCs w:val="18"/>
+        </w:rPr>
+        <w:t>Eclipse</w:t>
+      </w:r>
+      <w:proofErr w:type="spellEnd"/>
+      <w:r>
+        <w:rPr>
+          <w:i/>
+          <w:sz w:val="18"/>
+          <w:szCs w:val="18"/>
+        </w:rPr>
+        <w:t>-</w:t>
+      </w:r>
+      <w:proofErr w:type="spellStart"/>
+      <w:r>
+        <w:rPr>
+          <w:i/>
+          <w:sz w:val="18"/>
+          <w:szCs w:val="18"/>
+        </w:rPr>
+        <w:t>OSGi</w:t>
+      </w:r>
+      <w:proofErr w:type="spellEnd"/>
+      <w:r>
+        <w:rPr>
+          <w:i/>
+          <w:sz w:val="18"/>
+          <w:szCs w:val="18"/>
+        </w:rPr>
+        <w:t xml:space="preserve">-Framework </w:t>
+      </w:r>
+      <w:proofErr w:type="spellStart"/>
+      <w:r>
+        <w:rPr>
+          <w:i/>
+          <w:sz w:val="18"/>
+          <w:szCs w:val="18"/>
+        </w:rPr>
+        <w:t>Equinox</w:t>
+      </w:r>
+      <w:proofErr w:type="spellEnd"/>
+      <w:r>
+        <w:rPr>
+          <w:i/>
+          <w:sz w:val="18"/>
+          <w:szCs w:val="18"/>
+        </w:rPr>
+        <w:t xml:space="preserve"> zum Kombinieren („</w:t>
+      </w:r>
+      <w:proofErr w:type="spellStart"/>
+      <w:r>
+        <w:rPr>
+          <w:i/>
+          <w:sz w:val="18"/>
+          <w:szCs w:val="18"/>
+        </w:rPr>
+        <w:t>bundling</w:t>
+      </w:r>
+      <w:proofErr w:type="spellEnd"/>
+      <w:r>
+        <w:rPr>
+          <w:i/>
+          <w:sz w:val="18"/>
+          <w:szCs w:val="18"/>
+        </w:rPr>
+        <w:t>“) der Komponenten eingesetzt.</w:t>
       </w:r>
       <w:r>
         <w:rPr>
@@ -6428,7 +6927,105 @@
         <w:rPr>
           <w:sz w:val="20"/>
         </w:rPr>
-        <w:t>Das Rail Control System (RCS) ist eine der grössten Eclipse RCP Anwendungen bei den SBB. RCS soll mindestens noch 10 Jahre im Einsatz sein und kontinuierlich ausgebaut werden. Eclipse 3 wurde deprecated, es findet keine Weiterentwicklung mehr statt. RCS muss also auf Eclipse RCP 4 migriert werden.</w:t>
+        <w:t xml:space="preserve">Das </w:t>
+      </w:r>
+      <w:proofErr w:type="spellStart"/>
+      <w:r>
+        <w:rPr>
+          <w:sz w:val="20"/>
+        </w:rPr>
+        <w:t>Rail</w:t>
+      </w:r>
+      <w:proofErr w:type="spellEnd"/>
+      <w:r>
+        <w:rPr>
+          <w:sz w:val="20"/>
+        </w:rPr>
+        <w:t xml:space="preserve"> </w:t>
+      </w:r>
+      <w:proofErr w:type="spellStart"/>
+      <w:r>
+        <w:rPr>
+          <w:sz w:val="20"/>
+        </w:rPr>
+        <w:t>Control</w:t>
+      </w:r>
+      <w:proofErr w:type="spellEnd"/>
+      <w:r>
+        <w:rPr>
+          <w:sz w:val="20"/>
+        </w:rPr>
+        <w:t xml:space="preserve"> System (RCS) ist eine der </w:t>
+      </w:r>
+      <w:proofErr w:type="spellStart"/>
+      <w:r>
+        <w:rPr>
+          <w:sz w:val="20"/>
+        </w:rPr>
+        <w:t>grössten</w:t>
+      </w:r>
+      <w:proofErr w:type="spellEnd"/>
+      <w:r>
+        <w:rPr>
+          <w:sz w:val="20"/>
+        </w:rPr>
+        <w:t xml:space="preserve"> </w:t>
+      </w:r>
+      <w:proofErr w:type="spellStart"/>
+      <w:r>
+        <w:rPr>
+          <w:sz w:val="20"/>
+        </w:rPr>
+        <w:t>Eclipse</w:t>
+      </w:r>
+      <w:proofErr w:type="spellEnd"/>
+      <w:r>
+        <w:rPr>
+          <w:sz w:val="20"/>
+        </w:rPr>
+        <w:t xml:space="preserve"> RCP Anwendungen bei den SBB. RCS soll mindestens noch 10 Jahre im Einsatz sein und kontinuierlich ausgebaut werden. </w:t>
+      </w:r>
+      <w:proofErr w:type="spellStart"/>
+      <w:r>
+        <w:rPr>
+          <w:sz w:val="20"/>
+        </w:rPr>
+        <w:t>Eclipse</w:t>
+      </w:r>
+      <w:proofErr w:type="spellEnd"/>
+      <w:r>
+        <w:rPr>
+          <w:sz w:val="20"/>
+        </w:rPr>
+        <w:t xml:space="preserve"> 3 wurde </w:t>
+      </w:r>
+      <w:proofErr w:type="spellStart"/>
+      <w:r>
+        <w:rPr>
+          <w:sz w:val="20"/>
+        </w:rPr>
+        <w:t>deprecated</w:t>
+      </w:r>
+      <w:proofErr w:type="spellEnd"/>
+      <w:r>
+        <w:rPr>
+          <w:sz w:val="20"/>
+        </w:rPr>
+        <w:t xml:space="preserve">, es findet keine Weiterentwicklung mehr statt. RCS muss also auf </w:t>
+      </w:r>
+      <w:proofErr w:type="spellStart"/>
+      <w:r>
+        <w:rPr>
+          <w:sz w:val="20"/>
+        </w:rPr>
+        <w:t>Eclipse</w:t>
+      </w:r>
+      <w:proofErr w:type="spellEnd"/>
+      <w:r>
+        <w:rPr>
+          <w:sz w:val="20"/>
+        </w:rPr>
+        <w:t xml:space="preserve"> RCP 4 migriert werden.</w:t>
       </w:r>
     </w:p>
     <w:p>
@@ -6438,11 +7035,33 @@
           <w:sz w:val="20"/>
         </w:rPr>
       </w:pPr>
+      <w:proofErr w:type="spellStart"/>
       <w:r>
         <w:rPr>
           <w:sz w:val="20"/>
         </w:rPr>
-        <w:t>Eclipse RCP 4 bietet ein moderneres Programmiermodell an als sein Vorgänger. Die vielfältigen APIs aus RCP 3.x wurden deutlich reduziert und vereinheitlicht. Die über das gesamte API verteilten Singletons wurden entfernt.</w:t>
+        <w:t>Eclipse</w:t>
+      </w:r>
+      <w:proofErr w:type="spellEnd"/>
+      <w:r>
+        <w:rPr>
+          <w:sz w:val="20"/>
+        </w:rPr>
+        <w:t xml:space="preserve"> RCP 4 bietet ein moderneres Programmiermodell an als sein Vorgänger. Die vielfältigen APIs aus RCP 3.x wurden deutlich reduziert und vereinheitlicht. Die über das gesamte API verteilten </w:t>
+      </w:r>
+      <w:proofErr w:type="gramStart"/>
+      <w:r>
+        <w:rPr>
+          <w:sz w:val="20"/>
+        </w:rPr>
+        <w:t>Singletons</w:t>
+      </w:r>
+      <w:proofErr w:type="gramEnd"/>
+      <w:r>
+        <w:rPr>
+          <w:sz w:val="20"/>
+        </w:rPr>
+        <w:t xml:space="preserve"> wurden entfernt.</w:t>
       </w:r>
     </w:p>
     <w:p>
@@ -6456,7 +7075,49 @@
         <w:rPr>
           <w:sz w:val="20"/>
         </w:rPr>
-        <w:t>Neben der Vereinfachung wurden moderne Konzepte wie Dependency Injection und Declarative Styling eingeführt.</w:t>
+        <w:t xml:space="preserve">Neben der Vereinfachung wurden moderne Konzepte wie </w:t>
+      </w:r>
+      <w:proofErr w:type="spellStart"/>
+      <w:r>
+        <w:rPr>
+          <w:sz w:val="20"/>
+        </w:rPr>
+        <w:t>Dependency</w:t>
+      </w:r>
+      <w:proofErr w:type="spellEnd"/>
+      <w:r>
+        <w:rPr>
+          <w:sz w:val="20"/>
+        </w:rPr>
+        <w:t xml:space="preserve"> </w:t>
+      </w:r>
+      <w:proofErr w:type="spellStart"/>
+      <w:r>
+        <w:rPr>
+          <w:sz w:val="20"/>
+        </w:rPr>
+        <w:t>Injection</w:t>
+      </w:r>
+      <w:proofErr w:type="spellEnd"/>
+      <w:r>
+        <w:rPr>
+          <w:sz w:val="20"/>
+        </w:rPr>
+        <w:t xml:space="preserve"> und </w:t>
+      </w:r>
+      <w:proofErr w:type="spellStart"/>
+      <w:r>
+        <w:rPr>
+          <w:sz w:val="20"/>
+        </w:rPr>
+        <w:t>Declarative</w:t>
+      </w:r>
+      <w:proofErr w:type="spellEnd"/>
+      <w:r>
+        <w:rPr>
+          <w:sz w:val="20"/>
+        </w:rPr>
+        <w:t xml:space="preserve"> Styling eingeführt.</w:t>
       </w:r>
     </w:p>
     <w:p>
@@ -6470,7 +7131,35 @@
         <w:rPr>
           <w:sz w:val="20"/>
         </w:rPr>
-        <w:t xml:space="preserve">Die Implementation von Rich Client Applikation in Eclipse RCP wird mit der Version 4 flexibler und deutlich vereinfacht. Die Produktivität der Programmierer steigt, die Testbarkeit und die Wartung der Applikationen wird erleichtert. </w:t>
+        <w:t xml:space="preserve">Die Implementation von Rich Client Applikation in </w:t>
+      </w:r>
+      <w:proofErr w:type="spellStart"/>
+      <w:r>
+        <w:rPr>
+          <w:sz w:val="20"/>
+        </w:rPr>
+        <w:t>Eclipse</w:t>
+      </w:r>
+      <w:proofErr w:type="spellEnd"/>
+      <w:r>
+        <w:rPr>
+          <w:sz w:val="20"/>
+        </w:rPr>
+        <w:t xml:space="preserve"> RCP wird mit der Version 4 flexibler und deutlich vereinfacht. Die Produktivität der Programmierer steigt, die Testbarkeit und die Wartung der Applikationen </w:t>
+      </w:r>
+      <w:proofErr w:type="gramStart"/>
+      <w:r>
+        <w:rPr>
+          <w:sz w:val="20"/>
+        </w:rPr>
+        <w:t>wird</w:t>
+      </w:r>
+      <w:proofErr w:type="gramEnd"/>
+      <w:r>
+        <w:rPr>
+          <w:sz w:val="20"/>
+        </w:rPr>
+        <w:t xml:space="preserve"> erleichtert. </w:t>
       </w:r>
     </w:p>
     <w:p>
@@ -6516,7 +7205,21 @@
         <w:rPr>
           <w:sz w:val="20"/>
         </w:rPr>
-        <w:t>Da sich mit der Version 4 einiges an Eclipse RCP geändert hat ist eine Migration nicht einfach so zu bewerkstelligen. Es gibt aus der Community (noch) nicht viele Berichte zu gelungenen Migrationen, geschweige denn eine Anleitung wie eine solche Migration erfolgreich durchgeführt werden kann.</w:t>
+        <w:t xml:space="preserve">Da sich mit der Version 4 einiges an </w:t>
+      </w:r>
+      <w:proofErr w:type="spellStart"/>
+      <w:r>
+        <w:rPr>
+          <w:sz w:val="20"/>
+        </w:rPr>
+        <w:t>Eclipse</w:t>
+      </w:r>
+      <w:proofErr w:type="spellEnd"/>
+      <w:r>
+        <w:rPr>
+          <w:sz w:val="20"/>
+        </w:rPr>
+        <w:t xml:space="preserve"> RCP geändert hat ist eine Migration nicht einfach so zu bewerkstelligen. Es gibt aus der Community (noch) nicht viele Berichte zu gelungenen Migrationen, geschweige denn eine Anleitung wie eine solche Migration erfolgreich durchgeführt werden kann.</w:t>
       </w:r>
     </w:p>
     <w:p>
@@ -6602,12 +7305,14 @@
           <w:sz w:val="20"/>
         </w:rPr>
       </w:pPr>
+      <w:proofErr w:type="spellStart"/>
       <w:r>
         <w:rPr>
           <w:sz w:val="20"/>
         </w:rPr>
         <w:t>Usability</w:t>
       </w:r>
+      <w:proofErr w:type="spellEnd"/>
     </w:p>
     <w:p>
       <w:pPr>
@@ -6625,8 +7330,30 @@
         <w:rPr>
           <w:sz w:val="20"/>
         </w:rPr>
-        <w:t>Look and Feel</w:t>
-      </w:r>
+        <w:t xml:space="preserve">Look </w:t>
+      </w:r>
+      <w:proofErr w:type="spellStart"/>
+      <w:r>
+        <w:rPr>
+          <w:sz w:val="20"/>
+        </w:rPr>
+        <w:t>and</w:t>
+      </w:r>
+      <w:proofErr w:type="spellEnd"/>
+      <w:r>
+        <w:rPr>
+          <w:sz w:val="20"/>
+        </w:rPr>
+        <w:t xml:space="preserve"> </w:t>
+      </w:r>
+      <w:proofErr w:type="spellStart"/>
+      <w:r>
+        <w:rPr>
+          <w:sz w:val="20"/>
+        </w:rPr>
+        <w:t>Feel</w:t>
+      </w:r>
+      <w:proofErr w:type="spellEnd"/>
     </w:p>
     <w:p>
       <w:pPr>
@@ -6653,7 +7380,21 @@
         <w:rPr>
           <w:sz w:val="20"/>
         </w:rPr>
-        <w:t>Mit den Erfahrungen und Ergebnissen aus der Master Thesis soll eine Migration auch für grosse Projekte relativ einfach möglich sein.</w:t>
+        <w:t xml:space="preserve">Mit den Erfahrungen und Ergebnissen aus der Master Thesis soll eine Migration auch für </w:t>
+      </w:r>
+      <w:proofErr w:type="spellStart"/>
+      <w:r>
+        <w:rPr>
+          <w:sz w:val="20"/>
+        </w:rPr>
+        <w:t>grosse</w:t>
+      </w:r>
+      <w:proofErr w:type="spellEnd"/>
+      <w:r>
+        <w:rPr>
+          <w:sz w:val="20"/>
+        </w:rPr>
+        <w:t xml:space="preserve"> Projekte relativ einfach möglich sein.</w:t>
       </w:r>
     </w:p>
     <w:p>
@@ -6716,7 +7457,23 @@
         <w:jc w:val="left"/>
       </w:pPr>
       <w:r>
-        <w:t>Bei dem RCS Client handelt es sich um die grösste Eclipse RCP Applikation der SBB mit folgenden Kennzahlen:</w:t>
+        <w:t xml:space="preserve">Bei dem RCS Client handelt es sich um die </w:t>
+      </w:r>
+      <w:proofErr w:type="spellStart"/>
+      <w:r>
+        <w:t>grösste</w:t>
+      </w:r>
+      <w:proofErr w:type="spellEnd"/>
+      <w:r>
+        <w:t xml:space="preserve"> </w:t>
+      </w:r>
+      <w:proofErr w:type="spellStart"/>
+      <w:r>
+        <w:t>Eclipse</w:t>
+      </w:r>
+      <w:proofErr w:type="spellEnd"/>
+      <w:r>
+        <w:t xml:space="preserve"> RCP Applikation der SBB mit folgenden Kennzahlen:</w:t>
       </w:r>
     </w:p>
     <w:p>
@@ -6739,8 +7496,16 @@
         <w:rPr>
           <w:sz w:val="20"/>
         </w:rPr>
-        <w:t>70 Plugins</w:t>
-      </w:r>
+        <w:t xml:space="preserve">70 </w:t>
+      </w:r>
+      <w:proofErr w:type="spellStart"/>
+      <w:r>
+        <w:rPr>
+          <w:sz w:val="20"/>
+        </w:rPr>
+        <w:t>Plugins</w:t>
+      </w:r>
+      <w:proofErr w:type="spellEnd"/>
     </w:p>
     <w:p>
       <w:pPr>
@@ -6869,7 +7634,15 @@
         <w:jc w:val="left"/>
       </w:pPr>
       <w:r>
-        <w:t>Das Knowhow über Eclipse RCP 4 wurde bereits vor Projektstart aufgebaut.</w:t>
+        <w:t xml:space="preserve">Das Knowhow über </w:t>
+      </w:r>
+      <w:proofErr w:type="spellStart"/>
+      <w:r>
+        <w:t>Eclipse</w:t>
+      </w:r>
+      <w:proofErr w:type="spellEnd"/>
+      <w:r>
+        <w:t xml:space="preserve"> RCP 4 wurde bereits vor Projektstart aufgebaut.</w:t>
       </w:r>
     </w:p>
     <w:p>
@@ -6877,10 +7650,12 @@
         <w:pStyle w:val="berschrift20"/>
         <w:ind w:left="709" w:hanging="709"/>
       </w:pPr>
+      <w:proofErr w:type="spellStart"/>
       <w:r>
         <w:t>Stakeholder</w:t>
       </w:r>
       <w:bookmarkEnd w:id="7"/>
+      <w:proofErr w:type="spellEnd"/>
     </w:p>
     <w:tbl>
       <w:tblPr>
@@ -7001,8 +7776,17 @@
                 <w:sz w:val="18"/>
                 <w:szCs w:val="18"/>
               </w:rPr>
-              <w:t>Mike Rothenbühler</w:t>
-            </w:r>
+              <w:t xml:space="preserve">Mike </w:t>
+            </w:r>
+            <w:proofErr w:type="spellStart"/>
+            <w:r>
+              <w:rPr>
+                <w:sz w:val="18"/>
+                <w:szCs w:val="18"/>
+              </w:rPr>
+              <w:t>Rothenbühler</w:t>
+            </w:r>
+            <w:proofErr w:type="spellEnd"/>
           </w:p>
         </w:tc>
         <w:tc>
@@ -7018,7 +7802,7 @@
                 <w:szCs w:val="18"/>
               </w:rPr>
             </w:pPr>
-            <w:hyperlink r:id="rId14" w:history="1">
+            <w:hyperlink r:id="rId13" w:history="1">
               <w:r>
                 <w:rPr>
                   <w:rStyle w:val="Hyperlink"/>
@@ -7089,7 +7873,7 @@
                 <w:szCs w:val="18"/>
               </w:rPr>
             </w:pPr>
-            <w:hyperlink r:id="rId15" w:history="1">
+            <w:hyperlink r:id="rId14" w:history="1">
               <w:r>
                 <w:rPr>
                   <w:rStyle w:val="Hyperlink"/>
@@ -7143,8 +7927,17 @@
                 <w:sz w:val="18"/>
                 <w:szCs w:val="18"/>
               </w:rPr>
-              <w:t>Ueli Brawand</w:t>
-            </w:r>
+              <w:t xml:space="preserve">Ueli </w:t>
+            </w:r>
+            <w:proofErr w:type="spellStart"/>
+            <w:r>
+              <w:rPr>
+                <w:sz w:val="18"/>
+                <w:szCs w:val="18"/>
+              </w:rPr>
+              <w:t>Brawand</w:t>
+            </w:r>
+            <w:proofErr w:type="spellEnd"/>
           </w:p>
         </w:tc>
         <w:tc>
@@ -7160,7 +7953,7 @@
                 <w:szCs w:val="18"/>
               </w:rPr>
             </w:pPr>
-            <w:hyperlink r:id="rId16" w:history="1">
+            <w:hyperlink r:id="rId15" w:history="1">
               <w:r>
                 <w:rPr>
                   <w:rStyle w:val="Hyperlink"/>
@@ -7193,7 +7986,39 @@
         <w:jc w:val="left"/>
       </w:pPr>
       <w:r>
-        <w:t xml:space="preserve">Das Ziel des Projektes ist es mindestens 5 Aspekte von Eclipse RCP 3 auf Eclipse 4 RCP zu migrieren. Als Aspekt wird zum Beispiel das plugin.xml, die Selektion oder auch Dependency Injection betrachtet. </w:t>
+        <w:t xml:space="preserve">Das Ziel des Projektes ist es mindestens 5 Aspekte von </w:t>
+      </w:r>
+      <w:proofErr w:type="spellStart"/>
+      <w:r>
+        <w:t>Eclipse</w:t>
+      </w:r>
+      <w:proofErr w:type="spellEnd"/>
+      <w:r>
+        <w:t xml:space="preserve"> RCP 3 auf </w:t>
+      </w:r>
+      <w:proofErr w:type="spellStart"/>
+      <w:r>
+        <w:t>Eclipse</w:t>
+      </w:r>
+      <w:proofErr w:type="spellEnd"/>
+      <w:r>
+        <w:t xml:space="preserve"> 4 RCP zu migrieren. Als Aspekt wird zum Beispiel das plugin.xml, die Selektion oder auch </w:t>
+      </w:r>
+      <w:proofErr w:type="spellStart"/>
+      <w:r>
+        <w:t>Dependency</w:t>
+      </w:r>
+      <w:proofErr w:type="spellEnd"/>
+      <w:r>
+        <w:t xml:space="preserve"> </w:t>
+      </w:r>
+      <w:proofErr w:type="spellStart"/>
+      <w:r>
+        <w:t>Injection</w:t>
+      </w:r>
+      <w:proofErr w:type="spellEnd"/>
+      <w:r>
+        <w:t xml:space="preserve"> betrachtet. </w:t>
       </w:r>
     </w:p>
     <w:p>
@@ -7238,7 +8063,15 @@
         <w:jc w:val="left"/>
       </w:pPr>
       <w:r>
-        <w:t>Diskussion der Eclipse RCP 4 Lösung</w:t>
+        <w:t xml:space="preserve">Diskussion der </w:t>
+      </w:r>
+      <w:proofErr w:type="spellStart"/>
+      <w:r>
+        <w:t>Eclipse</w:t>
+      </w:r>
+      <w:proofErr w:type="spellEnd"/>
+      <w:r>
+        <w:t xml:space="preserve"> RCP 4 Lösung</w:t>
       </w:r>
     </w:p>
     <w:p>
@@ -7264,7 +8097,15 @@
         <w:jc w:val="left"/>
       </w:pPr>
       <w:r>
-        <w:t>Vergleich mit Eclipse RCP 3</w:t>
+        <w:t xml:space="preserve">Vergleich mit </w:t>
+      </w:r>
+      <w:proofErr w:type="spellStart"/>
+      <w:r>
+        <w:t>Eclipse</w:t>
+      </w:r>
+      <w:proofErr w:type="spellEnd"/>
+      <w:r>
+        <w:t xml:space="preserve"> RCP 3</w:t>
       </w:r>
     </w:p>
     <w:p>
@@ -7290,7 +8131,15 @@
         <w:jc w:val="left"/>
       </w:pPr>
       <w:r>
-        <w:t>Qualität und Testbarkeit im Vergleich zu Eclipse RCP 3</w:t>
+        <w:t xml:space="preserve">Qualität und Testbarkeit im Vergleich zu </w:t>
+      </w:r>
+      <w:proofErr w:type="spellStart"/>
+      <w:r>
+        <w:t>Eclipse</w:t>
+      </w:r>
+      <w:proofErr w:type="spellEnd"/>
+      <w:r>
+        <w:t xml:space="preserve"> RCP 3</w:t>
       </w:r>
     </w:p>
     <w:p>
@@ -7371,19 +8220,49 @@
         <w:jc w:val="left"/>
       </w:pPr>
       <w:r>
-        <w:t>Die Lösung eines Aspektes wird jeweils während einer Iteration erarbeitet. Nach dem heutigen Wissenstand gibt es noch keine möglichen Lösungsvarianten. Nach Möglichkeit sollen jedoch dokumentierte „Best practices“ zum Einsatz kommen (zum Beispiel aus „</w:t>
-      </w:r>
+        <w:t xml:space="preserve">Die Lösung eines Aspektes wird jeweils während einer Iteration erarbeitet. Nach dem heutigen Wissenstand gibt es noch keine möglichen Lösungsvarianten. Nach Möglichkeit sollen jedoch dokumentierte „Best </w:t>
+      </w:r>
+      <w:proofErr w:type="spellStart"/>
+      <w:r>
+        <w:t>practices</w:t>
+      </w:r>
+      <w:proofErr w:type="spellEnd"/>
+      <w:r>
+        <w:t>“ zum Einsatz kommen (zum Beispiel aus „</w:t>
+      </w:r>
+      <w:proofErr w:type="spellStart"/>
       <w:r>
         <w:rPr>
           <w:i/>
         </w:rPr>
-        <w:t>Eclipse 4 - Rich C</w:t>
-      </w:r>
+        <w:t>Eclipse</w:t>
+      </w:r>
+      <w:proofErr w:type="spellEnd"/>
       <w:r>
         <w:rPr>
           <w:i/>
         </w:rPr>
-        <w:t>lients mit dem Eclipse 4.2 SDK</w:t>
+        <w:t xml:space="preserve"> 4 - Rich C</w:t>
+      </w:r>
+      <w:r>
+        <w:rPr>
+          <w:i/>
+        </w:rPr>
+        <w:t xml:space="preserve">lients mit dem </w:t>
+      </w:r>
+      <w:proofErr w:type="spellStart"/>
+      <w:r>
+        <w:rPr>
+          <w:i/>
+        </w:rPr>
+        <w:t>Eclipse</w:t>
+      </w:r>
+      <w:proofErr w:type="spellEnd"/>
+      <w:r>
+        <w:rPr>
+          <w:i/>
+        </w:rPr>
+        <w:t xml:space="preserve"> 4.2 SDK</w:t>
       </w:r>
       <w:r>
         <w:t>“ von</w:t>
@@ -7406,17 +8285,44 @@
       <w:r>
         <w:t xml:space="preserve"> </w:t>
       </w:r>
-      <w:r>
-        <w:t xml:space="preserve">Helming </w:t>
+      <w:proofErr w:type="spellStart"/>
+      <w:r>
+        <w:t>Helming</w:t>
+      </w:r>
+      <w:proofErr w:type="spellEnd"/>
+      <w:r>
+        <w:t xml:space="preserve"> </w:t>
       </w:r>
       <w:r>
         <w:t>oder „</w:t>
       </w:r>
+      <w:proofErr w:type="spellStart"/>
       <w:r>
         <w:rPr>
           <w:i/>
         </w:rPr>
-        <w:t>Eclipse 4 Application Development</w:t>
+        <w:t>Eclipse</w:t>
+      </w:r>
+      <w:proofErr w:type="spellEnd"/>
+      <w:r>
+        <w:rPr>
+          <w:i/>
+        </w:rPr>
+        <w:t xml:space="preserve"> 4 </w:t>
+      </w:r>
+      <w:proofErr w:type="spellStart"/>
+      <w:r>
+        <w:rPr>
+          <w:i/>
+        </w:rPr>
+        <w:t>Application</w:t>
+      </w:r>
+      <w:proofErr w:type="spellEnd"/>
+      <w:r>
+        <w:rPr>
+          <w:i/>
+        </w:rPr>
+        <w:t xml:space="preserve"> Development</w:t>
       </w:r>
       <w:r>
         <w:t xml:space="preserve">“ von </w:t>
@@ -7461,7 +8367,21 @@
         <w:rPr>
           <w:color w:val="FF0000"/>
         </w:rPr>
-        <w:t>Der Code der SBB darf nicht an Dritte gelangen. Um dies zu verhindern wird der Code ausschliesslich im SBB Netz bearbeitet und dann höchstens Ausschnitte daraus publiziert.</w:t>
+        <w:t xml:space="preserve">Der Code der SBB darf nicht an Dritte gelangen. Um dies zu verhindern wird der Code </w:t>
+      </w:r>
+      <w:proofErr w:type="spellStart"/>
+      <w:r>
+        <w:rPr>
+          <w:color w:val="FF0000"/>
+        </w:rPr>
+        <w:t>ausschliesslich</w:t>
+      </w:r>
+      <w:proofErr w:type="spellEnd"/>
+      <w:r>
+        <w:rPr>
+          <w:color w:val="FF0000"/>
+        </w:rPr>
+        <w:t xml:space="preserve"> im SBB Netz bearbeitet und dann höchstens Ausschnitte daraus publiziert.</w:t>
       </w:r>
     </w:p>
     <w:p>
@@ -7483,8 +8403,8 @@
         </w:numPr>
         <w:ind w:left="360" w:hanging="360"/>
         <w:sectPr>
-          <w:headerReference w:type="default" r:id="rId17"/>
-          <w:footerReference w:type="default" r:id="rId18"/>
+          <w:headerReference w:type="default" r:id="rId16"/>
+          <w:footerReference w:type="default" r:id="rId17"/>
           <w:type w:val="continuous"/>
           <w:pgSz w:w="11909" w:h="16834"/>
           <w:pgMar w:top="1927" w:right="1272" w:bottom="1134" w:left="1272" w:header="720" w:footer="720" w:gutter="0"/>
@@ -7551,6 +8471,7 @@
                 <w:szCs w:val="18"/>
               </w:rPr>
             </w:pPr>
+            <w:proofErr w:type="spellStart"/>
             <w:r>
               <w:rPr>
                 <w:b/>
@@ -7559,6 +8480,7 @@
               </w:rPr>
               <w:t>Id</w:t>
             </w:r>
+            <w:proofErr w:type="spellEnd"/>
           </w:p>
         </w:tc>
         <w:tc>
@@ -7747,8 +8669,17 @@
                 <w:szCs w:val="12"/>
               </w:rPr>
               <w:br/>
-              <w:t>4    gross</w:t>
-            </w:r>
+              <w:t xml:space="preserve">4    </w:t>
+            </w:r>
+            <w:proofErr w:type="spellStart"/>
+            <w:r>
+              <w:rPr>
+                <w:sz w:val="12"/>
+                <w:szCs w:val="12"/>
+              </w:rPr>
+              <w:t>gross</w:t>
+            </w:r>
+            <w:proofErr w:type="spellEnd"/>
             <w:r>
               <w:rPr>
                 <w:sz w:val="12"/>
@@ -7885,7 +8816,23 @@
                 <w:sz w:val="16"/>
                 <w:szCs w:val="16"/>
               </w:rPr>
-              <w:t>Mit dem heutigen Wissenstand darf davon ausgegangen werden, dass es keine technische Probleme geben sollte</w:t>
+              <w:t xml:space="preserve">Mit dem heutigen Wissenstand darf davon ausgegangen werden, dass es </w:t>
+            </w:r>
+            <w:proofErr w:type="gramStart"/>
+            <w:r>
+              <w:rPr>
+                <w:sz w:val="16"/>
+                <w:szCs w:val="16"/>
+              </w:rPr>
+              <w:t>keine technische Probleme</w:t>
+            </w:r>
+            <w:proofErr w:type="gramEnd"/>
+            <w:r>
+              <w:rPr>
+                <w:sz w:val="16"/>
+                <w:szCs w:val="16"/>
+              </w:rPr>
+              <w:t xml:space="preserve"> geben sollte</w:t>
             </w:r>
             <w:r>
               <w:rPr>
@@ -8175,12 +9122,37 @@
                 <w:szCs w:val="16"/>
               </w:rPr>
             </w:pPr>
+            <w:proofErr w:type="spellStart"/>
             <w:r>
               <w:rPr>
                 <w:sz w:val="16"/>
                 <w:szCs w:val="16"/>
               </w:rPr>
-              <w:t>Eclipse RCP 4 bietet heute noch nicht alle Funktionen von Eclipse RCP 3 an</w:t>
+              <w:t>Eclipse</w:t>
+            </w:r>
+            <w:proofErr w:type="spellEnd"/>
+            <w:r>
+              <w:rPr>
+                <w:sz w:val="16"/>
+                <w:szCs w:val="16"/>
+              </w:rPr>
+              <w:t xml:space="preserve"> RCP 4 bietet heute noch nicht alle Funktionen von </w:t>
+            </w:r>
+            <w:proofErr w:type="spellStart"/>
+            <w:r>
+              <w:rPr>
+                <w:sz w:val="16"/>
+                <w:szCs w:val="16"/>
+              </w:rPr>
+              <w:t>Eclipse</w:t>
+            </w:r>
+            <w:proofErr w:type="spellEnd"/>
+            <w:r>
+              <w:rPr>
+                <w:sz w:val="16"/>
+                <w:szCs w:val="16"/>
+              </w:rPr>
+              <w:t xml:space="preserve"> RCP 3 an</w:t>
             </w:r>
             <w:r>
               <w:rPr>
@@ -8275,12 +9247,21 @@
                 <w:szCs w:val="16"/>
               </w:rPr>
             </w:pPr>
+            <w:proofErr w:type="spellStart"/>
             <w:r>
               <w:rPr>
                 <w:sz w:val="16"/>
                 <w:szCs w:val="16"/>
               </w:rPr>
-              <w:t xml:space="preserve">Performanceeinbussen </w:t>
+              <w:t>Performanceeinbussen</w:t>
+            </w:r>
+            <w:proofErr w:type="spellEnd"/>
+            <w:r>
+              <w:rPr>
+                <w:sz w:val="16"/>
+                <w:szCs w:val="16"/>
+              </w:rPr>
+              <w:t xml:space="preserve"> </w:t>
             </w:r>
           </w:p>
         </w:tc>
@@ -8324,7 +9305,39 @@
                 <w:sz w:val="16"/>
                 <w:szCs w:val="16"/>
               </w:rPr>
-              <w:t>Es gibt Berichte darüber, dass Eclipse 4 teilweise mit Perfomanceproblemen zu kämpfen hat</w:t>
+              <w:t xml:space="preserve">Es gibt Berichte darüber, dass </w:t>
+            </w:r>
+            <w:proofErr w:type="spellStart"/>
+            <w:r>
+              <w:rPr>
+                <w:sz w:val="16"/>
+                <w:szCs w:val="16"/>
+              </w:rPr>
+              <w:t>Eclipse</w:t>
+            </w:r>
+            <w:proofErr w:type="spellEnd"/>
+            <w:r>
+              <w:rPr>
+                <w:sz w:val="16"/>
+                <w:szCs w:val="16"/>
+              </w:rPr>
+              <w:t xml:space="preserve"> 4 teilweise mit </w:t>
+            </w:r>
+            <w:proofErr w:type="spellStart"/>
+            <w:r>
+              <w:rPr>
+                <w:sz w:val="16"/>
+                <w:szCs w:val="16"/>
+              </w:rPr>
+              <w:t>Perfomanceproblemen</w:t>
+            </w:r>
+            <w:proofErr w:type="spellEnd"/>
+            <w:r>
+              <w:rPr>
+                <w:sz w:val="16"/>
+                <w:szCs w:val="16"/>
+              </w:rPr>
+              <w:t xml:space="preserve"> zu kämpfen hat</w:t>
             </w:r>
             <w:r>
               <w:rPr>
@@ -8375,7 +9388,23 @@
                 <w:sz w:val="16"/>
                 <w:szCs w:val="16"/>
               </w:rPr>
-              <w:t xml:space="preserve">Die Applikation muss mindestens genauso performant </w:t>
+              <w:t xml:space="preserve">Die Applikation muss mindestens genauso </w:t>
+            </w:r>
+            <w:proofErr w:type="spellStart"/>
+            <w:r>
+              <w:rPr>
+                <w:sz w:val="16"/>
+                <w:szCs w:val="16"/>
+              </w:rPr>
+              <w:t>performant</w:t>
+            </w:r>
+            <w:proofErr w:type="spellEnd"/>
+            <w:r>
+              <w:rPr>
+                <w:sz w:val="16"/>
+                <w:szCs w:val="16"/>
+              </w:rPr>
+              <w:t xml:space="preserve"> </w:t>
             </w:r>
             <w:r>
               <w:rPr>
@@ -8479,7 +9508,23 @@
                 <w:sz w:val="16"/>
                 <w:szCs w:val="16"/>
               </w:rPr>
-              <w:t>Es sind heute keine Probleme betreffen Stabilität von Eclipse RCP 4 bekannt.</w:t>
+              <w:t xml:space="preserve">Es sind heute keine Probleme betreffen Stabilität von </w:t>
+            </w:r>
+            <w:proofErr w:type="spellStart"/>
+            <w:r>
+              <w:rPr>
+                <w:sz w:val="16"/>
+                <w:szCs w:val="16"/>
+              </w:rPr>
+              <w:t>Eclipse</w:t>
+            </w:r>
+            <w:proofErr w:type="spellEnd"/>
+            <w:r>
+              <w:rPr>
+                <w:sz w:val="16"/>
+                <w:szCs w:val="16"/>
+              </w:rPr>
+              <w:t xml:space="preserve"> RCP 4 bekannt.</w:t>
             </w:r>
           </w:p>
         </w:tc>
@@ -8569,8 +9614,17 @@
                 <w:sz w:val="16"/>
                 <w:szCs w:val="16"/>
               </w:rPr>
-              <w:t>Verlust von Usability</w:t>
-            </w:r>
+              <w:t xml:space="preserve">Verlust von </w:t>
+            </w:r>
+            <w:proofErr w:type="spellStart"/>
+            <w:r>
+              <w:rPr>
+                <w:sz w:val="16"/>
+                <w:szCs w:val="16"/>
+              </w:rPr>
+              <w:t>Usability</w:t>
+            </w:r>
+            <w:proofErr w:type="spellEnd"/>
           </w:p>
         </w:tc>
         <w:tc>
@@ -8613,7 +9667,39 @@
                 <w:sz w:val="16"/>
                 <w:szCs w:val="16"/>
               </w:rPr>
-              <w:t>Geringe Wahrscheinlichkeit da die Eclipse IDE  seit Version 3.8 standardmässig auf E4 ausgeliefert wird.</w:t>
+              <w:t xml:space="preserve">Geringe Wahrscheinlichkeit da die </w:t>
+            </w:r>
+            <w:proofErr w:type="spellStart"/>
+            <w:r>
+              <w:rPr>
+                <w:sz w:val="16"/>
+                <w:szCs w:val="16"/>
+              </w:rPr>
+              <w:t>Eclipse</w:t>
+            </w:r>
+            <w:proofErr w:type="spellEnd"/>
+            <w:r>
+              <w:rPr>
+                <w:sz w:val="16"/>
+                <w:szCs w:val="16"/>
+              </w:rPr>
+              <w:t xml:space="preserve"> IDE  seit Version 3.8 </w:t>
+            </w:r>
+            <w:proofErr w:type="spellStart"/>
+            <w:r>
+              <w:rPr>
+                <w:sz w:val="16"/>
+                <w:szCs w:val="16"/>
+              </w:rPr>
+              <w:t>standardmässig</w:t>
+            </w:r>
+            <w:proofErr w:type="spellEnd"/>
+            <w:r>
+              <w:rPr>
+                <w:sz w:val="16"/>
+                <w:szCs w:val="16"/>
+              </w:rPr>
+              <w:t xml:space="preserve"> auf E4 ausgeliefert wird.</w:t>
             </w:r>
           </w:p>
         </w:tc>
@@ -8664,14 +9750,30 @@
                 <w:sz w:val="16"/>
                 <w:szCs w:val="16"/>
               </w:rPr>
-              <w:t>ine hohe U</w:t>
-            </w:r>
+              <w:t xml:space="preserve">ine hohe </w:t>
+            </w:r>
+            <w:proofErr w:type="spellStart"/>
             <w:r>
               <w:rPr>
                 <w:sz w:val="16"/>
                 <w:szCs w:val="16"/>
               </w:rPr>
-              <w:t>sability aufweisen.</w:t>
+              <w:t>U</w:t>
+            </w:r>
+            <w:r>
+              <w:rPr>
+                <w:sz w:val="16"/>
+                <w:szCs w:val="16"/>
+              </w:rPr>
+              <w:t>sability</w:t>
+            </w:r>
+            <w:proofErr w:type="spellEnd"/>
+            <w:r>
+              <w:rPr>
+                <w:sz w:val="16"/>
+                <w:szCs w:val="16"/>
+              </w:rPr>
+              <w:t xml:space="preserve"> aufweisen.</w:t>
             </w:r>
           </w:p>
         </w:tc>
@@ -8764,7 +9866,39 @@
                 <w:sz w:val="16"/>
                 <w:szCs w:val="16"/>
               </w:rPr>
-              <w:t>In der Wartbarkeit von Eclipse RCP 4 Applikationen erwarten wir eine eklatante Verbesserung gegenüber Eclipse RCP 3</w:t>
+              <w:t xml:space="preserve">In der Wartbarkeit von </w:t>
+            </w:r>
+            <w:proofErr w:type="spellStart"/>
+            <w:r>
+              <w:rPr>
+                <w:sz w:val="16"/>
+                <w:szCs w:val="16"/>
+              </w:rPr>
+              <w:t>Eclipse</w:t>
+            </w:r>
+            <w:proofErr w:type="spellEnd"/>
+            <w:r>
+              <w:rPr>
+                <w:sz w:val="16"/>
+                <w:szCs w:val="16"/>
+              </w:rPr>
+              <w:t xml:space="preserve"> RCP 4 Applikationen erwarten wir eine eklatante Verbesserung gegenüber </w:t>
+            </w:r>
+            <w:proofErr w:type="spellStart"/>
+            <w:r>
+              <w:rPr>
+                <w:sz w:val="16"/>
+                <w:szCs w:val="16"/>
+              </w:rPr>
+              <w:t>Eclipse</w:t>
+            </w:r>
+            <w:proofErr w:type="spellEnd"/>
+            <w:r>
+              <w:rPr>
+                <w:sz w:val="16"/>
+                <w:szCs w:val="16"/>
+              </w:rPr>
+              <w:t xml:space="preserve"> RCP 3</w:t>
             </w:r>
             <w:r>
               <w:rPr>
@@ -8947,21 +10081,53 @@
                 <w:sz w:val="16"/>
                 <w:szCs w:val="16"/>
               </w:rPr>
-              <w:t xml:space="preserve"> Testbarkeit dürfte Ecl</w:t>
-            </w:r>
+              <w:t xml:space="preserve"> Testbarkeit dürfte </w:t>
+            </w:r>
+            <w:proofErr w:type="spellStart"/>
             <w:r>
               <w:rPr>
                 <w:sz w:val="16"/>
                 <w:szCs w:val="16"/>
               </w:rPr>
-              <w:t>ipse RCP 4 um einiges besser da</w:t>
+              <w:t>Ecl</w:t>
             </w:r>
             <w:r>
               <w:rPr>
                 <w:sz w:val="16"/>
                 <w:szCs w:val="16"/>
               </w:rPr>
-              <w:t>stehen als Eclipse RCP 3</w:t>
+              <w:t>ipse</w:t>
+            </w:r>
+            <w:proofErr w:type="spellEnd"/>
+            <w:r>
+              <w:rPr>
+                <w:sz w:val="16"/>
+                <w:szCs w:val="16"/>
+              </w:rPr>
+              <w:t xml:space="preserve"> RCP 4 um einiges besser da</w:t>
+            </w:r>
+            <w:r>
+              <w:rPr>
+                <w:sz w:val="16"/>
+                <w:szCs w:val="16"/>
+              </w:rPr>
+              <w:t xml:space="preserve">stehen als </w:t>
+            </w:r>
+            <w:proofErr w:type="spellStart"/>
+            <w:r>
+              <w:rPr>
+                <w:sz w:val="16"/>
+                <w:szCs w:val="16"/>
+              </w:rPr>
+              <w:t>Eclipse</w:t>
+            </w:r>
+            <w:proofErr w:type="spellEnd"/>
+            <w:r>
+              <w:rPr>
+                <w:sz w:val="16"/>
+                <w:szCs w:val="16"/>
+              </w:rPr>
+              <w:t xml:space="preserve"> RCP 3</w:t>
             </w:r>
             <w:r>
               <w:rPr>
@@ -9015,7 +10181,23 @@
                 <w:sz w:val="16"/>
                 <w:szCs w:val="16"/>
               </w:rPr>
-              <w:t>Um die Qualität der Applikation zu gewährleisten muss diese auch testbar sein bzw. bleiben.</w:t>
+              <w:t xml:space="preserve">Um die Qualität der Applikation zu gewährleisten muss diese auch </w:t>
+            </w:r>
+            <w:proofErr w:type="spellStart"/>
+            <w:r>
+              <w:rPr>
+                <w:sz w:val="16"/>
+                <w:szCs w:val="16"/>
+              </w:rPr>
+              <w:t>testbar</w:t>
+            </w:r>
+            <w:proofErr w:type="spellEnd"/>
+            <w:r>
+              <w:rPr>
+                <w:sz w:val="16"/>
+                <w:szCs w:val="16"/>
+              </w:rPr>
+              <w:t xml:space="preserve"> sein bzw. bleiben.</w:t>
             </w:r>
           </w:p>
         </w:tc>
@@ -9061,7 +10243,39 @@
                 <w:sz w:val="16"/>
                 <w:szCs w:val="16"/>
               </w:rPr>
-              <w:t>Look and Feel wird von Anwendern nicht toleriert</w:t>
+              <w:t xml:space="preserve">Look </w:t>
+            </w:r>
+            <w:proofErr w:type="spellStart"/>
+            <w:r>
+              <w:rPr>
+                <w:sz w:val="16"/>
+                <w:szCs w:val="16"/>
+              </w:rPr>
+              <w:t>and</w:t>
+            </w:r>
+            <w:proofErr w:type="spellEnd"/>
+            <w:r>
+              <w:rPr>
+                <w:sz w:val="16"/>
+                <w:szCs w:val="16"/>
+              </w:rPr>
+              <w:t xml:space="preserve"> </w:t>
+            </w:r>
+            <w:proofErr w:type="spellStart"/>
+            <w:r>
+              <w:rPr>
+                <w:sz w:val="16"/>
+                <w:szCs w:val="16"/>
+              </w:rPr>
+              <w:t>Feel</w:t>
+            </w:r>
+            <w:proofErr w:type="spellEnd"/>
+            <w:r>
+              <w:rPr>
+                <w:sz w:val="16"/>
+                <w:szCs w:val="16"/>
+              </w:rPr>
+              <w:t xml:space="preserve"> wird von Anwendern nicht toleriert</w:t>
             </w:r>
           </w:p>
         </w:tc>
@@ -9105,7 +10319,39 @@
                 <w:sz w:val="16"/>
                 <w:szCs w:val="16"/>
               </w:rPr>
-              <w:t>Das Look and Feel wird wohl ziemlich gleich bleiben</w:t>
+              <w:t xml:space="preserve">Das Look </w:t>
+            </w:r>
+            <w:proofErr w:type="spellStart"/>
+            <w:r>
+              <w:rPr>
+                <w:sz w:val="16"/>
+                <w:szCs w:val="16"/>
+              </w:rPr>
+              <w:t>and</w:t>
+            </w:r>
+            <w:proofErr w:type="spellEnd"/>
+            <w:r>
+              <w:rPr>
+                <w:sz w:val="16"/>
+                <w:szCs w:val="16"/>
+              </w:rPr>
+              <w:t xml:space="preserve"> </w:t>
+            </w:r>
+            <w:proofErr w:type="spellStart"/>
+            <w:r>
+              <w:rPr>
+                <w:sz w:val="16"/>
+                <w:szCs w:val="16"/>
+              </w:rPr>
+              <w:t>Feel</w:t>
+            </w:r>
+            <w:proofErr w:type="spellEnd"/>
+            <w:r>
+              <w:rPr>
+                <w:sz w:val="16"/>
+                <w:szCs w:val="16"/>
+              </w:rPr>
+              <w:t xml:space="preserve"> wird wohl ziemlich gleich bleiben</w:t>
             </w:r>
             <w:r>
               <w:rPr>
@@ -9156,7 +10402,39 @@
                 <w:sz w:val="16"/>
                 <w:szCs w:val="16"/>
               </w:rPr>
-              <w:t>Das Look and Feel sollte gleich b</w:t>
+              <w:t xml:space="preserve">Das Look </w:t>
+            </w:r>
+            <w:proofErr w:type="spellStart"/>
+            <w:r>
+              <w:rPr>
+                <w:sz w:val="16"/>
+                <w:szCs w:val="16"/>
+              </w:rPr>
+              <w:t>and</w:t>
+            </w:r>
+            <w:proofErr w:type="spellEnd"/>
+            <w:r>
+              <w:rPr>
+                <w:sz w:val="16"/>
+                <w:szCs w:val="16"/>
+              </w:rPr>
+              <w:t xml:space="preserve"> </w:t>
+            </w:r>
+            <w:proofErr w:type="spellStart"/>
+            <w:r>
+              <w:rPr>
+                <w:sz w:val="16"/>
+                <w:szCs w:val="16"/>
+              </w:rPr>
+              <w:t>Feel</w:t>
+            </w:r>
+            <w:proofErr w:type="spellEnd"/>
+            <w:r>
+              <w:rPr>
+                <w:sz w:val="16"/>
+                <w:szCs w:val="16"/>
+              </w:rPr>
+              <w:t xml:space="preserve"> sollte gleich b</w:t>
             </w:r>
             <w:r>
               <w:rPr>
@@ -9210,6 +10488,7 @@
                 <w:szCs w:val="18"/>
               </w:rPr>
             </w:pPr>
+            <w:proofErr w:type="spellStart"/>
             <w:r>
               <w:rPr>
                 <w:b/>
@@ -9218,6 +10497,7 @@
               </w:rPr>
               <w:t>Id</w:t>
             </w:r>
+            <w:proofErr w:type="spellEnd"/>
           </w:p>
         </w:tc>
         <w:tc>
@@ -9332,7 +10612,39 @@
                 <w:sz w:val="18"/>
                 <w:szCs w:val="18"/>
               </w:rPr>
-              <w:t>Es ist umfangreiches Eclipse Knowhow im Projekt vorhanden und es bestehen Kontakte zur Eclipse-Community.</w:t>
+              <w:t xml:space="preserve">Es ist umfangreiches </w:t>
+            </w:r>
+            <w:proofErr w:type="spellStart"/>
+            <w:r>
+              <w:rPr>
+                <w:sz w:val="18"/>
+                <w:szCs w:val="18"/>
+              </w:rPr>
+              <w:t>Eclipse</w:t>
+            </w:r>
+            <w:proofErr w:type="spellEnd"/>
+            <w:r>
+              <w:rPr>
+                <w:sz w:val="18"/>
+                <w:szCs w:val="18"/>
+              </w:rPr>
+              <w:t xml:space="preserve"> Knowhow im Projekt vorhanden und es bestehen Kontakte zur </w:t>
+            </w:r>
+            <w:proofErr w:type="spellStart"/>
+            <w:r>
+              <w:rPr>
+                <w:sz w:val="18"/>
+                <w:szCs w:val="18"/>
+              </w:rPr>
+              <w:t>Eclipse</w:t>
+            </w:r>
+            <w:proofErr w:type="spellEnd"/>
+            <w:r>
+              <w:rPr>
+                <w:sz w:val="18"/>
+                <w:szCs w:val="18"/>
+              </w:rPr>
+              <w:t>-Community.</w:t>
             </w:r>
             <w:r>
               <w:rPr>
@@ -9407,7 +10719,39 @@
                 <w:sz w:val="18"/>
                 <w:szCs w:val="18"/>
               </w:rPr>
-              <w:t>Die Behandlung eines Aspektes soll timeboxed erfolgen. Das heisst, dass pro Aspekt eine maximale Anzahl an Stunden zur Verfügung steht und diese Zeit darf nicht überschritten werden. Wenn ein Aspekt innerhalb dieses Zeitraumes nicht erfolgreich migriert werden konnte, dann ist das nun einmal so. Die Erfahrungen werden dokumentiert und es soll kritisch hinterfragt werden, ob man die Migration des Aspektes unter Umständen andersartig hätte angehen müssen.</w:t>
+              <w:t xml:space="preserve">Die Behandlung eines Aspektes soll </w:t>
+            </w:r>
+            <w:proofErr w:type="spellStart"/>
+            <w:r>
+              <w:rPr>
+                <w:sz w:val="18"/>
+                <w:szCs w:val="18"/>
+              </w:rPr>
+              <w:t>timeboxed</w:t>
+            </w:r>
+            <w:proofErr w:type="spellEnd"/>
+            <w:r>
+              <w:rPr>
+                <w:sz w:val="18"/>
+                <w:szCs w:val="18"/>
+              </w:rPr>
+              <w:t xml:space="preserve"> erfolgen. Das </w:t>
+            </w:r>
+            <w:proofErr w:type="spellStart"/>
+            <w:r>
+              <w:rPr>
+                <w:sz w:val="18"/>
+                <w:szCs w:val="18"/>
+              </w:rPr>
+              <w:t>heisst</w:t>
+            </w:r>
+            <w:proofErr w:type="spellEnd"/>
+            <w:r>
+              <w:rPr>
+                <w:sz w:val="18"/>
+                <w:szCs w:val="18"/>
+              </w:rPr>
+              <w:t>, dass pro Aspekt eine maximale Anzahl an Stunden zur Verfügung steht und diese Zeit darf nicht überschritten werden. Wenn ein Aspekt innerhalb dieses Zeitraumes nicht erfolgreich migriert werden konnte, dann ist das nun einmal so. Die Erfahrungen werden dokumentiert und es soll kritisch hinterfragt werden, ob man die Migration des Aspektes unter Umständen andersartig hätte angehen müssen.</w:t>
             </w:r>
           </w:p>
         </w:tc>
@@ -9537,12 +10881,21 @@
                 <w:szCs w:val="18"/>
               </w:rPr>
             </w:pPr>
+            <w:proofErr w:type="spellStart"/>
             <w:r>
               <w:rPr>
                 <w:sz w:val="18"/>
                 <w:szCs w:val="18"/>
               </w:rPr>
-              <w:t xml:space="preserve">Performanceeinbussen </w:t>
+              <w:t>Performanceeinbussen</w:t>
+            </w:r>
+            <w:proofErr w:type="spellEnd"/>
+            <w:r>
+              <w:rPr>
+                <w:sz w:val="18"/>
+                <w:szCs w:val="18"/>
+              </w:rPr>
+              <w:t xml:space="preserve"> </w:t>
             </w:r>
           </w:p>
         </w:tc>
@@ -9564,7 +10917,23 @@
                 <w:sz w:val="18"/>
                 <w:szCs w:val="18"/>
               </w:rPr>
-              <w:t>Im RCS Client sind diverse Performanceprüfungen eingebaut. Bestimmte ausgewählte Kennzahlen sollen vor und nach der Migration erfasst und miteinander verglichen werden. Falls Differenzen bestehen werden diese kritisch hinterfragt und, wenn nötig, Massnahmen eingeleitet.</w:t>
+              <w:t xml:space="preserve">Im RCS Client sind diverse Performanceprüfungen eingebaut. Bestimmte ausgewählte Kennzahlen sollen vor und nach der Migration erfasst und miteinander verglichen werden. Falls Differenzen bestehen werden diese kritisch hinterfragt und, wenn nötig, </w:t>
+            </w:r>
+            <w:proofErr w:type="spellStart"/>
+            <w:r>
+              <w:rPr>
+                <w:sz w:val="18"/>
+                <w:szCs w:val="18"/>
+              </w:rPr>
+              <w:t>Massnahmen</w:t>
+            </w:r>
+            <w:proofErr w:type="spellEnd"/>
+            <w:r>
+              <w:rPr>
+                <w:sz w:val="18"/>
+                <w:szCs w:val="18"/>
+              </w:rPr>
+              <w:t xml:space="preserve"> eingeleitet.</w:t>
             </w:r>
             <w:r>
               <w:rPr>
@@ -9699,8 +11068,17 @@
                 <w:sz w:val="18"/>
                 <w:szCs w:val="18"/>
               </w:rPr>
-              <w:t>Verlust von Usability</w:t>
-            </w:r>
+              <w:t xml:space="preserve">Verlust von </w:t>
+            </w:r>
+            <w:proofErr w:type="spellStart"/>
+            <w:r>
+              <w:rPr>
+                <w:sz w:val="18"/>
+                <w:szCs w:val="18"/>
+              </w:rPr>
+              <w:t>Usability</w:t>
+            </w:r>
+            <w:proofErr w:type="spellEnd"/>
           </w:p>
         </w:tc>
         <w:tc>
@@ -9860,7 +11238,23 @@
                 <w:sz w:val="18"/>
                 <w:szCs w:val="18"/>
               </w:rPr>
-              <w:t>Hier soll die Testabdeckung durch JUnit-Tests geprüft und  verglichen werden. Tendenziell erwarten wir auch hier testbareren Code</w:t>
+              <w:t xml:space="preserve">Hier soll die Testabdeckung durch </w:t>
+            </w:r>
+            <w:proofErr w:type="spellStart"/>
+            <w:r>
+              <w:rPr>
+                <w:sz w:val="18"/>
+                <w:szCs w:val="18"/>
+              </w:rPr>
+              <w:t>JUnit</w:t>
+            </w:r>
+            <w:proofErr w:type="spellEnd"/>
+            <w:r>
+              <w:rPr>
+                <w:sz w:val="18"/>
+                <w:szCs w:val="18"/>
+              </w:rPr>
+              <w:t>-Tests geprüft und  verglichen werden. Tendenziell erwarten wir auch hier testbareren Code</w:t>
             </w:r>
           </w:p>
         </w:tc>
@@ -9906,7 +11300,39 @@
                 <w:sz w:val="18"/>
                 <w:szCs w:val="18"/>
               </w:rPr>
-              <w:t>Look and Feel wird von Anwendern nicht toleriert</w:t>
+              <w:t xml:space="preserve">Look </w:t>
+            </w:r>
+            <w:proofErr w:type="spellStart"/>
+            <w:r>
+              <w:rPr>
+                <w:sz w:val="18"/>
+                <w:szCs w:val="18"/>
+              </w:rPr>
+              <w:t>and</w:t>
+            </w:r>
+            <w:proofErr w:type="spellEnd"/>
+            <w:r>
+              <w:rPr>
+                <w:sz w:val="18"/>
+                <w:szCs w:val="18"/>
+              </w:rPr>
+              <w:t xml:space="preserve"> </w:t>
+            </w:r>
+            <w:proofErr w:type="spellStart"/>
+            <w:r>
+              <w:rPr>
+                <w:sz w:val="18"/>
+                <w:szCs w:val="18"/>
+              </w:rPr>
+              <w:t>Feel</w:t>
+            </w:r>
+            <w:proofErr w:type="spellEnd"/>
+            <w:r>
+              <w:rPr>
+                <w:sz w:val="18"/>
+                <w:szCs w:val="18"/>
+              </w:rPr>
+              <w:t xml:space="preserve"> wird von Anwendern nicht toleriert</w:t>
             </w:r>
           </w:p>
         </w:tc>
@@ -9928,14 +11354,62 @@
                 <w:sz w:val="18"/>
                 <w:szCs w:val="18"/>
               </w:rPr>
-              <w:t>Das „Look and feel“ soll vor und na</w:t>
-            </w:r>
+              <w:t xml:space="preserve">Das „Look </w:t>
+            </w:r>
+            <w:proofErr w:type="spellStart"/>
             <w:r>
               <w:rPr>
                 <w:sz w:val="18"/>
                 <w:szCs w:val="18"/>
               </w:rPr>
-              <w:t>ch der Migration identisch sein, oder wird mit der Usability-Expertin abgestimmt werden.</w:t>
+              <w:t>and</w:t>
+            </w:r>
+            <w:proofErr w:type="spellEnd"/>
+            <w:r>
+              <w:rPr>
+                <w:sz w:val="18"/>
+                <w:szCs w:val="18"/>
+              </w:rPr>
+              <w:t xml:space="preserve"> </w:t>
+            </w:r>
+            <w:proofErr w:type="spellStart"/>
+            <w:r>
+              <w:rPr>
+                <w:sz w:val="18"/>
+                <w:szCs w:val="18"/>
+              </w:rPr>
+              <w:t>feel</w:t>
+            </w:r>
+            <w:proofErr w:type="spellEnd"/>
+            <w:r>
+              <w:rPr>
+                <w:sz w:val="18"/>
+                <w:szCs w:val="18"/>
+              </w:rPr>
+              <w:t>“ soll vor und na</w:t>
+            </w:r>
+            <w:r>
+              <w:rPr>
+                <w:sz w:val="18"/>
+                <w:szCs w:val="18"/>
+              </w:rPr>
+              <w:t xml:space="preserve">ch der Migration identisch sein, oder wird mit der </w:t>
+            </w:r>
+            <w:proofErr w:type="spellStart"/>
+            <w:r>
+              <w:rPr>
+                <w:sz w:val="18"/>
+                <w:szCs w:val="18"/>
+              </w:rPr>
+              <w:t>Usability</w:t>
+            </w:r>
+            <w:proofErr w:type="spellEnd"/>
+            <w:r>
+              <w:rPr>
+                <w:sz w:val="18"/>
+                <w:szCs w:val="18"/>
+              </w:rPr>
+              <w:t>-Expertin abgestimmt werden.</w:t>
             </w:r>
           </w:p>
         </w:tc>
@@ -9969,7 +11443,23 @@
         <w:pStyle w:val="berschrift20"/>
       </w:pPr>
       <w:r>
-        <w:t>Architektur Eclipse 3 vs 4?</w:t>
+        <w:t xml:space="preserve">Architektur </w:t>
+      </w:r>
+      <w:proofErr w:type="spellStart"/>
+      <w:r>
+        <w:t>Eclipse</w:t>
+      </w:r>
+      <w:proofErr w:type="spellEnd"/>
+      <w:r>
+        <w:t xml:space="preserve"> 3 </w:t>
+      </w:r>
+      <w:proofErr w:type="spellStart"/>
+      <w:r>
+        <w:t>vs</w:t>
+      </w:r>
+      <w:proofErr w:type="spellEnd"/>
+      <w:r>
+        <w:t xml:space="preserve"> 4?</w:t>
       </w:r>
     </w:p>
     <w:p>
@@ -10052,7 +11542,15 @@
       </w:pPr>
       <w:bookmarkStart w:id="36" w:name="_Toc358058283"/>
       <w:r>
-        <w:t>Diskussion der Eclipse RCP 4 Lösung</w:t>
+        <w:t xml:space="preserve">Diskussion der </w:t>
+      </w:r>
+      <w:proofErr w:type="spellStart"/>
+      <w:r>
+        <w:t>Eclipse</w:t>
+      </w:r>
+      <w:proofErr w:type="spellEnd"/>
+      <w:r>
+        <w:t xml:space="preserve"> RCP 4 Lösung</w:t>
       </w:r>
       <w:bookmarkEnd w:id="36"/>
     </w:p>
@@ -10080,7 +11578,15 @@
       </w:pPr>
       <w:bookmarkStart w:id="38" w:name="_Toc358058285"/>
       <w:r>
-        <w:t>Vergleich mit Eclipse RCP 3</w:t>
+        <w:t xml:space="preserve">Vergleich mit </w:t>
+      </w:r>
+      <w:proofErr w:type="spellStart"/>
+      <w:r>
+        <w:t>Eclipse</w:t>
+      </w:r>
+      <w:proofErr w:type="spellEnd"/>
+      <w:r>
+        <w:t xml:space="preserve"> RCP 3</w:t>
       </w:r>
       <w:bookmarkEnd w:id="38"/>
     </w:p>
@@ -10108,7 +11614,15 @@
       </w:pPr>
       <w:bookmarkStart w:id="40" w:name="_Toc358058287"/>
       <w:r>
-        <w:t>Qualität und Testbarkeit im Vergleich zu Eclipse RCP 3</w:t>
+        <w:t xml:space="preserve">Qualität und Testbarkeit im Vergleich zu </w:t>
+      </w:r>
+      <w:proofErr w:type="spellStart"/>
+      <w:r>
+        <w:t>Eclipse</w:t>
+      </w:r>
+      <w:proofErr w:type="spellEnd"/>
+      <w:r>
+        <w:t xml:space="preserve"> RCP 3</w:t>
       </w:r>
       <w:bookmarkEnd w:id="40"/>
     </w:p>
@@ -10194,19 +11708,732 @@
     </w:p>
     <w:p>
       <w:r>
-        <w:t xml:space="preserve">Mit Compability Layer funktioniert nicht alles </w:t>
+        <w:t xml:space="preserve">Mit </w:t>
+      </w:r>
+      <w:proofErr w:type="spellStart"/>
+      <w:r>
+        <w:t>Compability</w:t>
+      </w:r>
+      <w:proofErr w:type="spellEnd"/>
+      <w:r>
+        <w:t xml:space="preserve"> Layer funktioniert nicht alles </w:t>
       </w:r>
       <w:r>
         <w:sym w:font="Wingdings" w:char="F0E0"/>
       </w:r>
       <w:r>
-        <w:t xml:space="preserve"> Das sei aber kein Fehler von E4, es war eher Zufall dass das vorer (E3) funktioniert hat.</w:t>
-      </w:r>
+        <w:t xml:space="preserve"> Das sei aber kein Fehler von E4, es war eher Zufall dass das </w:t>
+      </w:r>
+      <w:proofErr w:type="spellStart"/>
+      <w:r>
+        <w:t>vorer</w:t>
+      </w:r>
+      <w:proofErr w:type="spellEnd"/>
+      <w:r>
+        <w:t xml:space="preserve"> (E3) funktioniert hat. </w:t>
+      </w:r>
+    </w:p>
+    <w:p>
+      <w:pPr>
+        <w:widowControl/>
+        <w:autoSpaceDE/>
+        <w:autoSpaceDN/>
+        <w:adjustRightInd/>
+        <w:spacing w:before="100" w:beforeAutospacing="1" w:after="100" w:afterAutospacing="1"/>
+        <w:rPr>
+          <w:rFonts w:ascii="Times New Roman" w:hAnsi="Times New Roman" w:cs="Times New Roman"/>
+          <w:lang w:val="de-CH"/>
+        </w:rPr>
+      </w:pPr>
+      <w:r>
+        <w:rPr>
+          <w:rFonts w:ascii="Times New Roman" w:hAnsi="Times New Roman" w:cs="Times New Roman"/>
+          <w:sz w:val="20"/>
+          <w:szCs w:val="20"/>
+          <w:lang w:val="de-CH"/>
+        </w:rPr>
+        <w:t xml:space="preserve">Wenn nur mit </w:t>
+      </w:r>
+      <w:proofErr w:type="spellStart"/>
+      <w:r>
+        <w:rPr>
+          <w:rFonts w:ascii="Times New Roman" w:hAnsi="Times New Roman" w:cs="Times New Roman"/>
+          <w:sz w:val="20"/>
+          <w:szCs w:val="20"/>
+          <w:lang w:val="de-CH"/>
+        </w:rPr>
+        <w:t>Compability</w:t>
+      </w:r>
+      <w:proofErr w:type="spellEnd"/>
+      <w:r>
+        <w:rPr>
+          <w:rFonts w:ascii="Times New Roman" w:hAnsi="Times New Roman" w:cs="Times New Roman"/>
+          <w:sz w:val="20"/>
+          <w:szCs w:val="20"/>
+          <w:lang w:val="de-CH"/>
+        </w:rPr>
+        <w:t xml:space="preserve"> Layer </w:t>
+      </w:r>
+      <w:r>
+        <w:rPr>
+          <w:rFonts w:ascii="Wingdings" w:hAnsi="Wingdings" w:cs="Times New Roman"/>
+          <w:sz w:val="20"/>
+          <w:szCs w:val="20"/>
+          <w:lang w:val="en-US"/>
+        </w:rPr>
+        <w:t></w:t>
+      </w:r>
+      <w:r>
+        <w:rPr>
+          <w:rFonts w:ascii="Times New Roman" w:hAnsi="Times New Roman" w:cs="Times New Roman"/>
+          <w:sz w:val="20"/>
+          <w:szCs w:val="20"/>
+          <w:lang w:val="en-US"/>
+        </w:rPr>
+        <w:t xml:space="preserve"> </w:t>
+      </w:r>
+      <w:proofErr w:type="spellStart"/>
+      <w:r>
+        <w:rPr>
+          <w:rFonts w:ascii="Times New Roman" w:hAnsi="Times New Roman" w:cs="Times New Roman"/>
+          <w:sz w:val="20"/>
+          <w:szCs w:val="20"/>
+          <w:lang w:val="de-CH"/>
+        </w:rPr>
+        <w:t>QuickSearch</w:t>
+      </w:r>
+      <w:proofErr w:type="spellEnd"/>
+      <w:r>
+        <w:rPr>
+          <w:rFonts w:ascii="Times New Roman" w:hAnsi="Times New Roman" w:cs="Times New Roman"/>
+          <w:sz w:val="20"/>
+          <w:szCs w:val="20"/>
+          <w:lang w:val="de-CH"/>
+        </w:rPr>
+        <w:t xml:space="preserve"> links, mit </w:t>
+      </w:r>
+      <w:proofErr w:type="spellStart"/>
+      <w:r>
+        <w:rPr>
+          <w:rFonts w:ascii="Times New Roman" w:hAnsi="Times New Roman" w:cs="Times New Roman"/>
+          <w:sz w:val="20"/>
+          <w:szCs w:val="20"/>
+          <w:lang w:val="de-CH"/>
+        </w:rPr>
+        <w:t>LegacyIDE.xmi</w:t>
+      </w:r>
+      <w:proofErr w:type="spellEnd"/>
+      <w:r>
+        <w:rPr>
+          <w:rFonts w:ascii="Times New Roman" w:hAnsi="Times New Roman" w:cs="Times New Roman"/>
+          <w:sz w:val="20"/>
+          <w:szCs w:val="20"/>
+          <w:lang w:val="de-CH"/>
+        </w:rPr>
+        <w:t xml:space="preserve"> rechts</w:t>
+      </w:r>
+    </w:p>
+    <w:p>
+      <w:pPr>
+        <w:widowControl/>
+        <w:autoSpaceDE/>
+        <w:autoSpaceDN/>
+        <w:adjustRightInd/>
+        <w:spacing w:before="100" w:beforeAutospacing="1" w:after="100" w:afterAutospacing="1"/>
+        <w:rPr>
+          <w:rFonts w:ascii="Times New Roman" w:hAnsi="Times New Roman" w:cs="Times New Roman"/>
+          <w:lang w:val="de-CH"/>
+        </w:rPr>
+      </w:pPr>
+      <w:r>
+        <w:rPr>
+          <w:rFonts w:ascii="Times New Roman" w:hAnsi="Times New Roman" w:cs="Times New Roman"/>
+          <w:sz w:val="20"/>
+          <w:szCs w:val="20"/>
+          <w:lang w:val="de-CH"/>
+        </w:rPr>
+        <w:lastRenderedPageBreak/>
+        <w:t> </w:t>
+      </w:r>
+    </w:p>
+    <w:p>
+      <w:pPr>
+        <w:widowControl/>
+        <w:autoSpaceDE/>
+        <w:autoSpaceDN/>
+        <w:adjustRightInd/>
+        <w:spacing w:before="100" w:beforeAutospacing="1" w:after="100" w:afterAutospacing="1"/>
+        <w:rPr>
+          <w:rFonts w:ascii="Times New Roman" w:hAnsi="Times New Roman" w:cs="Times New Roman"/>
+          <w:lang w:val="de-CH"/>
+        </w:rPr>
+      </w:pPr>
+      <w:proofErr w:type="spellStart"/>
+      <w:r>
+        <w:rPr>
+          <w:rFonts w:ascii="Times New Roman" w:hAnsi="Times New Roman" w:cs="Times New Roman"/>
+          <w:sz w:val="20"/>
+          <w:szCs w:val="20"/>
+          <w:lang w:val="en-US"/>
+        </w:rPr>
+        <w:t>Wenn</w:t>
+      </w:r>
+      <w:proofErr w:type="spellEnd"/>
+      <w:r>
+        <w:rPr>
+          <w:rFonts w:ascii="Times New Roman" w:hAnsi="Times New Roman" w:cs="Times New Roman"/>
+          <w:sz w:val="20"/>
+          <w:szCs w:val="20"/>
+          <w:lang w:val="en-US"/>
+        </w:rPr>
+        <w:t xml:space="preserve"> </w:t>
+      </w:r>
+      <w:proofErr w:type="spellStart"/>
+      <w:r>
+        <w:rPr>
+          <w:rFonts w:ascii="Times New Roman" w:hAnsi="Times New Roman" w:cs="Times New Roman"/>
+          <w:sz w:val="20"/>
+          <w:szCs w:val="20"/>
+          <w:lang w:val="en-US"/>
+        </w:rPr>
+        <w:t>MWindow</w:t>
+      </w:r>
+      <w:proofErr w:type="spellEnd"/>
+      <w:r>
+        <w:rPr>
+          <w:rFonts w:ascii="Times New Roman" w:hAnsi="Times New Roman" w:cs="Times New Roman"/>
+          <w:sz w:val="20"/>
+          <w:szCs w:val="20"/>
+          <w:lang w:val="en-US"/>
+        </w:rPr>
+        <w:t xml:space="preserve"> </w:t>
+      </w:r>
+      <w:proofErr w:type="spellStart"/>
+      <w:r>
+        <w:rPr>
+          <w:rFonts w:ascii="Times New Roman" w:hAnsi="Times New Roman" w:cs="Times New Roman"/>
+          <w:sz w:val="20"/>
+          <w:szCs w:val="20"/>
+          <w:lang w:val="en-US"/>
+        </w:rPr>
+        <w:t>anstatt</w:t>
+      </w:r>
+      <w:proofErr w:type="spellEnd"/>
+      <w:r>
+        <w:rPr>
+          <w:rFonts w:ascii="Times New Roman" w:hAnsi="Times New Roman" w:cs="Times New Roman"/>
+          <w:sz w:val="20"/>
+          <w:szCs w:val="20"/>
+          <w:lang w:val="en-US"/>
+        </w:rPr>
+        <w:t xml:space="preserve"> </w:t>
+      </w:r>
+      <w:proofErr w:type="spellStart"/>
+      <w:r>
+        <w:rPr>
+          <w:rFonts w:ascii="Times New Roman" w:hAnsi="Times New Roman" w:cs="Times New Roman"/>
+          <w:sz w:val="20"/>
+          <w:szCs w:val="20"/>
+          <w:lang w:val="en-US"/>
+        </w:rPr>
+        <w:t>MTrimmedWindow</w:t>
+      </w:r>
+      <w:proofErr w:type="spellEnd"/>
+      <w:r>
+        <w:rPr>
+          <w:rFonts w:ascii="Times New Roman" w:hAnsi="Times New Roman" w:cs="Times New Roman"/>
+          <w:sz w:val="20"/>
+          <w:szCs w:val="20"/>
+          <w:lang w:val="en-US"/>
+        </w:rPr>
+        <w:t xml:space="preserve"> --&gt; Problem: </w:t>
+      </w:r>
+      <w:r>
+        <w:rPr>
+          <w:rFonts w:ascii="Consolas" w:hAnsi="Consolas" w:cs="Consolas"/>
+          <w:color w:val="FF0000"/>
+          <w:sz w:val="20"/>
+          <w:szCs w:val="20"/>
+          <w:lang w:val="en-US" w:eastAsia="fr-CH"/>
+        </w:rPr>
+        <w:t>Unable to process "</w:t>
+      </w:r>
+      <w:proofErr w:type="spellStart"/>
+      <w:r>
+        <w:rPr>
+          <w:rFonts w:ascii="Consolas" w:hAnsi="Consolas" w:cs="Consolas"/>
+          <w:color w:val="FF0000"/>
+          <w:sz w:val="20"/>
+          <w:szCs w:val="20"/>
+          <w:lang w:val="en-US" w:eastAsia="fr-CH"/>
+        </w:rPr>
+        <w:t>WorkbenchWindow.model</w:t>
+      </w:r>
+      <w:proofErr w:type="spellEnd"/>
+      <w:r>
+        <w:rPr>
+          <w:rFonts w:ascii="Consolas" w:hAnsi="Consolas" w:cs="Consolas"/>
+          <w:color w:val="FF0000"/>
+          <w:sz w:val="20"/>
+          <w:szCs w:val="20"/>
+          <w:lang w:val="en-US" w:eastAsia="fr-CH"/>
+        </w:rPr>
+        <w:t>": no actual value was found for the argument "</w:t>
+      </w:r>
+      <w:proofErr w:type="spellStart"/>
+      <w:r>
+        <w:rPr>
+          <w:rFonts w:ascii="Consolas" w:hAnsi="Consolas" w:cs="Consolas"/>
+          <w:color w:val="FF0000"/>
+          <w:sz w:val="20"/>
+          <w:szCs w:val="20"/>
+          <w:lang w:val="en-US" w:eastAsia="fr-CH"/>
+        </w:rPr>
+        <w:t>MTrimmedWindow</w:t>
+      </w:r>
+      <w:proofErr w:type="spellEnd"/>
+      <w:r>
+        <w:rPr>
+          <w:rFonts w:ascii="Consolas" w:hAnsi="Consolas" w:cs="Consolas"/>
+          <w:color w:val="FF0000"/>
+          <w:sz w:val="20"/>
+          <w:szCs w:val="20"/>
+          <w:lang w:val="en-US" w:eastAsia="fr-CH"/>
+        </w:rPr>
+        <w:t>".</w:t>
+      </w:r>
+    </w:p>
+    <w:p>
+      <w:pPr>
+        <w:widowControl/>
+        <w:autoSpaceDE/>
+        <w:autoSpaceDN/>
+        <w:adjustRightInd/>
+        <w:spacing w:before="100" w:beforeAutospacing="1" w:after="100" w:afterAutospacing="1"/>
+        <w:rPr>
+          <w:rFonts w:ascii="Times New Roman" w:hAnsi="Times New Roman" w:cs="Times New Roman"/>
+          <w:lang w:val="de-CH"/>
+        </w:rPr>
+      </w:pPr>
+      <w:r>
+        <w:rPr>
+          <w:rFonts w:ascii="Consolas" w:hAnsi="Consolas" w:cs="Consolas"/>
+          <w:color w:val="FF0000"/>
+          <w:sz w:val="20"/>
+          <w:szCs w:val="20"/>
+          <w:lang w:val="en-US" w:eastAsia="fr-CH"/>
+        </w:rPr>
+        <w:t> </w:t>
+      </w:r>
+    </w:p>
+    <w:p>
+      <w:pPr>
+        <w:widowControl/>
+        <w:autoSpaceDE/>
+        <w:autoSpaceDN/>
+        <w:adjustRightInd/>
+        <w:spacing w:before="100" w:beforeAutospacing="1" w:after="100" w:afterAutospacing="1"/>
+        <w:rPr>
+          <w:rFonts w:ascii="Times New Roman" w:hAnsi="Times New Roman" w:cs="Times New Roman"/>
+          <w:lang w:val="de-CH"/>
+        </w:rPr>
+      </w:pPr>
+      <w:proofErr w:type="spellStart"/>
+      <w:r>
+        <w:rPr>
+          <w:rFonts w:ascii="Times New Roman" w:hAnsi="Times New Roman" w:cs="Times New Roman"/>
+          <w:sz w:val="20"/>
+          <w:szCs w:val="20"/>
+          <w:lang w:val="en-US"/>
+        </w:rPr>
+        <w:t>Mit</w:t>
+      </w:r>
+      <w:proofErr w:type="spellEnd"/>
+      <w:r>
+        <w:rPr>
+          <w:rFonts w:ascii="Times New Roman" w:hAnsi="Times New Roman" w:cs="Times New Roman"/>
+          <w:sz w:val="20"/>
+          <w:szCs w:val="20"/>
+          <w:lang w:val="en-US"/>
+        </w:rPr>
+        <w:t xml:space="preserve"> </w:t>
+      </w:r>
+      <w:proofErr w:type="spellStart"/>
+      <w:r>
+        <w:rPr>
+          <w:rFonts w:ascii="Times New Roman" w:hAnsi="Times New Roman" w:cs="Times New Roman"/>
+          <w:sz w:val="20"/>
+          <w:szCs w:val="20"/>
+          <w:lang w:val="en-US"/>
+        </w:rPr>
+        <w:t>DiViewPart</w:t>
+      </w:r>
+      <w:proofErr w:type="spellEnd"/>
+      <w:r>
+        <w:rPr>
+          <w:rFonts w:ascii="Times New Roman" w:hAnsi="Times New Roman" w:cs="Times New Roman"/>
+          <w:sz w:val="20"/>
+          <w:szCs w:val="20"/>
+          <w:lang w:val="en-US"/>
+        </w:rPr>
+        <w:t xml:space="preserve"> </w:t>
+      </w:r>
+      <w:r>
+        <w:rPr>
+          <w:rFonts w:ascii="Wingdings" w:hAnsi="Wingdings" w:cs="Times New Roman"/>
+          <w:sz w:val="20"/>
+          <w:szCs w:val="20"/>
+          <w:lang w:val="en-US"/>
+        </w:rPr>
+        <w:t></w:t>
+      </w:r>
+      <w:r>
+        <w:rPr>
+          <w:rFonts w:ascii="Consolas" w:hAnsi="Consolas" w:cs="Consolas"/>
+          <w:color w:val="FF0000"/>
+          <w:sz w:val="20"/>
+          <w:szCs w:val="20"/>
+          <w:lang w:val="en-US" w:eastAsia="fr-CH"/>
+        </w:rPr>
+        <w:t xml:space="preserve"> </w:t>
+      </w:r>
+      <w:proofErr w:type="spellStart"/>
+      <w:r>
+        <w:rPr>
+          <w:rFonts w:ascii="Consolas" w:hAnsi="Consolas" w:cs="Consolas"/>
+          <w:color w:val="FF0000"/>
+          <w:sz w:val="20"/>
+          <w:szCs w:val="20"/>
+          <w:lang w:val="en-US" w:eastAsia="fr-CH"/>
+        </w:rPr>
+        <w:t>Versionen</w:t>
+      </w:r>
+      <w:proofErr w:type="spellEnd"/>
+    </w:p>
+    <w:p>
+      <w:pPr>
+        <w:widowControl/>
+        <w:autoSpaceDE/>
+        <w:autoSpaceDN/>
+        <w:adjustRightInd/>
+        <w:spacing w:before="100" w:beforeAutospacing="1" w:after="100" w:afterAutospacing="1"/>
+        <w:rPr>
+          <w:rFonts w:ascii="Times New Roman" w:hAnsi="Times New Roman" w:cs="Times New Roman"/>
+          <w:lang w:val="de-CH"/>
+        </w:rPr>
+      </w:pPr>
+      <w:r>
+        <w:rPr>
+          <w:rFonts w:ascii="Consolas" w:hAnsi="Consolas" w:cs="Consolas"/>
+          <w:color w:val="FF0000"/>
+          <w:sz w:val="20"/>
+          <w:szCs w:val="20"/>
+          <w:lang w:val="en-US" w:eastAsia="fr-CH"/>
+        </w:rPr>
+        <w:t> </w:t>
+      </w:r>
+    </w:p>
+    <w:p>
+      <w:pPr>
+        <w:widowControl/>
+        <w:autoSpaceDE/>
+        <w:autoSpaceDN/>
+        <w:adjustRightInd/>
+        <w:spacing w:before="100" w:beforeAutospacing="1" w:after="100" w:afterAutospacing="1"/>
+        <w:rPr>
+          <w:rFonts w:ascii="Times New Roman" w:hAnsi="Times New Roman" w:cs="Times New Roman"/>
+          <w:lang w:val="de-CH"/>
+        </w:rPr>
+      </w:pPr>
+      <w:r>
+        <w:rPr>
+          <w:rFonts w:ascii="Times New Roman" w:hAnsi="Times New Roman" w:cs="Times New Roman"/>
+          <w:sz w:val="20"/>
+          <w:szCs w:val="20"/>
+          <w:lang w:val="de-CH"/>
+        </w:rPr>
+        <w:t>Mit</w:t>
+      </w:r>
+      <w:r>
+        <w:rPr>
+          <w:rFonts w:ascii="Consolas" w:hAnsi="Consolas" w:cs="Consolas"/>
+          <w:color w:val="FF0000"/>
+          <w:sz w:val="20"/>
+          <w:szCs w:val="20"/>
+          <w:lang w:val="de-CH" w:eastAsia="fr-CH"/>
+        </w:rPr>
+        <w:t xml:space="preserve"> </w:t>
+      </w:r>
+      <w:proofErr w:type="spellStart"/>
+      <w:r>
+        <w:rPr>
+          <w:rFonts w:ascii="Times New Roman" w:hAnsi="Times New Roman" w:cs="Times New Roman"/>
+          <w:sz w:val="20"/>
+          <w:szCs w:val="20"/>
+          <w:lang w:val="de-CH"/>
+        </w:rPr>
+        <w:t>LegacyIDE.xmi</w:t>
+      </w:r>
+      <w:proofErr w:type="spellEnd"/>
+      <w:r>
+        <w:rPr>
+          <w:rFonts w:ascii="Times New Roman" w:hAnsi="Times New Roman" w:cs="Times New Roman"/>
+          <w:sz w:val="20"/>
+          <w:szCs w:val="20"/>
+          <w:lang w:val="de-CH"/>
+        </w:rPr>
+        <w:t xml:space="preserve"> </w:t>
+      </w:r>
+      <w:r>
+        <w:rPr>
+          <w:rFonts w:ascii="Wingdings" w:hAnsi="Wingdings" w:cs="Times New Roman"/>
+          <w:sz w:val="20"/>
+          <w:szCs w:val="20"/>
+          <w:lang w:val="de-CH"/>
+        </w:rPr>
+        <w:t></w:t>
+      </w:r>
+      <w:r>
+        <w:rPr>
+          <w:rFonts w:ascii="Times New Roman" w:hAnsi="Times New Roman" w:cs="Times New Roman"/>
+          <w:sz w:val="20"/>
+          <w:szCs w:val="20"/>
+          <w:lang w:val="de-CH"/>
+        </w:rPr>
+        <w:t xml:space="preserve"> </w:t>
+      </w:r>
+      <w:r>
+        <w:rPr>
+          <w:rFonts w:ascii="Consolas" w:hAnsi="Consolas" w:cs="Consolas"/>
+          <w:color w:val="FF0000"/>
+          <w:sz w:val="20"/>
+          <w:szCs w:val="20"/>
+          <w:lang w:val="de-CH" w:eastAsia="fr-CH"/>
+        </w:rPr>
+        <w:t>Mehrere Hauptfenster gehen auf!?</w:t>
+      </w:r>
+    </w:p>
+    <w:p>
+      <w:pPr>
+        <w:widowControl/>
+        <w:autoSpaceDE/>
+        <w:autoSpaceDN/>
+        <w:adjustRightInd/>
+        <w:spacing w:before="100" w:beforeAutospacing="1" w:after="100" w:afterAutospacing="1"/>
+        <w:rPr>
+          <w:rFonts w:ascii="Times New Roman" w:hAnsi="Times New Roman" w:cs="Times New Roman"/>
+          <w:lang w:val="de-CH"/>
+        </w:rPr>
+      </w:pPr>
+      <w:r>
+        <w:rPr>
+          <w:rFonts w:ascii="Consolas" w:hAnsi="Consolas" w:cs="Consolas"/>
+          <w:color w:val="FF0000"/>
+          <w:sz w:val="20"/>
+          <w:szCs w:val="20"/>
+          <w:lang w:val="de-CH" w:eastAsia="fr-CH"/>
+        </w:rPr>
+        <w:t> </w:t>
+      </w:r>
+    </w:p>
+    <w:p>
+      <w:pPr>
+        <w:widowControl/>
+        <w:autoSpaceDE/>
+        <w:autoSpaceDN/>
+        <w:adjustRightInd/>
+        <w:spacing w:before="100" w:beforeAutospacing="1" w:after="100" w:afterAutospacing="1"/>
+        <w:rPr>
+          <w:rFonts w:ascii="Times New Roman" w:hAnsi="Times New Roman" w:cs="Times New Roman"/>
+          <w:lang w:val="de-CH"/>
+        </w:rPr>
+      </w:pPr>
+      <w:r>
+        <w:rPr>
+          <w:rFonts w:ascii="Times New Roman" w:hAnsi="Times New Roman" w:cs="Times New Roman"/>
+          <w:sz w:val="20"/>
+          <w:szCs w:val="20"/>
+          <w:lang w:val="de-CH"/>
+        </w:rPr>
+        <w:t xml:space="preserve">Mit </w:t>
+      </w:r>
+      <w:proofErr w:type="spellStart"/>
+      <w:r>
+        <w:rPr>
+          <w:rFonts w:ascii="Times New Roman" w:hAnsi="Times New Roman" w:cs="Times New Roman"/>
+          <w:sz w:val="20"/>
+          <w:szCs w:val="20"/>
+          <w:lang w:val="de-CH"/>
+        </w:rPr>
+        <w:t>Compabiity</w:t>
+      </w:r>
+      <w:proofErr w:type="spellEnd"/>
+      <w:r>
+        <w:rPr>
+          <w:rFonts w:ascii="Times New Roman" w:hAnsi="Times New Roman" w:cs="Times New Roman"/>
+          <w:sz w:val="20"/>
+          <w:szCs w:val="20"/>
+          <w:lang w:val="de-CH"/>
+        </w:rPr>
+        <w:t xml:space="preserve"> Layer </w:t>
+      </w:r>
+      <w:r>
+        <w:rPr>
+          <w:rFonts w:ascii="Wingdings" w:hAnsi="Wingdings" w:cs="Times New Roman"/>
+          <w:sz w:val="20"/>
+          <w:szCs w:val="20"/>
+          <w:lang w:val="de-CH"/>
+        </w:rPr>
+        <w:t></w:t>
+      </w:r>
+      <w:r>
+        <w:rPr>
+          <w:rFonts w:ascii="Times New Roman" w:hAnsi="Times New Roman" w:cs="Times New Roman"/>
+          <w:sz w:val="20"/>
+          <w:szCs w:val="20"/>
+          <w:lang w:val="de-CH"/>
+        </w:rPr>
+        <w:t xml:space="preserve">: </w:t>
+      </w:r>
+      <w:r>
+        <w:rPr>
+          <w:rFonts w:ascii="Consolas" w:hAnsi="Consolas" w:cs="Consolas"/>
+          <w:color w:val="FF0000"/>
+          <w:sz w:val="20"/>
+          <w:szCs w:val="20"/>
+          <w:lang w:val="de-CH" w:eastAsia="fr-CH"/>
+        </w:rPr>
+        <w:t>Menüpunkte heisse plötzlich anders</w:t>
+      </w:r>
+      <w:proofErr w:type="gramStart"/>
+      <w:r>
+        <w:rPr>
+          <w:rFonts w:ascii="Consolas" w:hAnsi="Consolas" w:cs="Consolas"/>
+          <w:color w:val="FF0000"/>
+          <w:sz w:val="20"/>
+          <w:szCs w:val="20"/>
+          <w:lang w:val="de-CH" w:eastAsia="fr-CH"/>
+        </w:rPr>
+        <w:t>..</w:t>
+      </w:r>
+      <w:proofErr w:type="gramEnd"/>
+    </w:p>
+    <w:p>
+      <w:pPr>
+        <w:widowControl/>
+        <w:autoSpaceDE/>
+        <w:autoSpaceDN/>
+        <w:adjustRightInd/>
+        <w:spacing w:before="100" w:beforeAutospacing="1" w:after="100" w:afterAutospacing="1"/>
+        <w:rPr>
+          <w:rFonts w:ascii="Times New Roman" w:hAnsi="Times New Roman" w:cs="Times New Roman"/>
+          <w:lang w:val="de-CH"/>
+        </w:rPr>
+      </w:pPr>
+      <w:r>
+        <w:rPr>
+          <w:rFonts w:ascii="Consolas" w:hAnsi="Consolas" w:cs="Consolas"/>
+          <w:color w:val="FF0000"/>
+          <w:sz w:val="20"/>
+          <w:szCs w:val="20"/>
+          <w:lang w:val="de-CH" w:eastAsia="fr-CH"/>
+        </w:rPr>
+        <w:t> </w:t>
+      </w:r>
+    </w:p>
+    <w:p>
+      <w:pPr>
+        <w:widowControl/>
+        <w:autoSpaceDE/>
+        <w:autoSpaceDN/>
+        <w:adjustRightInd/>
+        <w:spacing w:before="100" w:beforeAutospacing="1" w:after="100" w:afterAutospacing="1"/>
+        <w:rPr>
+          <w:rFonts w:ascii="Times New Roman" w:hAnsi="Times New Roman" w:cs="Times New Roman"/>
+          <w:lang w:val="de-CH"/>
+        </w:rPr>
+      </w:pPr>
+      <w:r>
+        <w:rPr>
+          <w:rFonts w:ascii="Consolas" w:hAnsi="Consolas" w:cs="Consolas"/>
+          <w:color w:val="FF0000"/>
+          <w:sz w:val="20"/>
+          <w:szCs w:val="20"/>
+          <w:lang w:val="de-CH" w:eastAsia="fr-CH"/>
+        </w:rPr>
+        <w:t> </w:t>
+      </w:r>
+    </w:p>
+    <w:p>
+      <w:pPr>
+        <w:widowControl/>
+        <w:autoSpaceDE/>
+        <w:autoSpaceDN/>
+        <w:adjustRightInd/>
+        <w:spacing w:before="100" w:beforeAutospacing="1" w:after="100" w:afterAutospacing="1"/>
+        <w:rPr>
+          <w:rFonts w:ascii="Times New Roman" w:hAnsi="Times New Roman" w:cs="Times New Roman"/>
+          <w:lang w:val="de-CH"/>
+        </w:rPr>
+      </w:pPr>
+      <w:r>
+        <w:rPr>
+          <w:rFonts w:ascii="Consolas" w:hAnsi="Consolas" w:cs="Consolas"/>
+          <w:color w:val="4F81BD"/>
+          <w:sz w:val="20"/>
+          <w:szCs w:val="20"/>
+          <w:lang w:val="de-CH" w:eastAsia="fr-CH"/>
+        </w:rPr>
+        <w:t xml:space="preserve">In Workspace Data Location wird tatsächlich das </w:t>
+      </w:r>
+      <w:proofErr w:type="spellStart"/>
+      <w:r>
+        <w:rPr>
+          <w:rFonts w:ascii="Consolas" w:hAnsi="Consolas" w:cs="Consolas"/>
+          <w:color w:val="4F81BD"/>
+          <w:sz w:val="20"/>
+          <w:szCs w:val="20"/>
+          <w:lang w:val="de-CH" w:eastAsia="fr-CH"/>
+        </w:rPr>
+        <w:t>workbench.xmi</w:t>
+      </w:r>
+      <w:proofErr w:type="spellEnd"/>
+      <w:r>
+        <w:rPr>
+          <w:rFonts w:ascii="Consolas" w:hAnsi="Consolas" w:cs="Consolas"/>
+          <w:color w:val="4F81BD"/>
+          <w:sz w:val="20"/>
+          <w:szCs w:val="20"/>
+          <w:lang w:val="de-CH" w:eastAsia="fr-CH"/>
+        </w:rPr>
+        <w:t xml:space="preserve"> der </w:t>
+      </w:r>
+      <w:proofErr w:type="spellStart"/>
+      <w:r>
+        <w:rPr>
+          <w:rFonts w:ascii="Consolas" w:hAnsi="Consolas" w:cs="Consolas"/>
+          <w:color w:val="4F81BD"/>
+          <w:sz w:val="20"/>
+          <w:szCs w:val="20"/>
+          <w:lang w:val="de-CH" w:eastAsia="fr-CH"/>
+        </w:rPr>
+        <w:t>Application</w:t>
+      </w:r>
+      <w:proofErr w:type="spellEnd"/>
+      <w:r>
+        <w:rPr>
+          <w:rFonts w:ascii="Consolas" w:hAnsi="Consolas" w:cs="Consolas"/>
+          <w:color w:val="4F81BD"/>
+          <w:sz w:val="20"/>
+          <w:szCs w:val="20"/>
+          <w:lang w:val="de-CH" w:eastAsia="fr-CH"/>
+        </w:rPr>
+        <w:t xml:space="preserve"> abgelegt… </w:t>
+      </w:r>
+    </w:p>
+    <w:p>
       <w:bookmarkStart w:id="45" w:name="_GoBack"/>
       <w:bookmarkEnd w:id="45"/>
-      <w:r>
-        <w:t xml:space="preserve"> </w:t>
-      </w:r>
     </w:p>
     <w:p>
       <w:pPr>
@@ -10225,7 +12452,15 @@
       </w:pPr>
       <w:bookmarkStart w:id="47" w:name="_Toc358058293"/>
       <w:r>
-        <w:t>Diskussion der Eclipse RCP 4 Lösung</w:t>
+        <w:t xml:space="preserve">Diskussion der </w:t>
+      </w:r>
+      <w:proofErr w:type="spellStart"/>
+      <w:r>
+        <w:t>Eclipse</w:t>
+      </w:r>
+      <w:proofErr w:type="spellEnd"/>
+      <w:r>
+        <w:t xml:space="preserve"> RCP 4 Lösung</w:t>
       </w:r>
       <w:bookmarkEnd w:id="47"/>
     </w:p>
@@ -10253,7 +12488,15 @@
       </w:pPr>
       <w:bookmarkStart w:id="49" w:name="_Toc358058295"/>
       <w:r>
-        <w:t>Vergleich mit Eclipse RCP 3</w:t>
+        <w:t xml:space="preserve">Vergleich mit </w:t>
+      </w:r>
+      <w:proofErr w:type="spellStart"/>
+      <w:r>
+        <w:t>Eclipse</w:t>
+      </w:r>
+      <w:proofErr w:type="spellEnd"/>
+      <w:r>
+        <w:t xml:space="preserve"> RCP 3</w:t>
       </w:r>
       <w:bookmarkEnd w:id="49"/>
     </w:p>
@@ -10281,7 +12524,15 @@
       </w:pPr>
       <w:bookmarkStart w:id="51" w:name="_Toc358058297"/>
       <w:r>
-        <w:t>Qualität und Testbarkeit im Vergleich zu Eclipse RCP 3</w:t>
+        <w:t xml:space="preserve">Qualität und Testbarkeit im Vergleich zu </w:t>
+      </w:r>
+      <w:proofErr w:type="spellStart"/>
+      <w:r>
+        <w:t>Eclipse</w:t>
+      </w:r>
+      <w:proofErr w:type="spellEnd"/>
+      <w:r>
+        <w:t xml:space="preserve"> RCP 3</w:t>
       </w:r>
       <w:bookmarkEnd w:id="51"/>
     </w:p>
@@ -10353,7 +12604,15 @@
       </w:pPr>
       <w:bookmarkStart w:id="57" w:name="_Toc358058303"/>
       <w:r>
-        <w:t>Diskussion der Eclipse RCP 4 Lösung</w:t>
+        <w:t xml:space="preserve">Diskussion der </w:t>
+      </w:r>
+      <w:proofErr w:type="spellStart"/>
+      <w:r>
+        <w:t>Eclipse</w:t>
+      </w:r>
+      <w:proofErr w:type="spellEnd"/>
+      <w:r>
+        <w:t xml:space="preserve"> RCP 4 Lösung</w:t>
       </w:r>
       <w:bookmarkEnd w:id="57"/>
     </w:p>
@@ -10381,7 +12640,15 @@
       </w:pPr>
       <w:bookmarkStart w:id="59" w:name="_Toc358058305"/>
       <w:r>
-        <w:t>Vergleich mit Eclipse RCP 3</w:t>
+        <w:t xml:space="preserve">Vergleich mit </w:t>
+      </w:r>
+      <w:proofErr w:type="spellStart"/>
+      <w:r>
+        <w:t>Eclipse</w:t>
+      </w:r>
+      <w:proofErr w:type="spellEnd"/>
+      <w:r>
+        <w:t xml:space="preserve"> RCP 3</w:t>
       </w:r>
       <w:bookmarkEnd w:id="59"/>
     </w:p>
@@ -10409,7 +12676,15 @@
       </w:pPr>
       <w:bookmarkStart w:id="61" w:name="_Toc358058307"/>
       <w:r>
-        <w:t>Qualität und Testbarkeit im Vergleich zu Eclipse RCP 3</w:t>
+        <w:t xml:space="preserve">Qualität und Testbarkeit im Vergleich zu </w:t>
+      </w:r>
+      <w:proofErr w:type="spellStart"/>
+      <w:r>
+        <w:t>Eclipse</w:t>
+      </w:r>
+      <w:proofErr w:type="spellEnd"/>
+      <w:r>
+        <w:t xml:space="preserve"> RCP 3</w:t>
       </w:r>
       <w:bookmarkEnd w:id="61"/>
     </w:p>
@@ -10481,7 +12756,15 @@
       </w:pPr>
       <w:bookmarkStart w:id="67" w:name="_Toc358058313"/>
       <w:r>
-        <w:t>Diskussion der Eclipse RCP 4 Lösung</w:t>
+        <w:t xml:space="preserve">Diskussion der </w:t>
+      </w:r>
+      <w:proofErr w:type="spellStart"/>
+      <w:r>
+        <w:t>Eclipse</w:t>
+      </w:r>
+      <w:proofErr w:type="spellEnd"/>
+      <w:r>
+        <w:t xml:space="preserve"> RCP 4 Lösung</w:t>
       </w:r>
       <w:bookmarkEnd w:id="67"/>
     </w:p>
@@ -10509,7 +12792,15 @@
       </w:pPr>
       <w:bookmarkStart w:id="69" w:name="_Toc358058315"/>
       <w:r>
-        <w:t>Vergleich mit Eclipse RCP 3</w:t>
+        <w:t xml:space="preserve">Vergleich mit </w:t>
+      </w:r>
+      <w:proofErr w:type="spellStart"/>
+      <w:r>
+        <w:t>Eclipse</w:t>
+      </w:r>
+      <w:proofErr w:type="spellEnd"/>
+      <w:r>
+        <w:t xml:space="preserve"> RCP 3</w:t>
       </w:r>
       <w:bookmarkEnd w:id="69"/>
     </w:p>
@@ -10537,7 +12828,15 @@
       </w:pPr>
       <w:bookmarkStart w:id="71" w:name="_Toc358058317"/>
       <w:r>
-        <w:t>Qualität und Testbarkeit im Vergleich zu Eclipse RCP 3</w:t>
+        <w:t xml:space="preserve">Qualität und Testbarkeit im Vergleich zu </w:t>
+      </w:r>
+      <w:proofErr w:type="spellStart"/>
+      <w:r>
+        <w:t>Eclipse</w:t>
+      </w:r>
+      <w:proofErr w:type="spellEnd"/>
+      <w:r>
+        <w:t xml:space="preserve"> RCP 3</w:t>
       </w:r>
       <w:bookmarkEnd w:id="71"/>
     </w:p>
@@ -10610,7 +12909,15 @@
       </w:pPr>
       <w:bookmarkStart w:id="77" w:name="_Toc358058323"/>
       <w:r>
-        <w:t>Diskussion der Eclipse RCP 4 Lösung</w:t>
+        <w:t xml:space="preserve">Diskussion der </w:t>
+      </w:r>
+      <w:proofErr w:type="spellStart"/>
+      <w:r>
+        <w:t>Eclipse</w:t>
+      </w:r>
+      <w:proofErr w:type="spellEnd"/>
+      <w:r>
+        <w:t xml:space="preserve"> RCP 4 Lösung</w:t>
       </w:r>
       <w:bookmarkEnd w:id="77"/>
     </w:p>
@@ -10638,7 +12945,15 @@
       </w:pPr>
       <w:bookmarkStart w:id="79" w:name="_Toc358058325"/>
       <w:r>
-        <w:t>Vergleich mit Eclipse RCP 3</w:t>
+        <w:t xml:space="preserve">Vergleich mit </w:t>
+      </w:r>
+      <w:proofErr w:type="spellStart"/>
+      <w:r>
+        <w:t>Eclipse</w:t>
+      </w:r>
+      <w:proofErr w:type="spellEnd"/>
+      <w:r>
+        <w:t xml:space="preserve"> RCP 3</w:t>
       </w:r>
       <w:bookmarkEnd w:id="79"/>
     </w:p>
@@ -10666,7 +12981,15 @@
       </w:pPr>
       <w:bookmarkStart w:id="81" w:name="_Toc358058327"/>
       <w:r>
-        <w:t>Qualität und Testbarkeit im Vergleich zu Eclipse RCP 3</w:t>
+        <w:t xml:space="preserve">Qualität und Testbarkeit im Vergleich zu </w:t>
+      </w:r>
+      <w:proofErr w:type="spellStart"/>
+      <w:r>
+        <w:t>Eclipse</w:t>
+      </w:r>
+      <w:proofErr w:type="spellEnd"/>
+      <w:r>
+        <w:t xml:space="preserve"> RCP 3</w:t>
       </w:r>
       <w:bookmarkEnd w:id="81"/>
     </w:p>
@@ -10824,6 +13147,7 @@
           </w:rPr>
           <w:tab/>
         </w:r>
+        <w:proofErr w:type="spellStart"/>
         <w:r>
           <w:rPr>
             <w:b w:val="0"/>
@@ -10831,7 +13155,17 @@
             <w:sz w:val="18"/>
             <w:szCs w:val="18"/>
           </w:rPr>
-          <w:t>Rothenbühler Mike</w:t>
+          <w:t>Rothenbühler</w:t>
+        </w:r>
+        <w:proofErr w:type="spellEnd"/>
+        <w:r>
+          <w:rPr>
+            <w:b w:val="0"/>
+            <w:color w:val="17365D" w:themeColor="text2" w:themeShade="BF"/>
+            <w:sz w:val="18"/>
+            <w:szCs w:val="18"/>
+          </w:rPr>
+          <w:t xml:space="preserve"> Mike</w:t>
         </w:r>
         <w:r>
           <w:rPr>
@@ -10876,7 +13210,7 @@
             <w:sz w:val="18"/>
             <w:szCs w:val="18"/>
           </w:rPr>
-          <w:t>11</w:t>
+          <w:t>12</w:t>
         </w:r>
         <w:r>
           <w:rPr>
@@ -10930,7 +13264,7 @@
             <w:sz w:val="18"/>
             <w:szCs w:val="18"/>
           </w:rPr>
-          <w:t>13</w:t>
+          <w:t>14</w:t>
         </w:r>
         <w:r>
           <w:rPr>
@@ -18164,9 +20498,12 @@
 </file>
 
 <file path=customXml/item1.xml><?xml version="1.0" encoding="utf-8"?>
-<p:properties xmlns:p="http://schemas.microsoft.com/office/2006/metadata/properties" xmlns:xsi="http://www.w3.org/2001/XMLSchema-instance">
-  <documentManagement/>
-</p:properties>
+<?mso-contentType ?>
+<FormTemplates xmlns="http://schemas.microsoft.com/sharepoint/v3/contenttype/forms">
+  <Display>DocumentLibraryForm</Display>
+  <Edit>DocumentLibraryForm</Edit>
+  <New>DocumentLibraryForm</New>
+</FormTemplates>
 </file>
 
 <file path=customXml/item2.xml><?xml version="1.0" encoding="utf-8"?>
@@ -18219,12 +20556,9 @@
 </file>
 
 <file path=customXml/item3.xml><?xml version="1.0" encoding="utf-8"?>
-<?mso-contentType ?>
-<FormTemplates xmlns="http://schemas.microsoft.com/sharepoint/v3/contenttype/forms">
-  <Display>DocumentLibraryForm</Display>
-  <Edit>DocumentLibraryForm</Edit>
-  <New>DocumentLibraryForm</New>
-</FormTemplates>
+<p:properties xmlns:p="http://schemas.microsoft.com/office/2006/metadata/properties" xmlns:xsi="http://www.w3.org/2001/XMLSchema-instance">
+  <documentManagement/>
+</p:properties>
 </file>
 
 <file path=customXml/item4.xml><?xml version="1.0" encoding="utf-8"?>
@@ -18232,9 +20566,9 @@
 </file>
 
 <file path=customXml/itemProps1.xml><?xml version="1.0" encoding="utf-8"?>
-<ds:datastoreItem xmlns:ds="http://schemas.openxmlformats.org/officeDocument/2006/customXml" ds:itemID="{534356DD-AA99-42B8-A412-9EC9942A65C7}">
+<ds:datastoreItem xmlns:ds="http://schemas.openxmlformats.org/officeDocument/2006/customXml" ds:itemID="{3B87583E-DB31-48EB-83CE-80DBB87A54E6}">
   <ds:schemaRefs>
-    <ds:schemaRef ds:uri="http://schemas.microsoft.com/office/2006/metadata/properties"/>
+    <ds:schemaRef ds:uri="http://schemas.microsoft.com/sharepoint/v3/contenttype/forms"/>
   </ds:schemaRefs>
 </ds:datastoreItem>
 </file>
@@ -18255,15 +20589,15 @@
 </file>
 
 <file path=customXml/itemProps3.xml><?xml version="1.0" encoding="utf-8"?>
-<ds:datastoreItem xmlns:ds="http://schemas.openxmlformats.org/officeDocument/2006/customXml" ds:itemID="{3B87583E-DB31-48EB-83CE-80DBB87A54E6}">
+<ds:datastoreItem xmlns:ds="http://schemas.openxmlformats.org/officeDocument/2006/customXml" ds:itemID="{534356DD-AA99-42B8-A412-9EC9942A65C7}">
   <ds:schemaRefs>
-    <ds:schemaRef ds:uri="http://schemas.microsoft.com/sharepoint/v3/contenttype/forms"/>
+    <ds:schemaRef ds:uri="http://schemas.microsoft.com/office/2006/metadata/properties"/>
   </ds:schemaRefs>
 </ds:datastoreItem>
 </file>
 
 <file path=customXml/itemProps4.xml><?xml version="1.0" encoding="utf-8"?>
-<ds:datastoreItem xmlns:ds="http://schemas.openxmlformats.org/officeDocument/2006/customXml" ds:itemID="{27F20063-9648-428A-91C3-3D478FAFB491}">
+<ds:datastoreItem xmlns:ds="http://schemas.openxmlformats.org/officeDocument/2006/customXml" ds:itemID="{F5EA9A25-012B-4073-B8B8-F717D4F3D37A}">
   <ds:schemaRefs>
     <ds:schemaRef ds:uri="http://schemas.openxmlformats.org/officeDocument/2006/bibliography"/>
   </ds:schemaRefs>

</xml_diff>

<commit_message>
Aktualisierter Projektbericht, Rapportierung, Planung
</commit_message>
<xml_diff>
--- a/Deliverables/Projektbericht.docx
+++ b/Deliverables/Projektbericht.docx
@@ -863,6 +863,8 @@
       <w:r>
         <w:fldChar w:fldCharType="separate"/>
       </w:r>
+      <w:bookmarkStart w:id="0" w:name="_GoBack"/>
+      <w:bookmarkEnd w:id="0"/>
       <w:r>
         <w:rPr>
           <w:noProof/>
@@ -901,7 +903,7 @@
         <w:rPr>
           <w:noProof/>
         </w:rPr>
-        <w:instrText xml:space="preserve"> PAGEREF _Toc361389753 \h </w:instrText>
+        <w:instrText xml:space="preserve"> PAGEREF _Toc361414287 \h </w:instrText>
       </w:r>
       <w:r>
         <w:rPr>
@@ -980,7 +982,7 @@
         <w:rPr>
           <w:noProof/>
         </w:rPr>
-        <w:instrText xml:space="preserve"> PAGEREF _Toc361389754 \h </w:instrText>
+        <w:instrText xml:space="preserve"> PAGEREF _Toc361414288 \h </w:instrText>
       </w:r>
       <w:r>
         <w:rPr>
@@ -1059,7 +1061,7 @@
         <w:rPr>
           <w:noProof/>
         </w:rPr>
-        <w:instrText xml:space="preserve"> PAGEREF _Toc361389755 \h </w:instrText>
+        <w:instrText xml:space="preserve"> PAGEREF _Toc361414289 \h </w:instrText>
       </w:r>
       <w:r>
         <w:rPr>
@@ -1138,7 +1140,7 @@
         <w:rPr>
           <w:noProof/>
         </w:rPr>
-        <w:instrText xml:space="preserve"> PAGEREF _Toc361389756 \h </w:instrText>
+        <w:instrText xml:space="preserve"> PAGEREF _Toc361414290 \h </w:instrText>
       </w:r>
       <w:r>
         <w:rPr>
@@ -1217,7 +1219,7 @@
         <w:rPr>
           <w:noProof/>
         </w:rPr>
-        <w:instrText xml:space="preserve"> PAGEREF _Toc361389757 \h </w:instrText>
+        <w:instrText xml:space="preserve"> PAGEREF _Toc361414291 \h </w:instrText>
       </w:r>
       <w:r>
         <w:rPr>
@@ -1296,7 +1298,7 @@
         <w:rPr>
           <w:noProof/>
         </w:rPr>
-        <w:instrText xml:space="preserve"> PAGEREF _Toc361389758 \h </w:instrText>
+        <w:instrText xml:space="preserve"> PAGEREF _Toc361414292 \h </w:instrText>
       </w:r>
       <w:r>
         <w:rPr>
@@ -1375,7 +1377,7 @@
         <w:rPr>
           <w:noProof/>
         </w:rPr>
-        <w:instrText xml:space="preserve"> PAGEREF _Toc361389759 \h </w:instrText>
+        <w:instrText xml:space="preserve"> PAGEREF _Toc361414293 \h </w:instrText>
       </w:r>
       <w:r>
         <w:rPr>
@@ -1454,7 +1456,7 @@
         <w:rPr>
           <w:noProof/>
         </w:rPr>
-        <w:instrText xml:space="preserve"> PAGEREF _Toc361389760 \h </w:instrText>
+        <w:instrText xml:space="preserve"> PAGEREF _Toc361414294 \h </w:instrText>
       </w:r>
       <w:r>
         <w:rPr>
@@ -1533,7 +1535,7 @@
         <w:rPr>
           <w:noProof/>
         </w:rPr>
-        <w:instrText xml:space="preserve"> PAGEREF _Toc361389761 \h </w:instrText>
+        <w:instrText xml:space="preserve"> PAGEREF _Toc361414295 \h </w:instrText>
       </w:r>
       <w:r>
         <w:rPr>
@@ -1612,7 +1614,7 @@
         <w:rPr>
           <w:noProof/>
         </w:rPr>
-        <w:instrText xml:space="preserve"> PAGEREF _Toc361389762 \h </w:instrText>
+        <w:instrText xml:space="preserve"> PAGEREF _Toc361414296 \h </w:instrText>
       </w:r>
       <w:r>
         <w:rPr>
@@ -1691,7 +1693,7 @@
         <w:rPr>
           <w:noProof/>
         </w:rPr>
-        <w:instrText xml:space="preserve"> PAGEREF _Toc361389763 \h </w:instrText>
+        <w:instrText xml:space="preserve"> PAGEREF _Toc361414297 \h </w:instrText>
       </w:r>
       <w:r>
         <w:rPr>
@@ -1772,7 +1774,7 @@
         <w:rPr>
           <w:noProof/>
         </w:rPr>
-        <w:instrText xml:space="preserve"> PAGEREF _Toc361389764 \h </w:instrText>
+        <w:instrText xml:space="preserve"> PAGEREF _Toc361414298 \h </w:instrText>
       </w:r>
       <w:r>
         <w:rPr>
@@ -1851,7 +1853,7 @@
         <w:rPr>
           <w:noProof/>
         </w:rPr>
-        <w:instrText xml:space="preserve"> PAGEREF _Toc361389765 \h </w:instrText>
+        <w:instrText xml:space="preserve"> PAGEREF _Toc361414299 \h </w:instrText>
       </w:r>
       <w:r>
         <w:rPr>
@@ -1930,7 +1932,7 @@
         <w:rPr>
           <w:noProof/>
         </w:rPr>
-        <w:instrText xml:space="preserve"> PAGEREF _Toc361389766 \h </w:instrText>
+        <w:instrText xml:space="preserve"> PAGEREF _Toc361414300 \h </w:instrText>
       </w:r>
       <w:r>
         <w:rPr>
@@ -2009,7 +2011,7 @@
         <w:rPr>
           <w:noProof/>
         </w:rPr>
-        <w:instrText xml:space="preserve"> PAGEREF _Toc361389767 \h </w:instrText>
+        <w:instrText xml:space="preserve"> PAGEREF _Toc361414301 \h </w:instrText>
       </w:r>
       <w:r>
         <w:rPr>
@@ -2088,7 +2090,7 @@
         <w:rPr>
           <w:noProof/>
         </w:rPr>
-        <w:instrText xml:space="preserve"> PAGEREF _Toc361389768 \h </w:instrText>
+        <w:instrText xml:space="preserve"> PAGEREF _Toc361414302 \h </w:instrText>
       </w:r>
       <w:r>
         <w:rPr>
@@ -2167,7 +2169,7 @@
         <w:rPr>
           <w:noProof/>
         </w:rPr>
-        <w:instrText xml:space="preserve"> PAGEREF _Toc361389769 \h </w:instrText>
+        <w:instrText xml:space="preserve"> PAGEREF _Toc361414303 \h </w:instrText>
       </w:r>
       <w:r>
         <w:rPr>
@@ -2248,7 +2250,7 @@
         <w:rPr>
           <w:noProof/>
         </w:rPr>
-        <w:instrText xml:space="preserve"> PAGEREF _Toc361389770 \h </w:instrText>
+        <w:instrText xml:space="preserve"> PAGEREF _Toc361414304 \h </w:instrText>
       </w:r>
       <w:r>
         <w:rPr>
@@ -2329,7 +2331,7 @@
         <w:rPr>
           <w:noProof/>
         </w:rPr>
-        <w:instrText xml:space="preserve"> PAGEREF _Toc361389771 \h </w:instrText>
+        <w:instrText xml:space="preserve"> PAGEREF _Toc361414305 \h </w:instrText>
       </w:r>
       <w:r>
         <w:rPr>
@@ -2410,7 +2412,7 @@
         <w:rPr>
           <w:noProof/>
         </w:rPr>
-        <w:instrText xml:space="preserve"> PAGEREF _Toc361389772 \h </w:instrText>
+        <w:instrText xml:space="preserve"> PAGEREF _Toc361414306 \h </w:instrText>
       </w:r>
       <w:r>
         <w:rPr>
@@ -2491,7 +2493,7 @@
         <w:rPr>
           <w:noProof/>
         </w:rPr>
-        <w:instrText xml:space="preserve"> PAGEREF _Toc361389773 \h </w:instrText>
+        <w:instrText xml:space="preserve"> PAGEREF _Toc361414307 \h </w:instrText>
       </w:r>
       <w:r>
         <w:rPr>
@@ -2535,6 +2537,7 @@
       <w:r>
         <w:rPr>
           <w:noProof/>
+          <w:color w:val="FF0000"/>
         </w:rPr>
         <w:t>8.</w:t>
       </w:r>
@@ -2551,6 +2554,149 @@
       <w:r>
         <w:rPr>
           <w:noProof/>
+          <w:color w:val="FF0000"/>
+        </w:rPr>
+        <w:t>Aspektermittlung</w:t>
+      </w:r>
+      <w:r>
+        <w:rPr>
+          <w:noProof/>
+        </w:rPr>
+        <w:tab/>
+      </w:r>
+      <w:r>
+        <w:rPr>
+          <w:noProof/>
+        </w:rPr>
+        <w:fldChar w:fldCharType="begin"/>
+      </w:r>
+      <w:r>
+        <w:rPr>
+          <w:noProof/>
+        </w:rPr>
+        <w:instrText xml:space="preserve"> PAGEREF _Toc361414308 \h </w:instrText>
+      </w:r>
+      <w:r>
+        <w:rPr>
+          <w:noProof/>
+        </w:rPr>
+      </w:r>
+      <w:r>
+        <w:rPr>
+          <w:noProof/>
+        </w:rPr>
+        <w:fldChar w:fldCharType="separate"/>
+      </w:r>
+      <w:r>
+        <w:rPr>
+          <w:noProof/>
+        </w:rPr>
+        <w:t>10</w:t>
+      </w:r>
+      <w:r>
+        <w:rPr>
+          <w:noProof/>
+        </w:rPr>
+        <w:fldChar w:fldCharType="end"/>
+      </w:r>
+    </w:p>
+    <w:p>
+      <w:pPr>
+        <w:pStyle w:val="Verzeichnis2"/>
+        <w:tabs>
+          <w:tab w:val="right" w:leader="underscore" w:pos="9355"/>
+        </w:tabs>
+        <w:rPr>
+          <w:rFonts w:eastAsiaTheme="minorEastAsia" w:cstheme="minorBidi"/>
+          <w:b w:val="0"/>
+          <w:bCs w:val="0"/>
+          <w:noProof/>
+          <w:lang w:val="de-CH"/>
+        </w:rPr>
+      </w:pPr>
+      <w:r>
+        <w:rPr>
+          <w:noProof/>
+          <w:color w:val="FF0000"/>
+        </w:rPr>
+        <w:t>8.1.</w:t>
+      </w:r>
+      <w:r>
+        <w:rPr>
+          <w:noProof/>
+        </w:rPr>
+        <w:tab/>
+      </w:r>
+      <w:r>
+        <w:rPr>
+          <w:noProof/>
+        </w:rPr>
+        <w:fldChar w:fldCharType="begin"/>
+      </w:r>
+      <w:r>
+        <w:rPr>
+          <w:noProof/>
+        </w:rPr>
+        <w:instrText xml:space="preserve"> PAGEREF _Toc361414309 \h </w:instrText>
+      </w:r>
+      <w:r>
+        <w:rPr>
+          <w:noProof/>
+        </w:rPr>
+      </w:r>
+      <w:r>
+        <w:rPr>
+          <w:noProof/>
+        </w:rPr>
+        <w:fldChar w:fldCharType="separate"/>
+      </w:r>
+      <w:r>
+        <w:rPr>
+          <w:noProof/>
+        </w:rPr>
+        <w:t>10</w:t>
+      </w:r>
+      <w:r>
+        <w:rPr>
+          <w:noProof/>
+        </w:rPr>
+        <w:fldChar w:fldCharType="end"/>
+      </w:r>
+    </w:p>
+    <w:p>
+      <w:pPr>
+        <w:pStyle w:val="Verzeichnis2"/>
+        <w:tabs>
+          <w:tab w:val="left" w:pos="720"/>
+          <w:tab w:val="right" w:leader="underscore" w:pos="9355"/>
+        </w:tabs>
+        <w:rPr>
+          <w:rFonts w:eastAsiaTheme="minorEastAsia" w:cstheme="minorBidi"/>
+          <w:b w:val="0"/>
+          <w:bCs w:val="0"/>
+          <w:noProof/>
+          <w:lang w:val="de-CH"/>
+        </w:rPr>
+      </w:pPr>
+      <w:r>
+        <w:rPr>
+          <w:noProof/>
+        </w:rPr>
+        <w:t>9.</w:t>
+      </w:r>
+      <w:r>
+        <w:rPr>
+          <w:rFonts w:eastAsiaTheme="minorEastAsia" w:cstheme="minorBidi"/>
+          <w:b w:val="0"/>
+          <w:bCs w:val="0"/>
+          <w:noProof/>
+          <w:lang w:val="de-CH"/>
+        </w:rPr>
+        <w:tab/>
+      </w:r>
+      <w:r>
+        <w:rPr>
+          <w:noProof/>
         </w:rPr>
         <w:t>Aspekt Iterationen</w:t>
       </w:r>
@@ -2570,7 +2716,7 @@
         <w:rPr>
           <w:noProof/>
         </w:rPr>
-        <w:instrText xml:space="preserve"> PAGEREF _Toc361389774 \h </w:instrText>
+        <w:instrText xml:space="preserve"> PAGEREF _Toc361414310 \h </w:instrText>
       </w:r>
       <w:r>
         <w:rPr>
@@ -2615,7 +2761,7 @@
         <w:rPr>
           <w:noProof/>
         </w:rPr>
-        <w:t>8.1.</w:t>
+        <w:t>9.1.</w:t>
       </w:r>
       <w:r>
         <w:rPr>
@@ -2649,7 +2795,7 @@
         <w:rPr>
           <w:noProof/>
         </w:rPr>
-        <w:instrText xml:space="preserve"> PAGEREF _Toc361389775 \h </w:instrText>
+        <w:instrText xml:space="preserve"> PAGEREF _Toc361414311 \h </w:instrText>
       </w:r>
       <w:r>
         <w:rPr>
@@ -2694,7 +2840,7 @@
         <w:rPr>
           <w:noProof/>
         </w:rPr>
-        <w:t>8.1.1.</w:t>
+        <w:t>9.1.1.</w:t>
       </w:r>
       <w:r>
         <w:rPr>
@@ -2728,7 +2874,7 @@
         <w:rPr>
           <w:noProof/>
         </w:rPr>
-        <w:instrText xml:space="preserve"> PAGEREF _Toc361389776 \h </w:instrText>
+        <w:instrText xml:space="preserve"> PAGEREF _Toc361414312 \h </w:instrText>
       </w:r>
       <w:r>
         <w:rPr>
@@ -2773,7 +2919,7 @@
         <w:rPr>
           <w:noProof/>
         </w:rPr>
-        <w:t>8.1.2.</w:t>
+        <w:t>9.1.2.</w:t>
       </w:r>
       <w:r>
         <w:rPr>
@@ -2807,7 +2953,7 @@
         <w:rPr>
           <w:noProof/>
         </w:rPr>
-        <w:instrText xml:space="preserve"> PAGEREF _Toc361389777 \h </w:instrText>
+        <w:instrText xml:space="preserve"> PAGEREF _Toc361414313 \h </w:instrText>
       </w:r>
       <w:r>
         <w:rPr>
@@ -2852,7 +2998,7 @@
         <w:rPr>
           <w:noProof/>
         </w:rPr>
-        <w:t>8.1.3.</w:t>
+        <w:t>9.1.3.</w:t>
       </w:r>
       <w:r>
         <w:rPr>
@@ -2886,7 +3032,7 @@
         <w:rPr>
           <w:noProof/>
         </w:rPr>
-        <w:instrText xml:space="preserve"> PAGEREF _Toc361389778 \h </w:instrText>
+        <w:instrText xml:space="preserve"> PAGEREF _Toc361414314 \h </w:instrText>
       </w:r>
       <w:r>
         <w:rPr>
@@ -2931,7 +3077,7 @@
         <w:rPr>
           <w:noProof/>
         </w:rPr>
-        <w:t>8.1.4.</w:t>
+        <w:t>9.1.4.</w:t>
       </w:r>
       <w:r>
         <w:rPr>
@@ -2965,7 +3111,7 @@
         <w:rPr>
           <w:noProof/>
         </w:rPr>
-        <w:instrText xml:space="preserve"> PAGEREF _Toc361389779 \h </w:instrText>
+        <w:instrText xml:space="preserve"> PAGEREF _Toc361414315 \h </w:instrText>
       </w:r>
       <w:r>
         <w:rPr>
@@ -2982,7 +3128,7 @@
         <w:rPr>
           <w:noProof/>
         </w:rPr>
-        <w:t>11</w:t>
+        <w:t>12</w:t>
       </w:r>
       <w:r>
         <w:rPr>
@@ -3010,7 +3156,7 @@
         <w:rPr>
           <w:noProof/>
         </w:rPr>
-        <w:t>8.1.1.</w:t>
+        <w:t>9.1.1.</w:t>
       </w:r>
       <w:r>
         <w:rPr>
@@ -3026,6 +3172,244 @@
         <w:rPr>
           <w:noProof/>
         </w:rPr>
+        <w:t>Massnahmen</w:t>
+      </w:r>
+      <w:r>
+        <w:rPr>
+          <w:noProof/>
+        </w:rPr>
+        <w:tab/>
+      </w:r>
+      <w:r>
+        <w:rPr>
+          <w:noProof/>
+        </w:rPr>
+        <w:fldChar w:fldCharType="begin"/>
+      </w:r>
+      <w:r>
+        <w:rPr>
+          <w:noProof/>
+        </w:rPr>
+        <w:instrText xml:space="preserve"> PAGEREF _Toc361414316 \h </w:instrText>
+      </w:r>
+      <w:r>
+        <w:rPr>
+          <w:noProof/>
+        </w:rPr>
+      </w:r>
+      <w:r>
+        <w:rPr>
+          <w:noProof/>
+        </w:rPr>
+        <w:fldChar w:fldCharType="separate"/>
+      </w:r>
+      <w:r>
+        <w:rPr>
+          <w:noProof/>
+        </w:rPr>
+        <w:t>12</w:t>
+      </w:r>
+      <w:r>
+        <w:rPr>
+          <w:noProof/>
+        </w:rPr>
+        <w:fldChar w:fldCharType="end"/>
+      </w:r>
+    </w:p>
+    <w:p>
+      <w:pPr>
+        <w:pStyle w:val="Verzeichnis2"/>
+        <w:tabs>
+          <w:tab w:val="left" w:pos="1200"/>
+          <w:tab w:val="right" w:leader="underscore" w:pos="9355"/>
+        </w:tabs>
+        <w:rPr>
+          <w:rFonts w:eastAsiaTheme="minorEastAsia" w:cstheme="minorBidi"/>
+          <w:b w:val="0"/>
+          <w:bCs w:val="0"/>
+          <w:noProof/>
+          <w:lang w:val="de-CH"/>
+        </w:rPr>
+      </w:pPr>
+      <w:r>
+        <w:rPr>
+          <w:noProof/>
+        </w:rPr>
+        <w:t>9.1.2.</w:t>
+      </w:r>
+      <w:r>
+        <w:rPr>
+          <w:rFonts w:eastAsiaTheme="minorEastAsia" w:cstheme="minorBidi"/>
+          <w:b w:val="0"/>
+          <w:bCs w:val="0"/>
+          <w:noProof/>
+          <w:lang w:val="de-CH"/>
+        </w:rPr>
+        <w:tab/>
+      </w:r>
+      <w:r>
+        <w:rPr>
+          <w:noProof/>
+        </w:rPr>
+        <w:t>Risiken</w:t>
+      </w:r>
+      <w:r>
+        <w:rPr>
+          <w:noProof/>
+        </w:rPr>
+        <w:tab/>
+      </w:r>
+      <w:r>
+        <w:rPr>
+          <w:noProof/>
+        </w:rPr>
+        <w:fldChar w:fldCharType="begin"/>
+      </w:r>
+      <w:r>
+        <w:rPr>
+          <w:noProof/>
+        </w:rPr>
+        <w:instrText xml:space="preserve"> PAGEREF _Toc361414317 \h </w:instrText>
+      </w:r>
+      <w:r>
+        <w:rPr>
+          <w:noProof/>
+        </w:rPr>
+      </w:r>
+      <w:r>
+        <w:rPr>
+          <w:noProof/>
+        </w:rPr>
+        <w:fldChar w:fldCharType="separate"/>
+      </w:r>
+      <w:r>
+        <w:rPr>
+          <w:noProof/>
+        </w:rPr>
+        <w:t>13</w:t>
+      </w:r>
+      <w:r>
+        <w:rPr>
+          <w:noProof/>
+        </w:rPr>
+        <w:fldChar w:fldCharType="end"/>
+      </w:r>
+    </w:p>
+    <w:p>
+      <w:pPr>
+        <w:pStyle w:val="Verzeichnis2"/>
+        <w:tabs>
+          <w:tab w:val="left" w:pos="1200"/>
+          <w:tab w:val="right" w:leader="underscore" w:pos="9355"/>
+        </w:tabs>
+        <w:rPr>
+          <w:rFonts w:eastAsiaTheme="minorEastAsia" w:cstheme="minorBidi"/>
+          <w:b w:val="0"/>
+          <w:bCs w:val="0"/>
+          <w:noProof/>
+          <w:lang w:val="de-CH"/>
+        </w:rPr>
+      </w:pPr>
+      <w:r>
+        <w:rPr>
+          <w:noProof/>
+        </w:rPr>
+        <w:lastRenderedPageBreak/>
+        <w:t>9.1.1.</w:t>
+      </w:r>
+      <w:r>
+        <w:rPr>
+          <w:rFonts w:eastAsiaTheme="minorEastAsia" w:cstheme="minorBidi"/>
+          <w:b w:val="0"/>
+          <w:bCs w:val="0"/>
+          <w:noProof/>
+          <w:lang w:val="de-CH"/>
+        </w:rPr>
+        <w:tab/>
+      </w:r>
+      <w:r>
+        <w:rPr>
+          <w:noProof/>
+        </w:rPr>
+        <w:t>Lieferobjekte</w:t>
+      </w:r>
+      <w:r>
+        <w:rPr>
+          <w:noProof/>
+        </w:rPr>
+        <w:tab/>
+      </w:r>
+      <w:r>
+        <w:rPr>
+          <w:noProof/>
+        </w:rPr>
+        <w:fldChar w:fldCharType="begin"/>
+      </w:r>
+      <w:r>
+        <w:rPr>
+          <w:noProof/>
+        </w:rPr>
+        <w:instrText xml:space="preserve"> PAGEREF _Toc361414318 \h </w:instrText>
+      </w:r>
+      <w:r>
+        <w:rPr>
+          <w:noProof/>
+        </w:rPr>
+      </w:r>
+      <w:r>
+        <w:rPr>
+          <w:noProof/>
+        </w:rPr>
+        <w:fldChar w:fldCharType="separate"/>
+      </w:r>
+      <w:r>
+        <w:rPr>
+          <w:noProof/>
+        </w:rPr>
+        <w:t>13</w:t>
+      </w:r>
+      <w:r>
+        <w:rPr>
+          <w:noProof/>
+        </w:rPr>
+        <w:fldChar w:fldCharType="end"/>
+      </w:r>
+    </w:p>
+    <w:p>
+      <w:pPr>
+        <w:pStyle w:val="Verzeichnis2"/>
+        <w:tabs>
+          <w:tab w:val="left" w:pos="1200"/>
+          <w:tab w:val="right" w:leader="underscore" w:pos="9355"/>
+        </w:tabs>
+        <w:rPr>
+          <w:rFonts w:eastAsiaTheme="minorEastAsia" w:cstheme="minorBidi"/>
+          <w:b w:val="0"/>
+          <w:bCs w:val="0"/>
+          <w:noProof/>
+          <w:lang w:val="de-CH"/>
+        </w:rPr>
+      </w:pPr>
+      <w:r>
+        <w:rPr>
+          <w:noProof/>
+        </w:rPr>
+        <w:t>9.1.2.</w:t>
+      </w:r>
+      <w:r>
+        <w:rPr>
+          <w:rFonts w:eastAsiaTheme="minorEastAsia" w:cstheme="minorBidi"/>
+          <w:b w:val="0"/>
+          <w:bCs w:val="0"/>
+          <w:noProof/>
+          <w:lang w:val="de-CH"/>
+        </w:rPr>
+        <w:tab/>
+      </w:r>
+      <w:r>
+        <w:rPr>
+          <w:noProof/>
+        </w:rPr>
         <w:t>Fazit</w:t>
       </w:r>
       <w:r>
@@ -3044,7 +3428,7 @@
         <w:rPr>
           <w:noProof/>
         </w:rPr>
-        <w:instrText xml:space="preserve"> PAGEREF _Toc361389780 \h </w:instrText>
+        <w:instrText xml:space="preserve"> PAGEREF _Toc361414319 \h </w:instrText>
       </w:r>
       <w:r>
         <w:rPr>
@@ -3061,7 +3445,7 @@
         <w:rPr>
           <w:noProof/>
         </w:rPr>
-        <w:t>12</w:t>
+        <w:t>13</w:t>
       </w:r>
       <w:r>
         <w:rPr>
@@ -3089,7 +3473,7 @@
         <w:rPr>
           <w:noProof/>
         </w:rPr>
-        <w:t>8.2.</w:t>
+        <w:t>9.2.</w:t>
       </w:r>
       <w:r>
         <w:rPr>
@@ -3123,7 +3507,7 @@
         <w:rPr>
           <w:noProof/>
         </w:rPr>
-        <w:instrText xml:space="preserve"> PAGEREF _Toc361389781 \h </w:instrText>
+        <w:instrText xml:space="preserve"> PAGEREF _Toc361414320 \h </w:instrText>
       </w:r>
       <w:r>
         <w:rPr>
@@ -3140,7 +3524,7 @@
         <w:rPr>
           <w:noProof/>
         </w:rPr>
-        <w:t>12</w:t>
+        <w:t>13</w:t>
       </w:r>
       <w:r>
         <w:rPr>
@@ -3168,7 +3552,7 @@
         <w:rPr>
           <w:noProof/>
         </w:rPr>
-        <w:t>8.2.1.</w:t>
+        <w:t>9.2.1.</w:t>
       </w:r>
       <w:r>
         <w:rPr>
@@ -3202,7 +3586,7 @@
         <w:rPr>
           <w:noProof/>
         </w:rPr>
-        <w:instrText xml:space="preserve"> PAGEREF _Toc361389782 \h </w:instrText>
+        <w:instrText xml:space="preserve"> PAGEREF _Toc361414321 \h </w:instrText>
       </w:r>
       <w:r>
         <w:rPr>
@@ -3219,7 +3603,7 @@
         <w:rPr>
           <w:noProof/>
         </w:rPr>
-        <w:t>12</w:t>
+        <w:t>13</w:t>
       </w:r>
       <w:r>
         <w:rPr>
@@ -3247,7 +3631,7 @@
         <w:rPr>
           <w:noProof/>
         </w:rPr>
-        <w:t>8.2.2.</w:t>
+        <w:t>9.2.1.</w:t>
       </w:r>
       <w:r>
         <w:rPr>
@@ -3263,7 +3647,7 @@
         <w:rPr>
           <w:noProof/>
         </w:rPr>
-        <w:t>Vergleich mit der E3 und der E4 Lösung</w:t>
+        <w:t>Dauer der Iteration</w:t>
       </w:r>
       <w:r>
         <w:rPr>
@@ -3281,7 +3665,7 @@
         <w:rPr>
           <w:noProof/>
         </w:rPr>
-        <w:instrText xml:space="preserve"> PAGEREF _Toc361389783 \h </w:instrText>
+        <w:instrText xml:space="preserve"> PAGEREF _Toc361414322 \h </w:instrText>
       </w:r>
       <w:r>
         <w:rPr>
@@ -3298,7 +3682,7 @@
         <w:rPr>
           <w:noProof/>
         </w:rPr>
-        <w:t>12</w:t>
+        <w:t>13</w:t>
       </w:r>
       <w:r>
         <w:rPr>
@@ -3326,8 +3710,7 @@
         <w:rPr>
           <w:noProof/>
         </w:rPr>
-        <w:lastRenderedPageBreak/>
-        <w:t>8.2.3.</w:t>
+        <w:t>9.2.2.</w:t>
       </w:r>
       <w:r>
         <w:rPr>
@@ -3343,7 +3726,7 @@
         <w:rPr>
           <w:noProof/>
         </w:rPr>
-        <w:t>Einschränkungen und Risiken</w:t>
+        <w:t>Probleme</w:t>
       </w:r>
       <w:r>
         <w:rPr>
@@ -3361,7 +3744,7 @@
         <w:rPr>
           <w:noProof/>
         </w:rPr>
-        <w:instrText xml:space="preserve"> PAGEREF _Toc361389784 \h </w:instrText>
+        <w:instrText xml:space="preserve"> PAGEREF _Toc361414323 \h </w:instrText>
       </w:r>
       <w:r>
         <w:rPr>
@@ -3378,7 +3761,7 @@
         <w:rPr>
           <w:noProof/>
         </w:rPr>
-        <w:t>12</w:t>
+        <w:t>14</w:t>
       </w:r>
       <w:r>
         <w:rPr>
@@ -3406,7 +3789,7 @@
         <w:rPr>
           <w:noProof/>
         </w:rPr>
-        <w:t>8.2.4.</w:t>
+        <w:t>9.2.3.</w:t>
       </w:r>
       <w:r>
         <w:rPr>
@@ -3422,7 +3805,7 @@
         <w:rPr>
           <w:noProof/>
         </w:rPr>
-        <w:t>Qualität und Testbarkeit im Vergleich zu Eclipse RCP 3</w:t>
+        <w:t>Erfahrungen</w:t>
       </w:r>
       <w:r>
         <w:rPr>
@@ -3440,7 +3823,7 @@
         <w:rPr>
           <w:noProof/>
         </w:rPr>
-        <w:instrText xml:space="preserve"> PAGEREF _Toc361389785 \h </w:instrText>
+        <w:instrText xml:space="preserve"> PAGEREF _Toc361414324 \h </w:instrText>
       </w:r>
       <w:r>
         <w:rPr>
@@ -3457,7 +3840,7 @@
         <w:rPr>
           <w:noProof/>
         </w:rPr>
-        <w:t>12</w:t>
+        <w:t>14</w:t>
       </w:r>
       <w:r>
         <w:rPr>
@@ -3485,7 +3868,7 @@
         <w:rPr>
           <w:noProof/>
         </w:rPr>
-        <w:t>8.2.5.</w:t>
+        <w:t>9.2.4.</w:t>
       </w:r>
       <w:r>
         <w:rPr>
@@ -3501,7 +3884,7 @@
         <w:rPr>
           <w:noProof/>
         </w:rPr>
-        <w:t>Migrationsmöglichkeiten</w:t>
+        <w:t>Risiken</w:t>
       </w:r>
       <w:r>
         <w:rPr>
@@ -3519,7 +3902,7 @@
         <w:rPr>
           <w:noProof/>
         </w:rPr>
-        <w:instrText xml:space="preserve"> PAGEREF _Toc361389786 \h </w:instrText>
+        <w:instrText xml:space="preserve"> PAGEREF _Toc361414325 \h </w:instrText>
       </w:r>
       <w:r>
         <w:rPr>
@@ -3536,7 +3919,7 @@
         <w:rPr>
           <w:noProof/>
         </w:rPr>
-        <w:t>12</w:t>
+        <w:t>14</w:t>
       </w:r>
       <w:r>
         <w:rPr>
@@ -3564,7 +3947,7 @@
         <w:rPr>
           <w:noProof/>
         </w:rPr>
-        <w:t>8.2.6.</w:t>
+        <w:t>9.2.5.</w:t>
       </w:r>
       <w:r>
         <w:rPr>
@@ -3580,7 +3963,7 @@
         <w:rPr>
           <w:noProof/>
         </w:rPr>
-        <w:t>Erfahrungen</w:t>
+        <w:t>Massnahmen</w:t>
       </w:r>
       <w:r>
         <w:rPr>
@@ -3598,7 +3981,7 @@
         <w:rPr>
           <w:noProof/>
         </w:rPr>
-        <w:instrText xml:space="preserve"> PAGEREF _Toc361389787 \h </w:instrText>
+        <w:instrText xml:space="preserve"> PAGEREF _Toc361414326 \h </w:instrText>
       </w:r>
       <w:r>
         <w:rPr>
@@ -3615,69 +3998,7 @@
         <w:rPr>
           <w:noProof/>
         </w:rPr>
-        <w:t>13</w:t>
-      </w:r>
-      <w:r>
-        <w:rPr>
-          <w:noProof/>
-        </w:rPr>
-        <w:fldChar w:fldCharType="end"/>
-      </w:r>
-    </w:p>
-    <w:p>
-      <w:pPr>
-        <w:pStyle w:val="Verzeichnis2"/>
-        <w:tabs>
-          <w:tab w:val="right" w:leader="underscore" w:pos="9355"/>
-        </w:tabs>
-        <w:rPr>
-          <w:rFonts w:eastAsiaTheme="minorEastAsia" w:cstheme="minorBidi"/>
-          <w:b w:val="0"/>
-          <w:bCs w:val="0"/>
-          <w:noProof/>
-          <w:lang w:val="de-CH"/>
-        </w:rPr>
-      </w:pPr>
-      <w:r>
-        <w:rPr>
-          <w:noProof/>
-        </w:rPr>
-        <w:t>8.2.7.</w:t>
-      </w:r>
-      <w:r>
-        <w:rPr>
-          <w:noProof/>
-        </w:rPr>
-        <w:tab/>
-      </w:r>
-      <w:r>
-        <w:rPr>
-          <w:noProof/>
-        </w:rPr>
-        <w:fldChar w:fldCharType="begin"/>
-      </w:r>
-      <w:r>
-        <w:rPr>
-          <w:noProof/>
-        </w:rPr>
-        <w:instrText xml:space="preserve"> PAGEREF _Toc361389788 \h </w:instrText>
-      </w:r>
-      <w:r>
-        <w:rPr>
-          <w:noProof/>
-        </w:rPr>
-      </w:r>
-      <w:r>
-        <w:rPr>
-          <w:noProof/>
-        </w:rPr>
-        <w:fldChar w:fldCharType="separate"/>
-      </w:r>
-      <w:r>
-        <w:rPr>
-          <w:noProof/>
-        </w:rPr>
-        <w:t>13</w:t>
+        <w:t>14</w:t>
       </w:r>
       <w:r>
         <w:rPr>
@@ -3705,7 +4026,7 @@
         <w:rPr>
           <w:noProof/>
         </w:rPr>
-        <w:t>8.2.8.</w:t>
+        <w:t>9.2.1.</w:t>
       </w:r>
       <w:r>
         <w:rPr>
@@ -3721,7 +4042,7 @@
         <w:rPr>
           <w:noProof/>
         </w:rPr>
-        <w:t>Fazit</w:t>
+        <w:t>Lieferobjekte</w:t>
       </w:r>
       <w:r>
         <w:rPr>
@@ -3739,7 +4060,7 @@
         <w:rPr>
           <w:noProof/>
         </w:rPr>
-        <w:instrText xml:space="preserve"> PAGEREF _Toc361389789 \h </w:instrText>
+        <w:instrText xml:space="preserve"> PAGEREF _Toc361414327 \h </w:instrText>
       </w:r>
       <w:r>
         <w:rPr>
@@ -3756,7 +4077,7 @@
         <w:rPr>
           <w:noProof/>
         </w:rPr>
-        <w:t>13</w:t>
+        <w:t>14</w:t>
       </w:r>
       <w:r>
         <w:rPr>
@@ -3769,7 +4090,7 @@
       <w:pPr>
         <w:pStyle w:val="Verzeichnis2"/>
         <w:tabs>
-          <w:tab w:val="left" w:pos="720"/>
+          <w:tab w:val="left" w:pos="1200"/>
           <w:tab w:val="right" w:leader="underscore" w:pos="9355"/>
         </w:tabs>
         <w:rPr>
@@ -3784,7 +4105,7 @@
         <w:rPr>
           <w:noProof/>
         </w:rPr>
-        <w:t>9.</w:t>
+        <w:t>9.2.2.</w:t>
       </w:r>
       <w:r>
         <w:rPr>
@@ -3800,6 +4121,85 @@
         <w:rPr>
           <w:noProof/>
         </w:rPr>
+        <w:t>Fazit</w:t>
+      </w:r>
+      <w:r>
+        <w:rPr>
+          <w:noProof/>
+        </w:rPr>
+        <w:tab/>
+      </w:r>
+      <w:r>
+        <w:rPr>
+          <w:noProof/>
+        </w:rPr>
+        <w:fldChar w:fldCharType="begin"/>
+      </w:r>
+      <w:r>
+        <w:rPr>
+          <w:noProof/>
+        </w:rPr>
+        <w:instrText xml:space="preserve"> PAGEREF _Toc361414328 \h </w:instrText>
+      </w:r>
+      <w:r>
+        <w:rPr>
+          <w:noProof/>
+        </w:rPr>
+      </w:r>
+      <w:r>
+        <w:rPr>
+          <w:noProof/>
+        </w:rPr>
+        <w:fldChar w:fldCharType="separate"/>
+      </w:r>
+      <w:r>
+        <w:rPr>
+          <w:noProof/>
+        </w:rPr>
+        <w:t>15</w:t>
+      </w:r>
+      <w:r>
+        <w:rPr>
+          <w:noProof/>
+        </w:rPr>
+        <w:fldChar w:fldCharType="end"/>
+      </w:r>
+    </w:p>
+    <w:p>
+      <w:pPr>
+        <w:pStyle w:val="Verzeichnis2"/>
+        <w:tabs>
+          <w:tab w:val="left" w:pos="960"/>
+          <w:tab w:val="right" w:leader="underscore" w:pos="9355"/>
+        </w:tabs>
+        <w:rPr>
+          <w:rFonts w:eastAsiaTheme="minorEastAsia" w:cstheme="minorBidi"/>
+          <w:b w:val="0"/>
+          <w:bCs w:val="0"/>
+          <w:noProof/>
+          <w:lang w:val="de-CH"/>
+        </w:rPr>
+      </w:pPr>
+      <w:r>
+        <w:rPr>
+          <w:noProof/>
+        </w:rPr>
+        <w:t>10.</w:t>
+      </w:r>
+      <w:r>
+        <w:rPr>
+          <w:rFonts w:eastAsiaTheme="minorEastAsia" w:cstheme="minorBidi"/>
+          <w:b w:val="0"/>
+          <w:bCs w:val="0"/>
+          <w:noProof/>
+          <w:lang w:val="de-CH"/>
+        </w:rPr>
+        <w:tab/>
+      </w:r>
+      <w:r>
+        <w:rPr>
+          <w:noProof/>
+        </w:rPr>
         <w:t>Reflexion</w:t>
       </w:r>
       <w:r>
@@ -3818,7 +4218,7 @@
         <w:rPr>
           <w:noProof/>
         </w:rPr>
-        <w:instrText xml:space="preserve"> PAGEREF _Toc361389790 \h </w:instrText>
+        <w:instrText xml:space="preserve"> PAGEREF _Toc361414329 \h </w:instrText>
       </w:r>
       <w:r>
         <w:rPr>
@@ -3835,7 +4235,7 @@
         <w:rPr>
           <w:noProof/>
         </w:rPr>
-        <w:t>13</w:t>
+        <w:t>15</w:t>
       </w:r>
       <w:r>
         <w:rPr>
@@ -3857,7 +4257,7 @@
           <w:szCs w:val="32"/>
         </w:rPr>
       </w:pPr>
-      <w:bookmarkStart w:id="0" w:name="_Toc356457229"/>
+      <w:bookmarkStart w:id="1" w:name="_Toc356457229"/>
       <w:r>
         <w:br w:type="page"/>
       </w:r>
@@ -3866,26 +4266,26 @@
       <w:pPr>
         <w:pStyle w:val="berschrift10"/>
       </w:pPr>
-      <w:bookmarkStart w:id="1" w:name="_Toc361389753"/>
+      <w:bookmarkStart w:id="2" w:name="_Toc361414287"/>
       <w:r>
         <w:lastRenderedPageBreak/>
         <w:t>Einleitung</w:t>
       </w:r>
-      <w:bookmarkEnd w:id="0"/>
       <w:bookmarkEnd w:id="1"/>
+      <w:bookmarkEnd w:id="2"/>
     </w:p>
     <w:p>
       <w:pPr>
         <w:pStyle w:val="berschrift20"/>
         <w:ind w:left="709" w:hanging="709"/>
       </w:pPr>
-      <w:bookmarkStart w:id="2" w:name="_Toc356457230"/>
-      <w:bookmarkStart w:id="3" w:name="_Toc361389754"/>
+      <w:bookmarkStart w:id="3" w:name="_Toc356457230"/>
+      <w:bookmarkStart w:id="4" w:name="_Toc361414288"/>
       <w:r>
         <w:t>Zweck des Dokumentes</w:t>
       </w:r>
-      <w:bookmarkEnd w:id="2"/>
       <w:bookmarkEnd w:id="3"/>
+      <w:bookmarkEnd w:id="4"/>
     </w:p>
     <w:p>
       <w:pPr>
@@ -3972,7 +4372,7 @@
       <w:pPr>
         <w:pStyle w:val="berschrift10"/>
       </w:pPr>
-      <w:bookmarkStart w:id="4" w:name="_Toc361389755"/>
+      <w:bookmarkStart w:id="5" w:name="_Toc361414289"/>
       <w:r>
         <w:t>Projekt</w:t>
       </w:r>
@@ -3982,21 +4382,21 @@
       <w:r>
         <w:t>ziele</w:t>
       </w:r>
-      <w:bookmarkEnd w:id="4"/>
+      <w:bookmarkEnd w:id="5"/>
     </w:p>
     <w:p>
       <w:pPr>
         <w:pStyle w:val="berschrift20"/>
       </w:pPr>
-      <w:bookmarkStart w:id="5" w:name="_Toc356457232"/>
-      <w:bookmarkStart w:id="6" w:name="_Toc356930799"/>
-      <w:bookmarkStart w:id="7" w:name="_Toc361389756"/>
+      <w:bookmarkStart w:id="6" w:name="_Toc356457232"/>
+      <w:bookmarkStart w:id="7" w:name="_Toc356930799"/>
+      <w:bookmarkStart w:id="8" w:name="_Toc361414290"/>
       <w:r>
         <w:t>Anlass und Begründung des Projektes</w:t>
       </w:r>
-      <w:bookmarkEnd w:id="5"/>
       <w:bookmarkEnd w:id="6"/>
       <w:bookmarkEnd w:id="7"/>
+      <w:bookmarkEnd w:id="8"/>
     </w:p>
     <w:p>
       <w:pPr>
@@ -4713,7 +5113,7 @@
           <w:szCs w:val="22"/>
         </w:rPr>
       </w:pPr>
-      <w:bookmarkStart w:id="8" w:name="_Toc356457233"/>
+      <w:bookmarkStart w:id="9" w:name="_Toc356457233"/>
       <w:r>
         <w:br w:type="page"/>
       </w:r>
@@ -4722,15 +5122,15 @@
       <w:pPr>
         <w:pStyle w:val="berschrift20"/>
       </w:pPr>
-      <w:bookmarkStart w:id="9" w:name="_Toc356930800"/>
-      <w:bookmarkStart w:id="10" w:name="_Toc361389757"/>
+      <w:bookmarkStart w:id="10" w:name="_Toc356930800"/>
+      <w:bookmarkStart w:id="11" w:name="_Toc361414291"/>
       <w:r>
         <w:lastRenderedPageBreak/>
         <w:t>Problemstellung</w:t>
       </w:r>
-      <w:bookmarkEnd w:id="8"/>
       <w:bookmarkEnd w:id="9"/>
       <w:bookmarkEnd w:id="10"/>
+      <w:bookmarkEnd w:id="11"/>
     </w:p>
     <w:p>
       <w:pPr>
@@ -4870,15 +5270,15 @@
       <w:pPr>
         <w:pStyle w:val="berschrift20"/>
       </w:pPr>
-      <w:bookmarkStart w:id="11" w:name="_Toc356457234"/>
-      <w:bookmarkStart w:id="12" w:name="_Toc356930801"/>
-      <w:bookmarkStart w:id="13" w:name="_Toc361389758"/>
+      <w:bookmarkStart w:id="12" w:name="_Toc356457234"/>
+      <w:bookmarkStart w:id="13" w:name="_Toc356930801"/>
+      <w:bookmarkStart w:id="14" w:name="_Toc361414292"/>
       <w:r>
         <w:t>Randbedingungen</w:t>
       </w:r>
-      <w:bookmarkEnd w:id="11"/>
       <w:bookmarkEnd w:id="12"/>
       <w:bookmarkEnd w:id="13"/>
+      <w:bookmarkEnd w:id="14"/>
     </w:p>
     <w:p>
       <w:pPr>
@@ -4899,15 +5299,15 @@
       <w:pPr>
         <w:pStyle w:val="berschrift20"/>
       </w:pPr>
-      <w:bookmarkStart w:id="14" w:name="_Toc356457235"/>
-      <w:bookmarkStart w:id="15" w:name="_Toc356930802"/>
-      <w:bookmarkStart w:id="16" w:name="_Toc361389759"/>
+      <w:bookmarkStart w:id="15" w:name="_Toc356457235"/>
+      <w:bookmarkStart w:id="16" w:name="_Toc356930802"/>
+      <w:bookmarkStart w:id="17" w:name="_Toc361414293"/>
       <w:r>
         <w:t>Situationsanalyse</w:t>
       </w:r>
-      <w:bookmarkEnd w:id="14"/>
       <w:bookmarkEnd w:id="15"/>
       <w:bookmarkEnd w:id="16"/>
+      <w:bookmarkEnd w:id="17"/>
     </w:p>
     <w:p>
       <w:pPr>
@@ -5073,15 +5473,15 @@
         <w:pStyle w:val="berschrift20"/>
         <w:ind w:left="709" w:hanging="709"/>
       </w:pPr>
-      <w:bookmarkStart w:id="17" w:name="_Toc356457236"/>
-      <w:bookmarkStart w:id="18" w:name="_Toc356930803"/>
-      <w:bookmarkStart w:id="19" w:name="_Toc361389760"/>
+      <w:bookmarkStart w:id="18" w:name="_Toc356457236"/>
+      <w:bookmarkStart w:id="19" w:name="_Toc356930803"/>
+      <w:bookmarkStart w:id="20" w:name="_Toc361414294"/>
       <w:r>
         <w:t>Erbrachte Vorleistung</w:t>
       </w:r>
-      <w:bookmarkEnd w:id="17"/>
       <w:bookmarkEnd w:id="18"/>
       <w:bookmarkEnd w:id="19"/>
+      <w:bookmarkEnd w:id="20"/>
     </w:p>
     <w:p>
       <w:pPr>
@@ -5105,12 +5505,12 @@
         <w:pStyle w:val="berschrift20"/>
         <w:ind w:left="709" w:hanging="709"/>
       </w:pPr>
-      <w:bookmarkStart w:id="20" w:name="_Toc361389761"/>
+      <w:bookmarkStart w:id="21" w:name="_Toc361414295"/>
       <w:proofErr w:type="spellStart"/>
       <w:r>
         <w:t>Stakeholder</w:t>
       </w:r>
-      <w:bookmarkEnd w:id="20"/>
+      <w:bookmarkEnd w:id="21"/>
       <w:proofErr w:type="spellEnd"/>
     </w:p>
     <w:tbl>
@@ -5138,8 +5538,8 @@
                 <w:b/>
               </w:rPr>
             </w:pPr>
-            <w:bookmarkStart w:id="21" w:name="_Toc356457239"/>
-            <w:bookmarkStart w:id="22" w:name="_Toc356930806"/>
+            <w:bookmarkStart w:id="22" w:name="_Toc356457239"/>
+            <w:bookmarkStart w:id="23" w:name="_Toc356930806"/>
             <w:r>
               <w:rPr>
                 <w:b/>
@@ -5428,13 +5828,13 @@
         <w:pStyle w:val="berschrift20"/>
         <w:ind w:left="709" w:hanging="709"/>
       </w:pPr>
-      <w:bookmarkStart w:id="23" w:name="_Toc361389762"/>
+      <w:bookmarkStart w:id="24" w:name="_Toc361414296"/>
       <w:r>
         <w:t>Zielvorstellungen</w:t>
       </w:r>
-      <w:bookmarkEnd w:id="21"/>
       <w:bookmarkEnd w:id="22"/>
       <w:bookmarkEnd w:id="23"/>
+      <w:bookmarkEnd w:id="24"/>
     </w:p>
     <w:p>
       <w:pPr>
@@ -5660,15 +6060,15 @@
         <w:pStyle w:val="berschrift20"/>
         <w:ind w:left="709" w:hanging="709"/>
       </w:pPr>
-      <w:bookmarkStart w:id="24" w:name="_Toc356457240"/>
-      <w:bookmarkStart w:id="25" w:name="_Toc356930807"/>
-      <w:bookmarkStart w:id="26" w:name="_Toc361389763"/>
+      <w:bookmarkStart w:id="25" w:name="_Toc356457240"/>
+      <w:bookmarkStart w:id="26" w:name="_Toc356930807"/>
+      <w:bookmarkStart w:id="27" w:name="_Toc361414297"/>
       <w:r>
         <w:t>Lösungen</w:t>
       </w:r>
-      <w:bookmarkEnd w:id="24"/>
       <w:bookmarkEnd w:id="25"/>
       <w:bookmarkEnd w:id="26"/>
+      <w:bookmarkEnd w:id="27"/>
     </w:p>
     <w:p>
       <w:pPr>
@@ -5798,18 +6198,18 @@
           <w:color w:val="FF0000"/>
         </w:rPr>
       </w:pPr>
-      <w:bookmarkStart w:id="27" w:name="_Toc356457241"/>
-      <w:bookmarkStart w:id="28" w:name="_Toc356930808"/>
-      <w:bookmarkStart w:id="29" w:name="_Toc361389764"/>
+      <w:bookmarkStart w:id="28" w:name="_Toc356457241"/>
+      <w:bookmarkStart w:id="29" w:name="_Toc356930808"/>
+      <w:bookmarkStart w:id="30" w:name="_Toc361414298"/>
       <w:r>
         <w:rPr>
           <w:color w:val="FF0000"/>
         </w:rPr>
         <w:t>Sicherheits- und Datenschutzaspekte</w:t>
       </w:r>
-      <w:bookmarkEnd w:id="27"/>
       <w:bookmarkEnd w:id="28"/>
       <w:bookmarkEnd w:id="29"/>
+      <w:bookmarkEnd w:id="30"/>
     </w:p>
     <w:p>
       <w:pPr>
@@ -5874,25 +6274,25 @@
       <w:pPr>
         <w:pStyle w:val="berschrift10"/>
       </w:pPr>
-      <w:bookmarkStart w:id="30" w:name="_Toc361389765"/>
+      <w:bookmarkStart w:id="31" w:name="_Toc361414299"/>
       <w:r>
         <w:lastRenderedPageBreak/>
         <w:t>Risiken</w:t>
       </w:r>
-      <w:bookmarkEnd w:id="30"/>
+      <w:bookmarkEnd w:id="31"/>
     </w:p>
     <w:p>
       <w:pPr>
         <w:pStyle w:val="berschrift20"/>
         <w:ind w:left="709" w:hanging="709"/>
       </w:pPr>
-      <w:bookmarkStart w:id="31" w:name="_Toc356930810"/>
-      <w:bookmarkStart w:id="32" w:name="_Toc361389766"/>
+      <w:bookmarkStart w:id="32" w:name="_Toc356930810"/>
+      <w:bookmarkStart w:id="33" w:name="_Toc361414300"/>
       <w:r>
         <w:t>Risikoidentifizierung, -bewertung und -quantifizierung</w:t>
       </w:r>
-      <w:bookmarkEnd w:id="31"/>
       <w:bookmarkEnd w:id="32"/>
+      <w:bookmarkEnd w:id="33"/>
     </w:p>
     <w:tbl>
       <w:tblPr>
@@ -7908,14 +8308,14 @@
         <w:pStyle w:val="berschrift20"/>
         <w:ind w:left="709" w:hanging="709"/>
       </w:pPr>
-      <w:bookmarkStart w:id="33" w:name="_Toc356930811"/>
-      <w:bookmarkStart w:id="34" w:name="_Toc361389767"/>
+      <w:bookmarkStart w:id="34" w:name="_Toc356930811"/>
+      <w:bookmarkStart w:id="35" w:name="_Toc361414301"/>
       <w:r>
         <w:lastRenderedPageBreak/>
         <w:t>Risikobehandlung</w:t>
       </w:r>
-      <w:bookmarkEnd w:id="33"/>
       <w:bookmarkEnd w:id="34"/>
+      <w:bookmarkEnd w:id="35"/>
     </w:p>
     <w:tbl>
       <w:tblPr>
@@ -8887,22 +9287,22 @@
       <w:pPr>
         <w:pStyle w:val="berschrift10"/>
       </w:pPr>
-      <w:bookmarkStart w:id="35" w:name="_Toc361389768"/>
+      <w:bookmarkStart w:id="36" w:name="_Toc361414302"/>
       <w:r>
         <w:lastRenderedPageBreak/>
         <w:t>Vorbereitung</w:t>
       </w:r>
-      <w:bookmarkEnd w:id="35"/>
+      <w:bookmarkEnd w:id="36"/>
     </w:p>
     <w:p>
       <w:pPr>
         <w:pStyle w:val="berschrift20"/>
       </w:pPr>
-      <w:bookmarkStart w:id="36" w:name="_Toc361389769"/>
+      <w:bookmarkStart w:id="37" w:name="_Toc361414303"/>
       <w:r>
         <w:t>Know-how Aufbau</w:t>
       </w:r>
-      <w:bookmarkEnd w:id="36"/>
+      <w:bookmarkEnd w:id="37"/>
     </w:p>
     <w:p>
       <w:r>
@@ -9121,14 +9521,14 @@
           <w:color w:val="FF0000"/>
         </w:rPr>
       </w:pPr>
-      <w:bookmarkStart w:id="37" w:name="_Toc361389770"/>
+      <w:bookmarkStart w:id="38" w:name="_Toc361414304"/>
       <w:r>
         <w:rPr>
           <w:color w:val="FF0000"/>
         </w:rPr>
         <w:t>Organisatorisches</w:t>
       </w:r>
-      <w:bookmarkEnd w:id="37"/>
+      <w:bookmarkEnd w:id="38"/>
     </w:p>
     <w:p>
       <w:pPr>
@@ -9137,14 +9537,14 @@
           <w:color w:val="FF0000"/>
         </w:rPr>
       </w:pPr>
-      <w:bookmarkStart w:id="38" w:name="_Toc361389771"/>
+      <w:bookmarkStart w:id="39" w:name="_Toc361414305"/>
       <w:r>
         <w:rPr>
           <w:color w:val="FF0000"/>
         </w:rPr>
         <w:t>Projektplan</w:t>
       </w:r>
-      <w:bookmarkEnd w:id="38"/>
+      <w:bookmarkEnd w:id="39"/>
       <w:r>
         <w:rPr>
           <w:color w:val="FF0000"/>
@@ -9172,14 +9572,14 @@
           <w:color w:val="FF0000"/>
         </w:rPr>
       </w:pPr>
-      <w:bookmarkStart w:id="39" w:name="_Toc361389772"/>
+      <w:bookmarkStart w:id="40" w:name="_Toc361414306"/>
       <w:r>
         <w:rPr>
           <w:color w:val="FF0000"/>
         </w:rPr>
         <w:t>Projektstart</w:t>
       </w:r>
-      <w:bookmarkEnd w:id="39"/>
+      <w:bookmarkEnd w:id="40"/>
       <w:r>
         <w:rPr>
           <w:color w:val="FF0000"/>
@@ -9194,14 +9594,14 @@
           <w:color w:val="FF0000"/>
         </w:rPr>
       </w:pPr>
-      <w:bookmarkStart w:id="40" w:name="_Toc361389773"/>
+      <w:bookmarkStart w:id="41" w:name="_Toc361414307"/>
       <w:r>
         <w:rPr>
           <w:color w:val="FF0000"/>
         </w:rPr>
         <w:t>Ziele</w:t>
       </w:r>
-      <w:bookmarkEnd w:id="40"/>
+      <w:bookmarkEnd w:id="41"/>
     </w:p>
     <w:p>
       <w:pPr>
@@ -9210,6 +9610,7 @@
           <w:color w:val="FF0000"/>
         </w:rPr>
       </w:pPr>
+      <w:bookmarkStart w:id="42" w:name="_Toc361414308"/>
       <w:proofErr w:type="spellStart"/>
       <w:r>
         <w:rPr>
@@ -9217,6 +9618,7 @@
         </w:rPr>
         <w:t>Aspektermittlung</w:t>
       </w:r>
+      <w:bookmarkEnd w:id="42"/>
       <w:proofErr w:type="spellEnd"/>
     </w:p>
     <w:p>
@@ -9226,6 +9628,8 @@
           <w:color w:val="FF0000"/>
         </w:rPr>
       </w:pPr>
+      <w:bookmarkStart w:id="43" w:name="_Toc361414309"/>
+      <w:bookmarkEnd w:id="43"/>
     </w:p>
     <w:p>
       <w:pPr>
@@ -9250,12 +9654,12 @@
       <w:pPr>
         <w:pStyle w:val="berschrift10"/>
       </w:pPr>
-      <w:bookmarkStart w:id="41" w:name="_Toc361389774"/>
+      <w:bookmarkStart w:id="44" w:name="_Toc361414310"/>
       <w:r>
         <w:lastRenderedPageBreak/>
         <w:t>Aspekt Iterationen</w:t>
       </w:r>
-      <w:bookmarkEnd w:id="41"/>
+      <w:bookmarkEnd w:id="44"/>
     </w:p>
     <w:p>
       <w:r>
@@ -9339,14 +9743,14 @@
       <w:pPr>
         <w:pStyle w:val="berschrift20"/>
       </w:pPr>
-      <w:bookmarkStart w:id="42" w:name="_Toc361389775"/>
+      <w:bookmarkStart w:id="45" w:name="_Toc361414311"/>
       <w:r>
         <w:t>Aspekt</w:t>
       </w:r>
       <w:r>
         <w:t xml:space="preserve"> „Mixing E3/E4</w:t>
       </w:r>
-      <w:bookmarkEnd w:id="42"/>
+      <w:bookmarkEnd w:id="45"/>
     </w:p>
     <w:p>
       <w:r>
@@ -9393,11 +9797,11 @@
           <w:numId w:val="5"/>
         </w:numPr>
       </w:pPr>
-      <w:bookmarkStart w:id="43" w:name="_Toc361389776"/>
+      <w:bookmarkStart w:id="46" w:name="_Toc361414312"/>
       <w:r>
         <w:t>Definition Abnahmekriterien</w:t>
       </w:r>
-      <w:bookmarkEnd w:id="43"/>
+      <w:bookmarkEnd w:id="46"/>
     </w:p>
     <w:p>
       <w:r>
@@ -9469,11 +9873,11 @@
           <w:numId w:val="5"/>
         </w:numPr>
       </w:pPr>
-      <w:bookmarkStart w:id="44" w:name="_Toc361389777"/>
+      <w:bookmarkStart w:id="47" w:name="_Toc361414313"/>
       <w:r>
         <w:t>Dauer der Iteration</w:t>
       </w:r>
-      <w:bookmarkEnd w:id="44"/>
+      <w:bookmarkEnd w:id="47"/>
     </w:p>
     <w:p>
       <w:pPr>
@@ -9492,7 +9896,13 @@
         <w:ind w:firstLine="720"/>
       </w:pPr>
       <w:r>
-        <w:t>30.06.2013 – 16.06.2013</w:t>
+        <w:t>0</w:t>
+      </w:r>
+      <w:r>
+        <w:t>3</w:t>
+      </w:r>
+      <w:r>
+        <w:t>.06.2013 – 16.06.2013</w:t>
       </w:r>
     </w:p>
     <w:p>
@@ -9509,7 +9919,13 @@
         <w:ind w:firstLine="720"/>
       </w:pPr>
       <w:r>
-        <w:t xml:space="preserve">30.06.2013 </w:t>
+        <w:t>0</w:t>
+      </w:r>
+      <w:r>
+        <w:t>3</w:t>
+      </w:r>
+      <w:r>
+        <w:t xml:space="preserve">.06.2013 </w:t>
       </w:r>
       <w:r>
         <w:t>–</w:t>
@@ -9540,11 +9956,11 @@
           <w:numId w:val="5"/>
         </w:numPr>
       </w:pPr>
-      <w:bookmarkStart w:id="45" w:name="_Toc361389778"/>
+      <w:bookmarkStart w:id="48" w:name="_Toc361414314"/>
       <w:r>
         <w:t>Probleme</w:t>
       </w:r>
-      <w:bookmarkEnd w:id="45"/>
+      <w:bookmarkEnd w:id="48"/>
     </w:p>
     <w:p>
       <w:r>
@@ -9880,13 +10296,17 @@
       <w:r>
         <w:t xml:space="preserve"> Da </w:t>
       </w:r>
-      <w:proofErr w:type="spellStart"/>
-      <w:r>
-        <w:t>hiess</w:t>
-      </w:r>
-      <w:proofErr w:type="spellEnd"/>
-      <w:r>
-        <w:t xml:space="preserve"> es also Neuland betreten und Versuche starten.</w:t>
+      <w:r>
+        <w:t>bedeutete teilweise, dass man</w:t>
+      </w:r>
+      <w:r>
+        <w:t xml:space="preserve"> Neuland betreten und Versuche starten</w:t>
+      </w:r>
+      <w:r>
+        <w:t xml:space="preserve"> musste</w:t>
+      </w:r>
+      <w:r>
+        <w:t>.</w:t>
       </w:r>
     </w:p>
     <w:p/>
@@ -10062,11 +10482,11 @@
           <w:numId w:val="5"/>
         </w:numPr>
       </w:pPr>
-      <w:bookmarkStart w:id="46" w:name="_Toc361389779"/>
+      <w:bookmarkStart w:id="49" w:name="_Toc361414315"/>
       <w:r>
         <w:t>Erfahrungen</w:t>
       </w:r>
-      <w:bookmarkEnd w:id="46"/>
+      <w:bookmarkEnd w:id="49"/>
     </w:p>
     <w:p>
       <w:pPr>
@@ -10154,13 +10574,7 @@
     </w:p>
     <w:p>
       <w:r>
-        <w:t xml:space="preserve">Beim Ansatz mit Prozessor öffnen sich wie erwartet zwei Fenster, beim </w:t>
-      </w:r>
-      <w:r>
-        <w:t>Fragment</w:t>
-      </w:r>
-      <w:r>
-        <w:t xml:space="preserve"> -Ansatz öffnen sich seltsamerweise deren drei. Dies obwohl sich die beiden Ansätze identisch verhalten sollten.</w:t>
+        <w:t>Beim Ansatz mit Prozessor öffnen sich wie erwartet zwei Fenster, beim Fragment -Ansatz öffnen sich seltsamerweise deren drei. Dies obwohl sich die beiden Ansätze identisch verhalten sollten.</w:t>
       </w:r>
       <w:r>
         <w:t xml:space="preserve"> „</w:t>
@@ -10194,11 +10608,35 @@
           <w:numId w:val="11"/>
         </w:numPr>
       </w:pPr>
-      <w:bookmarkStart w:id="47" w:name="_GoBack"/>
-      <w:bookmarkEnd w:id="47"/>
-      <w:r>
+      <w:bookmarkStart w:id="50" w:name="_Toc361414316"/>
+      <w:proofErr w:type="spellStart"/>
+      <w:r>
+        <w:t>Mas</w:t>
+      </w:r>
+      <w:r>
+        <w:t>s</w:t>
+      </w:r>
+      <w:r>
+        <w:t>nahmen</w:t>
+      </w:r>
+      <w:bookmarkEnd w:id="50"/>
+      <w:proofErr w:type="spellEnd"/>
+    </w:p>
+    <w:p/>
+    <w:p>
+      <w:pPr>
+        <w:pStyle w:val="berschrift20"/>
+        <w:numPr>
+          <w:ilvl w:val="2"/>
+          <w:numId w:val="11"/>
+        </w:numPr>
+      </w:pPr>
+      <w:bookmarkStart w:id="51" w:name="_Toc361414317"/>
+      <w:r>
+        <w:lastRenderedPageBreak/>
         <w:t>Risiken</w:t>
       </w:r>
+      <w:bookmarkEnd w:id="51"/>
     </w:p>
     <w:p>
       <w:pPr>
@@ -10270,12 +10708,51 @@
           <w:numId w:val="9"/>
         </w:numPr>
       </w:pPr>
-      <w:bookmarkStart w:id="48" w:name="_Toc361389780"/>
-      <w:r>
-        <w:lastRenderedPageBreak/>
+      <w:bookmarkStart w:id="52" w:name="_Toc361414318"/>
+      <w:r>
+        <w:t>Lieferobjekte</w:t>
+      </w:r>
+      <w:bookmarkEnd w:id="52"/>
+    </w:p>
+    <w:p>
+      <w:r>
+        <w:t xml:space="preserve">Es wurden diverse Wege für das Zusammenspiel von E3 und E4 </w:t>
+      </w:r>
+      <w:proofErr w:type="spellStart"/>
+      <w:r>
+        <w:t>Plugins</w:t>
+      </w:r>
+      <w:proofErr w:type="spellEnd"/>
+      <w:r>
+        <w:t xml:space="preserve"> aufgezeigt und im Handbuch schrittweise beschrieben. Die für interessant erklärten Wege wurden in RCS ausimplementiert.</w:t>
+      </w:r>
+    </w:p>
+    <w:p>
+      <w:pPr>
+        <w:rPr>
+          <w:color w:val="FF0000"/>
+        </w:rPr>
+      </w:pPr>
+      <w:r>
+        <w:rPr>
+          <w:color w:val="FF0000"/>
+        </w:rPr>
+        <w:t>TODO Was noch?</w:t>
+      </w:r>
+    </w:p>
+    <w:p>
+      <w:pPr>
+        <w:pStyle w:val="berschrift20"/>
+        <w:numPr>
+          <w:ilvl w:val="2"/>
+          <w:numId w:val="9"/>
+        </w:numPr>
+      </w:pPr>
+      <w:bookmarkStart w:id="53" w:name="_Toc361414319"/>
+      <w:r>
         <w:t>Fazit</w:t>
       </w:r>
-      <w:bookmarkEnd w:id="48"/>
+      <w:bookmarkEnd w:id="53"/>
     </w:p>
     <w:p>
       <w:r>
@@ -10298,7 +10775,7 @@
       <w:pPr>
         <w:pStyle w:val="berschrift20"/>
       </w:pPr>
-      <w:bookmarkStart w:id="49" w:name="_Toc361389781"/>
+      <w:bookmarkStart w:id="54" w:name="_Toc361414320"/>
       <w:r>
         <w:t>Aspekt „</w:t>
       </w:r>
@@ -10323,7 +10800,7 @@
       <w:r>
         <w:t>Injection</w:t>
       </w:r>
-      <w:bookmarkEnd w:id="49"/>
+      <w:bookmarkEnd w:id="54"/>
       <w:proofErr w:type="spellEnd"/>
     </w:p>
     <w:p>
@@ -10380,11 +10857,11 @@
           <w:numId w:val="5"/>
         </w:numPr>
       </w:pPr>
-      <w:bookmarkStart w:id="50" w:name="_Toc361389782"/>
+      <w:bookmarkStart w:id="55" w:name="_Toc361414321"/>
       <w:r>
         <w:t>Definition Abnahmekriterien</w:t>
       </w:r>
-      <w:bookmarkEnd w:id="50"/>
+      <w:bookmarkEnd w:id="55"/>
     </w:p>
     <w:p>
       <w:r>
@@ -10486,14 +10963,204 @@
         <w:pStyle w:val="berschrift20"/>
         <w:numPr>
           <w:ilvl w:val="2"/>
-          <w:numId w:val="5"/>
+          <w:numId w:val="13"/>
         </w:numPr>
       </w:pPr>
-      <w:bookmarkStart w:id="51" w:name="_Toc361389783"/>
-      <w:r>
-        <w:t>Vergleich mit der E3 und der E4 Lösung</w:t>
-      </w:r>
-      <w:bookmarkEnd w:id="51"/>
+      <w:bookmarkStart w:id="56" w:name="_Toc361414322"/>
+      <w:r>
+        <w:t>Dauer der Iteration</w:t>
+      </w:r>
+      <w:bookmarkEnd w:id="56"/>
+    </w:p>
+    <w:p>
+      <w:pPr>
+        <w:spacing w:before="120"/>
+      </w:pPr>
+      <w:r>
+        <w:t xml:space="preserve">Die Iteration war in der Periode </w:t>
+      </w:r>
+    </w:p>
+    <w:p>
+      <w:pPr>
+        <w:spacing w:before="120"/>
+        <w:ind w:firstLine="720"/>
+      </w:pPr>
+      <w:r>
+        <w:t>17.06.2013 – 30.06.2013</w:t>
+      </w:r>
+    </w:p>
+    <w:p>
+      <w:pPr>
+        <w:spacing w:before="120"/>
+      </w:pPr>
+      <w:r>
+        <w:t xml:space="preserve">geplant, tatsächlich gedauert hat sie die Periode </w:t>
+      </w:r>
+    </w:p>
+    <w:p>
+      <w:pPr>
+        <w:spacing w:before="120"/>
+        <w:ind w:firstLine="720"/>
+      </w:pPr>
+      <w:r>
+        <w:t>2</w:t>
+      </w:r>
+      <w:r>
+        <w:t xml:space="preserve">0.06.2013 – </w:t>
+      </w:r>
+      <w:r>
+        <w:t>07</w:t>
+      </w:r>
+      <w:r>
+        <w:t>.0</w:t>
+      </w:r>
+      <w:r>
+        <w:t>7</w:t>
+      </w:r>
+      <w:r>
+        <w:t>.2013</w:t>
+      </w:r>
+    </w:p>
+    <w:p>
+      <w:pPr>
+        <w:spacing w:before="120"/>
+      </w:pPr>
+      <w:r>
+        <w:t xml:space="preserve">gedauert. </w:t>
+      </w:r>
+      <w:r>
+        <w:t xml:space="preserve">Der spätere Beginn ist auf die Verzögerung in der Iteration zurückzuführen. </w:t>
+      </w:r>
+      <w:r>
+        <w:t xml:space="preserve">Die geplante Zeit wurde somit </w:t>
+      </w:r>
+      <w:r>
+        <w:t>7</w:t>
+      </w:r>
+      <w:r>
+        <w:t xml:space="preserve"> Tage überschritten.</w:t>
+      </w:r>
+      <w:r>
+        <w:t xml:space="preserve"> Diese Überschreitung ist nicht tolerierbar und muss genauer erklärt werden</w:t>
+      </w:r>
+      <w:r>
+        <w:t xml:space="preserve">. </w:t>
+      </w:r>
+      <w:r>
+        <w:t xml:space="preserve">Die folgenden drei Hauptgründe sind für diese Verspätung verantwortlich: </w:t>
+      </w:r>
+    </w:p>
+    <w:p>
+      <w:pPr>
+        <w:pStyle w:val="Listenabsatz"/>
+        <w:numPr>
+          <w:ilvl w:val="0"/>
+          <w:numId w:val="15"/>
+        </w:numPr>
+        <w:spacing w:before="120"/>
+      </w:pPr>
+      <w:r>
+        <w:t xml:space="preserve">Versionssprung von </w:t>
+      </w:r>
+      <w:proofErr w:type="spellStart"/>
+      <w:r>
+        <w:t>Targetplattform</w:t>
+      </w:r>
+      <w:proofErr w:type="spellEnd"/>
+      <w:r>
+        <w:t xml:space="preserve"> 4.2 nach 4.3</w:t>
+      </w:r>
+    </w:p>
+    <w:p>
+      <w:pPr>
+        <w:pStyle w:val="Listenabsatz"/>
+        <w:numPr>
+          <w:ilvl w:val="0"/>
+          <w:numId w:val="15"/>
+        </w:numPr>
+        <w:spacing w:before="120"/>
+      </w:pPr>
+      <w:r>
+        <w:t>Verlängertes Wochenende</w:t>
+      </w:r>
+    </w:p>
+    <w:p>
+      <w:pPr>
+        <w:pStyle w:val="Listenabsatz"/>
+        <w:numPr>
+          <w:ilvl w:val="0"/>
+          <w:numId w:val="15"/>
+        </w:numPr>
+        <w:spacing w:before="120"/>
+      </w:pPr>
+      <w:r>
+        <w:t>Krankheit</w:t>
+      </w:r>
+    </w:p>
+    <w:p>
+      <w:pPr>
+        <w:pStyle w:val="Listenabsatz"/>
+        <w:numPr>
+          <w:ilvl w:val="0"/>
+          <w:numId w:val="15"/>
+        </w:numPr>
+        <w:spacing w:before="120"/>
+      </w:pPr>
+      <w:r>
+        <w:t>Thema umfangreicher als  angenommen</w:t>
+      </w:r>
+    </w:p>
+    <w:p>
+      <w:pPr>
+        <w:spacing w:before="120"/>
+      </w:pPr>
+      <w:r>
+        <w:t>Ich habe mich dazu entschlossen von Version 4.2 auf 4.3 zu gehen um von den Stabilisierungen und den Verbesserungen in der Performance zu profitieren. Ein weiterer Grund für den Versionssprung war schlichtweg auf dem aktuellen Stand zu sein. Das Ganze hat zu einigen Verzögerungen der Arbeiten geführt, die Probleme sind dem nächsten Kapitel zu entnehmen. Ich habe diesen Versionswechsel absolut unterschätzt.</w:t>
+      </w:r>
+    </w:p>
+    <w:p>
+      <w:pPr>
+        <w:spacing w:before="120"/>
+      </w:pPr>
+      <w:r>
+        <w:t>Ein verlängertes Ferienwochenende meinerseits vom 20.6. bis 23.6. hat zu einem unerwarteten Bruch des Arbeitsflusses geführt.</w:t>
+      </w:r>
+    </w:p>
+    <w:p>
+      <w:pPr>
+        <w:spacing w:before="120"/>
+      </w:pPr>
+      <w:r>
+        <w:lastRenderedPageBreak/>
+        <w:t>Ich war vom 5.7. bis 7.7. krankheitshalber angeschlagen, die Produktivität hat sehr darunter gelitten.</w:t>
+      </w:r>
+    </w:p>
+    <w:p>
+      <w:pPr>
+        <w:tabs>
+          <w:tab w:val="left" w:pos="6602"/>
+        </w:tabs>
+        <w:spacing w:before="120"/>
+      </w:pPr>
+      <w:r>
+        <w:t xml:space="preserve">Das Thema </w:t>
+      </w:r>
+      <w:proofErr w:type="spellStart"/>
+      <w:r>
+        <w:t>Dependency</w:t>
+      </w:r>
+      <w:proofErr w:type="spellEnd"/>
+      <w:r>
+        <w:t xml:space="preserve"> </w:t>
+      </w:r>
+      <w:proofErr w:type="spellStart"/>
+      <w:r>
+        <w:t>Injection</w:t>
+      </w:r>
+      <w:proofErr w:type="spellEnd"/>
+      <w:r>
+        <w:t xml:space="preserve"> bietet viel mehr als ursprünglich angenommen, man kommt bei diesem Thema zum Beispiel nicht an den Services vorbei.</w:t>
+      </w:r>
     </w:p>
     <w:p>
       <w:pPr>
@@ -10503,11 +11170,205 @@
           <w:numId w:val="5"/>
         </w:numPr>
       </w:pPr>
-      <w:bookmarkStart w:id="52" w:name="_Toc361389784"/>
-      <w:r>
-        <w:t>Einschränkungen und Risiken</w:t>
-      </w:r>
-      <w:bookmarkEnd w:id="52"/>
+      <w:bookmarkStart w:id="57" w:name="_Toc361414323"/>
+      <w:r>
+        <w:t>Probleme</w:t>
+      </w:r>
+      <w:bookmarkEnd w:id="57"/>
+    </w:p>
+    <w:p>
+      <w:r>
+        <w:t>In diesem Kapitel wird beschrieben welche Probleme aufgetreten sind die das Voranschreiten der Arbeiten behindert hat.</w:t>
+      </w:r>
+    </w:p>
+    <w:p/>
+    <w:p>
+      <w:pPr>
+        <w:pStyle w:val="Grosseberschrift"/>
+      </w:pPr>
+      <w:r>
+        <w:t>Evaluation Ve</w:t>
+      </w:r>
+      <w:r>
+        <w:t>r</w:t>
+      </w:r>
+      <w:r>
+        <w:t>sionssprung 4.3</w:t>
+      </w:r>
+    </w:p>
+    <w:p>
+      <w:r>
+        <w:t xml:space="preserve">Ich habe mich bei der Evaluation ob wir auf 4.3 wechseln sollen oder nicht ziemlich verzettelt. Konkret habe </w:t>
+      </w:r>
+      <w:r>
+        <w:t>zu lange Zeit mit</w:t>
+      </w:r>
+      <w:r>
+        <w:t xml:space="preserve"> der Suche nach Beiträgen über Vorteile von </w:t>
+      </w:r>
+      <w:r>
+        <w:t xml:space="preserve">E </w:t>
+      </w:r>
+      <w:r>
+        <w:t xml:space="preserve">4.3 </w:t>
+      </w:r>
+      <w:r>
+        <w:t>gegenüber 4.2 verbracht.</w:t>
+      </w:r>
+    </w:p>
+    <w:p/>
+    <w:p>
+      <w:pPr>
+        <w:pStyle w:val="Grosseberschrift"/>
+      </w:pPr>
+      <w:r>
+        <w:t>Versionssprung 4.3</w:t>
+      </w:r>
+    </w:p>
+    <w:p>
+      <w:r>
+        <w:t xml:space="preserve">Ich habe mich nach der Lektüre der Vorteile wie zum Beispiel hier </w:t>
+      </w:r>
+      <w:hyperlink r:id="rId22" w:history="1">
+        <w:r>
+          <w:rPr>
+            <w:rStyle w:val="Hyperlink"/>
+          </w:rPr>
+          <w:t>http://www.heise.de/developer/meldung/Deutlich-bessere-Performance-bei-Eclipse-4-3-1751323.html</w:t>
+        </w:r>
+      </w:hyperlink>
+      <w:r>
+        <w:t xml:space="preserve"> oder</w:t>
+      </w:r>
+      <w:r>
+        <w:t xml:space="preserve"> </w:t>
+      </w:r>
+      <w:hyperlink r:id="rId23" w:history="1">
+        <w:r>
+          <w:rPr>
+            <w:rStyle w:val="Hyperlink"/>
+          </w:rPr>
+          <w:t>http://download.eclipse.org/eclipse/downloads/drops4/R-4.3-201306052000/news/</w:t>
+        </w:r>
+      </w:hyperlink>
+      <w:r>
+        <w:t xml:space="preserve"> dazu entschlossen auf E4.3 zu wechseln. Dieser Entschluss hat zu ungeahnten Aufwänden bei der Migration von 4.2 zu 4.3 geführt. </w:t>
+      </w:r>
+    </w:p>
+    <w:p>
+      <w:r>
+        <w:t>Beim ersten Versuch auf 4.3 zu wechseln gab es noch keine passende Version der E4 Tools, das führte dazu, dass die Migration mittels E4 Bridge nicht mehr funktionierte.</w:t>
+      </w:r>
+      <w:r>
+        <w:t xml:space="preserve"> Dies </w:t>
+      </w:r>
+      <w:r>
+        <w:t>bedeutet</w:t>
+      </w:r>
+      <w:r>
+        <w:t xml:space="preserve"> einen Schritt zurück</w:t>
+      </w:r>
+      <w:r>
+        <w:t xml:space="preserve"> zu treten</w:t>
+      </w:r>
+      <w:r>
+        <w:t>, und zwar zur Version 4.2. Zwei</w:t>
+      </w:r>
+      <w:r>
+        <w:t xml:space="preserve"> Wochen später gab es dann die gewünschte Version.</w:t>
+      </w:r>
+    </w:p>
+    <w:p>
+      <w:r>
+        <w:t xml:space="preserve">Ein weiteres Problem gab es mit dem </w:t>
+      </w:r>
+      <w:proofErr w:type="spellStart"/>
+      <w:r>
+        <w:t>Plugin</w:t>
+      </w:r>
+      <w:proofErr w:type="spellEnd"/>
+      <w:r>
+        <w:t xml:space="preserve"> </w:t>
+      </w:r>
+      <w:proofErr w:type="spellStart"/>
+      <w:r>
+        <w:rPr>
+          <w:rStyle w:val="CodeimTextZchn"/>
+        </w:rPr>
+        <w:t>org.junit</w:t>
+      </w:r>
+      <w:proofErr w:type="spellEnd"/>
+      <w:r>
+        <w:t xml:space="preserve"> bzw. </w:t>
+      </w:r>
+      <w:r>
+        <w:rPr>
+          <w:rStyle w:val="CodeimTextZchn"/>
+        </w:rPr>
+        <w:t>org.junit4</w:t>
+      </w:r>
+      <w:r>
+        <w:t>.</w:t>
+      </w:r>
+      <w:r>
+        <w:t xml:space="preserve"> Mit dem Kepler Bundle ist </w:t>
+      </w:r>
+      <w:r>
+        <w:rPr>
+          <w:rStyle w:val="CodeimTextZchn"/>
+        </w:rPr>
+        <w:t>org.junit4</w:t>
+      </w:r>
+      <w:r>
+        <w:t xml:space="preserve"> nicht mehr brauchbar. Leider waren alle Client Test-</w:t>
+      </w:r>
+      <w:proofErr w:type="spellStart"/>
+      <w:r>
+        <w:t>Plugins</w:t>
+      </w:r>
+      <w:proofErr w:type="spellEnd"/>
+      <w:r>
+        <w:t xml:space="preserve"> von genau diesem </w:t>
+      </w:r>
+      <w:proofErr w:type="spellStart"/>
+      <w:r>
+        <w:t>Plugin</w:t>
+      </w:r>
+      <w:proofErr w:type="spellEnd"/>
+      <w:r>
+        <w:t xml:space="preserve"> </w:t>
+      </w:r>
+      <w:r>
+        <w:rPr>
+          <w:rStyle w:val="CodeimTextZchn"/>
+        </w:rPr>
+        <w:t>org.junit4</w:t>
+      </w:r>
+      <w:r>
+        <w:t xml:space="preserve"> </w:t>
+      </w:r>
+      <w:r>
+        <w:t xml:space="preserve">abhängig. Diese Abhängigkeit musste in allen </w:t>
+      </w:r>
+      <w:proofErr w:type="spellStart"/>
+      <w:r>
+        <w:t>Plugins</w:t>
+      </w:r>
+      <w:proofErr w:type="spellEnd"/>
+      <w:r>
+        <w:t xml:space="preserve"> auf </w:t>
+      </w:r>
+      <w:proofErr w:type="spellStart"/>
+      <w:r>
+        <w:rPr>
+          <w:rStyle w:val="CodeimTextZchn"/>
+        </w:rPr>
+        <w:t>org.junit</w:t>
+      </w:r>
+      <w:proofErr w:type="spellEnd"/>
+      <w:r>
+        <w:t xml:space="preserve"> geändert werden.</w:t>
+      </w:r>
     </w:p>
     <w:p>
       <w:pPr>
@@ -10517,19 +11378,428 @@
           <w:numId w:val="5"/>
         </w:numPr>
       </w:pPr>
-      <w:bookmarkStart w:id="53" w:name="_Toc361389785"/>
-      <w:r>
-        <w:t xml:space="preserve">Qualität und Testbarkeit im Vergleich zu </w:t>
+      <w:bookmarkStart w:id="58" w:name="_Toc361414324"/>
+      <w:r>
+        <w:t>Erfahrungen</w:t>
+      </w:r>
+      <w:bookmarkEnd w:id="58"/>
+    </w:p>
+    <w:p>
+      <w:pPr>
+        <w:pStyle w:val="Grosseberschrift"/>
+      </w:pPr>
+      <w:r>
+        <w:t>Nicht alles funktioniert einwandfrei</w:t>
+      </w:r>
+      <w:r>
+        <w:t xml:space="preserve"> mit </w:t>
       </w:r>
       <w:proofErr w:type="spellStart"/>
       <w:r>
+        <w:t>Targetplattform</w:t>
+      </w:r>
+      <w:proofErr w:type="spellEnd"/>
+      <w:r>
+        <w:t xml:space="preserve"> 4.3</w:t>
+      </w:r>
+    </w:p>
+    <w:p>
+      <w:r>
+        <w:t xml:space="preserve">Wenn man im </w:t>
+      </w:r>
+      <w:proofErr w:type="spellStart"/>
+      <w:r>
         <w:t>Eclipse</w:t>
       </w:r>
       <w:proofErr w:type="spellEnd"/>
       <w:r>
-        <w:t xml:space="preserve"> RCP 3</w:t>
-      </w:r>
-      <w:bookmarkEnd w:id="53"/>
+        <w:t xml:space="preserve"> Juno, also 4.2, probiert die </w:t>
+      </w:r>
+      <w:proofErr w:type="spellStart"/>
+      <w:r>
+        <w:t>Targetplattform</w:t>
+      </w:r>
+      <w:proofErr w:type="spellEnd"/>
+      <w:r>
+        <w:t xml:space="preserve"> auf 4.3 zu wechseln gibt es die Fehlermeldung „</w:t>
+      </w:r>
+      <w:proofErr w:type="spellStart"/>
+      <w:r>
+        <w:t>You</w:t>
+      </w:r>
+      <w:proofErr w:type="spellEnd"/>
+      <w:r>
+        <w:t xml:space="preserve"> </w:t>
+      </w:r>
+      <w:proofErr w:type="spellStart"/>
+      <w:r>
+        <w:t>have</w:t>
+      </w:r>
+      <w:proofErr w:type="spellEnd"/>
+      <w:r>
+        <w:t xml:space="preserve"> </w:t>
+      </w:r>
+      <w:proofErr w:type="spellStart"/>
+      <w:r>
+        <w:t>selected</w:t>
+      </w:r>
+      <w:proofErr w:type="spellEnd"/>
+      <w:r>
+        <w:t xml:space="preserve"> a </w:t>
+      </w:r>
+      <w:proofErr w:type="spellStart"/>
+      <w:r>
+        <w:t>target</w:t>
+      </w:r>
+      <w:proofErr w:type="spellEnd"/>
+      <w:r>
+        <w:t xml:space="preserve"> </w:t>
+      </w:r>
+      <w:proofErr w:type="spellStart"/>
+      <w:r>
+        <w:t>with</w:t>
+      </w:r>
+      <w:proofErr w:type="spellEnd"/>
+      <w:r>
+        <w:t xml:space="preserve"> a </w:t>
+      </w:r>
+      <w:proofErr w:type="spellStart"/>
+      <w:r>
+        <w:t>newer</w:t>
+      </w:r>
+      <w:proofErr w:type="spellEnd"/>
+      <w:r>
+        <w:t xml:space="preserve"> </w:t>
+      </w:r>
+      <w:proofErr w:type="spellStart"/>
+      <w:r>
+        <w:t>version</w:t>
+      </w:r>
+      <w:proofErr w:type="spellEnd"/>
+      <w:r>
+        <w:t xml:space="preserve"> </w:t>
+      </w:r>
+      <w:proofErr w:type="spellStart"/>
+      <w:r>
+        <w:t>than</w:t>
+      </w:r>
+      <w:proofErr w:type="spellEnd"/>
+      <w:r>
+        <w:t xml:space="preserve"> </w:t>
+      </w:r>
+      <w:proofErr w:type="spellStart"/>
+      <w:r>
+        <w:t>your</w:t>
+      </w:r>
+      <w:proofErr w:type="spellEnd"/>
+      <w:r>
+        <w:t xml:space="preserve"> </w:t>
+      </w:r>
+      <w:proofErr w:type="spellStart"/>
+      <w:r>
+        <w:t>current</w:t>
+      </w:r>
+      <w:proofErr w:type="spellEnd"/>
+      <w:r>
+        <w:t xml:space="preserve"> </w:t>
+      </w:r>
+      <w:proofErr w:type="spellStart"/>
+      <w:r>
+        <w:t>Eclipse</w:t>
+      </w:r>
+      <w:proofErr w:type="spellEnd"/>
+      <w:r>
+        <w:t xml:space="preserve"> </w:t>
+      </w:r>
+      <w:proofErr w:type="spellStart"/>
+      <w:r>
+        <w:t>installation</w:t>
+      </w:r>
+      <w:proofErr w:type="spellEnd"/>
+      <w:r>
+        <w:t xml:space="preserve">. This </w:t>
+      </w:r>
+      <w:proofErr w:type="spellStart"/>
+      <w:r>
+        <w:t>can</w:t>
+      </w:r>
+      <w:proofErr w:type="spellEnd"/>
+      <w:r>
+        <w:t xml:space="preserve"> </w:t>
+      </w:r>
+      <w:proofErr w:type="spellStart"/>
+      <w:r>
+        <w:t>cause</w:t>
+      </w:r>
+      <w:proofErr w:type="spellEnd"/>
+      <w:r>
+        <w:t xml:space="preserve"> </w:t>
+      </w:r>
+      <w:proofErr w:type="spellStart"/>
+      <w:r>
+        <w:t>unexpected</w:t>
+      </w:r>
+      <w:proofErr w:type="spellEnd"/>
+      <w:r>
+        <w:t xml:space="preserve"> </w:t>
+      </w:r>
+      <w:proofErr w:type="spellStart"/>
+      <w:r>
+        <w:t>behaviour</w:t>
+      </w:r>
+      <w:proofErr w:type="spellEnd"/>
+      <w:r>
+        <w:t xml:space="preserve"> in PDE. </w:t>
+      </w:r>
+      <w:proofErr w:type="spellStart"/>
+      <w:r>
+        <w:t>Please</w:t>
+      </w:r>
+      <w:proofErr w:type="spellEnd"/>
+      <w:r>
+        <w:t xml:space="preserve"> </w:t>
+      </w:r>
+      <w:proofErr w:type="spellStart"/>
+      <w:r>
+        <w:t>use</w:t>
+      </w:r>
+      <w:proofErr w:type="spellEnd"/>
+      <w:r>
+        <w:t xml:space="preserve"> a </w:t>
+      </w:r>
+      <w:proofErr w:type="spellStart"/>
+      <w:r>
+        <w:t>newer</w:t>
+      </w:r>
+      <w:proofErr w:type="spellEnd"/>
+      <w:r>
+        <w:t xml:space="preserve"> </w:t>
+      </w:r>
+      <w:proofErr w:type="spellStart"/>
+      <w:r>
+        <w:t>version</w:t>
+      </w:r>
+      <w:proofErr w:type="spellEnd"/>
+      <w:r>
+        <w:t xml:space="preserve"> </w:t>
+      </w:r>
+      <w:proofErr w:type="spellStart"/>
+      <w:r>
+        <w:t>of</w:t>
+      </w:r>
+      <w:proofErr w:type="spellEnd"/>
+      <w:r>
+        <w:t xml:space="preserve"> </w:t>
+      </w:r>
+      <w:proofErr w:type="spellStart"/>
+      <w:r>
+        <w:t>eclipse</w:t>
+      </w:r>
+      <w:proofErr w:type="spellEnd"/>
+      <w:r>
+        <w:t xml:space="preserve">“. Es könnte also sein, dass diese Kombination zu unerwartetem Verhalten führen kann. Mit </w:t>
+      </w:r>
+      <w:proofErr w:type="spellStart"/>
+      <w:r>
+        <w:t>Eclipse</w:t>
+      </w:r>
+      <w:proofErr w:type="spellEnd"/>
+      <w:r>
+        <w:t xml:space="preserve"> 4.3 habe ich jedoch aktuelle Probleme mit Subversion. Das Subversion </w:t>
+      </w:r>
+      <w:proofErr w:type="spellStart"/>
+      <w:r>
+        <w:t>Plugin</w:t>
+      </w:r>
+      <w:proofErr w:type="spellEnd"/>
+      <w:r>
+        <w:t xml:space="preserve"> erkennt die </w:t>
+      </w:r>
+      <w:proofErr w:type="spellStart"/>
+      <w:r>
+        <w:t>Eclipse</w:t>
+      </w:r>
+      <w:proofErr w:type="spellEnd"/>
+      <w:r>
+        <w:t xml:space="preserve">-Projekte nicht als von Subversion </w:t>
+      </w:r>
+      <w:proofErr w:type="spellStart"/>
+      <w:r>
+        <w:t>versionierte</w:t>
+      </w:r>
+      <w:proofErr w:type="spellEnd"/>
+      <w:r>
+        <w:t xml:space="preserve"> Projekte.</w:t>
+      </w:r>
+    </w:p>
+    <w:p/>
+    <w:p>
+      <w:pPr>
+        <w:pStyle w:val="Grosseberschrift"/>
+      </w:pPr>
+      <w:proofErr w:type="spellStart"/>
+      <w:r>
+        <w:t>Dependency</w:t>
+      </w:r>
+      <w:proofErr w:type="spellEnd"/>
+      <w:r>
+        <w:t xml:space="preserve"> </w:t>
+      </w:r>
+      <w:proofErr w:type="spellStart"/>
+      <w:r>
+        <w:t>Injection</w:t>
+      </w:r>
+      <w:proofErr w:type="spellEnd"/>
+    </w:p>
+    <w:p>
+      <w:r>
+        <w:t xml:space="preserve">Es gab inkonsistentes Verhalten beim Injizieren von nicht </w:t>
+      </w:r>
+      <w:proofErr w:type="spellStart"/>
+      <w:r>
+        <w:t>injizierbaren</w:t>
+      </w:r>
+      <w:proofErr w:type="spellEnd"/>
+      <w:r>
+        <w:t xml:space="preserve"> Klassen. Der Versuch eine </w:t>
+      </w:r>
+      <w:proofErr w:type="spellStart"/>
+      <w:r>
+        <w:t>WorkbenchPartSite</w:t>
+      </w:r>
+      <w:proofErr w:type="spellEnd"/>
+      <w:r>
+        <w:t xml:space="preserve"> auf einem POJO zu injizieren verhält sich bei </w:t>
+      </w:r>
+      <w:r>
+        <w:rPr>
+          <w:rStyle w:val="CodeimTextZchn"/>
+        </w:rPr>
+        <w:t>@</w:t>
+      </w:r>
+      <w:proofErr w:type="spellStart"/>
+      <w:r>
+        <w:rPr>
+          <w:rStyle w:val="CodeimTextZchn"/>
+        </w:rPr>
+        <w:t>Inject</w:t>
+      </w:r>
+      <w:proofErr w:type="spellEnd"/>
+      <w:r>
+        <w:t xml:space="preserve"> annotierten Felder </w:t>
+      </w:r>
+      <w:proofErr w:type="spellStart"/>
+      <w:r>
+        <w:t>ander</w:t>
+      </w:r>
+      <w:proofErr w:type="spellEnd"/>
+      <w:r>
+        <w:t xml:space="preserve"> als bei mit </w:t>
+      </w:r>
+      <w:r>
+        <w:rPr>
+          <w:rStyle w:val="CodeimTextZchn"/>
+        </w:rPr>
+        <w:t>@</w:t>
+      </w:r>
+      <w:proofErr w:type="spellStart"/>
+      <w:r>
+        <w:rPr>
+          <w:rStyle w:val="CodeimTextZchn"/>
+        </w:rPr>
+        <w:t>PostConstruct</w:t>
+      </w:r>
+      <w:proofErr w:type="spellEnd"/>
+      <w:r>
+        <w:t xml:space="preserve"> annotierten Methoden. </w:t>
+      </w:r>
+    </w:p>
+    <w:p>
+      <w:r>
+        <w:t xml:space="preserve">Die </w:t>
+      </w:r>
+      <w:r>
+        <w:rPr>
+          <w:rStyle w:val="CodeimTextZchn"/>
+        </w:rPr>
+        <w:t>@</w:t>
+      </w:r>
+      <w:proofErr w:type="spellStart"/>
+      <w:r>
+        <w:rPr>
+          <w:rStyle w:val="CodeimTextZchn"/>
+        </w:rPr>
+        <w:t>Inject</w:t>
+      </w:r>
+      <w:proofErr w:type="spellEnd"/>
+      <w:r>
+        <w:t xml:space="preserve"> Variante führt zu folgender Fehlermeldung: </w:t>
+      </w:r>
+      <w:r>
+        <w:rPr>
+          <w:rStyle w:val="ExceptionimTextZchn"/>
+        </w:rPr>
+        <w:t>org.eclipse.e4.core.di.InjectionException: Unable to process "</w:t>
+      </w:r>
+      <w:proofErr w:type="spellStart"/>
+      <w:r>
+        <w:rPr>
+          <w:rStyle w:val="ExceptionimTextZchn"/>
+        </w:rPr>
+        <w:t>ZwlViewPart.site</w:t>
+      </w:r>
+      <w:proofErr w:type="spellEnd"/>
+      <w:r>
+        <w:rPr>
+          <w:rStyle w:val="ExceptionimTextZchn"/>
+        </w:rPr>
+        <w:t>": no actual value was found for the argument "</w:t>
+      </w:r>
+      <w:proofErr w:type="spellStart"/>
+      <w:r>
+        <w:rPr>
+          <w:rStyle w:val="ExceptionimTextZchn"/>
+        </w:rPr>
+        <w:t>IWorkbenchPartSite</w:t>
+      </w:r>
+      <w:proofErr w:type="spellEnd"/>
+      <w:r>
+        <w:rPr>
+          <w:rStyle w:val="ExceptionimTextZchn"/>
+        </w:rPr>
+        <w:t>".</w:t>
+      </w:r>
+    </w:p>
+    <w:p>
+      <w:r>
+        <w:t xml:space="preserve">Bei der </w:t>
+      </w:r>
+      <w:r>
+        <w:rPr>
+          <w:rStyle w:val="CodeimTextZchn"/>
+        </w:rPr>
+        <w:t>@</w:t>
+      </w:r>
+      <w:proofErr w:type="spellStart"/>
+      <w:r>
+        <w:rPr>
+          <w:rStyle w:val="CodeimTextZchn"/>
+        </w:rPr>
+        <w:t>PostConstruct</w:t>
+      </w:r>
+      <w:proofErr w:type="spellEnd"/>
+      <w:r>
+        <w:t xml:space="preserve"> Variante wird die Methode einfach stillschweigend </w:t>
+      </w:r>
+      <w:r>
+        <w:rPr>
+          <w:b/>
+        </w:rPr>
+        <w:t>nicht</w:t>
+      </w:r>
+      <w:r>
+        <w:t xml:space="preserve"> aufgerufen.</w:t>
+      </w:r>
     </w:p>
     <w:p/>
     <w:p>
@@ -10537,250 +11807,95 @@
         <w:pStyle w:val="berschrift20"/>
         <w:numPr>
           <w:ilvl w:val="2"/>
-          <w:numId w:val="5"/>
+          <w:numId w:val="11"/>
         </w:numPr>
       </w:pPr>
-      <w:bookmarkStart w:id="54" w:name="_Toc361389786"/>
-      <w:r>
-        <w:t>Migrationsmöglichkeiten</w:t>
-      </w:r>
-      <w:bookmarkEnd w:id="54"/>
-    </w:p>
-    <w:p/>
+      <w:bookmarkStart w:id="59" w:name="_Toc361414325"/>
+      <w:r>
+        <w:t>Risiken</w:t>
+      </w:r>
+      <w:bookmarkEnd w:id="59"/>
+    </w:p>
     <w:p>
       <w:pPr>
         <w:pStyle w:val="berschrift20"/>
         <w:numPr>
           <w:ilvl w:val="2"/>
-          <w:numId w:val="5"/>
+          <w:numId w:val="11"/>
         </w:numPr>
       </w:pPr>
-      <w:bookmarkStart w:id="55" w:name="_Toc361389787"/>
-      <w:r>
-        <w:t>Erfahrungen</w:t>
-      </w:r>
-      <w:bookmarkEnd w:id="55"/>
-    </w:p>
-    <w:p>
-      <w:r>
-        <w:t>Problem mit E4.3 soll man das jetzt bereits nehmen oder nicht.</w:t>
-      </w:r>
-    </w:p>
-    <w:p>
-      <w:r>
-        <w:t xml:space="preserve">E 4.3 </w:t>
-      </w:r>
-      <w:r>
-        <w:sym w:font="Wingdings" w:char="F0E0"/>
-      </w:r>
-      <w:r>
-        <w:t xml:space="preserve"> </w:t>
-      </w:r>
+      <w:bookmarkStart w:id="60" w:name="_Toc361414326"/>
       <w:proofErr w:type="spellStart"/>
       <w:r>
-        <w:t>org.junit</w:t>
-      </w:r>
+        <w:t>Massnahmen</w:t>
+      </w:r>
+      <w:bookmarkEnd w:id="60"/>
       <w:proofErr w:type="spellEnd"/>
     </w:p>
     <w:p>
-      <w:proofErr w:type="spellStart"/>
-      <w:r>
-        <w:t>Eclipse</w:t>
-      </w:r>
-      <w:proofErr w:type="spellEnd"/>
-      <w:r>
-        <w:t xml:space="preserve"> IDE 4.2 mit </w:t>
-      </w:r>
-      <w:proofErr w:type="spellStart"/>
-      <w:r>
-        <w:t>Targetplattform</w:t>
-      </w:r>
-      <w:proofErr w:type="spellEnd"/>
-      <w:r>
-        <w:t xml:space="preserve"> </w:t>
-      </w:r>
-      <w:r>
-        <w:sym w:font="Wingdings" w:char="F0E0"/>
-      </w:r>
-      <w:r>
-        <w:t xml:space="preserve"> Fehlermeldung, mögliche Probleme</w:t>
-      </w:r>
-    </w:p>
-    <w:p>
-      <w:proofErr w:type="spellStart"/>
-      <w:r>
-        <w:t>Eclipse</w:t>
-      </w:r>
-      <w:proofErr w:type="spellEnd"/>
-      <w:r>
-        <w:t xml:space="preserve"> DIE 4.3 Probleme SVN</w:t>
-      </w:r>
-    </w:p>
-    <w:p>
-      <w:r>
-        <w:t>Probleme</w:t>
-      </w:r>
-    </w:p>
-    <w:p>
-      <w:r>
-        <w:t>http://wiki.eclipse.org/Eclipse4/RCP/EAS/List_of_All_Provided_Services</w:t>
-      </w:r>
-    </w:p>
-    <w:p>
-      <w:r>
-        <w:t xml:space="preserve">Wenn </w:t>
-      </w:r>
-      <w:proofErr w:type="spellStart"/>
-      <w:r>
-        <w:t>field</w:t>
-      </w:r>
-      <w:proofErr w:type="spellEnd"/>
-      <w:r>
-        <w:t xml:space="preserve"> mit @</w:t>
-      </w:r>
-      <w:proofErr w:type="spellStart"/>
-      <w:r>
-        <w:t>Inject</w:t>
-      </w:r>
-      <w:proofErr w:type="spellEnd"/>
-      <w:r>
-        <w:t xml:space="preserve"> annotiert wird: </w:t>
-      </w:r>
-    </w:p>
-    <w:p>
-      <w:r>
-        <w:t xml:space="preserve">org.eclipse.e4.core.di.InjectionException: </w:t>
-      </w:r>
-      <w:proofErr w:type="spellStart"/>
-      <w:r>
-        <w:t>Unable</w:t>
-      </w:r>
-      <w:proofErr w:type="spellEnd"/>
-      <w:r>
-        <w:t xml:space="preserve"> </w:t>
-      </w:r>
-      <w:proofErr w:type="spellStart"/>
-      <w:r>
-        <w:t>to</w:t>
-      </w:r>
-      <w:proofErr w:type="spellEnd"/>
-      <w:r>
-        <w:t xml:space="preserve"> </w:t>
-      </w:r>
-      <w:proofErr w:type="spellStart"/>
-      <w:r>
-        <w:t>process</w:t>
-      </w:r>
-      <w:proofErr w:type="spellEnd"/>
-      <w:r>
-        <w:t xml:space="preserve"> "</w:t>
-      </w:r>
-      <w:proofErr w:type="spellStart"/>
-      <w:r>
-        <w:t>ZwlViewPart.site</w:t>
-      </w:r>
-      <w:proofErr w:type="spellEnd"/>
-      <w:r>
-        <w:t xml:space="preserve">": </w:t>
-      </w:r>
-      <w:proofErr w:type="spellStart"/>
-      <w:r>
-        <w:t>no</w:t>
-      </w:r>
-      <w:proofErr w:type="spellEnd"/>
-      <w:r>
-        <w:t xml:space="preserve"> </w:t>
-      </w:r>
-      <w:proofErr w:type="spellStart"/>
-      <w:r>
-        <w:t>actual</w:t>
-      </w:r>
-      <w:proofErr w:type="spellEnd"/>
-      <w:r>
-        <w:t xml:space="preserve"> </w:t>
-      </w:r>
-      <w:proofErr w:type="spellStart"/>
-      <w:r>
-        <w:t>value</w:t>
-      </w:r>
-      <w:proofErr w:type="spellEnd"/>
-      <w:r>
-        <w:t xml:space="preserve"> was </w:t>
-      </w:r>
-      <w:proofErr w:type="spellStart"/>
-      <w:r>
-        <w:t>found</w:t>
-      </w:r>
-      <w:proofErr w:type="spellEnd"/>
-      <w:r>
-        <w:t xml:space="preserve"> </w:t>
-      </w:r>
-      <w:proofErr w:type="spellStart"/>
-      <w:r>
-        <w:t>for</w:t>
-      </w:r>
-      <w:proofErr w:type="spellEnd"/>
-      <w:r>
-        <w:t xml:space="preserve"> </w:t>
-      </w:r>
-      <w:proofErr w:type="spellStart"/>
-      <w:r>
-        <w:t>the</w:t>
-      </w:r>
-      <w:proofErr w:type="spellEnd"/>
-      <w:r>
-        <w:t xml:space="preserve"> </w:t>
-      </w:r>
-      <w:proofErr w:type="spellStart"/>
-      <w:r>
-        <w:t>argument</w:t>
-      </w:r>
-      <w:proofErr w:type="spellEnd"/>
-      <w:r>
-        <w:t xml:space="preserve"> "</w:t>
-      </w:r>
-      <w:proofErr w:type="spellStart"/>
-      <w:r>
-        <w:t>IWorkbenchPartSite</w:t>
-      </w:r>
-      <w:proofErr w:type="spellEnd"/>
-      <w:r>
-        <w:t>".</w:t>
-      </w:r>
-    </w:p>
-    <w:p>
-      <w:r>
-        <w:t xml:space="preserve"> </w:t>
-      </w:r>
-    </w:p>
-    <w:p>
-      <w:r>
-        <w:t>Wenn in @</w:t>
-      </w:r>
-      <w:proofErr w:type="spellStart"/>
-      <w:r>
-        <w:t>PostConstruct</w:t>
-      </w:r>
-      <w:proofErr w:type="spellEnd"/>
-      <w:r>
-        <w:t xml:space="preserve"> angegeben:</w:t>
-      </w:r>
-    </w:p>
-    <w:p>
-      <w:r>
-        <w:t>Keine Fehlermeldung, aber Methode wird nicht aufgerufen</w:t>
-      </w:r>
+      <w:pPr>
+        <w:rPr>
+          <w:color w:val="FF0000"/>
+        </w:rPr>
+      </w:pPr>
+      <w:r>
+        <w:rPr>
+          <w:color w:val="FF0000"/>
+        </w:rPr>
+        <w:t>Keine andere Arbeiten mehr als geplant, z.B. Versionssprünge etc</w:t>
+      </w:r>
+      <w:proofErr w:type="gramStart"/>
+      <w:r>
+        <w:rPr>
+          <w:color w:val="FF0000"/>
+        </w:rPr>
+        <w:t>..</w:t>
+      </w:r>
+      <w:proofErr w:type="gramEnd"/>
     </w:p>
     <w:p>
       <w:pPr>
         <w:pStyle w:val="berschrift20"/>
         <w:numPr>
           <w:ilvl w:val="2"/>
-          <w:numId w:val="5"/>
+          <w:numId w:val="16"/>
         </w:numPr>
       </w:pPr>
-      <w:bookmarkStart w:id="56" w:name="_Toc361389788"/>
-      <w:bookmarkEnd w:id="56"/>
+      <w:bookmarkStart w:id="61" w:name="_Toc361414327"/>
+      <w:r>
+        <w:t>Lieferobjekte</w:t>
+      </w:r>
+      <w:bookmarkEnd w:id="61"/>
+    </w:p>
+    <w:p>
+      <w:r>
+        <w:t xml:space="preserve">Mit dieser Iteration wurden die Anleitung und ein konkretes Beispiel wie man Adapters von E3 nach E4 migrieren kann geliefert. Es wurde das Thema </w:t>
+      </w:r>
+      <w:proofErr w:type="spellStart"/>
+      <w:r>
+        <w:t>Dependency</w:t>
+      </w:r>
+      <w:proofErr w:type="spellEnd"/>
+      <w:r>
+        <w:t xml:space="preserve"> </w:t>
+      </w:r>
+      <w:proofErr w:type="spellStart"/>
+      <w:r>
+        <w:t>Injection</w:t>
+      </w:r>
+      <w:proofErr w:type="spellEnd"/>
+      <w:r>
+        <w:t xml:space="preserve"> ausführlich erklärt und beschrieben. Auch hier wurde ein konkretes Beispiel implementiert.</w:t>
+      </w:r>
+      <w:r>
+        <w:t xml:space="preserve"> </w:t>
+      </w:r>
+      <w:r>
+        <w:rPr>
+          <w:color w:val="FF0000"/>
+        </w:rPr>
+        <w:t>TODO</w:t>
+      </w:r>
     </w:p>
     <w:p>
       <w:pPr>
@@ -10790,23 +11905,33 @@
           <w:numId w:val="9"/>
         </w:numPr>
       </w:pPr>
-      <w:bookmarkStart w:id="57" w:name="_Toc361389789"/>
-      <w:r>
+      <w:bookmarkStart w:id="62" w:name="_Toc361414328"/>
+      <w:r>
+        <w:lastRenderedPageBreak/>
         <w:t>Fazit</w:t>
       </w:r>
-      <w:bookmarkEnd w:id="57"/>
-    </w:p>
-    <w:p/>
+      <w:bookmarkEnd w:id="62"/>
+    </w:p>
+    <w:p>
+      <w:r>
+        <w:t>Die Iteration kann, obwohl, sie de</w:t>
+      </w:r>
+      <w:r>
+        <w:t>u</w:t>
+      </w:r>
+      <w:r>
+        <w:t>tlich länger als geplant gedauert hat, als erfolgreich betrachtet und abgeschlossen werden.</w:t>
+      </w:r>
+    </w:p>
     <w:p>
       <w:pPr>
         <w:pStyle w:val="Formatvorlage1"/>
       </w:pPr>
-      <w:bookmarkStart w:id="58" w:name="_Toc361389790"/>
-      <w:r>
-        <w:lastRenderedPageBreak/>
+      <w:bookmarkStart w:id="63" w:name="_Toc361414329"/>
+      <w:r>
         <w:t>Reflexion</w:t>
       </w:r>
-      <w:bookmarkEnd w:id="58"/>
+      <w:bookmarkEnd w:id="63"/>
     </w:p>
     <w:p>
       <w:pPr>
@@ -10955,7 +12080,7 @@
             <w:sz w:val="18"/>
             <w:szCs w:val="18"/>
           </w:rPr>
-          <w:t>12</w:t>
+          <w:t>4</w:t>
         </w:r>
         <w:r>
           <w:rPr>
@@ -11009,7 +12134,7 @@
             <w:sz w:val="18"/>
             <w:szCs w:val="18"/>
           </w:rPr>
-          <w:t>14</w:t>
+          <w:t>15</w:t>
         </w:r>
         <w:r>
           <w:rPr>
@@ -11465,6 +12590,95 @@
     </w:lvl>
   </w:abstractNum>
   <w:abstractNum w:abstractNumId="3">
+    <w:nsid w:val="42E76D01"/>
+    <w:multiLevelType w:val="hybridMultilevel"/>
+    <w:tmpl w:val="BCA24A7E"/>
+    <w:lvl w:ilvl="0" w:tplc="0807000F">
+      <w:start w:val="1"/>
+      <w:numFmt w:val="decimal"/>
+      <w:lvlText w:val="%1."/>
+      <w:lvlJc w:val="left"/>
+      <w:pPr>
+        <w:ind w:left="720" w:hanging="360"/>
+      </w:pPr>
+      <w:rPr>
+        <w:rFonts w:hint="default"/>
+      </w:rPr>
+    </w:lvl>
+    <w:lvl w:ilvl="1" w:tplc="08070019" w:tentative="1">
+      <w:start w:val="1"/>
+      <w:numFmt w:val="lowerLetter"/>
+      <w:lvlText w:val="%2."/>
+      <w:lvlJc w:val="left"/>
+      <w:pPr>
+        <w:ind w:left="1440" w:hanging="360"/>
+      </w:pPr>
+    </w:lvl>
+    <w:lvl w:ilvl="2" w:tplc="0807001B" w:tentative="1">
+      <w:start w:val="1"/>
+      <w:numFmt w:val="lowerRoman"/>
+      <w:lvlText w:val="%3."/>
+      <w:lvlJc w:val="right"/>
+      <w:pPr>
+        <w:ind w:left="2160" w:hanging="180"/>
+      </w:pPr>
+    </w:lvl>
+    <w:lvl w:ilvl="3" w:tplc="0807000F" w:tentative="1">
+      <w:start w:val="1"/>
+      <w:numFmt w:val="decimal"/>
+      <w:lvlText w:val="%4."/>
+      <w:lvlJc w:val="left"/>
+      <w:pPr>
+        <w:ind w:left="2880" w:hanging="360"/>
+      </w:pPr>
+    </w:lvl>
+    <w:lvl w:ilvl="4" w:tplc="08070019" w:tentative="1">
+      <w:start w:val="1"/>
+      <w:numFmt w:val="lowerLetter"/>
+      <w:lvlText w:val="%5."/>
+      <w:lvlJc w:val="left"/>
+      <w:pPr>
+        <w:ind w:left="3600" w:hanging="360"/>
+      </w:pPr>
+    </w:lvl>
+    <w:lvl w:ilvl="5" w:tplc="0807001B" w:tentative="1">
+      <w:start w:val="1"/>
+      <w:numFmt w:val="lowerRoman"/>
+      <w:lvlText w:val="%6."/>
+      <w:lvlJc w:val="right"/>
+      <w:pPr>
+        <w:ind w:left="4320" w:hanging="180"/>
+      </w:pPr>
+    </w:lvl>
+    <w:lvl w:ilvl="6" w:tplc="0807000F" w:tentative="1">
+      <w:start w:val="1"/>
+      <w:numFmt w:val="decimal"/>
+      <w:lvlText w:val="%7."/>
+      <w:lvlJc w:val="left"/>
+      <w:pPr>
+        <w:ind w:left="5040" w:hanging="360"/>
+      </w:pPr>
+    </w:lvl>
+    <w:lvl w:ilvl="7" w:tplc="08070019" w:tentative="1">
+      <w:start w:val="1"/>
+      <w:numFmt w:val="lowerLetter"/>
+      <w:lvlText w:val="%8."/>
+      <w:lvlJc w:val="left"/>
+      <w:pPr>
+        <w:ind w:left="5760" w:hanging="360"/>
+      </w:pPr>
+    </w:lvl>
+    <w:lvl w:ilvl="8" w:tplc="0807001B" w:tentative="1">
+      <w:start w:val="1"/>
+      <w:numFmt w:val="lowerRoman"/>
+      <w:lvlText w:val="%9."/>
+      <w:lvlJc w:val="right"/>
+      <w:pPr>
+        <w:ind w:left="6480" w:hanging="180"/>
+      </w:pPr>
+    </w:lvl>
+  </w:abstractNum>
+  <w:abstractNum w:abstractNumId="4">
     <w:nsid w:val="44134E4F"/>
     <w:multiLevelType w:val="hybridMultilevel"/>
     <w:tmpl w:val="E09A0934"/>
@@ -11577,10 +12791,10 @@
       </w:rPr>
     </w:lvl>
   </w:abstractNum>
-  <w:abstractNum w:abstractNumId="4">
-    <w:nsid w:val="6B1B297D"/>
+  <w:abstractNum w:abstractNumId="5">
+    <w:nsid w:val="45337582"/>
     <w:multiLevelType w:val="hybridMultilevel"/>
-    <w:tmpl w:val="9996B4FE"/>
+    <w:tmpl w:val="611037CA"/>
     <w:lvl w:ilvl="0" w:tplc="0807000F">
       <w:start w:val="1"/>
       <w:numFmt w:val="decimal"/>
@@ -11666,7 +12880,96 @@
       </w:pPr>
     </w:lvl>
   </w:abstractNum>
-  <w:abstractNum w:abstractNumId="5">
+  <w:abstractNum w:abstractNumId="6">
+    <w:nsid w:val="6B1B297D"/>
+    <w:multiLevelType w:val="hybridMultilevel"/>
+    <w:tmpl w:val="9996B4FE"/>
+    <w:lvl w:ilvl="0" w:tplc="0807000F">
+      <w:start w:val="1"/>
+      <w:numFmt w:val="decimal"/>
+      <w:lvlText w:val="%1."/>
+      <w:lvlJc w:val="left"/>
+      <w:pPr>
+        <w:ind w:left="720" w:hanging="360"/>
+      </w:pPr>
+      <w:rPr>
+        <w:rFonts w:hint="default"/>
+      </w:rPr>
+    </w:lvl>
+    <w:lvl w:ilvl="1" w:tplc="08070019" w:tentative="1">
+      <w:start w:val="1"/>
+      <w:numFmt w:val="lowerLetter"/>
+      <w:lvlText w:val="%2."/>
+      <w:lvlJc w:val="left"/>
+      <w:pPr>
+        <w:ind w:left="1440" w:hanging="360"/>
+      </w:pPr>
+    </w:lvl>
+    <w:lvl w:ilvl="2" w:tplc="0807001B" w:tentative="1">
+      <w:start w:val="1"/>
+      <w:numFmt w:val="lowerRoman"/>
+      <w:lvlText w:val="%3."/>
+      <w:lvlJc w:val="right"/>
+      <w:pPr>
+        <w:ind w:left="2160" w:hanging="180"/>
+      </w:pPr>
+    </w:lvl>
+    <w:lvl w:ilvl="3" w:tplc="0807000F" w:tentative="1">
+      <w:start w:val="1"/>
+      <w:numFmt w:val="decimal"/>
+      <w:lvlText w:val="%4."/>
+      <w:lvlJc w:val="left"/>
+      <w:pPr>
+        <w:ind w:left="2880" w:hanging="360"/>
+      </w:pPr>
+    </w:lvl>
+    <w:lvl w:ilvl="4" w:tplc="08070019" w:tentative="1">
+      <w:start w:val="1"/>
+      <w:numFmt w:val="lowerLetter"/>
+      <w:lvlText w:val="%5."/>
+      <w:lvlJc w:val="left"/>
+      <w:pPr>
+        <w:ind w:left="3600" w:hanging="360"/>
+      </w:pPr>
+    </w:lvl>
+    <w:lvl w:ilvl="5" w:tplc="0807001B" w:tentative="1">
+      <w:start w:val="1"/>
+      <w:numFmt w:val="lowerRoman"/>
+      <w:lvlText w:val="%6."/>
+      <w:lvlJc w:val="right"/>
+      <w:pPr>
+        <w:ind w:left="4320" w:hanging="180"/>
+      </w:pPr>
+    </w:lvl>
+    <w:lvl w:ilvl="6" w:tplc="0807000F" w:tentative="1">
+      <w:start w:val="1"/>
+      <w:numFmt w:val="decimal"/>
+      <w:lvlText w:val="%7."/>
+      <w:lvlJc w:val="left"/>
+      <w:pPr>
+        <w:ind w:left="5040" w:hanging="360"/>
+      </w:pPr>
+    </w:lvl>
+    <w:lvl w:ilvl="7" w:tplc="08070019" w:tentative="1">
+      <w:start w:val="1"/>
+      <w:numFmt w:val="lowerLetter"/>
+      <w:lvlText w:val="%8."/>
+      <w:lvlJc w:val="left"/>
+      <w:pPr>
+        <w:ind w:left="5760" w:hanging="360"/>
+      </w:pPr>
+    </w:lvl>
+    <w:lvl w:ilvl="8" w:tplc="0807001B" w:tentative="1">
+      <w:start w:val="1"/>
+      <w:numFmt w:val="lowerRoman"/>
+      <w:lvlText w:val="%9."/>
+      <w:lvlJc w:val="right"/>
+      <w:pPr>
+        <w:ind w:left="6480" w:hanging="180"/>
+      </w:pPr>
+    </w:lvl>
+  </w:abstractNum>
+  <w:abstractNum w:abstractNumId="7">
     <w:nsid w:val="6D2E42A7"/>
     <w:multiLevelType w:val="multilevel"/>
     <w:tmpl w:val="1500EC8C"/>
@@ -11759,7 +13062,7 @@
       </w:pPr>
     </w:lvl>
   </w:abstractNum>
-  <w:abstractNum w:abstractNumId="6">
+  <w:abstractNum w:abstractNumId="8">
     <w:nsid w:val="6FDB672D"/>
     <w:multiLevelType w:val="multilevel"/>
     <w:tmpl w:val="654EC700"/>
@@ -11874,7 +13177,7 @@
       </w:rPr>
     </w:lvl>
   </w:abstractNum>
-  <w:abstractNum w:abstractNumId="7">
+  <w:abstractNum w:abstractNumId="9">
     <w:nsid w:val="78B3437B"/>
     <w:multiLevelType w:val="hybridMultilevel"/>
     <w:tmpl w:val="5D760E32"/>
@@ -11987,7 +13290,7 @@
       </w:rPr>
     </w:lvl>
   </w:abstractNum>
-  <w:abstractNum w:abstractNumId="8">
+  <w:abstractNum w:abstractNumId="10">
     <w:nsid w:val="7EA56540"/>
     <w:multiLevelType w:val="hybridMultilevel"/>
     <w:tmpl w:val="49D0290A"/>
@@ -12104,28 +13407,28 @@
     <w:abstractNumId w:val="0"/>
   </w:num>
   <w:num w:numId="2">
-    <w:abstractNumId w:val="3"/>
+    <w:abstractNumId w:val="4"/>
   </w:num>
   <w:num w:numId="3">
-    <w:abstractNumId w:val="8"/>
+    <w:abstractNumId w:val="10"/>
   </w:num>
   <w:num w:numId="4">
-    <w:abstractNumId w:val="7"/>
+    <w:abstractNumId w:val="9"/>
   </w:num>
   <w:num w:numId="5">
-    <w:abstractNumId w:val="6"/>
+    <w:abstractNumId w:val="8"/>
   </w:num>
   <w:num w:numId="6">
     <w:abstractNumId w:val="1"/>
   </w:num>
   <w:num w:numId="7">
-    <w:abstractNumId w:val="5"/>
+    <w:abstractNumId w:val="7"/>
   </w:num>
   <w:num w:numId="8">
-    <w:abstractNumId w:val="4"/>
+    <w:abstractNumId w:val="6"/>
   </w:num>
   <w:num w:numId="9">
-    <w:abstractNumId w:val="6"/>
+    <w:abstractNumId w:val="8"/>
     <w:lvlOverride w:ilvl="0">
       <w:startOverride w:val="1"/>
     </w:lvlOverride>
@@ -12158,7 +13461,103 @@
     <w:abstractNumId w:val="2"/>
   </w:num>
   <w:num w:numId="11">
-    <w:abstractNumId w:val="6"/>
+    <w:abstractNumId w:val="8"/>
+    <w:lvlOverride w:ilvl="0">
+      <w:startOverride w:val="1"/>
+    </w:lvlOverride>
+    <w:lvlOverride w:ilvl="1">
+      <w:startOverride w:val="1"/>
+    </w:lvlOverride>
+    <w:lvlOverride w:ilvl="2">
+      <w:startOverride w:val="1"/>
+    </w:lvlOverride>
+    <w:lvlOverride w:ilvl="3">
+      <w:startOverride w:val="1"/>
+    </w:lvlOverride>
+    <w:lvlOverride w:ilvl="4">
+      <w:startOverride w:val="1"/>
+    </w:lvlOverride>
+    <w:lvlOverride w:ilvl="5">
+      <w:startOverride w:val="1"/>
+    </w:lvlOverride>
+    <w:lvlOverride w:ilvl="6">
+      <w:startOverride w:val="1"/>
+    </w:lvlOverride>
+    <w:lvlOverride w:ilvl="7">
+      <w:startOverride w:val="1"/>
+    </w:lvlOverride>
+    <w:lvlOverride w:ilvl="8">
+      <w:startOverride w:val="1"/>
+    </w:lvlOverride>
+  </w:num>
+  <w:num w:numId="12">
+    <w:abstractNumId w:val="8"/>
+    <w:lvlOverride w:ilvl="0">
+      <w:startOverride w:val="1"/>
+    </w:lvlOverride>
+    <w:lvlOverride w:ilvl="1">
+      <w:startOverride w:val="1"/>
+    </w:lvlOverride>
+    <w:lvlOverride w:ilvl="2">
+      <w:startOverride w:val="1"/>
+    </w:lvlOverride>
+    <w:lvlOverride w:ilvl="3">
+      <w:startOverride w:val="1"/>
+    </w:lvlOverride>
+    <w:lvlOverride w:ilvl="4">
+      <w:startOverride w:val="1"/>
+    </w:lvlOverride>
+    <w:lvlOverride w:ilvl="5">
+      <w:startOverride w:val="1"/>
+    </w:lvlOverride>
+    <w:lvlOverride w:ilvl="6">
+      <w:startOverride w:val="1"/>
+    </w:lvlOverride>
+    <w:lvlOverride w:ilvl="7">
+      <w:startOverride w:val="1"/>
+    </w:lvlOverride>
+    <w:lvlOverride w:ilvl="8">
+      <w:startOverride w:val="1"/>
+    </w:lvlOverride>
+  </w:num>
+  <w:num w:numId="13">
+    <w:abstractNumId w:val="8"/>
+    <w:lvlOverride w:ilvl="0">
+      <w:startOverride w:val="1"/>
+    </w:lvlOverride>
+    <w:lvlOverride w:ilvl="1">
+      <w:startOverride w:val="1"/>
+    </w:lvlOverride>
+    <w:lvlOverride w:ilvl="2">
+      <w:startOverride w:val="1"/>
+    </w:lvlOverride>
+    <w:lvlOverride w:ilvl="3">
+      <w:startOverride w:val="1"/>
+    </w:lvlOverride>
+    <w:lvlOverride w:ilvl="4">
+      <w:startOverride w:val="1"/>
+    </w:lvlOverride>
+    <w:lvlOverride w:ilvl="5">
+      <w:startOverride w:val="1"/>
+    </w:lvlOverride>
+    <w:lvlOverride w:ilvl="6">
+      <w:startOverride w:val="1"/>
+    </w:lvlOverride>
+    <w:lvlOverride w:ilvl="7">
+      <w:startOverride w:val="1"/>
+    </w:lvlOverride>
+    <w:lvlOverride w:ilvl="8">
+      <w:startOverride w:val="1"/>
+    </w:lvlOverride>
+  </w:num>
+  <w:num w:numId="14">
+    <w:abstractNumId w:val="5"/>
+  </w:num>
+  <w:num w:numId="15">
+    <w:abstractNumId w:val="3"/>
+  </w:num>
+  <w:num w:numId="16">
+    <w:abstractNumId w:val="8"/>
     <w:lvlOverride w:ilvl="0">
       <w:startOverride w:val="1"/>
     </w:lvlOverride>
@@ -12444,6 +13843,7 @@
   <w:style w:type="character" w:default="1" w:styleId="Absatz-Standardschriftart">
     <w:name w:val="Default Paragraph Font"/>
     <w:uiPriority w:val="1"/>
+    <w:semiHidden/>
     <w:unhideWhenUsed/>
   </w:style>
   <w:style w:type="table" w:default="1" w:styleId="NormaleTabelle">
@@ -15283,6 +16683,7 @@
   <w:style w:type="character" w:default="1" w:styleId="Absatz-Standardschriftart">
     <w:name w:val="Default Paragraph Font"/>
     <w:uiPriority w:val="1"/>
+    <w:semiHidden/>
     <w:unhideWhenUsed/>
   </w:style>
   <w:style w:type="table" w:default="1" w:styleId="NormaleTabelle">
@@ -18153,9 +19554,12 @@
 </file>
 
 <file path=customXml/item1.xml><?xml version="1.0" encoding="utf-8"?>
-<p:properties xmlns:p="http://schemas.microsoft.com/office/2006/metadata/properties" xmlns:xsi="http://www.w3.org/2001/XMLSchema-instance">
-  <documentManagement/>
-</p:properties>
+<?mso-contentType ?>
+<FormTemplates xmlns="http://schemas.microsoft.com/sharepoint/v3/contenttype/forms">
+  <Display>DocumentLibraryForm</Display>
+  <Edit>DocumentLibraryForm</Edit>
+  <New>DocumentLibraryForm</New>
+</FormTemplates>
 </file>
 
 <file path=customXml/item2.xml><?xml version="1.0" encoding="utf-8"?>
@@ -18208,12 +19612,9 @@
 </file>
 
 <file path=customXml/item3.xml><?xml version="1.0" encoding="utf-8"?>
-<?mso-contentType ?>
-<FormTemplates xmlns="http://schemas.microsoft.com/sharepoint/v3/contenttype/forms">
-  <Display>DocumentLibraryForm</Display>
-  <Edit>DocumentLibraryForm</Edit>
-  <New>DocumentLibraryForm</New>
-</FormTemplates>
+<p:properties xmlns:p="http://schemas.microsoft.com/office/2006/metadata/properties" xmlns:xsi="http://www.w3.org/2001/XMLSchema-instance">
+  <documentManagement/>
+</p:properties>
 </file>
 
 <file path=customXml/item4.xml><?xml version="1.0" encoding="utf-8"?>
@@ -18221,9 +19622,9 @@
 </file>
 
 <file path=customXml/itemProps1.xml><?xml version="1.0" encoding="utf-8"?>
-<ds:datastoreItem xmlns:ds="http://schemas.openxmlformats.org/officeDocument/2006/customXml" ds:itemID="{534356DD-AA99-42B8-A412-9EC9942A65C7}">
+<ds:datastoreItem xmlns:ds="http://schemas.openxmlformats.org/officeDocument/2006/customXml" ds:itemID="{3B87583E-DB31-48EB-83CE-80DBB87A54E6}">
   <ds:schemaRefs>
-    <ds:schemaRef ds:uri="http://schemas.microsoft.com/office/2006/metadata/properties"/>
+    <ds:schemaRef ds:uri="http://schemas.microsoft.com/sharepoint/v3/contenttype/forms"/>
   </ds:schemaRefs>
 </ds:datastoreItem>
 </file>
@@ -18244,15 +19645,15 @@
 </file>
 
 <file path=customXml/itemProps3.xml><?xml version="1.0" encoding="utf-8"?>
-<ds:datastoreItem xmlns:ds="http://schemas.openxmlformats.org/officeDocument/2006/customXml" ds:itemID="{3B87583E-DB31-48EB-83CE-80DBB87A54E6}">
+<ds:datastoreItem xmlns:ds="http://schemas.openxmlformats.org/officeDocument/2006/customXml" ds:itemID="{534356DD-AA99-42B8-A412-9EC9942A65C7}">
   <ds:schemaRefs>
-    <ds:schemaRef ds:uri="http://schemas.microsoft.com/sharepoint/v3/contenttype/forms"/>
+    <ds:schemaRef ds:uri="http://schemas.microsoft.com/office/2006/metadata/properties"/>
   </ds:schemaRefs>
 </ds:datastoreItem>
 </file>
 
 <file path=customXml/itemProps4.xml><?xml version="1.0" encoding="utf-8"?>
-<ds:datastoreItem xmlns:ds="http://schemas.openxmlformats.org/officeDocument/2006/customXml" ds:itemID="{22D424F6-6D45-4031-B911-D6627ACA0630}">
+<ds:datastoreItem xmlns:ds="http://schemas.openxmlformats.org/officeDocument/2006/customXml" ds:itemID="{97E59A8D-6A8C-4C0A-B530-B6AD24FA965E}">
   <ds:schemaRefs>
     <ds:schemaRef ds:uri="http://schemas.openxmlformats.org/officeDocument/2006/bibliography"/>
   </ds:schemaRefs>

</xml_diff>

<commit_message>
Projektbericht  aktualisiert, Aspekt 4
</commit_message>
<xml_diff>
--- a/Deliverables/Projektbericht.docx
+++ b/Deliverables/Projektbericht.docx
@@ -824,6 +824,9 @@
             <w:r>
               <w:t xml:space="preserve">Aspekt 3 </w:t>
             </w:r>
+            <w:r>
+              <w:t>„</w:t>
+            </w:r>
             <w:proofErr w:type="spellStart"/>
             <w:r>
               <w:t>Commands</w:t>
@@ -837,6 +840,9 @@
               <w:t>Bindings</w:t>
             </w:r>
             <w:proofErr w:type="spellEnd"/>
+            <w:r>
+              <w:t>“</w:t>
+            </w:r>
           </w:p>
         </w:tc>
       </w:tr>
@@ -916,6 +922,73 @@
           </w:p>
         </w:tc>
       </w:tr>
+      <w:tr>
+        <w:tc>
+          <w:tcPr>
+            <w:tcW w:w="1242" w:type="dxa"/>
+          </w:tcPr>
+          <w:p>
+            <w:pPr>
+              <w:pStyle w:val="Textkrper"/>
+              <w:jc w:val="left"/>
+            </w:pPr>
+            <w:r>
+              <w:t>08.08.2013</w:t>
+            </w:r>
+          </w:p>
+        </w:tc>
+        <w:tc>
+          <w:tcPr>
+            <w:tcW w:w="993" w:type="dxa"/>
+          </w:tcPr>
+          <w:p>
+            <w:pPr>
+              <w:pStyle w:val="Textkrper"/>
+              <w:jc w:val="left"/>
+            </w:pPr>
+            <w:r>
+              <w:t>0.6</w:t>
+            </w:r>
+          </w:p>
+        </w:tc>
+        <w:tc>
+          <w:tcPr>
+            <w:tcW w:w="750" w:type="dxa"/>
+          </w:tcPr>
+          <w:p>
+            <w:pPr>
+              <w:pStyle w:val="Textkrper"/>
+              <w:jc w:val="left"/>
+            </w:pPr>
+            <w:r>
+              <w:t>MIRO</w:t>
+            </w:r>
+          </w:p>
+        </w:tc>
+        <w:tc>
+          <w:tcPr>
+            <w:tcW w:w="6520" w:type="dxa"/>
+          </w:tcPr>
+          <w:p>
+            <w:pPr>
+              <w:pStyle w:val="Textkrper"/>
+              <w:jc w:val="left"/>
+            </w:pPr>
+            <w:r>
+              <w:t xml:space="preserve">Aspekt 4 </w:t>
+            </w:r>
+            <w:r>
+              <w:t>„</w:t>
+            </w:r>
+            <w:r>
+              <w:rPr>
+                <w:szCs w:val="20"/>
+              </w:rPr>
+              <w:t>Eigene Extension Points / Eigene Services“</w:t>
+            </w:r>
+          </w:p>
+        </w:tc>
+      </w:tr>
     </w:tbl>
     <w:p>
       <w:pPr>
@@ -1048,7 +1121,7 @@
         <w:rPr>
           <w:noProof/>
         </w:rPr>
-        <w:instrText xml:space="preserve"> PAGEREF _Toc363398718 \h </w:instrText>
+        <w:instrText xml:space="preserve"> PAGEREF _Toc363713620 \h </w:instrText>
       </w:r>
       <w:r>
         <w:rPr>
@@ -1065,7 +1138,7 @@
         <w:rPr>
           <w:noProof/>
         </w:rPr>
-        <w:t>5</w:t>
+        <w:t>6</w:t>
       </w:r>
       <w:r>
         <w:rPr>
@@ -1127,7 +1200,7 @@
         <w:rPr>
           <w:noProof/>
         </w:rPr>
-        <w:instrText xml:space="preserve"> PAGEREF _Toc363398719 \h </w:instrText>
+        <w:instrText xml:space="preserve"> PAGEREF _Toc363713621 \h </w:instrText>
       </w:r>
       <w:r>
         <w:rPr>
@@ -1144,7 +1217,7 @@
         <w:rPr>
           <w:noProof/>
         </w:rPr>
-        <w:t>5</w:t>
+        <w:t>6</w:t>
       </w:r>
       <w:r>
         <w:rPr>
@@ -1206,7 +1279,7 @@
         <w:rPr>
           <w:noProof/>
         </w:rPr>
-        <w:instrText xml:space="preserve"> PAGEREF _Toc363398720 \h </w:instrText>
+        <w:instrText xml:space="preserve"> PAGEREF _Toc363713622 \h </w:instrText>
       </w:r>
       <w:r>
         <w:rPr>
@@ -1223,7 +1296,7 @@
         <w:rPr>
           <w:noProof/>
         </w:rPr>
-        <w:t>5</w:t>
+        <w:t>6</w:t>
       </w:r>
       <w:r>
         <w:rPr>
@@ -1285,7 +1358,7 @@
         <w:rPr>
           <w:noProof/>
         </w:rPr>
-        <w:instrText xml:space="preserve"> PAGEREF _Toc363398721 \h </w:instrText>
+        <w:instrText xml:space="preserve"> PAGEREF _Toc363713623 \h </w:instrText>
       </w:r>
       <w:r>
         <w:rPr>
@@ -1302,7 +1375,7 @@
         <w:rPr>
           <w:noProof/>
         </w:rPr>
-        <w:t>5</w:t>
+        <w:t>6</w:t>
       </w:r>
       <w:r>
         <w:rPr>
@@ -1364,7 +1437,7 @@
         <w:rPr>
           <w:noProof/>
         </w:rPr>
-        <w:instrText xml:space="preserve"> PAGEREF _Toc363398722 \h </w:instrText>
+        <w:instrText xml:space="preserve"> PAGEREF _Toc363713624 \h </w:instrText>
       </w:r>
       <w:r>
         <w:rPr>
@@ -1381,7 +1454,7 @@
         <w:rPr>
           <w:noProof/>
         </w:rPr>
-        <w:t>6</w:t>
+        <w:t>7</w:t>
       </w:r>
       <w:r>
         <w:rPr>
@@ -1443,7 +1516,7 @@
         <w:rPr>
           <w:noProof/>
         </w:rPr>
-        <w:instrText xml:space="preserve"> PAGEREF _Toc363398723 \h </w:instrText>
+        <w:instrText xml:space="preserve"> PAGEREF _Toc363713625 \h </w:instrText>
       </w:r>
       <w:r>
         <w:rPr>
@@ -1460,7 +1533,7 @@
         <w:rPr>
           <w:noProof/>
         </w:rPr>
-        <w:t>6</w:t>
+        <w:t>7</w:t>
       </w:r>
       <w:r>
         <w:rPr>
@@ -1522,7 +1595,7 @@
         <w:rPr>
           <w:noProof/>
         </w:rPr>
-        <w:instrText xml:space="preserve"> PAGEREF _Toc363398724 \h </w:instrText>
+        <w:instrText xml:space="preserve"> PAGEREF _Toc363713626 \h </w:instrText>
       </w:r>
       <w:r>
         <w:rPr>
@@ -1539,7 +1612,7 @@
         <w:rPr>
           <w:noProof/>
         </w:rPr>
-        <w:t>6</w:t>
+        <w:t>7</w:t>
       </w:r>
       <w:r>
         <w:rPr>
@@ -1601,7 +1674,7 @@
         <w:rPr>
           <w:noProof/>
         </w:rPr>
-        <w:instrText xml:space="preserve"> PAGEREF _Toc363398725 \h </w:instrText>
+        <w:instrText xml:space="preserve"> PAGEREF _Toc363713627 \h </w:instrText>
       </w:r>
       <w:r>
         <w:rPr>
@@ -1618,7 +1691,7 @@
         <w:rPr>
           <w:noProof/>
         </w:rPr>
-        <w:t>6</w:t>
+        <w:t>7</w:t>
       </w:r>
       <w:r>
         <w:rPr>
@@ -1680,7 +1753,7 @@
         <w:rPr>
           <w:noProof/>
         </w:rPr>
-        <w:instrText xml:space="preserve"> PAGEREF _Toc363398726 \h </w:instrText>
+        <w:instrText xml:space="preserve"> PAGEREF _Toc363713628 \h </w:instrText>
       </w:r>
       <w:r>
         <w:rPr>
@@ -1697,7 +1770,7 @@
         <w:rPr>
           <w:noProof/>
         </w:rPr>
-        <w:t>6</w:t>
+        <w:t>7</w:t>
       </w:r>
       <w:r>
         <w:rPr>
@@ -1759,7 +1832,7 @@
         <w:rPr>
           <w:noProof/>
         </w:rPr>
-        <w:instrText xml:space="preserve"> PAGEREF _Toc363398727 \h </w:instrText>
+        <w:instrText xml:space="preserve"> PAGEREF _Toc363713629 \h </w:instrText>
       </w:r>
       <w:r>
         <w:rPr>
@@ -1776,7 +1849,7 @@
         <w:rPr>
           <w:noProof/>
         </w:rPr>
-        <w:t>6</w:t>
+        <w:t>7</w:t>
       </w:r>
       <w:r>
         <w:rPr>
@@ -1838,7 +1911,7 @@
         <w:rPr>
           <w:noProof/>
         </w:rPr>
-        <w:instrText xml:space="preserve"> PAGEREF _Toc363398728 \h </w:instrText>
+        <w:instrText xml:space="preserve"> PAGEREF _Toc363713630 \h </w:instrText>
       </w:r>
       <w:r>
         <w:rPr>
@@ -1855,7 +1928,7 @@
         <w:rPr>
           <w:noProof/>
         </w:rPr>
-        <w:t>7</w:t>
+        <w:t>8</w:t>
       </w:r>
       <w:r>
         <w:rPr>
@@ -1919,7 +1992,7 @@
         <w:rPr>
           <w:noProof/>
         </w:rPr>
-        <w:instrText xml:space="preserve"> PAGEREF _Toc363398729 \h </w:instrText>
+        <w:instrText xml:space="preserve"> PAGEREF _Toc363713631 \h </w:instrText>
       </w:r>
       <w:r>
         <w:rPr>
@@ -1936,7 +2009,7 @@
         <w:rPr>
           <w:noProof/>
         </w:rPr>
-        <w:t>7</w:t>
+        <w:t>8</w:t>
       </w:r>
       <w:r>
         <w:rPr>
@@ -1998,7 +2071,7 @@
         <w:rPr>
           <w:noProof/>
         </w:rPr>
-        <w:instrText xml:space="preserve"> PAGEREF _Toc363398730 \h </w:instrText>
+        <w:instrText xml:space="preserve"> PAGEREF _Toc363713632 \h </w:instrText>
       </w:r>
       <w:r>
         <w:rPr>
@@ -2015,7 +2088,7 @@
         <w:rPr>
           <w:noProof/>
         </w:rPr>
-        <w:t>8</w:t>
+        <w:t>9</w:t>
       </w:r>
       <w:r>
         <w:rPr>
@@ -2077,7 +2150,7 @@
         <w:rPr>
           <w:noProof/>
         </w:rPr>
-        <w:instrText xml:space="preserve"> PAGEREF _Toc363398731 \h </w:instrText>
+        <w:instrText xml:space="preserve"> PAGEREF _Toc363713633 \h </w:instrText>
       </w:r>
       <w:r>
         <w:rPr>
@@ -2094,7 +2167,7 @@
         <w:rPr>
           <w:noProof/>
         </w:rPr>
-        <w:t>8</w:t>
+        <w:t>9</w:t>
       </w:r>
       <w:r>
         <w:rPr>
@@ -2156,7 +2229,7 @@
         <w:rPr>
           <w:noProof/>
         </w:rPr>
-        <w:instrText xml:space="preserve"> PAGEREF _Toc363398732 \h </w:instrText>
+        <w:instrText xml:space="preserve"> PAGEREF _Toc363713634 \h </w:instrText>
       </w:r>
       <w:r>
         <w:rPr>
@@ -2173,7 +2246,7 @@
         <w:rPr>
           <w:noProof/>
         </w:rPr>
-        <w:t>9</w:t>
+        <w:t>10</w:t>
       </w:r>
       <w:r>
         <w:rPr>
@@ -2235,7 +2308,7 @@
         <w:rPr>
           <w:noProof/>
         </w:rPr>
-        <w:instrText xml:space="preserve"> PAGEREF _Toc363398733 \h </w:instrText>
+        <w:instrText xml:space="preserve"> PAGEREF _Toc363713635 \h </w:instrText>
       </w:r>
       <w:r>
         <w:rPr>
@@ -2252,7 +2325,7 @@
         <w:rPr>
           <w:noProof/>
         </w:rPr>
-        <w:t>10</w:t>
+        <w:t>11</w:t>
       </w:r>
       <w:r>
         <w:rPr>
@@ -2314,7 +2387,7 @@
         <w:rPr>
           <w:noProof/>
         </w:rPr>
-        <w:instrText xml:space="preserve"> PAGEREF _Toc363398734 \h </w:instrText>
+        <w:instrText xml:space="preserve"> PAGEREF _Toc363713636 \h </w:instrText>
       </w:r>
       <w:r>
         <w:rPr>
@@ -2331,7 +2404,7 @@
         <w:rPr>
           <w:noProof/>
         </w:rPr>
-        <w:t>10</w:t>
+        <w:t>11</w:t>
       </w:r>
       <w:r>
         <w:rPr>
@@ -2393,7 +2466,7 @@
         <w:rPr>
           <w:noProof/>
         </w:rPr>
-        <w:instrText xml:space="preserve"> PAGEREF _Toc363398735 \h </w:instrText>
+        <w:instrText xml:space="preserve"> PAGEREF _Toc363713637 \h </w:instrText>
       </w:r>
       <w:r>
         <w:rPr>
@@ -2410,7 +2483,7 @@
         <w:rPr>
           <w:noProof/>
         </w:rPr>
-        <w:t>10</w:t>
+        <w:t>11</w:t>
       </w:r>
       <w:r>
         <w:rPr>
@@ -2472,7 +2545,7 @@
         <w:rPr>
           <w:noProof/>
         </w:rPr>
-        <w:instrText xml:space="preserve"> PAGEREF _Toc363398736 \h </w:instrText>
+        <w:instrText xml:space="preserve"> PAGEREF _Toc363713638 \h </w:instrText>
       </w:r>
       <w:r>
         <w:rPr>
@@ -2489,7 +2562,7 @@
         <w:rPr>
           <w:noProof/>
         </w:rPr>
-        <w:t>11</w:t>
+        <w:t>13</w:t>
       </w:r>
       <w:r>
         <w:rPr>
@@ -2551,7 +2624,7 @@
         <w:rPr>
           <w:noProof/>
         </w:rPr>
-        <w:instrText xml:space="preserve"> PAGEREF _Toc363398737 \h </w:instrText>
+        <w:instrText xml:space="preserve"> PAGEREF _Toc363713639 \h </w:instrText>
       </w:r>
       <w:r>
         <w:rPr>
@@ -2568,7 +2641,7 @@
         <w:rPr>
           <w:noProof/>
         </w:rPr>
-        <w:t>11</w:t>
+        <w:t>13</w:t>
       </w:r>
       <w:r>
         <w:rPr>
@@ -2630,7 +2703,7 @@
         <w:rPr>
           <w:noProof/>
         </w:rPr>
-        <w:instrText xml:space="preserve"> PAGEREF _Toc363398738 \h </w:instrText>
+        <w:instrText xml:space="preserve"> PAGEREF _Toc363713640 \h </w:instrText>
       </w:r>
       <w:r>
         <w:rPr>
@@ -2647,7 +2720,7 @@
         <w:rPr>
           <w:noProof/>
         </w:rPr>
-        <w:t>11</w:t>
+        <w:t>13</w:t>
       </w:r>
       <w:r>
         <w:rPr>
@@ -2709,7 +2782,7 @@
         <w:rPr>
           <w:noProof/>
         </w:rPr>
-        <w:instrText xml:space="preserve"> PAGEREF _Toc363398739 \h </w:instrText>
+        <w:instrText xml:space="preserve"> PAGEREF _Toc363713641 \h </w:instrText>
       </w:r>
       <w:r>
         <w:rPr>
@@ -2726,7 +2799,7 @@
         <w:rPr>
           <w:noProof/>
         </w:rPr>
-        <w:t>11</w:t>
+        <w:t>13</w:t>
       </w:r>
       <w:r>
         <w:rPr>
@@ -2788,7 +2861,7 @@
         <w:rPr>
           <w:noProof/>
         </w:rPr>
-        <w:instrText xml:space="preserve"> PAGEREF _Toc363398740 \h </w:instrText>
+        <w:instrText xml:space="preserve"> PAGEREF _Toc363713642 \h </w:instrText>
       </w:r>
       <w:r>
         <w:rPr>
@@ -2805,7 +2878,7 @@
         <w:rPr>
           <w:noProof/>
         </w:rPr>
-        <w:t>11</w:t>
+        <w:t>13</w:t>
       </w:r>
       <w:r>
         <w:rPr>
@@ -2869,7 +2942,7 @@
         <w:rPr>
           <w:noProof/>
         </w:rPr>
-        <w:instrText xml:space="preserve"> PAGEREF _Toc363398741 \h </w:instrText>
+        <w:instrText xml:space="preserve"> PAGEREF _Toc363713643 \h </w:instrText>
       </w:r>
       <w:r>
         <w:rPr>
@@ -2886,7 +2959,7 @@
         <w:rPr>
           <w:noProof/>
         </w:rPr>
-        <w:t>12</w:t>
+        <w:t>14</w:t>
       </w:r>
       <w:r>
         <w:rPr>
@@ -2950,7 +3023,7 @@
         <w:rPr>
           <w:noProof/>
         </w:rPr>
-        <w:instrText xml:space="preserve"> PAGEREF _Toc363398742 \h </w:instrText>
+        <w:instrText xml:space="preserve"> PAGEREF _Toc363713644 \h </w:instrText>
       </w:r>
       <w:r>
         <w:rPr>
@@ -2967,7 +3040,7 @@
         <w:rPr>
           <w:noProof/>
         </w:rPr>
-        <w:t>14</w:t>
+        <w:t>17</w:t>
       </w:r>
       <w:r>
         <w:rPr>
@@ -3031,7 +3104,7 @@
         <w:rPr>
           <w:noProof/>
         </w:rPr>
-        <w:instrText xml:space="preserve"> PAGEREF _Toc363398743 \h </w:instrText>
+        <w:instrText xml:space="preserve"> PAGEREF _Toc363713645 \h </w:instrText>
       </w:r>
       <w:r>
         <w:rPr>
@@ -3048,7 +3121,7 @@
         <w:rPr>
           <w:noProof/>
         </w:rPr>
-        <w:t>14</w:t>
+        <w:t>17</w:t>
       </w:r>
       <w:r>
         <w:rPr>
@@ -3110,7 +3183,7 @@
         <w:rPr>
           <w:noProof/>
         </w:rPr>
-        <w:instrText xml:space="preserve"> PAGEREF _Toc363398744 \h </w:instrText>
+        <w:instrText xml:space="preserve"> PAGEREF _Toc363713646 \h </w:instrText>
       </w:r>
       <w:r>
         <w:rPr>
@@ -3127,7 +3200,7 @@
         <w:rPr>
           <w:noProof/>
         </w:rPr>
-        <w:t>14</w:t>
+        <w:t>17</w:t>
       </w:r>
       <w:r>
         <w:rPr>
@@ -3189,7 +3262,7 @@
         <w:rPr>
           <w:noProof/>
         </w:rPr>
-        <w:instrText xml:space="preserve"> PAGEREF _Toc363398745 \h </w:instrText>
+        <w:instrText xml:space="preserve"> PAGEREF _Toc363713647 \h </w:instrText>
       </w:r>
       <w:r>
         <w:rPr>
@@ -3206,7 +3279,7 @@
         <w:rPr>
           <w:noProof/>
         </w:rPr>
-        <w:t>16</w:t>
+        <w:t>19</w:t>
       </w:r>
       <w:r>
         <w:rPr>
@@ -3268,7 +3341,7 @@
         <w:rPr>
           <w:noProof/>
         </w:rPr>
-        <w:instrText xml:space="preserve"> PAGEREF _Toc363398746 \h </w:instrText>
+        <w:instrText xml:space="preserve"> PAGEREF _Toc363713648 \h </w:instrText>
       </w:r>
       <w:r>
         <w:rPr>
@@ -3285,7 +3358,7 @@
         <w:rPr>
           <w:noProof/>
         </w:rPr>
-        <w:t>16</w:t>
+        <w:t>19</w:t>
       </w:r>
       <w:r>
         <w:rPr>
@@ -3347,7 +3420,7 @@
         <w:rPr>
           <w:noProof/>
         </w:rPr>
-        <w:instrText xml:space="preserve"> PAGEREF _Toc363398747 \h </w:instrText>
+        <w:instrText xml:space="preserve"> PAGEREF _Toc363713649 \h </w:instrText>
       </w:r>
       <w:r>
         <w:rPr>
@@ -3364,7 +3437,7 @@
         <w:rPr>
           <w:noProof/>
         </w:rPr>
-        <w:t>16</w:t>
+        <w:t>19</w:t>
       </w:r>
       <w:r>
         <w:rPr>
@@ -3426,7 +3499,7 @@
         <w:rPr>
           <w:noProof/>
         </w:rPr>
-        <w:instrText xml:space="preserve"> PAGEREF _Toc363398748 \h </w:instrText>
+        <w:instrText xml:space="preserve"> PAGEREF _Toc363713650 \h </w:instrText>
       </w:r>
       <w:r>
         <w:rPr>
@@ -3443,7 +3516,7 @@
         <w:rPr>
           <w:noProof/>
         </w:rPr>
-        <w:t>16</w:t>
+        <w:t>19</w:t>
       </w:r>
       <w:r>
         <w:rPr>
@@ -3506,7 +3579,7 @@
         <w:rPr>
           <w:noProof/>
         </w:rPr>
-        <w:instrText xml:space="preserve"> PAGEREF _Toc363398749 \h </w:instrText>
+        <w:instrText xml:space="preserve"> PAGEREF _Toc363713651 \h </w:instrText>
       </w:r>
       <w:r>
         <w:rPr>
@@ -3523,7 +3596,7 @@
         <w:rPr>
           <w:noProof/>
         </w:rPr>
-        <w:t>16</w:t>
+        <w:t>19</w:t>
       </w:r>
       <w:r>
         <w:rPr>
@@ -3585,7 +3658,7 @@
         <w:rPr>
           <w:noProof/>
         </w:rPr>
-        <w:instrText xml:space="preserve"> PAGEREF _Toc363398750 \h </w:instrText>
+        <w:instrText xml:space="preserve"> PAGEREF _Toc363713652 \h </w:instrText>
       </w:r>
       <w:r>
         <w:rPr>
@@ -3602,7 +3675,7 @@
         <w:rPr>
           <w:noProof/>
         </w:rPr>
-        <w:t>17</w:t>
+        <w:t>20</w:t>
       </w:r>
       <w:r>
         <w:rPr>
@@ -3664,7 +3737,7 @@
         <w:rPr>
           <w:noProof/>
         </w:rPr>
-        <w:instrText xml:space="preserve"> PAGEREF _Toc363398751 \h </w:instrText>
+        <w:instrText xml:space="preserve"> PAGEREF _Toc363713653 \h </w:instrText>
       </w:r>
       <w:r>
         <w:rPr>
@@ -3681,7 +3754,7 @@
         <w:rPr>
           <w:noProof/>
         </w:rPr>
-        <w:t>17</w:t>
+        <w:t>20</w:t>
       </w:r>
       <w:r>
         <w:rPr>
@@ -3743,7 +3816,7 @@
         <w:rPr>
           <w:noProof/>
         </w:rPr>
-        <w:instrText xml:space="preserve"> PAGEREF _Toc363398752 \h </w:instrText>
+        <w:instrText xml:space="preserve"> PAGEREF _Toc363713654 \h </w:instrText>
       </w:r>
       <w:r>
         <w:rPr>
@@ -3760,7 +3833,7 @@
         <w:rPr>
           <w:noProof/>
         </w:rPr>
-        <w:t>18</w:t>
+        <w:t>21</w:t>
       </w:r>
       <w:r>
         <w:rPr>
@@ -3822,7 +3895,7 @@
         <w:rPr>
           <w:noProof/>
         </w:rPr>
-        <w:instrText xml:space="preserve"> PAGEREF _Toc363398753 \h </w:instrText>
+        <w:instrText xml:space="preserve"> PAGEREF _Toc363713655 \h </w:instrText>
       </w:r>
       <w:r>
         <w:rPr>
@@ -3839,7 +3912,7 @@
         <w:rPr>
           <w:noProof/>
         </w:rPr>
-        <w:t>18</w:t>
+        <w:t>21</w:t>
       </w:r>
       <w:r>
         <w:rPr>
@@ -3901,7 +3974,7 @@
         <w:rPr>
           <w:noProof/>
         </w:rPr>
-        <w:instrText xml:space="preserve"> PAGEREF _Toc363398754 \h </w:instrText>
+        <w:instrText xml:space="preserve"> PAGEREF _Toc363713656 \h </w:instrText>
       </w:r>
       <w:r>
         <w:rPr>
@@ -3918,7 +3991,7 @@
         <w:rPr>
           <w:noProof/>
         </w:rPr>
-        <w:t>18</w:t>
+        <w:t>21</w:t>
       </w:r>
       <w:r>
         <w:rPr>
@@ -3980,7 +4053,7 @@
         <w:rPr>
           <w:noProof/>
         </w:rPr>
-        <w:instrText xml:space="preserve"> PAGEREF _Toc363398755 \h </w:instrText>
+        <w:instrText xml:space="preserve"> PAGEREF _Toc363713657 \h </w:instrText>
       </w:r>
       <w:r>
         <w:rPr>
@@ -3997,7 +4070,7 @@
         <w:rPr>
           <w:noProof/>
         </w:rPr>
-        <w:t>18</w:t>
+        <w:t>21</w:t>
       </w:r>
       <w:r>
         <w:rPr>
@@ -4059,7 +4132,7 @@
         <w:rPr>
           <w:noProof/>
         </w:rPr>
-        <w:instrText xml:space="preserve"> PAGEREF _Toc363398756 \h </w:instrText>
+        <w:instrText xml:space="preserve"> PAGEREF _Toc363713658 \h </w:instrText>
       </w:r>
       <w:r>
         <w:rPr>
@@ -4076,7 +4149,7 @@
         <w:rPr>
           <w:noProof/>
         </w:rPr>
-        <w:t>18</w:t>
+        <w:t>21</w:t>
       </w:r>
       <w:r>
         <w:rPr>
@@ -4138,7 +4211,7 @@
         <w:rPr>
           <w:noProof/>
         </w:rPr>
-        <w:instrText xml:space="preserve"> PAGEREF _Toc363398757 \h </w:instrText>
+        <w:instrText xml:space="preserve"> PAGEREF _Toc363713659 \h </w:instrText>
       </w:r>
       <w:r>
         <w:rPr>
@@ -4155,7 +4228,7 @@
         <w:rPr>
           <w:noProof/>
         </w:rPr>
-        <w:t>18</w:t>
+        <w:t>21</w:t>
       </w:r>
       <w:r>
         <w:rPr>
@@ -4217,7 +4290,7 @@
         <w:rPr>
           <w:noProof/>
         </w:rPr>
-        <w:instrText xml:space="preserve"> PAGEREF _Toc363398758 \h </w:instrText>
+        <w:instrText xml:space="preserve"> PAGEREF _Toc363713660 \h </w:instrText>
       </w:r>
       <w:r>
         <w:rPr>
@@ -4234,7 +4307,7 @@
         <w:rPr>
           <w:noProof/>
         </w:rPr>
-        <w:t>19</w:t>
+        <w:t>22</w:t>
       </w:r>
       <w:r>
         <w:rPr>
@@ -4296,7 +4369,7 @@
         <w:rPr>
           <w:noProof/>
         </w:rPr>
-        <w:instrText xml:space="preserve"> PAGEREF _Toc363398759 \h </w:instrText>
+        <w:instrText xml:space="preserve"> PAGEREF _Toc363713661 \h </w:instrText>
       </w:r>
       <w:r>
         <w:rPr>
@@ -4313,7 +4386,7 @@
         <w:rPr>
           <w:noProof/>
         </w:rPr>
-        <w:t>19</w:t>
+        <w:t>22</w:t>
       </w:r>
       <w:r>
         <w:rPr>
@@ -4375,7 +4448,7 @@
         <w:rPr>
           <w:noProof/>
         </w:rPr>
-        <w:instrText xml:space="preserve"> PAGEREF _Toc363398760 \h </w:instrText>
+        <w:instrText xml:space="preserve"> PAGEREF _Toc363713662 \h </w:instrText>
       </w:r>
       <w:r>
         <w:rPr>
@@ -4392,7 +4465,7 @@
         <w:rPr>
           <w:noProof/>
         </w:rPr>
-        <w:t>19</w:t>
+        <w:t>22</w:t>
       </w:r>
       <w:r>
         <w:rPr>
@@ -4454,7 +4527,7 @@
         <w:rPr>
           <w:noProof/>
         </w:rPr>
-        <w:instrText xml:space="preserve"> PAGEREF _Toc363398761 \h </w:instrText>
+        <w:instrText xml:space="preserve"> PAGEREF _Toc363713663 \h </w:instrText>
       </w:r>
       <w:r>
         <w:rPr>
@@ -4471,7 +4544,7 @@
         <w:rPr>
           <w:noProof/>
         </w:rPr>
-        <w:t>19</w:t>
+        <w:t>22</w:t>
       </w:r>
       <w:r>
         <w:rPr>
@@ -4533,7 +4606,7 @@
         <w:rPr>
           <w:noProof/>
         </w:rPr>
-        <w:instrText xml:space="preserve"> PAGEREF _Toc363398762 \h </w:instrText>
+        <w:instrText xml:space="preserve"> PAGEREF _Toc363713664 \h </w:instrText>
       </w:r>
       <w:r>
         <w:rPr>
@@ -4550,7 +4623,7 @@
         <w:rPr>
           <w:noProof/>
         </w:rPr>
-        <w:t>19</w:t>
+        <w:t>22</w:t>
       </w:r>
       <w:r>
         <w:rPr>
@@ -4612,7 +4685,7 @@
         <w:rPr>
           <w:noProof/>
         </w:rPr>
-        <w:instrText xml:space="preserve"> PAGEREF _Toc363398763 \h </w:instrText>
+        <w:instrText xml:space="preserve"> PAGEREF _Toc363713665 \h </w:instrText>
       </w:r>
       <w:r>
         <w:rPr>
@@ -4629,7 +4702,7 @@
         <w:rPr>
           <w:noProof/>
         </w:rPr>
-        <w:t>20</w:t>
+        <w:t>23</w:t>
       </w:r>
       <w:r>
         <w:rPr>
@@ -4691,7 +4764,7 @@
         <w:rPr>
           <w:noProof/>
         </w:rPr>
-        <w:instrText xml:space="preserve"> PAGEREF _Toc363398764 \h </w:instrText>
+        <w:instrText xml:space="preserve"> PAGEREF _Toc363713666 \h </w:instrText>
       </w:r>
       <w:r>
         <w:rPr>
@@ -4708,7 +4781,7 @@
         <w:rPr>
           <w:noProof/>
         </w:rPr>
-        <w:t>20</w:t>
+        <w:t>23</w:t>
       </w:r>
       <w:r>
         <w:rPr>
@@ -4770,7 +4843,7 @@
         <w:rPr>
           <w:noProof/>
         </w:rPr>
-        <w:instrText xml:space="preserve"> PAGEREF _Toc363398765 \h </w:instrText>
+        <w:instrText xml:space="preserve"> PAGEREF _Toc363713667 \h </w:instrText>
       </w:r>
       <w:r>
         <w:rPr>
@@ -4787,7 +4860,7 @@
         <w:rPr>
           <w:noProof/>
         </w:rPr>
-        <w:t>20</w:t>
+        <w:t>23</w:t>
       </w:r>
       <w:r>
         <w:rPr>
@@ -4849,7 +4922,7 @@
         <w:rPr>
           <w:noProof/>
         </w:rPr>
-        <w:instrText xml:space="preserve"> PAGEREF _Toc363398766 \h </w:instrText>
+        <w:instrText xml:space="preserve"> PAGEREF _Toc363713668 \h </w:instrText>
       </w:r>
       <w:r>
         <w:rPr>
@@ -4866,7 +4939,7 @@
         <w:rPr>
           <w:noProof/>
         </w:rPr>
-        <w:t>20</w:t>
+        <w:t>23</w:t>
       </w:r>
       <w:r>
         <w:rPr>
@@ -4928,7 +5001,7 @@
         <w:rPr>
           <w:noProof/>
         </w:rPr>
-        <w:instrText xml:space="preserve"> PAGEREF _Toc363398767 \h </w:instrText>
+        <w:instrText xml:space="preserve"> PAGEREF _Toc363713669 \h </w:instrText>
       </w:r>
       <w:r>
         <w:rPr>
@@ -4945,7 +5018,7 @@
         <w:rPr>
           <w:noProof/>
         </w:rPr>
-        <w:t>21</w:t>
+        <w:t>24</w:t>
       </w:r>
       <w:r>
         <w:rPr>
@@ -5007,7 +5080,7 @@
         <w:rPr>
           <w:noProof/>
         </w:rPr>
-        <w:instrText xml:space="preserve"> PAGEREF _Toc363398768 \h </w:instrText>
+        <w:instrText xml:space="preserve"> PAGEREF _Toc363713670 \h </w:instrText>
       </w:r>
       <w:r>
         <w:rPr>
@@ -5024,7 +5097,7 @@
         <w:rPr>
           <w:noProof/>
         </w:rPr>
-        <w:t>21</w:t>
+        <w:t>24</w:t>
       </w:r>
       <w:r>
         <w:rPr>
@@ -5086,7 +5159,7 @@
         <w:rPr>
           <w:noProof/>
         </w:rPr>
-        <w:instrText xml:space="preserve"> PAGEREF _Toc363398769 \h </w:instrText>
+        <w:instrText xml:space="preserve"> PAGEREF _Toc363713671 \h </w:instrText>
       </w:r>
       <w:r>
         <w:rPr>
@@ -5103,7 +5176,7 @@
         <w:rPr>
           <w:noProof/>
         </w:rPr>
-        <w:t>21</w:t>
+        <w:t>24</w:t>
       </w:r>
       <w:r>
         <w:rPr>
@@ -5165,7 +5238,7 @@
         <w:rPr>
           <w:noProof/>
         </w:rPr>
-        <w:instrText xml:space="preserve"> PAGEREF _Toc363398770 \h </w:instrText>
+        <w:instrText xml:space="preserve"> PAGEREF _Toc363713672 \h </w:instrText>
       </w:r>
       <w:r>
         <w:rPr>
@@ -5182,7 +5255,7 @@
         <w:rPr>
           <w:noProof/>
         </w:rPr>
-        <w:t>21</w:t>
+        <w:t>24</w:t>
       </w:r>
       <w:r>
         <w:rPr>
@@ -5244,7 +5317,7 @@
         <w:rPr>
           <w:noProof/>
         </w:rPr>
-        <w:instrText xml:space="preserve"> PAGEREF _Toc363398771 \h </w:instrText>
+        <w:instrText xml:space="preserve"> PAGEREF _Toc363713673 \h </w:instrText>
       </w:r>
       <w:r>
         <w:rPr>
@@ -5261,7 +5334,7 @@
         <w:rPr>
           <w:noProof/>
         </w:rPr>
-        <w:t>21</w:t>
+        <w:t>24</w:t>
       </w:r>
       <w:r>
         <w:rPr>
@@ -5323,7 +5396,7 @@
         <w:rPr>
           <w:noProof/>
         </w:rPr>
-        <w:instrText xml:space="preserve"> PAGEREF _Toc363398772 \h </w:instrText>
+        <w:instrText xml:space="preserve"> PAGEREF _Toc363713674 \h </w:instrText>
       </w:r>
       <w:r>
         <w:rPr>
@@ -5340,7 +5413,7 @@
         <w:rPr>
           <w:noProof/>
         </w:rPr>
-        <w:t>21</w:t>
+        <w:t>24</w:t>
       </w:r>
       <w:r>
         <w:rPr>
@@ -5368,7 +5441,7 @@
         <w:rPr>
           <w:noProof/>
         </w:rPr>
-        <w:t>12.</w:t>
+        <w:t>11.4.</w:t>
       </w:r>
       <w:r>
         <w:rPr>
@@ -5384,6 +5457,811 @@
         <w:rPr>
           <w:noProof/>
         </w:rPr>
+        <w:t>Aspekt „</w:t>
+      </w:r>
+      <w:bookmarkStart w:id="0" w:name="_GoBack"/>
+      <w:r>
+        <w:rPr>
+          <w:noProof/>
+        </w:rPr>
+        <w:t>Eigene Extension Points / Eigene Services</w:t>
+      </w:r>
+      <w:bookmarkEnd w:id="0"/>
+      <w:r>
+        <w:rPr>
+          <w:noProof/>
+        </w:rPr>
+        <w:t>“</w:t>
+      </w:r>
+      <w:r>
+        <w:rPr>
+          <w:noProof/>
+        </w:rPr>
+        <w:tab/>
+      </w:r>
+      <w:r>
+        <w:rPr>
+          <w:noProof/>
+        </w:rPr>
+        <w:fldChar w:fldCharType="begin"/>
+      </w:r>
+      <w:r>
+        <w:rPr>
+          <w:noProof/>
+        </w:rPr>
+        <w:instrText xml:space="preserve"> PAGEREF _Toc363713675 \h </w:instrText>
+      </w:r>
+      <w:r>
+        <w:rPr>
+          <w:noProof/>
+        </w:rPr>
+      </w:r>
+      <w:r>
+        <w:rPr>
+          <w:noProof/>
+        </w:rPr>
+        <w:fldChar w:fldCharType="separate"/>
+      </w:r>
+      <w:r>
+        <w:rPr>
+          <w:noProof/>
+        </w:rPr>
+        <w:t>24</w:t>
+      </w:r>
+      <w:r>
+        <w:rPr>
+          <w:noProof/>
+        </w:rPr>
+        <w:fldChar w:fldCharType="end"/>
+      </w:r>
+    </w:p>
+    <w:p>
+      <w:pPr>
+        <w:pStyle w:val="Verzeichnis2"/>
+        <w:tabs>
+          <w:tab w:val="left" w:pos="1200"/>
+          <w:tab w:val="right" w:leader="underscore" w:pos="9355"/>
+        </w:tabs>
+        <w:rPr>
+          <w:rFonts w:eastAsiaTheme="minorEastAsia" w:cstheme="minorBidi"/>
+          <w:b w:val="0"/>
+          <w:bCs w:val="0"/>
+          <w:noProof/>
+          <w:lang w:val="de-CH"/>
+        </w:rPr>
+      </w:pPr>
+      <w:r>
+        <w:rPr>
+          <w:noProof/>
+        </w:rPr>
+        <w:t>11.4.1.</w:t>
+      </w:r>
+      <w:r>
+        <w:rPr>
+          <w:rFonts w:eastAsiaTheme="minorEastAsia" w:cstheme="minorBidi"/>
+          <w:b w:val="0"/>
+          <w:bCs w:val="0"/>
+          <w:noProof/>
+          <w:lang w:val="de-CH"/>
+        </w:rPr>
+        <w:tab/>
+      </w:r>
+      <w:r>
+        <w:rPr>
+          <w:noProof/>
+        </w:rPr>
+        <w:t>Definition Abnahmekriterien</w:t>
+      </w:r>
+      <w:r>
+        <w:rPr>
+          <w:noProof/>
+        </w:rPr>
+        <w:tab/>
+      </w:r>
+      <w:r>
+        <w:rPr>
+          <w:noProof/>
+        </w:rPr>
+        <w:fldChar w:fldCharType="begin"/>
+      </w:r>
+      <w:r>
+        <w:rPr>
+          <w:noProof/>
+        </w:rPr>
+        <w:instrText xml:space="preserve"> PAGEREF _Toc363713676 \h </w:instrText>
+      </w:r>
+      <w:r>
+        <w:rPr>
+          <w:noProof/>
+        </w:rPr>
+      </w:r>
+      <w:r>
+        <w:rPr>
+          <w:noProof/>
+        </w:rPr>
+        <w:fldChar w:fldCharType="separate"/>
+      </w:r>
+      <w:r>
+        <w:rPr>
+          <w:noProof/>
+        </w:rPr>
+        <w:t>24</w:t>
+      </w:r>
+      <w:r>
+        <w:rPr>
+          <w:noProof/>
+        </w:rPr>
+        <w:fldChar w:fldCharType="end"/>
+      </w:r>
+    </w:p>
+    <w:p>
+      <w:pPr>
+        <w:pStyle w:val="Verzeichnis2"/>
+        <w:tabs>
+          <w:tab w:val="left" w:pos="1200"/>
+          <w:tab w:val="right" w:leader="underscore" w:pos="9355"/>
+        </w:tabs>
+        <w:rPr>
+          <w:rFonts w:eastAsiaTheme="minorEastAsia" w:cstheme="minorBidi"/>
+          <w:b w:val="0"/>
+          <w:bCs w:val="0"/>
+          <w:noProof/>
+          <w:lang w:val="de-CH"/>
+        </w:rPr>
+      </w:pPr>
+      <w:r>
+        <w:rPr>
+          <w:noProof/>
+        </w:rPr>
+        <w:t>11.4.2.</w:t>
+      </w:r>
+      <w:r>
+        <w:rPr>
+          <w:rFonts w:eastAsiaTheme="minorEastAsia" w:cstheme="minorBidi"/>
+          <w:b w:val="0"/>
+          <w:bCs w:val="0"/>
+          <w:noProof/>
+          <w:lang w:val="de-CH"/>
+        </w:rPr>
+        <w:tab/>
+      </w:r>
+      <w:r>
+        <w:rPr>
+          <w:noProof/>
+        </w:rPr>
+        <w:t>Dauer der Iteration</w:t>
+      </w:r>
+      <w:r>
+        <w:rPr>
+          <w:noProof/>
+        </w:rPr>
+        <w:tab/>
+      </w:r>
+      <w:r>
+        <w:rPr>
+          <w:noProof/>
+        </w:rPr>
+        <w:fldChar w:fldCharType="begin"/>
+      </w:r>
+      <w:r>
+        <w:rPr>
+          <w:noProof/>
+        </w:rPr>
+        <w:instrText xml:space="preserve"> PAGEREF _Toc363713677 \h </w:instrText>
+      </w:r>
+      <w:r>
+        <w:rPr>
+          <w:noProof/>
+        </w:rPr>
+      </w:r>
+      <w:r>
+        <w:rPr>
+          <w:noProof/>
+        </w:rPr>
+        <w:fldChar w:fldCharType="separate"/>
+      </w:r>
+      <w:r>
+        <w:rPr>
+          <w:noProof/>
+        </w:rPr>
+        <w:t>24</w:t>
+      </w:r>
+      <w:r>
+        <w:rPr>
+          <w:noProof/>
+        </w:rPr>
+        <w:fldChar w:fldCharType="end"/>
+      </w:r>
+    </w:p>
+    <w:p>
+      <w:pPr>
+        <w:pStyle w:val="Verzeichnis2"/>
+        <w:tabs>
+          <w:tab w:val="left" w:pos="1200"/>
+          <w:tab w:val="right" w:leader="underscore" w:pos="9355"/>
+        </w:tabs>
+        <w:rPr>
+          <w:rFonts w:eastAsiaTheme="minorEastAsia" w:cstheme="minorBidi"/>
+          <w:b w:val="0"/>
+          <w:bCs w:val="0"/>
+          <w:noProof/>
+          <w:lang w:val="de-CH"/>
+        </w:rPr>
+      </w:pPr>
+      <w:r>
+        <w:rPr>
+          <w:noProof/>
+        </w:rPr>
+        <w:t>11.4.3.</w:t>
+      </w:r>
+      <w:r>
+        <w:rPr>
+          <w:rFonts w:eastAsiaTheme="minorEastAsia" w:cstheme="minorBidi"/>
+          <w:b w:val="0"/>
+          <w:bCs w:val="0"/>
+          <w:noProof/>
+          <w:lang w:val="de-CH"/>
+        </w:rPr>
+        <w:tab/>
+      </w:r>
+      <w:r>
+        <w:rPr>
+          <w:noProof/>
+        </w:rPr>
+        <w:t>Probleme</w:t>
+      </w:r>
+      <w:r>
+        <w:rPr>
+          <w:noProof/>
+        </w:rPr>
+        <w:tab/>
+      </w:r>
+      <w:r>
+        <w:rPr>
+          <w:noProof/>
+        </w:rPr>
+        <w:fldChar w:fldCharType="begin"/>
+      </w:r>
+      <w:r>
+        <w:rPr>
+          <w:noProof/>
+        </w:rPr>
+        <w:instrText xml:space="preserve"> PAGEREF _Toc363713678 \h </w:instrText>
+      </w:r>
+      <w:r>
+        <w:rPr>
+          <w:noProof/>
+        </w:rPr>
+      </w:r>
+      <w:r>
+        <w:rPr>
+          <w:noProof/>
+        </w:rPr>
+        <w:fldChar w:fldCharType="separate"/>
+      </w:r>
+      <w:r>
+        <w:rPr>
+          <w:noProof/>
+        </w:rPr>
+        <w:t>24</w:t>
+      </w:r>
+      <w:r>
+        <w:rPr>
+          <w:noProof/>
+        </w:rPr>
+        <w:fldChar w:fldCharType="end"/>
+      </w:r>
+    </w:p>
+    <w:p>
+      <w:pPr>
+        <w:pStyle w:val="Verzeichnis2"/>
+        <w:tabs>
+          <w:tab w:val="left" w:pos="1200"/>
+          <w:tab w:val="right" w:leader="underscore" w:pos="9355"/>
+        </w:tabs>
+        <w:rPr>
+          <w:rFonts w:eastAsiaTheme="minorEastAsia" w:cstheme="minorBidi"/>
+          <w:b w:val="0"/>
+          <w:bCs w:val="0"/>
+          <w:noProof/>
+          <w:lang w:val="de-CH"/>
+        </w:rPr>
+      </w:pPr>
+      <w:r>
+        <w:rPr>
+          <w:noProof/>
+        </w:rPr>
+        <w:t>11.4.4.</w:t>
+      </w:r>
+      <w:r>
+        <w:rPr>
+          <w:rFonts w:eastAsiaTheme="minorEastAsia" w:cstheme="minorBidi"/>
+          <w:b w:val="0"/>
+          <w:bCs w:val="0"/>
+          <w:noProof/>
+          <w:lang w:val="de-CH"/>
+        </w:rPr>
+        <w:tab/>
+      </w:r>
+      <w:r>
+        <w:rPr>
+          <w:noProof/>
+        </w:rPr>
+        <w:t>Erfahrungen</w:t>
+      </w:r>
+      <w:r>
+        <w:rPr>
+          <w:noProof/>
+        </w:rPr>
+        <w:tab/>
+      </w:r>
+      <w:r>
+        <w:rPr>
+          <w:noProof/>
+        </w:rPr>
+        <w:fldChar w:fldCharType="begin"/>
+      </w:r>
+      <w:r>
+        <w:rPr>
+          <w:noProof/>
+        </w:rPr>
+        <w:instrText xml:space="preserve"> PAGEREF _Toc363713679 \h </w:instrText>
+      </w:r>
+      <w:r>
+        <w:rPr>
+          <w:noProof/>
+        </w:rPr>
+      </w:r>
+      <w:r>
+        <w:rPr>
+          <w:noProof/>
+        </w:rPr>
+        <w:fldChar w:fldCharType="separate"/>
+      </w:r>
+      <w:r>
+        <w:rPr>
+          <w:noProof/>
+        </w:rPr>
+        <w:t>25</w:t>
+      </w:r>
+      <w:r>
+        <w:rPr>
+          <w:noProof/>
+        </w:rPr>
+        <w:fldChar w:fldCharType="end"/>
+      </w:r>
+    </w:p>
+    <w:p>
+      <w:pPr>
+        <w:pStyle w:val="Verzeichnis2"/>
+        <w:tabs>
+          <w:tab w:val="left" w:pos="1200"/>
+          <w:tab w:val="right" w:leader="underscore" w:pos="9355"/>
+        </w:tabs>
+        <w:rPr>
+          <w:rFonts w:eastAsiaTheme="minorEastAsia" w:cstheme="minorBidi"/>
+          <w:b w:val="0"/>
+          <w:bCs w:val="0"/>
+          <w:noProof/>
+          <w:lang w:val="de-CH"/>
+        </w:rPr>
+      </w:pPr>
+      <w:r>
+        <w:rPr>
+          <w:noProof/>
+        </w:rPr>
+        <w:t>11.4.5.</w:t>
+      </w:r>
+      <w:r>
+        <w:rPr>
+          <w:rFonts w:eastAsiaTheme="minorEastAsia" w:cstheme="minorBidi"/>
+          <w:b w:val="0"/>
+          <w:bCs w:val="0"/>
+          <w:noProof/>
+          <w:lang w:val="de-CH"/>
+        </w:rPr>
+        <w:tab/>
+      </w:r>
+      <w:r>
+        <w:rPr>
+          <w:noProof/>
+        </w:rPr>
+        <w:t>Risiken</w:t>
+      </w:r>
+      <w:r>
+        <w:rPr>
+          <w:noProof/>
+        </w:rPr>
+        <w:tab/>
+      </w:r>
+      <w:r>
+        <w:rPr>
+          <w:noProof/>
+        </w:rPr>
+        <w:fldChar w:fldCharType="begin"/>
+      </w:r>
+      <w:r>
+        <w:rPr>
+          <w:noProof/>
+        </w:rPr>
+        <w:instrText xml:space="preserve"> PAGEREF _Toc363713680 \h </w:instrText>
+      </w:r>
+      <w:r>
+        <w:rPr>
+          <w:noProof/>
+        </w:rPr>
+      </w:r>
+      <w:r>
+        <w:rPr>
+          <w:noProof/>
+        </w:rPr>
+        <w:fldChar w:fldCharType="separate"/>
+      </w:r>
+      <w:r>
+        <w:rPr>
+          <w:noProof/>
+        </w:rPr>
+        <w:t>25</w:t>
+      </w:r>
+      <w:r>
+        <w:rPr>
+          <w:noProof/>
+        </w:rPr>
+        <w:fldChar w:fldCharType="end"/>
+      </w:r>
+    </w:p>
+    <w:p>
+      <w:pPr>
+        <w:pStyle w:val="Verzeichnis2"/>
+        <w:tabs>
+          <w:tab w:val="left" w:pos="1200"/>
+          <w:tab w:val="right" w:leader="underscore" w:pos="9355"/>
+        </w:tabs>
+        <w:rPr>
+          <w:rFonts w:eastAsiaTheme="minorEastAsia" w:cstheme="minorBidi"/>
+          <w:b w:val="0"/>
+          <w:bCs w:val="0"/>
+          <w:noProof/>
+          <w:lang w:val="de-CH"/>
+        </w:rPr>
+      </w:pPr>
+      <w:r>
+        <w:rPr>
+          <w:noProof/>
+        </w:rPr>
+        <w:t>11.4.6.</w:t>
+      </w:r>
+      <w:r>
+        <w:rPr>
+          <w:rFonts w:eastAsiaTheme="minorEastAsia" w:cstheme="minorBidi"/>
+          <w:b w:val="0"/>
+          <w:bCs w:val="0"/>
+          <w:noProof/>
+          <w:lang w:val="de-CH"/>
+        </w:rPr>
+        <w:tab/>
+      </w:r>
+      <w:r>
+        <w:rPr>
+          <w:noProof/>
+        </w:rPr>
+        <w:t>Massnahmen</w:t>
+      </w:r>
+      <w:r>
+        <w:rPr>
+          <w:noProof/>
+        </w:rPr>
+        <w:tab/>
+      </w:r>
+      <w:r>
+        <w:rPr>
+          <w:noProof/>
+        </w:rPr>
+        <w:fldChar w:fldCharType="begin"/>
+      </w:r>
+      <w:r>
+        <w:rPr>
+          <w:noProof/>
+        </w:rPr>
+        <w:instrText xml:space="preserve"> PAGEREF _Toc363713681 \h </w:instrText>
+      </w:r>
+      <w:r>
+        <w:rPr>
+          <w:noProof/>
+        </w:rPr>
+      </w:r>
+      <w:r>
+        <w:rPr>
+          <w:noProof/>
+        </w:rPr>
+        <w:fldChar w:fldCharType="separate"/>
+      </w:r>
+      <w:r>
+        <w:rPr>
+          <w:noProof/>
+        </w:rPr>
+        <w:t>25</w:t>
+      </w:r>
+      <w:r>
+        <w:rPr>
+          <w:noProof/>
+        </w:rPr>
+        <w:fldChar w:fldCharType="end"/>
+      </w:r>
+    </w:p>
+    <w:p>
+      <w:pPr>
+        <w:pStyle w:val="Verzeichnis2"/>
+        <w:tabs>
+          <w:tab w:val="left" w:pos="1200"/>
+          <w:tab w:val="right" w:leader="underscore" w:pos="9355"/>
+        </w:tabs>
+        <w:rPr>
+          <w:rFonts w:eastAsiaTheme="minorEastAsia" w:cstheme="minorBidi"/>
+          <w:b w:val="0"/>
+          <w:bCs w:val="0"/>
+          <w:noProof/>
+          <w:lang w:val="de-CH"/>
+        </w:rPr>
+      </w:pPr>
+      <w:r>
+        <w:rPr>
+          <w:noProof/>
+        </w:rPr>
+        <w:t>11.4.7.</w:t>
+      </w:r>
+      <w:r>
+        <w:rPr>
+          <w:rFonts w:eastAsiaTheme="minorEastAsia" w:cstheme="minorBidi"/>
+          <w:b w:val="0"/>
+          <w:bCs w:val="0"/>
+          <w:noProof/>
+          <w:lang w:val="de-CH"/>
+        </w:rPr>
+        <w:tab/>
+      </w:r>
+      <w:r>
+        <w:rPr>
+          <w:noProof/>
+        </w:rPr>
+        <w:t>Lieferobjekte</w:t>
+      </w:r>
+      <w:r>
+        <w:rPr>
+          <w:noProof/>
+        </w:rPr>
+        <w:tab/>
+      </w:r>
+      <w:r>
+        <w:rPr>
+          <w:noProof/>
+        </w:rPr>
+        <w:fldChar w:fldCharType="begin"/>
+      </w:r>
+      <w:r>
+        <w:rPr>
+          <w:noProof/>
+        </w:rPr>
+        <w:instrText xml:space="preserve"> PAGEREF _Toc363713682 \h </w:instrText>
+      </w:r>
+      <w:r>
+        <w:rPr>
+          <w:noProof/>
+        </w:rPr>
+      </w:r>
+      <w:r>
+        <w:rPr>
+          <w:noProof/>
+        </w:rPr>
+        <w:fldChar w:fldCharType="separate"/>
+      </w:r>
+      <w:r>
+        <w:rPr>
+          <w:noProof/>
+        </w:rPr>
+        <w:t>25</w:t>
+      </w:r>
+      <w:r>
+        <w:rPr>
+          <w:noProof/>
+        </w:rPr>
+        <w:fldChar w:fldCharType="end"/>
+      </w:r>
+    </w:p>
+    <w:p>
+      <w:pPr>
+        <w:pStyle w:val="Verzeichnis2"/>
+        <w:tabs>
+          <w:tab w:val="left" w:pos="1200"/>
+          <w:tab w:val="right" w:leader="underscore" w:pos="9355"/>
+        </w:tabs>
+        <w:rPr>
+          <w:rFonts w:eastAsiaTheme="minorEastAsia" w:cstheme="minorBidi"/>
+          <w:b w:val="0"/>
+          <w:bCs w:val="0"/>
+          <w:noProof/>
+          <w:lang w:val="de-CH"/>
+        </w:rPr>
+      </w:pPr>
+      <w:r>
+        <w:rPr>
+          <w:noProof/>
+        </w:rPr>
+        <w:t>11.4.8.</w:t>
+      </w:r>
+      <w:r>
+        <w:rPr>
+          <w:rFonts w:eastAsiaTheme="minorEastAsia" w:cstheme="minorBidi"/>
+          <w:b w:val="0"/>
+          <w:bCs w:val="0"/>
+          <w:noProof/>
+          <w:lang w:val="de-CH"/>
+        </w:rPr>
+        <w:tab/>
+      </w:r>
+      <w:r>
+        <w:rPr>
+          <w:noProof/>
+        </w:rPr>
+        <w:t>Fazit</w:t>
+      </w:r>
+      <w:r>
+        <w:rPr>
+          <w:noProof/>
+        </w:rPr>
+        <w:tab/>
+      </w:r>
+      <w:r>
+        <w:rPr>
+          <w:noProof/>
+        </w:rPr>
+        <w:fldChar w:fldCharType="begin"/>
+      </w:r>
+      <w:r>
+        <w:rPr>
+          <w:noProof/>
+        </w:rPr>
+        <w:instrText xml:space="preserve"> PAGEREF _Toc363713683 \h </w:instrText>
+      </w:r>
+      <w:r>
+        <w:rPr>
+          <w:noProof/>
+        </w:rPr>
+      </w:r>
+      <w:r>
+        <w:rPr>
+          <w:noProof/>
+        </w:rPr>
+        <w:fldChar w:fldCharType="separate"/>
+      </w:r>
+      <w:r>
+        <w:rPr>
+          <w:noProof/>
+        </w:rPr>
+        <w:t>25</w:t>
+      </w:r>
+      <w:r>
+        <w:rPr>
+          <w:noProof/>
+        </w:rPr>
+        <w:fldChar w:fldCharType="end"/>
+      </w:r>
+    </w:p>
+    <w:p>
+      <w:pPr>
+        <w:pStyle w:val="Verzeichnis2"/>
+        <w:tabs>
+          <w:tab w:val="left" w:pos="960"/>
+          <w:tab w:val="right" w:leader="underscore" w:pos="9355"/>
+        </w:tabs>
+        <w:rPr>
+          <w:rFonts w:eastAsiaTheme="minorEastAsia" w:cstheme="minorBidi"/>
+          <w:b w:val="0"/>
+          <w:bCs w:val="0"/>
+          <w:noProof/>
+          <w:lang w:val="de-CH"/>
+        </w:rPr>
+      </w:pPr>
+      <w:r>
+        <w:rPr>
+          <w:noProof/>
+        </w:rPr>
+        <w:t>12.</w:t>
+      </w:r>
+      <w:r>
+        <w:rPr>
+          <w:rFonts w:eastAsiaTheme="minorEastAsia" w:cstheme="minorBidi"/>
+          <w:b w:val="0"/>
+          <w:bCs w:val="0"/>
+          <w:noProof/>
+          <w:lang w:val="de-CH"/>
+        </w:rPr>
+        <w:tab/>
+      </w:r>
+      <w:r>
+        <w:rPr>
+          <w:noProof/>
+        </w:rPr>
+        <w:t>Zwischenreview</w:t>
+      </w:r>
+      <w:r>
+        <w:rPr>
+          <w:noProof/>
+        </w:rPr>
+        <w:tab/>
+      </w:r>
+      <w:r>
+        <w:rPr>
+          <w:noProof/>
+        </w:rPr>
+        <w:fldChar w:fldCharType="begin"/>
+      </w:r>
+      <w:r>
+        <w:rPr>
+          <w:noProof/>
+        </w:rPr>
+        <w:instrText xml:space="preserve"> PAGEREF _Toc363713684 \h </w:instrText>
+      </w:r>
+      <w:r>
+        <w:rPr>
+          <w:noProof/>
+        </w:rPr>
+      </w:r>
+      <w:r>
+        <w:rPr>
+          <w:noProof/>
+        </w:rPr>
+        <w:fldChar w:fldCharType="separate"/>
+      </w:r>
+      <w:r>
+        <w:rPr>
+          <w:noProof/>
+        </w:rPr>
+        <w:t>25</w:t>
+      </w:r>
+      <w:r>
+        <w:rPr>
+          <w:noProof/>
+        </w:rPr>
+        <w:fldChar w:fldCharType="end"/>
+      </w:r>
+    </w:p>
+    <w:p>
+      <w:pPr>
+        <w:pStyle w:val="Verzeichnis2"/>
+        <w:tabs>
+          <w:tab w:val="left" w:pos="960"/>
+          <w:tab w:val="right" w:leader="underscore" w:pos="9355"/>
+        </w:tabs>
+        <w:rPr>
+          <w:rFonts w:eastAsiaTheme="minorEastAsia" w:cstheme="minorBidi"/>
+          <w:b w:val="0"/>
+          <w:bCs w:val="0"/>
+          <w:noProof/>
+          <w:lang w:val="de-CH"/>
+        </w:rPr>
+      </w:pPr>
+      <w:r>
+        <w:rPr>
+          <w:noProof/>
+        </w:rPr>
+        <w:lastRenderedPageBreak/>
+        <w:t>13.</w:t>
+      </w:r>
+      <w:r>
+        <w:rPr>
+          <w:rFonts w:eastAsiaTheme="minorEastAsia" w:cstheme="minorBidi"/>
+          <w:b w:val="0"/>
+          <w:bCs w:val="0"/>
+          <w:noProof/>
+          <w:lang w:val="de-CH"/>
+        </w:rPr>
+        <w:tab/>
+      </w:r>
+      <w:r>
+        <w:rPr>
+          <w:noProof/>
+        </w:rPr>
         <w:t>Reflexion</w:t>
       </w:r>
       <w:r>
@@ -5402,7 +6280,7 @@
         <w:rPr>
           <w:noProof/>
         </w:rPr>
-        <w:instrText xml:space="preserve"> PAGEREF _Toc363398773 \h </w:instrText>
+        <w:instrText xml:space="preserve"> PAGEREF _Toc363713685 \h </w:instrText>
       </w:r>
       <w:r>
         <w:rPr>
@@ -5419,7 +6297,7 @@
         <w:rPr>
           <w:noProof/>
         </w:rPr>
-        <w:t>21</w:t>
+        <w:t>25</w:t>
       </w:r>
       <w:r>
         <w:rPr>
@@ -5441,7 +6319,7 @@
           <w:szCs w:val="32"/>
         </w:rPr>
       </w:pPr>
-      <w:bookmarkStart w:id="0" w:name="_Toc356457229"/>
+      <w:bookmarkStart w:id="1" w:name="_Toc356457229"/>
       <w:r>
         <w:br w:type="page"/>
       </w:r>
@@ -5450,26 +6328,26 @@
       <w:pPr>
         <w:pStyle w:val="berschrift10"/>
       </w:pPr>
-      <w:bookmarkStart w:id="1" w:name="_Toc363398718"/>
+      <w:bookmarkStart w:id="2" w:name="_Toc363713620"/>
       <w:r>
         <w:lastRenderedPageBreak/>
         <w:t>Einleitung</w:t>
       </w:r>
-      <w:bookmarkEnd w:id="0"/>
       <w:bookmarkEnd w:id="1"/>
+      <w:bookmarkEnd w:id="2"/>
     </w:p>
     <w:p>
       <w:pPr>
         <w:pStyle w:val="berschrift20"/>
         <w:ind w:left="709" w:hanging="709"/>
       </w:pPr>
-      <w:bookmarkStart w:id="2" w:name="_Toc356457230"/>
-      <w:bookmarkStart w:id="3" w:name="_Toc363398719"/>
+      <w:bookmarkStart w:id="3" w:name="_Toc356457230"/>
+      <w:bookmarkStart w:id="4" w:name="_Toc363713621"/>
       <w:r>
         <w:t>Zweck des Dokumentes</w:t>
       </w:r>
-      <w:bookmarkEnd w:id="2"/>
       <w:bookmarkEnd w:id="3"/>
+      <w:bookmarkEnd w:id="4"/>
     </w:p>
     <w:p>
       <w:pPr>
@@ -5556,7 +6434,7 @@
       <w:pPr>
         <w:pStyle w:val="berschrift10"/>
       </w:pPr>
-      <w:bookmarkStart w:id="4" w:name="_Toc363398720"/>
+      <w:bookmarkStart w:id="5" w:name="_Toc363713622"/>
       <w:r>
         <w:t>Projekt</w:t>
       </w:r>
@@ -5566,21 +6444,21 @@
       <w:r>
         <w:t>ziele</w:t>
       </w:r>
-      <w:bookmarkEnd w:id="4"/>
+      <w:bookmarkEnd w:id="5"/>
     </w:p>
     <w:p>
       <w:pPr>
         <w:pStyle w:val="berschrift20"/>
       </w:pPr>
-      <w:bookmarkStart w:id="5" w:name="_Toc356457232"/>
-      <w:bookmarkStart w:id="6" w:name="_Toc356930799"/>
-      <w:bookmarkStart w:id="7" w:name="_Toc363398721"/>
+      <w:bookmarkStart w:id="6" w:name="_Toc356457232"/>
+      <w:bookmarkStart w:id="7" w:name="_Toc356930799"/>
+      <w:bookmarkStart w:id="8" w:name="_Toc363713623"/>
       <w:r>
         <w:t>Anlass und Begründung des Projektes</w:t>
       </w:r>
-      <w:bookmarkEnd w:id="5"/>
       <w:bookmarkEnd w:id="6"/>
       <w:bookmarkEnd w:id="7"/>
+      <w:bookmarkEnd w:id="8"/>
     </w:p>
     <w:p>
       <w:pPr>
@@ -6297,7 +7175,7 @@
           <w:szCs w:val="22"/>
         </w:rPr>
       </w:pPr>
-      <w:bookmarkStart w:id="8" w:name="_Toc356457233"/>
+      <w:bookmarkStart w:id="9" w:name="_Toc356457233"/>
       <w:r>
         <w:br w:type="page"/>
       </w:r>
@@ -6306,15 +7184,15 @@
       <w:pPr>
         <w:pStyle w:val="berschrift20"/>
       </w:pPr>
-      <w:bookmarkStart w:id="9" w:name="_Toc356930800"/>
-      <w:bookmarkStart w:id="10" w:name="_Toc363398722"/>
+      <w:bookmarkStart w:id="10" w:name="_Toc356930800"/>
+      <w:bookmarkStart w:id="11" w:name="_Toc363713624"/>
       <w:r>
         <w:lastRenderedPageBreak/>
         <w:t>Problemstellung</w:t>
       </w:r>
-      <w:bookmarkEnd w:id="8"/>
       <w:bookmarkEnd w:id="9"/>
       <w:bookmarkEnd w:id="10"/>
+      <w:bookmarkEnd w:id="11"/>
     </w:p>
     <w:p>
       <w:pPr>
@@ -6454,15 +7332,15 @@
       <w:pPr>
         <w:pStyle w:val="berschrift20"/>
       </w:pPr>
-      <w:bookmarkStart w:id="11" w:name="_Toc356457234"/>
-      <w:bookmarkStart w:id="12" w:name="_Toc356930801"/>
-      <w:bookmarkStart w:id="13" w:name="_Toc363398723"/>
+      <w:bookmarkStart w:id="12" w:name="_Toc356457234"/>
+      <w:bookmarkStart w:id="13" w:name="_Toc356930801"/>
+      <w:bookmarkStart w:id="14" w:name="_Toc363713625"/>
       <w:r>
         <w:t>Randbedingungen</w:t>
       </w:r>
-      <w:bookmarkEnd w:id="11"/>
       <w:bookmarkEnd w:id="12"/>
       <w:bookmarkEnd w:id="13"/>
+      <w:bookmarkEnd w:id="14"/>
     </w:p>
     <w:p>
       <w:pPr>
@@ -6483,15 +7361,15 @@
       <w:pPr>
         <w:pStyle w:val="berschrift20"/>
       </w:pPr>
-      <w:bookmarkStart w:id="14" w:name="_Toc356457235"/>
-      <w:bookmarkStart w:id="15" w:name="_Toc356930802"/>
-      <w:bookmarkStart w:id="16" w:name="_Toc363398724"/>
+      <w:bookmarkStart w:id="15" w:name="_Toc356457235"/>
+      <w:bookmarkStart w:id="16" w:name="_Toc356930802"/>
+      <w:bookmarkStart w:id="17" w:name="_Toc363713626"/>
       <w:r>
         <w:t>Situationsanalyse</w:t>
       </w:r>
-      <w:bookmarkEnd w:id="14"/>
       <w:bookmarkEnd w:id="15"/>
       <w:bookmarkEnd w:id="16"/>
+      <w:bookmarkEnd w:id="17"/>
     </w:p>
     <w:p>
       <w:pPr>
@@ -6657,15 +7535,15 @@
         <w:pStyle w:val="berschrift20"/>
         <w:ind w:left="709" w:hanging="709"/>
       </w:pPr>
-      <w:bookmarkStart w:id="17" w:name="_Toc356457236"/>
-      <w:bookmarkStart w:id="18" w:name="_Toc356930803"/>
-      <w:bookmarkStart w:id="19" w:name="_Toc363398725"/>
+      <w:bookmarkStart w:id="18" w:name="_Toc356457236"/>
+      <w:bookmarkStart w:id="19" w:name="_Toc356930803"/>
+      <w:bookmarkStart w:id="20" w:name="_Toc363713627"/>
       <w:r>
         <w:t>Erbrachte Vorleistung</w:t>
       </w:r>
-      <w:bookmarkEnd w:id="17"/>
       <w:bookmarkEnd w:id="18"/>
       <w:bookmarkEnd w:id="19"/>
+      <w:bookmarkEnd w:id="20"/>
     </w:p>
     <w:p>
       <w:pPr>
@@ -6689,12 +7567,12 @@
         <w:pStyle w:val="berschrift20"/>
         <w:ind w:left="709" w:hanging="709"/>
       </w:pPr>
-      <w:bookmarkStart w:id="20" w:name="_Toc363398726"/>
+      <w:bookmarkStart w:id="21" w:name="_Toc363713628"/>
       <w:proofErr w:type="spellStart"/>
       <w:r>
         <w:t>Stakeholder</w:t>
       </w:r>
-      <w:bookmarkEnd w:id="20"/>
+      <w:bookmarkEnd w:id="21"/>
       <w:proofErr w:type="spellEnd"/>
     </w:p>
     <w:tbl>
@@ -6722,8 +7600,8 @@
                 <w:b/>
               </w:rPr>
             </w:pPr>
-            <w:bookmarkStart w:id="21" w:name="_Toc356457239"/>
-            <w:bookmarkStart w:id="22" w:name="_Toc356930806"/>
+            <w:bookmarkStart w:id="22" w:name="_Toc356457239"/>
+            <w:bookmarkStart w:id="23" w:name="_Toc356930806"/>
             <w:r>
               <w:rPr>
                 <w:b/>
@@ -7012,13 +7890,13 @@
         <w:pStyle w:val="berschrift20"/>
         <w:ind w:left="709" w:hanging="709"/>
       </w:pPr>
-      <w:bookmarkStart w:id="23" w:name="_Toc363398727"/>
+      <w:bookmarkStart w:id="24" w:name="_Toc363713629"/>
       <w:r>
         <w:t>Zielvorstellungen</w:t>
       </w:r>
-      <w:bookmarkEnd w:id="21"/>
       <w:bookmarkEnd w:id="22"/>
       <w:bookmarkEnd w:id="23"/>
+      <w:bookmarkEnd w:id="24"/>
     </w:p>
     <w:p>
       <w:pPr>
@@ -7267,15 +8145,15 @@
         <w:pStyle w:val="berschrift20"/>
         <w:ind w:left="709" w:hanging="709"/>
       </w:pPr>
-      <w:bookmarkStart w:id="24" w:name="_Toc356457240"/>
-      <w:bookmarkStart w:id="25" w:name="_Toc356930807"/>
-      <w:bookmarkStart w:id="26" w:name="_Toc363398728"/>
+      <w:bookmarkStart w:id="25" w:name="_Toc356457240"/>
+      <w:bookmarkStart w:id="26" w:name="_Toc356930807"/>
+      <w:bookmarkStart w:id="27" w:name="_Toc363713630"/>
       <w:r>
         <w:t>Lösungen</w:t>
       </w:r>
-      <w:bookmarkEnd w:id="24"/>
       <w:bookmarkEnd w:id="25"/>
       <w:bookmarkEnd w:id="26"/>
+      <w:bookmarkEnd w:id="27"/>
     </w:p>
     <w:p>
       <w:pPr>
@@ -7405,18 +8283,18 @@
           <w:color w:val="FF0000"/>
         </w:rPr>
       </w:pPr>
-      <w:bookmarkStart w:id="27" w:name="_Toc356457241"/>
-      <w:bookmarkStart w:id="28" w:name="_Toc356930808"/>
-      <w:bookmarkStart w:id="29" w:name="_Toc363398729"/>
+      <w:bookmarkStart w:id="28" w:name="_Toc356457241"/>
+      <w:bookmarkStart w:id="29" w:name="_Toc356930808"/>
+      <w:bookmarkStart w:id="30" w:name="_Toc363713631"/>
       <w:r>
         <w:rPr>
           <w:color w:val="FF0000"/>
         </w:rPr>
         <w:t>Sicherheits- und Datenschutzaspekte</w:t>
       </w:r>
-      <w:bookmarkEnd w:id="27"/>
       <w:bookmarkEnd w:id="28"/>
       <w:bookmarkEnd w:id="29"/>
+      <w:bookmarkEnd w:id="30"/>
     </w:p>
     <w:p>
       <w:pPr>
@@ -7481,25 +8359,25 @@
       <w:pPr>
         <w:pStyle w:val="berschrift10"/>
       </w:pPr>
-      <w:bookmarkStart w:id="30" w:name="_Toc363398730"/>
+      <w:bookmarkStart w:id="31" w:name="_Toc363713632"/>
       <w:r>
         <w:lastRenderedPageBreak/>
         <w:t>Risiken</w:t>
       </w:r>
-      <w:bookmarkEnd w:id="30"/>
+      <w:bookmarkEnd w:id="31"/>
     </w:p>
     <w:p>
       <w:pPr>
         <w:pStyle w:val="berschrift20"/>
         <w:ind w:left="709" w:hanging="709"/>
       </w:pPr>
-      <w:bookmarkStart w:id="31" w:name="_Toc356930810"/>
-      <w:bookmarkStart w:id="32" w:name="_Toc363398731"/>
+      <w:bookmarkStart w:id="32" w:name="_Toc356930810"/>
+      <w:bookmarkStart w:id="33" w:name="_Toc363713633"/>
       <w:r>
         <w:t>Risikoidentifizierung, -bewertung und -quantifizierung</w:t>
       </w:r>
-      <w:bookmarkEnd w:id="31"/>
       <w:bookmarkEnd w:id="32"/>
+      <w:bookmarkEnd w:id="33"/>
     </w:p>
     <w:tbl>
       <w:tblPr>
@@ -9515,14 +10393,14 @@
         <w:pStyle w:val="berschrift20"/>
         <w:ind w:left="709" w:hanging="709"/>
       </w:pPr>
-      <w:bookmarkStart w:id="33" w:name="_Toc356930811"/>
-      <w:bookmarkStart w:id="34" w:name="_Toc363398732"/>
+      <w:bookmarkStart w:id="34" w:name="_Toc356930811"/>
+      <w:bookmarkStart w:id="35" w:name="_Toc363713634"/>
       <w:r>
         <w:lastRenderedPageBreak/>
         <w:t>Risikobehandlung</w:t>
       </w:r>
-      <w:bookmarkEnd w:id="33"/>
       <w:bookmarkEnd w:id="34"/>
+      <w:bookmarkEnd w:id="35"/>
     </w:p>
     <w:tbl>
       <w:tblPr>
@@ -10494,22 +11372,22 @@
       <w:pPr>
         <w:pStyle w:val="berschrift10"/>
       </w:pPr>
-      <w:bookmarkStart w:id="35" w:name="_Toc363398733"/>
+      <w:bookmarkStart w:id="36" w:name="_Toc363713635"/>
       <w:r>
         <w:lastRenderedPageBreak/>
         <w:t>Vorbereitung</w:t>
       </w:r>
-      <w:bookmarkEnd w:id="35"/>
+      <w:bookmarkEnd w:id="36"/>
     </w:p>
     <w:p>
       <w:pPr>
         <w:pStyle w:val="berschrift20"/>
       </w:pPr>
-      <w:bookmarkStart w:id="36" w:name="_Toc363398734"/>
+      <w:bookmarkStart w:id="37" w:name="_Toc363713636"/>
       <w:r>
         <w:t>Know-how Aufbau</w:t>
       </w:r>
-      <w:bookmarkEnd w:id="36"/>
+      <w:bookmarkEnd w:id="37"/>
     </w:p>
     <w:p>
       <w:r>
@@ -10724,11 +11602,11 @@
       <w:pPr>
         <w:pStyle w:val="berschrift10"/>
       </w:pPr>
-      <w:bookmarkStart w:id="37" w:name="_Toc363398735"/>
+      <w:bookmarkStart w:id="38" w:name="_Toc363713637"/>
       <w:r>
         <w:t>Setup</w:t>
       </w:r>
-      <w:bookmarkEnd w:id="37"/>
+      <w:bookmarkEnd w:id="38"/>
     </w:p>
     <w:p>
       <w:r>
@@ -11042,60 +11920,174 @@
       </w:r>
     </w:p>
     <w:p>
-      <w:r>
+      <w:pPr>
         <w:rPr>
           <w:rStyle w:val="ExceptionimTextZchn"/>
           <w:rFonts w:ascii="Arial" w:hAnsi="Arial" w:cs="Arial"/>
         </w:rPr>
-        <w:t xml:space="preserve">Die URL </w:t>
-      </w:r>
-      <w:proofErr w:type="spellStart"/>
+      </w:pPr>
       <w:r>
         <w:rPr>
           <w:rStyle w:val="ExceptionimTextZchn"/>
           <w:rFonts w:ascii="Arial" w:hAnsi="Arial" w:cs="Arial"/>
         </w:rPr>
-        <w:t>vom</w:t>
-      </w:r>
-      <w:proofErr w:type="spellEnd"/>
+        <w:t xml:space="preserve">Die URL </w:t>
+      </w:r>
+      <w:proofErr w:type="spellStart"/>
       <w:r>
         <w:rPr>
           <w:rStyle w:val="ExceptionimTextZchn"/>
           <w:rFonts w:ascii="Arial" w:hAnsi="Arial" w:cs="Arial"/>
         </w:rPr>
-        <w:t xml:space="preserve"> </w:t>
-      </w:r>
-      <w:proofErr w:type="spellStart"/>
+        <w:t>vom</w:t>
+      </w:r>
+      <w:proofErr w:type="spellEnd"/>
       <w:r>
         <w:rPr>
           <w:rStyle w:val="ExceptionimTextZchn"/>
           <w:rFonts w:ascii="Arial" w:hAnsi="Arial" w:cs="Arial"/>
         </w:rPr>
-        <w:t>Buildserver</w:t>
-      </w:r>
-      <w:proofErr w:type="spellEnd"/>
+        <w:t xml:space="preserve"> </w:t>
+      </w:r>
+      <w:proofErr w:type="spellStart"/>
       <w:r>
         <w:rPr>
           <w:rStyle w:val="ExceptionimTextZchn"/>
           <w:rFonts w:ascii="Arial" w:hAnsi="Arial" w:cs="Arial"/>
         </w:rPr>
-        <w:t xml:space="preserve"> </w:t>
-      </w:r>
-      <w:proofErr w:type="spellStart"/>
+        <w:t>Buildserver</w:t>
+      </w:r>
+      <w:proofErr w:type="spellEnd"/>
       <w:r>
         <w:rPr>
           <w:rStyle w:val="ExceptionimTextZchn"/>
           <w:rFonts w:ascii="Arial" w:hAnsi="Arial" w:cs="Arial"/>
         </w:rPr>
-        <w:t>lautet</w:t>
-      </w:r>
-      <w:proofErr w:type="spellEnd"/>
+        <w:t xml:space="preserve"> </w:t>
+      </w:r>
+      <w:proofErr w:type="spellStart"/>
       <w:r>
         <w:rPr>
           <w:rStyle w:val="ExceptionimTextZchn"/>
           <w:rFonts w:ascii="Arial" w:hAnsi="Arial" w:cs="Arial"/>
         </w:rPr>
+        <w:t>lautet</w:t>
+      </w:r>
+      <w:proofErr w:type="spellEnd"/>
+      <w:r>
+        <w:rPr>
+          <w:rStyle w:val="ExceptionimTextZchn"/>
+          <w:rFonts w:ascii="Arial" w:hAnsi="Arial" w:cs="Arial"/>
+        </w:rPr>
         <w:t>:</w:t>
+      </w:r>
+      <w:r>
+        <w:rPr>
+          <w:rStyle w:val="ExceptionimTextZchn"/>
+          <w:rFonts w:ascii="Arial" w:hAnsi="Arial" w:cs="Arial"/>
+        </w:rPr>
+        <w:t xml:space="preserve"> </w:t>
+      </w:r>
+      <w:hyperlink r:id="rId19" w:history="1">
+        <w:r>
+          <w:rPr>
+            <w:rStyle w:val="Hyperlink"/>
+            <w:lang w:val="en-US" w:eastAsia="fr-CH"/>
+          </w:rPr>
+          <w:t>http://rcsinfra2:8080/hudson/</w:t>
+        </w:r>
+      </w:hyperlink>
+    </w:p>
+    <w:p>
+      <w:pPr>
+        <w:rPr>
+          <w:rStyle w:val="ExceptionimTextZchn"/>
+          <w:rFonts w:ascii="Arial" w:hAnsi="Arial" w:cs="Arial"/>
+        </w:rPr>
+      </w:pPr>
+      <w:hyperlink r:id="rId20" w:history="1">
+        <w:r>
+          <w:rPr>
+            <w:rStyle w:val="Hyperlink"/>
+            <w:lang w:val="en-US" w:eastAsia="fr-CH"/>
+          </w:rPr>
+          <w:t>http://rcsinfra2:8080/hudson/job/RCS-Client-dispo_client_e4/</w:t>
+        </w:r>
+      </w:hyperlink>
+    </w:p>
+    <w:p>
+      <w:pPr>
+        <w:rPr>
+          <w:rStyle w:val="ExceptionimTextZchn"/>
+          <w:rFonts w:ascii="Arial" w:hAnsi="Arial" w:cs="Arial"/>
+        </w:rPr>
+      </w:pPr>
+      <w:hyperlink r:id="rId21" w:history="1">
+        <w:r>
+          <w:rPr>
+            <w:rStyle w:val="Hyperlink"/>
+            <w:lang w:val="en-US" w:eastAsia="fr-CH"/>
+          </w:rPr>
+          <w:t>http://rcsinfra2:8080/hudson/job/Shell-SvnMerge-dispo_client_e4/</w:t>
+        </w:r>
+      </w:hyperlink>
+    </w:p>
+    <w:p/>
+    <w:p>
+      <w:r>
+        <w:rPr>
+          <w:noProof/>
+          <w:lang w:val="de-CH"/>
+        </w:rPr>
+        <w:lastRenderedPageBreak/>
+        <w:drawing>
+          <wp:inline distT="0" distB="0" distL="0" distR="0">
+            <wp:extent cx="5946775" cy="2012505"/>
+            <wp:effectExtent l="0" t="0" r="0" b="6985"/>
+            <wp:docPr id="1" name="Grafik 1" descr="C:\Users\Mike\AppData\Local\Temp\Branch_Jenkins.PNG"/>
+            <wp:cNvGraphicFramePr>
+              <a:graphicFrameLocks xmlns:a="http://schemas.openxmlformats.org/drawingml/2006/main" noChangeAspect="1"/>
+            </wp:cNvGraphicFramePr>
+            <a:graphic xmlns:a="http://schemas.openxmlformats.org/drawingml/2006/main">
+              <a:graphicData uri="http://schemas.openxmlformats.org/drawingml/2006/picture">
+                <pic:pic xmlns:pic="http://schemas.openxmlformats.org/drawingml/2006/picture">
+                  <pic:nvPicPr>
+                    <pic:cNvPr id="0" name="Picture 1" descr="C:\Users\Mike\AppData\Local\Temp\Branch_Jenkins.PNG"/>
+                    <pic:cNvPicPr>
+                      <a:picLocks noChangeAspect="1" noChangeArrowheads="1"/>
+                    </pic:cNvPicPr>
+                  </pic:nvPicPr>
+                  <pic:blipFill>
+                    <a:blip r:embed="rId22">
+                      <a:extLst>
+                        <a:ext uri="{28A0092B-C50C-407E-A947-70E740481C1C}">
+                          <a14:useLocalDpi xmlns:a14="http://schemas.microsoft.com/office/drawing/2010/main" val="0"/>
+                        </a:ext>
+                      </a:extLst>
+                    </a:blip>
+                    <a:srcRect/>
+                    <a:stretch>
+                      <a:fillRect/>
+                    </a:stretch>
+                  </pic:blipFill>
+                  <pic:spPr bwMode="auto">
+                    <a:xfrm>
+                      <a:off x="0" y="0"/>
+                      <a:ext cx="5946775" cy="2012505"/>
+                    </a:xfrm>
+                    <a:prstGeom prst="rect">
+                      <a:avLst/>
+                    </a:prstGeom>
+                    <a:noFill/>
+                    <a:ln>
+                      <a:noFill/>
+                    </a:ln>
+                  </pic:spPr>
+                </pic:pic>
+              </a:graphicData>
+            </a:graphic>
+          </wp:inline>
+        </w:drawing>
       </w:r>
     </w:p>
     <w:p>
@@ -11113,12 +12105,12 @@
       <w:pPr>
         <w:pStyle w:val="berschrift10"/>
       </w:pPr>
-      <w:bookmarkStart w:id="38" w:name="_Toc363398736"/>
+      <w:bookmarkStart w:id="39" w:name="_Toc363713638"/>
       <w:r>
         <w:lastRenderedPageBreak/>
         <w:t>Organisatorisches</w:t>
       </w:r>
-      <w:bookmarkEnd w:id="38"/>
+      <w:bookmarkEnd w:id="39"/>
     </w:p>
     <w:p>
       <w:r>
@@ -11191,7 +12183,7 @@
       <w:r>
         <w:t xml:space="preserve">zur Verfügung gestellt. Der Statusbericht wird per Mail an den Experten und den Betreuer versandt. Zusätzlich werden die Statusberichte im Repository unter </w:t>
       </w:r>
-      <w:hyperlink r:id="rId19" w:history="1">
+      <w:hyperlink r:id="rId23" w:history="1">
         <w:r>
           <w:rPr>
             <w:rStyle w:val="Hyperlink"/>
@@ -11207,21 +12199,21 @@
       <w:pPr>
         <w:pStyle w:val="berschrift10"/>
       </w:pPr>
-      <w:bookmarkStart w:id="39" w:name="_Toc363398737"/>
+      <w:bookmarkStart w:id="40" w:name="_Toc363713639"/>
       <w:r>
         <w:t>Vorgaben</w:t>
       </w:r>
-      <w:bookmarkEnd w:id="39"/>
+      <w:bookmarkEnd w:id="40"/>
     </w:p>
     <w:p>
       <w:pPr>
         <w:pStyle w:val="berschrift20"/>
       </w:pPr>
-      <w:bookmarkStart w:id="40" w:name="_Toc363398738"/>
+      <w:bookmarkStart w:id="41" w:name="_Toc363713640"/>
       <w:r>
         <w:t>Beurteilungskriterien</w:t>
       </w:r>
-      <w:bookmarkEnd w:id="40"/>
+      <w:bookmarkEnd w:id="41"/>
     </w:p>
     <w:p>
       <w:pPr>
@@ -11275,11 +12267,11 @@
       <w:pPr>
         <w:pStyle w:val="berschrift20"/>
       </w:pPr>
-      <w:bookmarkStart w:id="41" w:name="_Toc363398739"/>
+      <w:bookmarkStart w:id="42" w:name="_Toc363713641"/>
       <w:r>
         <w:t>Kapitelname?</w:t>
       </w:r>
-      <w:bookmarkEnd w:id="41"/>
+      <w:bookmarkEnd w:id="42"/>
     </w:p>
     <w:p>
       <w:pPr>
@@ -11309,11 +12301,11 @@
       <w:pPr>
         <w:pStyle w:val="berschrift20"/>
       </w:pPr>
-      <w:bookmarkStart w:id="42" w:name="_Toc363398740"/>
+      <w:bookmarkStart w:id="43" w:name="_Toc363713642"/>
       <w:r>
         <w:t>Tipps vom Experten</w:t>
       </w:r>
-      <w:bookmarkEnd w:id="42"/>
+      <w:bookmarkEnd w:id="43"/>
     </w:p>
     <w:p>
       <w:r>
@@ -11555,14 +12547,14 @@
           <w:color w:val="FF0000"/>
         </w:rPr>
       </w:pPr>
-      <w:bookmarkStart w:id="43" w:name="_Toc363398741"/>
+      <w:bookmarkStart w:id="44" w:name="_Toc363713643"/>
       <w:r>
         <w:rPr>
           <w:color w:val="FF0000"/>
         </w:rPr>
         <w:t>Projektplan</w:t>
       </w:r>
-      <w:bookmarkEnd w:id="43"/>
+      <w:bookmarkEnd w:id="44"/>
       <w:r>
         <w:rPr>
           <w:color w:val="FF0000"/>
@@ -14618,14 +15610,14 @@
           <w:color w:val="FF0000"/>
         </w:rPr>
       </w:pPr>
-      <w:bookmarkStart w:id="44" w:name="_Toc363398742"/>
+      <w:bookmarkStart w:id="45" w:name="_Toc363713644"/>
       <w:r>
         <w:rPr>
           <w:color w:val="FF0000"/>
         </w:rPr>
         <w:t>Projektstart</w:t>
       </w:r>
-      <w:bookmarkEnd w:id="44"/>
+      <w:bookmarkEnd w:id="45"/>
       <w:r>
         <w:rPr>
           <w:color w:val="FF0000"/>
@@ -14640,25 +15632,25 @@
           <w:color w:val="FF0000"/>
         </w:rPr>
       </w:pPr>
-      <w:bookmarkStart w:id="45" w:name="_Toc363398743"/>
+      <w:bookmarkStart w:id="46" w:name="_Toc363713645"/>
       <w:r>
         <w:rPr>
           <w:color w:val="FF0000"/>
         </w:rPr>
         <w:t>Ziele</w:t>
       </w:r>
-      <w:bookmarkEnd w:id="45"/>
+      <w:bookmarkEnd w:id="46"/>
     </w:p>
     <w:p>
       <w:pPr>
         <w:pStyle w:val="berschrift10"/>
       </w:pPr>
-      <w:bookmarkStart w:id="46" w:name="_Toc363398744"/>
+      <w:bookmarkStart w:id="47" w:name="_Toc363713646"/>
       <w:proofErr w:type="spellStart"/>
       <w:r>
         <w:t>Aspektermittlung</w:t>
       </w:r>
-      <w:bookmarkEnd w:id="46"/>
+      <w:bookmarkEnd w:id="47"/>
       <w:proofErr w:type="spellEnd"/>
     </w:p>
     <w:p>
@@ -16977,12 +17969,12 @@
       <w:pPr>
         <w:pStyle w:val="berschrift10"/>
       </w:pPr>
-      <w:bookmarkStart w:id="47" w:name="_Toc363398745"/>
+      <w:bookmarkStart w:id="48" w:name="_Toc363713647"/>
       <w:r>
         <w:lastRenderedPageBreak/>
         <w:t>Aspekt Iterationen</w:t>
       </w:r>
-      <w:bookmarkEnd w:id="47"/>
+      <w:bookmarkEnd w:id="48"/>
     </w:p>
     <w:p>
       <w:r>
@@ -17066,7 +18058,7 @@
       <w:pPr>
         <w:pStyle w:val="berschrift20"/>
       </w:pPr>
-      <w:bookmarkStart w:id="48" w:name="_Toc363398746"/>
+      <w:bookmarkStart w:id="49" w:name="_Toc363713648"/>
       <w:r>
         <w:t>Aspekt</w:t>
       </w:r>
@@ -17076,7 +18068,7 @@
       <w:r>
         <w:t>“</w:t>
       </w:r>
-      <w:bookmarkEnd w:id="48"/>
+      <w:bookmarkEnd w:id="49"/>
     </w:p>
     <w:p>
       <w:r>
@@ -17123,11 +18115,11 @@
           <w:numId w:val="5"/>
         </w:numPr>
       </w:pPr>
-      <w:bookmarkStart w:id="49" w:name="_Toc363398747"/>
+      <w:bookmarkStart w:id="50" w:name="_Toc363713649"/>
       <w:r>
         <w:t>Definition Abnahmekriterien</w:t>
       </w:r>
-      <w:bookmarkEnd w:id="49"/>
+      <w:bookmarkEnd w:id="50"/>
     </w:p>
     <w:p>
       <w:r>
@@ -17199,11 +18191,11 @@
           <w:numId w:val="5"/>
         </w:numPr>
       </w:pPr>
-      <w:bookmarkStart w:id="50" w:name="_Toc363398748"/>
+      <w:bookmarkStart w:id="51" w:name="_Toc363713650"/>
       <w:r>
         <w:t>Dauer der Iteration</w:t>
       </w:r>
-      <w:bookmarkEnd w:id="50"/>
+      <w:bookmarkEnd w:id="51"/>
     </w:p>
     <w:p>
       <w:pPr>
@@ -17282,11 +18274,11 @@
           <w:numId w:val="5"/>
         </w:numPr>
       </w:pPr>
-      <w:bookmarkStart w:id="51" w:name="_Toc363398749"/>
+      <w:bookmarkStart w:id="52" w:name="_Toc363713651"/>
       <w:r>
         <w:t>Probleme</w:t>
       </w:r>
-      <w:bookmarkEnd w:id="51"/>
+      <w:bookmarkEnd w:id="52"/>
     </w:p>
     <w:p>
       <w:r>
@@ -17346,7 +18338,7 @@
       <w:r>
         <w:t xml:space="preserve">Die Links auf der Seite </w:t>
       </w:r>
-      <w:hyperlink r:id="rId20" w:history="1">
+      <w:hyperlink r:id="rId24" w:history="1">
         <w:r>
           <w:rPr>
             <w:rStyle w:val="Hyperlink"/>
@@ -17362,7 +18354,7 @@
       <w:r>
         <w:t xml:space="preserve"> Die Übersicht auf </w:t>
       </w:r>
-      <w:hyperlink r:id="rId21" w:history="1">
+      <w:hyperlink r:id="rId25" w:history="1">
         <w:r>
           <w:rPr>
             <w:rStyle w:val="Hyperlink"/>
@@ -17431,7 +18423,7 @@
       <w:r>
         <w:t xml:space="preserve">eite </w:t>
       </w:r>
-      <w:hyperlink r:id="rId22" w:history="1">
+      <w:hyperlink r:id="rId26" w:history="1">
         <w:r>
           <w:rPr>
             <w:rStyle w:val="Hyperlink"/>
@@ -17808,11 +18800,11 @@
           <w:numId w:val="5"/>
         </w:numPr>
       </w:pPr>
-      <w:bookmarkStart w:id="52" w:name="_Toc363398750"/>
+      <w:bookmarkStart w:id="53" w:name="_Toc363713652"/>
       <w:r>
         <w:t>Erfahrungen</w:t>
       </w:r>
-      <w:bookmarkEnd w:id="52"/>
+      <w:bookmarkEnd w:id="53"/>
     </w:p>
     <w:p>
       <w:pPr>
@@ -17875,7 +18867,7 @@
       <w:r>
         <w:t xml:space="preserve"> werden. Dies könnte sich für die RCS-Anwender als störend erweisen. Der Bug ist unter </w:t>
       </w:r>
-      <w:hyperlink r:id="rId23" w:history="1">
+      <w:hyperlink r:id="rId27" w:history="1">
         <w:r>
           <w:rPr>
             <w:rStyle w:val="Hyperlink"/>
@@ -17934,7 +18926,7 @@
           <w:numId w:val="11"/>
         </w:numPr>
       </w:pPr>
-      <w:bookmarkStart w:id="53" w:name="_Toc363398751"/>
+      <w:bookmarkStart w:id="54" w:name="_Toc363713653"/>
       <w:proofErr w:type="spellStart"/>
       <w:r>
         <w:t>Mas</w:t>
@@ -17945,7 +18937,7 @@
       <w:r>
         <w:t>nahmen</w:t>
       </w:r>
-      <w:bookmarkEnd w:id="53"/>
+      <w:bookmarkEnd w:id="54"/>
       <w:proofErr w:type="spellEnd"/>
     </w:p>
     <w:p/>
@@ -17957,12 +18949,12 @@
           <w:numId w:val="11"/>
         </w:numPr>
       </w:pPr>
-      <w:bookmarkStart w:id="54" w:name="_Toc363398752"/>
+      <w:bookmarkStart w:id="55" w:name="_Toc363713654"/>
       <w:r>
         <w:lastRenderedPageBreak/>
         <w:t>Risiken</w:t>
       </w:r>
-      <w:bookmarkEnd w:id="54"/>
+      <w:bookmarkEnd w:id="55"/>
     </w:p>
     <w:p>
       <w:pPr>
@@ -18034,11 +19026,11 @@
           <w:numId w:val="9"/>
         </w:numPr>
       </w:pPr>
-      <w:bookmarkStart w:id="55" w:name="_Toc363398753"/>
+      <w:bookmarkStart w:id="56" w:name="_Toc363713655"/>
       <w:r>
         <w:t>Lieferobjekte</w:t>
       </w:r>
-      <w:bookmarkEnd w:id="55"/>
+      <w:bookmarkEnd w:id="56"/>
     </w:p>
     <w:p>
       <w:r>
@@ -18074,11 +19066,11 @@
           <w:numId w:val="9"/>
         </w:numPr>
       </w:pPr>
-      <w:bookmarkStart w:id="56" w:name="_Toc363398754"/>
+      <w:bookmarkStart w:id="57" w:name="_Toc363713656"/>
       <w:r>
         <w:t>Fazit</w:t>
       </w:r>
-      <w:bookmarkEnd w:id="56"/>
+      <w:bookmarkEnd w:id="57"/>
     </w:p>
     <w:p>
       <w:r>
@@ -18127,7 +19119,7 @@
       <w:pPr>
         <w:pStyle w:val="berschrift20"/>
       </w:pPr>
-      <w:bookmarkStart w:id="57" w:name="_Toc363398755"/>
+      <w:bookmarkStart w:id="58" w:name="_Toc363713657"/>
       <w:r>
         <w:t>Aspekt „</w:t>
       </w:r>
@@ -18156,7 +19148,7 @@
       <w:r>
         <w:t>“</w:t>
       </w:r>
-      <w:bookmarkEnd w:id="57"/>
+      <w:bookmarkEnd w:id="58"/>
     </w:p>
     <w:p>
       <w:r>
@@ -18212,11 +19204,11 @@
           <w:numId w:val="5"/>
         </w:numPr>
       </w:pPr>
-      <w:bookmarkStart w:id="58" w:name="_Toc363398756"/>
+      <w:bookmarkStart w:id="59" w:name="_Toc363713658"/>
       <w:r>
         <w:t>Definition Abnahmekriterien</w:t>
       </w:r>
-      <w:bookmarkEnd w:id="58"/>
+      <w:bookmarkEnd w:id="59"/>
     </w:p>
     <w:p>
       <w:r>
@@ -18321,11 +19313,11 @@
           <w:numId w:val="13"/>
         </w:numPr>
       </w:pPr>
-      <w:bookmarkStart w:id="59" w:name="_Toc363398757"/>
+      <w:bookmarkStart w:id="60" w:name="_Toc363713659"/>
       <w:r>
         <w:t>Dauer der Iteration</w:t>
       </w:r>
-      <w:bookmarkEnd w:id="59"/>
+      <w:bookmarkEnd w:id="60"/>
     </w:p>
     <w:p>
       <w:pPr>
@@ -18539,11 +19531,11 @@
           <w:numId w:val="5"/>
         </w:numPr>
       </w:pPr>
-      <w:bookmarkStart w:id="60" w:name="_Toc363398758"/>
+      <w:bookmarkStart w:id="61" w:name="_Toc363713660"/>
       <w:r>
         <w:t>Probleme</w:t>
       </w:r>
-      <w:bookmarkEnd w:id="60"/>
+      <w:bookmarkEnd w:id="61"/>
     </w:p>
     <w:p>
       <w:r>
@@ -18598,7 +19590,7 @@
       <w:r>
         <w:t xml:space="preserve">Ich habe mich nach der Lektüre der Vorteile wie zum Beispiel hier </w:t>
       </w:r>
-      <w:hyperlink r:id="rId24" w:history="1">
+      <w:hyperlink r:id="rId28" w:history="1">
         <w:r>
           <w:rPr>
             <w:rStyle w:val="Hyperlink"/>
@@ -18612,7 +19604,7 @@
       <w:r>
         <w:t xml:space="preserve"> </w:t>
       </w:r>
-      <w:hyperlink r:id="rId25" w:history="1">
+      <w:hyperlink r:id="rId29" w:history="1">
         <w:r>
           <w:rPr>
             <w:rStyle w:val="Hyperlink"/>
@@ -18744,11 +19736,11 @@
           <w:numId w:val="5"/>
         </w:numPr>
       </w:pPr>
-      <w:bookmarkStart w:id="61" w:name="_Toc363398759"/>
+      <w:bookmarkStart w:id="62" w:name="_Toc363713661"/>
       <w:r>
         <w:t>Erfahrungen</w:t>
       </w:r>
-      <w:bookmarkEnd w:id="61"/>
+      <w:bookmarkEnd w:id="62"/>
     </w:p>
     <w:p>
       <w:pPr>
@@ -19176,11 +20168,11 @@
           <w:numId w:val="11"/>
         </w:numPr>
       </w:pPr>
-      <w:bookmarkStart w:id="62" w:name="_Toc363398760"/>
+      <w:bookmarkStart w:id="63" w:name="_Toc363713662"/>
       <w:r>
         <w:t>Risiken</w:t>
       </w:r>
-      <w:bookmarkEnd w:id="62"/>
+      <w:bookmarkEnd w:id="63"/>
     </w:p>
     <w:p>
       <w:pPr>
@@ -19190,12 +20182,12 @@
           <w:numId w:val="11"/>
         </w:numPr>
       </w:pPr>
-      <w:bookmarkStart w:id="63" w:name="_Toc363398761"/>
+      <w:bookmarkStart w:id="64" w:name="_Toc363713663"/>
       <w:proofErr w:type="spellStart"/>
       <w:r>
         <w:t>Massnahmen</w:t>
       </w:r>
-      <w:bookmarkEnd w:id="63"/>
+      <w:bookmarkEnd w:id="64"/>
       <w:proofErr w:type="spellEnd"/>
     </w:p>
     <w:p>
@@ -19227,11 +20219,11 @@
           <w:numId w:val="16"/>
         </w:numPr>
       </w:pPr>
-      <w:bookmarkStart w:id="64" w:name="_Toc363398762"/>
+      <w:bookmarkStart w:id="65" w:name="_Toc363713664"/>
       <w:r>
         <w:t>Lieferobjekte</w:t>
       </w:r>
-      <w:bookmarkEnd w:id="64"/>
+      <w:bookmarkEnd w:id="65"/>
     </w:p>
     <w:p>
       <w:r>
@@ -19275,11 +20267,11 @@
           <w:numId w:val="9"/>
         </w:numPr>
       </w:pPr>
-      <w:bookmarkStart w:id="65" w:name="_Toc363398763"/>
+      <w:bookmarkStart w:id="66" w:name="_Toc363713665"/>
       <w:r>
         <w:t>Fazit</w:t>
       </w:r>
-      <w:bookmarkEnd w:id="65"/>
+      <w:bookmarkEnd w:id="66"/>
     </w:p>
     <w:p>
       <w:r>
@@ -19325,7 +20317,7 @@
       <w:pPr>
         <w:pStyle w:val="berschrift20"/>
       </w:pPr>
-      <w:bookmarkStart w:id="66" w:name="_Toc363398764"/>
+      <w:bookmarkStart w:id="67" w:name="_Toc363713666"/>
       <w:r>
         <w:t>Aspekt „</w:t>
       </w:r>
@@ -19345,7 +20337,7 @@
       <w:r>
         <w:t>“</w:t>
       </w:r>
-      <w:bookmarkEnd w:id="66"/>
+      <w:bookmarkEnd w:id="67"/>
     </w:p>
     <w:p>
       <w:r>
@@ -19399,175 +20391,184 @@
           <w:numId w:val="5"/>
         </w:numPr>
       </w:pPr>
-      <w:bookmarkStart w:id="67" w:name="_Toc363398765"/>
+      <w:bookmarkStart w:id="68" w:name="_Toc363713667"/>
       <w:r>
         <w:t>Definition Abnahmekriterien</w:t>
       </w:r>
-      <w:bookmarkEnd w:id="67"/>
-    </w:p>
-    <w:p>
-      <w:pPr>
-        <w:rPr>
-          <w:color w:val="FF0000"/>
-        </w:rPr>
-      </w:pPr>
-      <w:r>
-        <w:rPr>
-          <w:color w:val="FF0000"/>
-        </w:rPr>
+      <w:bookmarkEnd w:id="68"/>
+    </w:p>
+    <w:p>
+      <w:r>
         <w:t xml:space="preserve">Die Abnahmekriterien wurden vom Betreuer </w:t>
       </w:r>
       <w:proofErr w:type="spellStart"/>
       <w:r>
-        <w:rPr>
-          <w:color w:val="FF0000"/>
-        </w:rPr>
         <w:t>folgendermassen</w:t>
       </w:r>
       <w:proofErr w:type="spellEnd"/>
       <w:r>
-        <w:rPr>
-          <w:color w:val="FF0000"/>
-        </w:rPr>
         <w:t xml:space="preserve"> definiert:</w:t>
       </w:r>
     </w:p>
     <w:p>
       <w:pPr>
-        <w:rPr>
-          <w:color w:val="FF0000"/>
-        </w:rPr>
-      </w:pPr>
-    </w:p>
-    <w:p>
-      <w:pPr>
         <w:pStyle w:val="Listenabsatz"/>
+        <w:widowControl/>
         <w:numPr>
           <w:ilvl w:val="0"/>
           <w:numId w:val="10"/>
         </w:numPr>
-        <w:rPr>
-          <w:color w:val="FF0000"/>
-        </w:rPr>
-      </w:pPr>
-      <w:r>
-        <w:rPr>
-          <w:color w:val="FF0000"/>
-        </w:rPr>
-        <w:t xml:space="preserve">Eine beispielhafte Implementierung von E4 Adapter </w:t>
+        <w:autoSpaceDE/>
+        <w:autoSpaceDN/>
+        <w:adjustRightInd/>
+        <w:spacing w:before="100" w:beforeAutospacing="1" w:after="100" w:afterAutospacing="1"/>
+      </w:pPr>
+      <w:r>
+        <w:t xml:space="preserve">Eine beispielhafte Deklaration eines </w:t>
       </w:r>
       <w:proofErr w:type="spellStart"/>
       <w:r>
-        <w:rPr>
-          <w:color w:val="FF0000"/>
-        </w:rPr>
-        <w:t>Factories</w:t>
+        <w:t>Commands</w:t>
       </w:r>
       <w:proofErr w:type="spellEnd"/>
       <w:r>
-        <w:rPr>
-          <w:color w:val="FF0000"/>
-        </w:rPr>
-        <w:t xml:space="preserve"> (falls vorhanden) und eine beispielhafte Nutzung eines Adapters (</w:t>
-      </w:r>
-      <w:proofErr w:type="spellStart"/>
-      <w:r>
-        <w:rPr>
-          <w:color w:val="FF0000"/>
-        </w:rPr>
-        <w:t>ch.sbb.rcsd.client.map.ui.IMappable</w:t>
-      </w:r>
-      <w:proofErr w:type="spellEnd"/>
-      <w:r>
-        <w:rPr>
-          <w:color w:val="FF0000"/>
-        </w:rPr>
-        <w:t>) mit E4 Mitteln</w:t>
+        <w:t xml:space="preserve"> mit E4 Mitteln</w:t>
       </w:r>
     </w:p>
     <w:p>
       <w:pPr>
         <w:pStyle w:val="Listenabsatz"/>
+        <w:widowControl/>
         <w:numPr>
           <w:ilvl w:val="0"/>
           <w:numId w:val="10"/>
         </w:numPr>
-        <w:rPr>
-          <w:color w:val="FF0000"/>
-        </w:rPr>
-      </w:pPr>
-      <w:r>
-        <w:rPr>
-          <w:color w:val="FF0000"/>
-        </w:rPr>
-        <w:t xml:space="preserve">Eine beispielhafte Deklaration eines (eigenen) Services, </w:t>
-      </w:r>
-      <w:proofErr w:type="spellStart"/>
-      <w:r>
-        <w:rPr>
-          <w:color w:val="FF0000"/>
-        </w:rPr>
-        <w:t>z.B</w:t>
-      </w:r>
-      <w:proofErr w:type="spellEnd"/>
-      <w:r>
-        <w:rPr>
-          <w:color w:val="FF0000"/>
-        </w:rPr>
-        <w:t xml:space="preserve"> </w:t>
-      </w:r>
-      <w:proofErr w:type="spellStart"/>
-      <w:r>
-        <w:rPr>
-          <w:color w:val="FF0000"/>
-        </w:rPr>
-        <w:t>IAuthenticationService</w:t>
-      </w:r>
-      <w:proofErr w:type="spellEnd"/>
-      <w:r>
-        <w:rPr>
-          <w:color w:val="FF0000"/>
-        </w:rPr>
-        <w:t xml:space="preserve"> und eine beispielhafte Nutzung dieses Services (Anzeige des aktuellen Benutzers)</w:t>
+        <w:autoSpaceDE/>
+        <w:autoSpaceDN/>
+        <w:adjustRightInd/>
+        <w:spacing w:before="100" w:beforeAutospacing="1" w:after="100" w:afterAutospacing="1"/>
+      </w:pPr>
+      <w:r>
+        <w:t>Eine beispielhafte Implementierung eines E4 Handlers</w:t>
       </w:r>
     </w:p>
     <w:p>
       <w:pPr>
         <w:pStyle w:val="Listenabsatz"/>
+        <w:widowControl/>
         <w:numPr>
           <w:ilvl w:val="0"/>
           <w:numId w:val="10"/>
         </w:numPr>
-        <w:rPr>
-          <w:color w:val="FF0000"/>
-        </w:rPr>
-      </w:pPr>
-      <w:r>
-        <w:rPr>
-          <w:color w:val="FF0000"/>
-        </w:rPr>
-        <w:t>Beschreibung des Aspektes im Handbuch</w:t>
+        <w:autoSpaceDE/>
+        <w:autoSpaceDN/>
+        <w:adjustRightInd/>
+        <w:spacing w:before="100" w:beforeAutospacing="1" w:after="100" w:afterAutospacing="1"/>
+      </w:pPr>
+      <w:r>
+        <w:t xml:space="preserve">Eine beispielhafte Deklaration eines </w:t>
+      </w:r>
+      <w:proofErr w:type="spellStart"/>
+      <w:r>
+        <w:t>Menues</w:t>
+      </w:r>
+      <w:proofErr w:type="spellEnd"/>
+      <w:r>
+        <w:t xml:space="preserve"> mit E4 Mitteln</w:t>
       </w:r>
     </w:p>
     <w:p>
       <w:pPr>
         <w:pStyle w:val="Listenabsatz"/>
+        <w:widowControl/>
         <w:numPr>
           <w:ilvl w:val="0"/>
           <w:numId w:val="10"/>
         </w:numPr>
-        <w:rPr>
-          <w:color w:val="FF0000"/>
-        </w:rPr>
-      </w:pPr>
-      <w:r>
-        <w:rPr>
-          <w:color w:val="FF0000"/>
-        </w:rPr>
+        <w:autoSpaceDE/>
+        <w:autoSpaceDN/>
+        <w:adjustRightInd/>
+        <w:spacing w:before="100" w:beforeAutospacing="1" w:after="100" w:afterAutospacing="1"/>
+      </w:pPr>
+      <w:r>
+        <w:t xml:space="preserve">Eine beispielhafte Deklaration eines Key </w:t>
+      </w:r>
+      <w:proofErr w:type="spellStart"/>
+      <w:r>
+        <w:t>Bindings</w:t>
+      </w:r>
+      <w:proofErr w:type="spellEnd"/>
+      <w:r>
+        <w:t xml:space="preserve"> mit E4 Mitteln</w:t>
+      </w:r>
+    </w:p>
+    <w:p>
+      <w:pPr>
+        <w:pStyle w:val="Listenabsatz"/>
+        <w:widowControl/>
+        <w:numPr>
+          <w:ilvl w:val="0"/>
+          <w:numId w:val="10"/>
+        </w:numPr>
+        <w:autoSpaceDE/>
+        <w:autoSpaceDN/>
+        <w:adjustRightInd/>
+        <w:spacing w:before="100" w:beforeAutospacing="1" w:after="100" w:afterAutospacing="1"/>
+      </w:pPr>
+      <w:r>
+        <w:t xml:space="preserve">Eine beispielhafte Deklaration eines (eigenen) Services, </w:t>
+      </w:r>
+      <w:proofErr w:type="spellStart"/>
+      <w:r>
+        <w:t>z.B</w:t>
+      </w:r>
+      <w:proofErr w:type="spellEnd"/>
+      <w:r>
+        <w:t xml:space="preserve"> </w:t>
+      </w:r>
+      <w:proofErr w:type="spellStart"/>
+      <w:r>
+        <w:t>IAuthenticationService</w:t>
+      </w:r>
+      <w:proofErr w:type="spellEnd"/>
+      <w:r>
+        <w:t xml:space="preserve"> und eine beispielhafte Nutzung dieses Services (Anzeige des aktuellen Benutzers)</w:t>
+      </w:r>
+    </w:p>
+    <w:p>
+      <w:pPr>
+        <w:pStyle w:val="Listenabsatz"/>
+        <w:widowControl/>
+        <w:numPr>
+          <w:ilvl w:val="0"/>
+          <w:numId w:val="10"/>
+        </w:numPr>
+        <w:autoSpaceDE/>
+        <w:autoSpaceDN/>
+        <w:adjustRightInd/>
+        <w:spacing w:before="100" w:beforeAutospacing="1" w:after="100" w:afterAutospacing="1"/>
+      </w:pPr>
+      <w:r>
+        <w:t>Beschreibung des Aspektes im Handbuch</w:t>
+      </w:r>
+    </w:p>
+    <w:p>
+      <w:pPr>
+        <w:pStyle w:val="Listenabsatz"/>
+        <w:widowControl/>
+        <w:numPr>
+          <w:ilvl w:val="0"/>
+          <w:numId w:val="10"/>
+        </w:numPr>
+        <w:autoSpaceDE/>
+        <w:autoSpaceDN/>
+        <w:adjustRightInd/>
+        <w:spacing w:before="100" w:beforeAutospacing="1" w:after="100" w:afterAutospacing="1"/>
+      </w:pPr>
+      <w:r>
         <w:t>Aktualisierter Projektbericht</w:t>
       </w:r>
     </w:p>
-    <w:p/>
     <w:p>
       <w:pPr>
         <w:pStyle w:val="berschrift20"/>
@@ -19576,11 +20577,11 @@
           <w:numId w:val="13"/>
         </w:numPr>
       </w:pPr>
-      <w:bookmarkStart w:id="68" w:name="_Toc363398766"/>
+      <w:bookmarkStart w:id="69" w:name="_Toc363713668"/>
       <w:r>
         <w:t>Dauer der Iteration</w:t>
       </w:r>
-      <w:bookmarkEnd w:id="68"/>
+      <w:bookmarkEnd w:id="69"/>
     </w:p>
     <w:p>
       <w:pPr>
@@ -19857,12 +20858,12 @@
           <w:numId w:val="5"/>
         </w:numPr>
       </w:pPr>
-      <w:bookmarkStart w:id="69" w:name="_Toc363398767"/>
+      <w:bookmarkStart w:id="70" w:name="_Toc363713669"/>
       <w:r>
         <w:lastRenderedPageBreak/>
         <w:t>Probleme</w:t>
       </w:r>
-      <w:bookmarkEnd w:id="69"/>
+      <w:bookmarkEnd w:id="70"/>
     </w:p>
     <w:p>
       <w:pPr>
@@ -19940,11 +20941,11 @@
           <w:numId w:val="5"/>
         </w:numPr>
       </w:pPr>
-      <w:bookmarkStart w:id="70" w:name="_Toc363398768"/>
+      <w:bookmarkStart w:id="71" w:name="_Toc363713670"/>
       <w:r>
         <w:t>Erfahrungen</w:t>
       </w:r>
-      <w:bookmarkEnd w:id="70"/>
+      <w:bookmarkEnd w:id="71"/>
     </w:p>
     <w:p/>
     <w:p>
@@ -19955,11 +20956,11 @@
           <w:numId w:val="11"/>
         </w:numPr>
       </w:pPr>
-      <w:bookmarkStart w:id="71" w:name="_Toc363398769"/>
+      <w:bookmarkStart w:id="72" w:name="_Toc363713671"/>
       <w:r>
         <w:t>Risiken</w:t>
       </w:r>
-      <w:bookmarkEnd w:id="71"/>
+      <w:bookmarkEnd w:id="72"/>
     </w:p>
     <w:p>
       <w:pPr>
@@ -19969,12 +20970,12 @@
           <w:numId w:val="11"/>
         </w:numPr>
       </w:pPr>
-      <w:bookmarkStart w:id="72" w:name="_Toc363398770"/>
+      <w:bookmarkStart w:id="73" w:name="_Toc363713672"/>
       <w:proofErr w:type="spellStart"/>
       <w:r>
         <w:t>Massnahmen</w:t>
       </w:r>
-      <w:bookmarkEnd w:id="72"/>
+      <w:bookmarkEnd w:id="73"/>
       <w:proofErr w:type="spellEnd"/>
     </w:p>
     <w:p>
@@ -19993,11 +20994,11 @@
           <w:numId w:val="16"/>
         </w:numPr>
       </w:pPr>
-      <w:bookmarkStart w:id="73" w:name="_Toc363398771"/>
+      <w:bookmarkStart w:id="74" w:name="_Toc363713673"/>
       <w:r>
         <w:t>Lieferobjekte</w:t>
       </w:r>
-      <w:bookmarkEnd w:id="73"/>
+      <w:bookmarkEnd w:id="74"/>
     </w:p>
     <w:p>
       <w:pPr>
@@ -20007,11 +21008,11 @@
           <w:numId w:val="9"/>
         </w:numPr>
       </w:pPr>
-      <w:bookmarkStart w:id="74" w:name="_Toc363398772"/>
+      <w:bookmarkStart w:id="75" w:name="_Toc363713674"/>
       <w:r>
         <w:t>Fazit</w:t>
       </w:r>
-      <w:bookmarkEnd w:id="74"/>
+      <w:bookmarkEnd w:id="75"/>
     </w:p>
     <w:p>
       <w:pPr>
@@ -20044,11 +21045,525 @@
     </w:p>
     <w:p>
       <w:pPr>
+        <w:rPr>
+          <w:color w:val="FF0000"/>
+        </w:rPr>
+      </w:pPr>
+    </w:p>
+    <w:p>
+      <w:pPr>
+        <w:pStyle w:val="berschrift20"/>
+      </w:pPr>
+      <w:bookmarkStart w:id="76" w:name="_Toc363713675"/>
+      <w:r>
+        <w:t>Aspekt „</w:t>
+      </w:r>
+      <w:r>
+        <w:rPr>
+          <w:sz w:val="20"/>
+          <w:szCs w:val="20"/>
+        </w:rPr>
+        <w:t>Eigene Extension Points / Eigene Services</w:t>
+      </w:r>
+      <w:r>
+        <w:t>“</w:t>
+      </w:r>
+      <w:bookmarkEnd w:id="76"/>
+    </w:p>
+    <w:p>
+      <w:pPr>
+        <w:rPr>
+          <w:color w:val="FF0000"/>
+        </w:rPr>
+      </w:pPr>
+      <w:r>
+        <w:rPr>
+          <w:color w:val="FF0000"/>
+        </w:rPr>
+        <w:t>Mit diesem Aspekt wurden das Thema „</w:t>
+      </w:r>
+      <w:proofErr w:type="spellStart"/>
+      <w:r>
+        <w:rPr>
+          <w:color w:val="FF0000"/>
+        </w:rPr>
+        <w:t>Commands</w:t>
+      </w:r>
+      <w:proofErr w:type="spellEnd"/>
+      <w:r>
+        <w:rPr>
+          <w:color w:val="FF0000"/>
+        </w:rPr>
+        <w:t xml:space="preserve"> / Handler, Menus, Key </w:t>
+      </w:r>
+      <w:proofErr w:type="spellStart"/>
+      <w:r>
+        <w:rPr>
+          <w:color w:val="FF0000"/>
+        </w:rPr>
+        <w:t>Bindings</w:t>
+      </w:r>
+      <w:proofErr w:type="spellEnd"/>
+      <w:r>
+        <w:rPr>
+          <w:color w:val="FF0000"/>
+        </w:rPr>
+        <w:t xml:space="preserve">“ behandelt. Es sollte aufgezeigt werden wie diese Punkte in E4 gelöst werden können. Dasselbe sollte für E3 aufgezeigt werden. Mit dem Wissen über die Gegebenheiten in beiden </w:t>
+      </w:r>
+      <w:proofErr w:type="spellStart"/>
+      <w:r>
+        <w:rPr>
+          <w:color w:val="FF0000"/>
+        </w:rPr>
+        <w:t>Eclipse</w:t>
+      </w:r>
+      <w:proofErr w:type="spellEnd"/>
+      <w:r>
+        <w:rPr>
+          <w:color w:val="FF0000"/>
+        </w:rPr>
+        <w:t xml:space="preserve"> Versionen sollte nun ein Vergleich stattfinden und ein Weg aufgezeigt werden wie die Punkte des Aspektes migriert werden können.</w:t>
+      </w:r>
+    </w:p>
+    <w:p>
+      <w:pPr>
+        <w:pStyle w:val="berschrift20"/>
+        <w:numPr>
+          <w:ilvl w:val="2"/>
+          <w:numId w:val="5"/>
+        </w:numPr>
+      </w:pPr>
+      <w:bookmarkStart w:id="77" w:name="_Toc363713676"/>
+      <w:r>
+        <w:t>Definition Abnahmekriterien</w:t>
+      </w:r>
+      <w:bookmarkEnd w:id="77"/>
+    </w:p>
+    <w:p>
+      <w:r>
+        <w:t xml:space="preserve">Die Abnahmekriterien wurden vom Betreuer </w:t>
+      </w:r>
+      <w:proofErr w:type="spellStart"/>
+      <w:r>
+        <w:t>folgendermassen</w:t>
+      </w:r>
+      <w:proofErr w:type="spellEnd"/>
+      <w:r>
+        <w:t xml:space="preserve"> definiert:</w:t>
+      </w:r>
+    </w:p>
+    <w:p>
+      <w:pPr>
+        <w:pStyle w:val="Listenabsatz"/>
+        <w:widowControl/>
+        <w:numPr>
+          <w:ilvl w:val="0"/>
+          <w:numId w:val="10"/>
+        </w:numPr>
+        <w:autoSpaceDE/>
+        <w:autoSpaceDN/>
+        <w:adjustRightInd/>
+        <w:spacing w:before="100" w:beforeAutospacing="1" w:after="100" w:afterAutospacing="1"/>
+        <w:rPr>
+          <w:rFonts w:ascii="Times New Roman" w:hAnsi="Times New Roman" w:cs="Times New Roman"/>
+          <w:sz w:val="24"/>
+          <w:lang w:val="de-CH"/>
+        </w:rPr>
+      </w:pPr>
+      <w:r>
+        <w:rPr>
+          <w:szCs w:val="20"/>
+          <w:lang w:val="de-CH"/>
+        </w:rPr>
+        <w:t>Eine beispielhafte eigene Deklaration Extension Point mit E4 Mitteln mit einer Nutzung (Extension)</w:t>
+      </w:r>
+    </w:p>
+    <w:p>
+      <w:pPr>
+        <w:pStyle w:val="Listenabsatz"/>
+        <w:widowControl/>
+        <w:numPr>
+          <w:ilvl w:val="0"/>
+          <w:numId w:val="10"/>
+        </w:numPr>
+        <w:autoSpaceDE/>
+        <w:autoSpaceDN/>
+        <w:adjustRightInd/>
+        <w:spacing w:before="100" w:beforeAutospacing="1" w:after="100" w:afterAutospacing="1"/>
+        <w:rPr>
+          <w:rFonts w:ascii="Times New Roman" w:hAnsi="Times New Roman" w:cs="Times New Roman"/>
+          <w:sz w:val="24"/>
+          <w:lang w:val="de-CH"/>
+        </w:rPr>
+      </w:pPr>
+      <w:r>
+        <w:rPr>
+          <w:szCs w:val="20"/>
+          <w:lang w:val="de-CH"/>
+        </w:rPr>
+        <w:t xml:space="preserve">Eine beispielhafte </w:t>
+      </w:r>
+      <w:proofErr w:type="spellStart"/>
+      <w:r>
+        <w:rPr>
+          <w:szCs w:val="20"/>
+          <w:lang w:val="de-CH"/>
+        </w:rPr>
+        <w:t>Bereitsstellung</w:t>
+      </w:r>
+      <w:proofErr w:type="spellEnd"/>
+      <w:r>
+        <w:rPr>
+          <w:szCs w:val="20"/>
+          <w:lang w:val="de-CH"/>
+        </w:rPr>
+        <w:t xml:space="preserve"> und Nutzung eines E4 Services </w:t>
+      </w:r>
+    </w:p>
+    <w:p>
+      <w:pPr>
+        <w:pStyle w:val="Listenabsatz"/>
+        <w:widowControl/>
+        <w:numPr>
+          <w:ilvl w:val="0"/>
+          <w:numId w:val="10"/>
+        </w:numPr>
+        <w:autoSpaceDE/>
+        <w:autoSpaceDN/>
+        <w:adjustRightInd/>
+        <w:spacing w:before="100" w:beforeAutospacing="1" w:after="100" w:afterAutospacing="1"/>
+        <w:rPr>
+          <w:rFonts w:ascii="Times New Roman" w:hAnsi="Times New Roman" w:cs="Times New Roman"/>
+          <w:sz w:val="24"/>
+          <w:lang w:val="de-CH"/>
+        </w:rPr>
+      </w:pPr>
+      <w:r>
+        <w:rPr>
+          <w:szCs w:val="20"/>
+          <w:lang w:val="de-CH"/>
+        </w:rPr>
+        <w:t>Beschreibung des Aspektes im Handbuch</w:t>
+      </w:r>
+    </w:p>
+    <w:p>
+      <w:pPr>
+        <w:pStyle w:val="Listenabsatz"/>
+        <w:widowControl/>
+        <w:numPr>
+          <w:ilvl w:val="0"/>
+          <w:numId w:val="10"/>
+        </w:numPr>
+        <w:autoSpaceDE/>
+        <w:autoSpaceDN/>
+        <w:adjustRightInd/>
+        <w:spacing w:before="100" w:beforeAutospacing="1" w:after="100" w:afterAutospacing="1"/>
+        <w:rPr>
+          <w:rFonts w:ascii="Times New Roman" w:hAnsi="Times New Roman" w:cs="Times New Roman"/>
+          <w:sz w:val="24"/>
+          <w:lang w:val="de-CH"/>
+        </w:rPr>
+      </w:pPr>
+      <w:r>
+        <w:rPr>
+          <w:szCs w:val="20"/>
+          <w:lang w:val="de-CH"/>
+        </w:rPr>
+        <w:t>Aktualisierter Projektbericht</w:t>
+      </w:r>
+    </w:p>
+    <w:p>
+      <w:pPr>
+        <w:pStyle w:val="berschrift20"/>
+        <w:numPr>
+          <w:ilvl w:val="2"/>
+          <w:numId w:val="13"/>
+        </w:numPr>
+      </w:pPr>
+      <w:bookmarkStart w:id="78" w:name="_Toc363713677"/>
+      <w:r>
+        <w:t>Dauer der Iteration</w:t>
+      </w:r>
+      <w:bookmarkEnd w:id="78"/>
+    </w:p>
+    <w:p>
+      <w:pPr>
+        <w:spacing w:before="120"/>
+        <w:rPr>
+          <w:color w:val="FF0000"/>
+        </w:rPr>
+      </w:pPr>
+      <w:r>
+        <w:rPr>
+          <w:color w:val="FF0000"/>
+        </w:rPr>
+        <w:t xml:space="preserve">Die Iteration war in der Periode </w:t>
+      </w:r>
+    </w:p>
+    <w:p>
+      <w:pPr>
+        <w:spacing w:before="120"/>
+        <w:ind w:firstLine="720"/>
+        <w:rPr>
+          <w:color w:val="FF0000"/>
+        </w:rPr>
+      </w:pPr>
+      <w:r>
+        <w:rPr>
+          <w:color w:val="FF0000"/>
+        </w:rPr>
+        <w:t>01.07.2013 – 14.06.2013</w:t>
+      </w:r>
+    </w:p>
+    <w:p>
+      <w:pPr>
+        <w:spacing w:before="120"/>
+        <w:rPr>
+          <w:color w:val="FF0000"/>
+        </w:rPr>
+      </w:pPr>
+      <w:r>
+        <w:rPr>
+          <w:color w:val="FF0000"/>
+        </w:rPr>
+        <w:t>geplant, tatsächlich gedauert hat sie vom</w:t>
+      </w:r>
+    </w:p>
+    <w:p>
+      <w:pPr>
+        <w:spacing w:before="120"/>
+        <w:ind w:firstLine="720"/>
+        <w:rPr>
+          <w:color w:val="FF0000"/>
+        </w:rPr>
+      </w:pPr>
+      <w:r>
+        <w:rPr>
+          <w:color w:val="FF0000"/>
+        </w:rPr>
+        <w:t>08.07.2013 – 31.07.2013</w:t>
+      </w:r>
+    </w:p>
+    <w:p>
+      <w:pPr>
+        <w:spacing w:before="120"/>
+        <w:rPr>
+          <w:color w:val="FF0000"/>
+        </w:rPr>
+      </w:pPr>
+      <w:r>
+        <w:rPr>
+          <w:color w:val="FF0000"/>
+        </w:rPr>
+        <w:t xml:space="preserve">gedauert. </w:t>
+      </w:r>
+    </w:p>
+    <w:p>
+      <w:pPr>
+        <w:pStyle w:val="berschrift20"/>
+        <w:numPr>
+          <w:ilvl w:val="2"/>
+          <w:numId w:val="5"/>
+        </w:numPr>
+      </w:pPr>
+      <w:bookmarkStart w:id="79" w:name="_Toc363713678"/>
+      <w:r>
+        <w:t>Probleme</w:t>
+      </w:r>
+      <w:bookmarkEnd w:id="79"/>
+    </w:p>
+    <w:p>
+      <w:pPr>
+        <w:rPr>
+          <w:color w:val="FF0000"/>
+        </w:rPr>
+      </w:pPr>
+      <w:r>
+        <w:rPr>
+          <w:color w:val="FF0000"/>
+        </w:rPr>
+        <w:t>In diesem Kapitel wird beschrieben welche Probleme aufgetreten sind die das Voranschreiten der Arbeiten behindert hat.</w:t>
+      </w:r>
+    </w:p>
+    <w:p>
+      <w:pPr>
+        <w:rPr>
+          <w:color w:val="FF0000"/>
+        </w:rPr>
+      </w:pPr>
+    </w:p>
+    <w:p>
+      <w:pPr>
+        <w:pStyle w:val="Grosseberschrift"/>
+        <w:rPr>
+          <w:color w:val="FF0000"/>
+        </w:rPr>
+      </w:pPr>
+      <w:r>
+        <w:rPr>
+          <w:color w:val="FF0000"/>
+        </w:rPr>
+        <w:t xml:space="preserve">E3 Action, </w:t>
+      </w:r>
+      <w:proofErr w:type="spellStart"/>
+      <w:r>
+        <w:rPr>
+          <w:color w:val="FF0000"/>
+        </w:rPr>
+        <w:t>Commands</w:t>
+      </w:r>
+      <w:proofErr w:type="spellEnd"/>
+      <w:r>
+        <w:rPr>
+          <w:color w:val="FF0000"/>
+        </w:rPr>
+        <w:t xml:space="preserve"> etc. zu wenig bekannt</w:t>
+      </w:r>
+    </w:p>
+    <w:p>
+      <w:pPr>
+        <w:rPr>
+          <w:color w:val="FF0000"/>
+        </w:rPr>
+      </w:pPr>
+      <w:r>
+        <w:rPr>
+          <w:color w:val="FF0000"/>
+        </w:rPr>
+        <w:t>Ich habe eindeutig unterschätzt wie vielfältig dieser Aspekt ist. Mir waren nicht alle Konzepte – vor allem im E3 Bereich - bekannt und deshalb war Einarbeitung nötig. Das hat mehr Zeit gekostet als geplant.</w:t>
+      </w:r>
+    </w:p>
+    <w:p>
+      <w:pPr>
+        <w:pStyle w:val="berschrift20"/>
+        <w:numPr>
+          <w:ilvl w:val="2"/>
+          <w:numId w:val="5"/>
+        </w:numPr>
+      </w:pPr>
+      <w:bookmarkStart w:id="80" w:name="_Toc363713679"/>
+      <w:r>
+        <w:t>Erfahrungen</w:t>
+      </w:r>
+      <w:bookmarkEnd w:id="80"/>
+    </w:p>
+    <w:p/>
+    <w:p>
+      <w:pPr>
+        <w:pStyle w:val="berschrift20"/>
+        <w:numPr>
+          <w:ilvl w:val="2"/>
+          <w:numId w:val="11"/>
+        </w:numPr>
+      </w:pPr>
+      <w:bookmarkStart w:id="81" w:name="_Toc363713680"/>
+      <w:r>
+        <w:t>Risiken</w:t>
+      </w:r>
+      <w:bookmarkEnd w:id="81"/>
+    </w:p>
+    <w:p>
+      <w:pPr>
+        <w:pStyle w:val="berschrift20"/>
+        <w:numPr>
+          <w:ilvl w:val="2"/>
+          <w:numId w:val="11"/>
+        </w:numPr>
+      </w:pPr>
+      <w:bookmarkStart w:id="82" w:name="_Toc363713681"/>
+      <w:proofErr w:type="spellStart"/>
+      <w:r>
+        <w:t>Massnahmen</w:t>
+      </w:r>
+      <w:bookmarkEnd w:id="82"/>
+      <w:proofErr w:type="spellEnd"/>
+    </w:p>
+    <w:p>
+      <w:pPr>
+        <w:rPr>
+          <w:color w:val="FF0000"/>
+        </w:rPr>
+      </w:pPr>
+      <w:r>
+        <w:rPr>
+          <w:color w:val="FF0000"/>
+        </w:rPr>
+        <w:t>Da die Zeit langsam knapp wird habe ich mit dem Betreuer beschlossen die nächsten zwei Wochen jeweils einen Tag mehr frei zu nehmen. Mit diesem zusätzlichen Tag pro Woche sollte es möglich sein die verlorene Zeit aufzuholen.</w:t>
+      </w:r>
+    </w:p>
+    <w:p>
+      <w:pPr>
+        <w:pStyle w:val="berschrift20"/>
+        <w:numPr>
+          <w:ilvl w:val="2"/>
+          <w:numId w:val="16"/>
+        </w:numPr>
+      </w:pPr>
+      <w:bookmarkStart w:id="83" w:name="_Toc363713682"/>
+      <w:r>
+        <w:t>Lieferobjekte</w:t>
+      </w:r>
+      <w:bookmarkEnd w:id="83"/>
+    </w:p>
+    <w:p>
+      <w:pPr>
+        <w:pStyle w:val="berschrift20"/>
+        <w:numPr>
+          <w:ilvl w:val="2"/>
+          <w:numId w:val="9"/>
+        </w:numPr>
+      </w:pPr>
+      <w:bookmarkStart w:id="84" w:name="_Toc363713683"/>
+      <w:r>
+        <w:t>Fazit</w:t>
+      </w:r>
+      <w:bookmarkEnd w:id="84"/>
+    </w:p>
+    <w:p>
+      <w:pPr>
+        <w:rPr>
+          <w:color w:val="FF0000"/>
+        </w:rPr>
+      </w:pPr>
+      <w:proofErr w:type="spellStart"/>
+      <w:r>
+        <w:rPr>
+          <w:color w:val="FF0000"/>
+        </w:rPr>
+        <w:t>Lessons</w:t>
+      </w:r>
+      <w:proofErr w:type="spellEnd"/>
+      <w:r>
+        <w:rPr>
+          <w:color w:val="FF0000"/>
+        </w:rPr>
+        <w:t xml:space="preserve"> </w:t>
+      </w:r>
+      <w:proofErr w:type="spellStart"/>
+      <w:r>
+        <w:rPr>
+          <w:color w:val="FF0000"/>
+        </w:rPr>
+        <w:t>learned</w:t>
+      </w:r>
+      <w:proofErr w:type="spellEnd"/>
+    </w:p>
+    <w:p>
+      <w:pPr>
+        <w:rPr>
+          <w:color w:val="FF0000"/>
+        </w:rPr>
+      </w:pPr>
+    </w:p>
+    <w:p>
+      <w:pPr>
         <w:pStyle w:val="Formatvorlage1"/>
       </w:pPr>
+      <w:bookmarkStart w:id="85" w:name="_Toc363713684"/>
       <w:r>
         <w:t>Zwischenreview</w:t>
       </w:r>
+      <w:bookmarkEnd w:id="85"/>
     </w:p>
     <w:p>
       <w:r>
@@ -20094,12 +21609,7 @@
         </w:numPr>
       </w:pPr>
       <w:r>
-        <w:t>RCS, als d</w:t>
-      </w:r>
-      <w:bookmarkStart w:id="75" w:name="_GoBack"/>
-      <w:bookmarkEnd w:id="75"/>
-      <w:r>
-        <w:t xml:space="preserve">as </w:t>
+        <w:t xml:space="preserve">RCS, als das </w:t>
       </w:r>
       <w:proofErr w:type="spellStart"/>
       <w:r>
@@ -20146,11 +21656,11 @@
       <w:pPr>
         <w:pStyle w:val="Formatvorlage1"/>
       </w:pPr>
-      <w:bookmarkStart w:id="76" w:name="_Toc363398773"/>
+      <w:bookmarkStart w:id="86" w:name="_Toc363713685"/>
       <w:r>
         <w:t>Reflexion</w:t>
       </w:r>
-      <w:bookmarkEnd w:id="76"/>
+      <w:bookmarkEnd w:id="86"/>
     </w:p>
     <w:p>
       <w:pPr>
@@ -20300,7 +21810,7 @@
             <w:sz w:val="18"/>
             <w:szCs w:val="18"/>
           </w:rPr>
-          <w:t>22</w:t>
+          <w:t>4</w:t>
         </w:r>
         <w:r>
           <w:rPr>
@@ -20354,7 +21864,7 @@
             <w:sz w:val="18"/>
             <w:szCs w:val="18"/>
           </w:rPr>
-          <w:t>22</w:t>
+          <w:t>25</w:t>
         </w:r>
         <w:r>
           <w:rPr>
@@ -28122,7 +29632,7 @@
 </file>
 
 <file path=customXml/itemProps4.xml><?xml version="1.0" encoding="utf-8"?>
-<ds:datastoreItem xmlns:ds="http://schemas.openxmlformats.org/officeDocument/2006/customXml" ds:itemID="{0961DC8A-45FC-4FA2-BC49-0EF65F29F77D}">
+<ds:datastoreItem xmlns:ds="http://schemas.openxmlformats.org/officeDocument/2006/customXml" ds:itemID="{010E90D8-5092-48A1-BCC9-D4C81F543FA4}">
   <ds:schemaRefs>
     <ds:schemaRef ds:uri="http://schemas.openxmlformats.org/officeDocument/2006/bibliography"/>
   </ds:schemaRefs>

</xml_diff>

<commit_message>
finaler Commit Bericht und Handbuch
</commit_message>
<xml_diff>
--- a/Deliverables/Projektbericht.docx
+++ b/Deliverables/Projektbericht.docx
@@ -10,6 +10,8 @@
         </w:pBdr>
         <w:jc w:val="left"/>
       </w:pPr>
+      <w:bookmarkStart w:id="0" w:name="_GoBack"/>
+      <w:bookmarkEnd w:id="0"/>
     </w:p>
     <w:p>
       <w:pPr>
@@ -2283,8 +2285,6 @@
               </w:rPr>
               <w:t xml:space="preserve">, </w:t>
             </w:r>
-            <w:bookmarkStart w:id="0" w:name="_GoBack"/>
-            <w:bookmarkEnd w:id="0"/>
             <w:r>
               <w:rPr>
                 <w:lang w:val="de-CH"/>
@@ -2444,7 +2444,7 @@
         <w:rPr>
           <w:noProof/>
         </w:rPr>
-        <w:instrText xml:space="preserve"> PAGEREF _Toc366758089 \h </w:instrText>
+        <w:instrText xml:space="preserve"> PAGEREF _Toc366781394 \h </w:instrText>
       </w:r>
       <w:r>
         <w:rPr>
@@ -2525,7 +2525,7 @@
         <w:rPr>
           <w:noProof/>
         </w:rPr>
-        <w:instrText xml:space="preserve"> PAGEREF _Toc366758090 \h </w:instrText>
+        <w:instrText xml:space="preserve"> PAGEREF _Toc366781395 \h </w:instrText>
       </w:r>
       <w:r>
         <w:rPr>
@@ -2606,7 +2606,7 @@
         <w:rPr>
           <w:noProof/>
         </w:rPr>
-        <w:instrText xml:space="preserve"> PAGEREF _Toc366758091 \h </w:instrText>
+        <w:instrText xml:space="preserve"> PAGEREF _Toc366781396 \h </w:instrText>
       </w:r>
       <w:r>
         <w:rPr>
@@ -2687,7 +2687,7 @@
         <w:rPr>
           <w:noProof/>
         </w:rPr>
-        <w:instrText xml:space="preserve"> PAGEREF _Toc366758092 \h </w:instrText>
+        <w:instrText xml:space="preserve"> PAGEREF _Toc366781397 \h </w:instrText>
       </w:r>
       <w:r>
         <w:rPr>
@@ -2768,7 +2768,7 @@
         <w:rPr>
           <w:noProof/>
         </w:rPr>
-        <w:instrText xml:space="preserve"> PAGEREF _Toc366758093 \h </w:instrText>
+        <w:instrText xml:space="preserve"> PAGEREF _Toc366781398 \h </w:instrText>
       </w:r>
       <w:r>
         <w:rPr>
@@ -2849,7 +2849,7 @@
         <w:rPr>
           <w:noProof/>
         </w:rPr>
-        <w:instrText xml:space="preserve"> PAGEREF _Toc366758094 \h </w:instrText>
+        <w:instrText xml:space="preserve"> PAGEREF _Toc366781399 \h </w:instrText>
       </w:r>
       <w:r>
         <w:rPr>
@@ -2930,7 +2930,7 @@
         <w:rPr>
           <w:noProof/>
         </w:rPr>
-        <w:instrText xml:space="preserve"> PAGEREF _Toc366758095 \h </w:instrText>
+        <w:instrText xml:space="preserve"> PAGEREF _Toc366781400 \h </w:instrText>
       </w:r>
       <w:r>
         <w:rPr>
@@ -3011,7 +3011,7 @@
         <w:rPr>
           <w:noProof/>
         </w:rPr>
-        <w:instrText xml:space="preserve"> PAGEREF _Toc366758096 \h </w:instrText>
+        <w:instrText xml:space="preserve"> PAGEREF _Toc366781401 \h </w:instrText>
       </w:r>
       <w:r>
         <w:rPr>
@@ -3092,7 +3092,7 @@
         <w:rPr>
           <w:noProof/>
         </w:rPr>
-        <w:instrText xml:space="preserve"> PAGEREF _Toc366758097 \h </w:instrText>
+        <w:instrText xml:space="preserve"> PAGEREF _Toc366781402 \h </w:instrText>
       </w:r>
       <w:r>
         <w:rPr>
@@ -3173,7 +3173,7 @@
         <w:rPr>
           <w:noProof/>
         </w:rPr>
-        <w:instrText xml:space="preserve"> PAGEREF _Toc366758098 \h </w:instrText>
+        <w:instrText xml:space="preserve"> PAGEREF _Toc366781403 \h </w:instrText>
       </w:r>
       <w:r>
         <w:rPr>
@@ -3254,7 +3254,7 @@
         <w:rPr>
           <w:noProof/>
         </w:rPr>
-        <w:instrText xml:space="preserve"> PAGEREF _Toc366758099 \h </w:instrText>
+        <w:instrText xml:space="preserve"> PAGEREF _Toc366781404 \h </w:instrText>
       </w:r>
       <w:r>
         <w:rPr>
@@ -3335,7 +3335,7 @@
         <w:rPr>
           <w:noProof/>
         </w:rPr>
-        <w:instrText xml:space="preserve"> PAGEREF _Toc366758100 \h </w:instrText>
+        <w:instrText xml:space="preserve"> PAGEREF _Toc366781405 \h </w:instrText>
       </w:r>
       <w:r>
         <w:rPr>
@@ -3416,7 +3416,7 @@
         <w:rPr>
           <w:noProof/>
         </w:rPr>
-        <w:instrText xml:space="preserve"> PAGEREF _Toc366758101 \h </w:instrText>
+        <w:instrText xml:space="preserve"> PAGEREF _Toc366781406 \h </w:instrText>
       </w:r>
       <w:r>
         <w:rPr>
@@ -3497,7 +3497,7 @@
         <w:rPr>
           <w:noProof/>
         </w:rPr>
-        <w:instrText xml:space="preserve"> PAGEREF _Toc366758102 \h </w:instrText>
+        <w:instrText xml:space="preserve"> PAGEREF _Toc366781407 \h </w:instrText>
       </w:r>
       <w:r>
         <w:rPr>
@@ -3578,7 +3578,7 @@
         <w:rPr>
           <w:noProof/>
         </w:rPr>
-        <w:instrText xml:space="preserve"> PAGEREF _Toc366758103 \h </w:instrText>
+        <w:instrText xml:space="preserve"> PAGEREF _Toc366781408 \h </w:instrText>
       </w:r>
       <w:r>
         <w:rPr>
@@ -3659,7 +3659,7 @@
         <w:rPr>
           <w:noProof/>
         </w:rPr>
-        <w:instrText xml:space="preserve"> PAGEREF _Toc366758104 \h </w:instrText>
+        <w:instrText xml:space="preserve"> PAGEREF _Toc366781409 \h </w:instrText>
       </w:r>
       <w:r>
         <w:rPr>
@@ -3740,7 +3740,7 @@
         <w:rPr>
           <w:noProof/>
         </w:rPr>
-        <w:instrText xml:space="preserve"> PAGEREF _Toc366758105 \h </w:instrText>
+        <w:instrText xml:space="preserve"> PAGEREF _Toc366781410 \h </w:instrText>
       </w:r>
       <w:r>
         <w:rPr>
@@ -3821,7 +3821,7 @@
         <w:rPr>
           <w:noProof/>
         </w:rPr>
-        <w:instrText xml:space="preserve"> PAGEREF _Toc366758106 \h </w:instrText>
+        <w:instrText xml:space="preserve"> PAGEREF _Toc366781411 \h </w:instrText>
       </w:r>
       <w:r>
         <w:rPr>
@@ -3902,7 +3902,7 @@
         <w:rPr>
           <w:noProof/>
         </w:rPr>
-        <w:instrText xml:space="preserve"> PAGEREF _Toc366758107 \h </w:instrText>
+        <w:instrText xml:space="preserve"> PAGEREF _Toc366781412 \h </w:instrText>
       </w:r>
       <w:r>
         <w:rPr>
@@ -3983,7 +3983,7 @@
         <w:rPr>
           <w:noProof/>
         </w:rPr>
-        <w:instrText xml:space="preserve"> PAGEREF _Toc366758108 \h </w:instrText>
+        <w:instrText xml:space="preserve"> PAGEREF _Toc366781413 \h </w:instrText>
       </w:r>
       <w:r>
         <w:rPr>
@@ -4064,7 +4064,7 @@
         <w:rPr>
           <w:noProof/>
         </w:rPr>
-        <w:instrText xml:space="preserve"> PAGEREF _Toc366758109 \h </w:instrText>
+        <w:instrText xml:space="preserve"> PAGEREF _Toc366781414 \h </w:instrText>
       </w:r>
       <w:r>
         <w:rPr>
@@ -4145,7 +4145,7 @@
         <w:rPr>
           <w:noProof/>
         </w:rPr>
-        <w:instrText xml:space="preserve"> PAGEREF _Toc366758110 \h </w:instrText>
+        <w:instrText xml:space="preserve"> PAGEREF _Toc366781415 \h </w:instrText>
       </w:r>
       <w:r>
         <w:rPr>
@@ -4226,7 +4226,7 @@
         <w:rPr>
           <w:noProof/>
         </w:rPr>
-        <w:instrText xml:space="preserve"> PAGEREF _Toc366758111 \h </w:instrText>
+        <w:instrText xml:space="preserve"> PAGEREF _Toc366781416 \h </w:instrText>
       </w:r>
       <w:r>
         <w:rPr>
@@ -4307,7 +4307,7 @@
         <w:rPr>
           <w:noProof/>
         </w:rPr>
-        <w:instrText xml:space="preserve"> PAGEREF _Toc366758112 \h </w:instrText>
+        <w:instrText xml:space="preserve"> PAGEREF _Toc366781417 \h </w:instrText>
       </w:r>
       <w:r>
         <w:rPr>
@@ -4388,7 +4388,7 @@
         <w:rPr>
           <w:noProof/>
         </w:rPr>
-        <w:instrText xml:space="preserve"> PAGEREF _Toc366758113 \h </w:instrText>
+        <w:instrText xml:space="preserve"> PAGEREF _Toc366781418 \h </w:instrText>
       </w:r>
       <w:r>
         <w:rPr>
@@ -4469,7 +4469,7 @@
         <w:rPr>
           <w:noProof/>
         </w:rPr>
-        <w:instrText xml:space="preserve"> PAGEREF _Toc366758114 \h </w:instrText>
+        <w:instrText xml:space="preserve"> PAGEREF _Toc366781419 \h </w:instrText>
       </w:r>
       <w:r>
         <w:rPr>
@@ -4550,7 +4550,7 @@
         <w:rPr>
           <w:noProof/>
         </w:rPr>
-        <w:instrText xml:space="preserve"> PAGEREF _Toc366758115 \h </w:instrText>
+        <w:instrText xml:space="preserve"> PAGEREF _Toc366781420 \h </w:instrText>
       </w:r>
       <w:r>
         <w:rPr>
@@ -4631,7 +4631,7 @@
         <w:rPr>
           <w:noProof/>
         </w:rPr>
-        <w:instrText xml:space="preserve"> PAGEREF _Toc366758116 \h </w:instrText>
+        <w:instrText xml:space="preserve"> PAGEREF _Toc366781421 \h </w:instrText>
       </w:r>
       <w:r>
         <w:rPr>
@@ -4712,7 +4712,7 @@
         <w:rPr>
           <w:noProof/>
         </w:rPr>
-        <w:instrText xml:space="preserve"> PAGEREF _Toc366758117 \h </w:instrText>
+        <w:instrText xml:space="preserve"> PAGEREF _Toc366781422 \h </w:instrText>
       </w:r>
       <w:r>
         <w:rPr>
@@ -4793,7 +4793,7 @@
         <w:rPr>
           <w:noProof/>
         </w:rPr>
-        <w:instrText xml:space="preserve"> PAGEREF _Toc366758118 \h </w:instrText>
+        <w:instrText xml:space="preserve"> PAGEREF _Toc366781423 \h </w:instrText>
       </w:r>
       <w:r>
         <w:rPr>
@@ -4874,7 +4874,7 @@
         <w:rPr>
           <w:noProof/>
         </w:rPr>
-        <w:instrText xml:space="preserve"> PAGEREF _Toc366758119 \h </w:instrText>
+        <w:instrText xml:space="preserve"> PAGEREF _Toc366781424 \h </w:instrText>
       </w:r>
       <w:r>
         <w:rPr>
@@ -4955,7 +4955,7 @@
         <w:rPr>
           <w:noProof/>
         </w:rPr>
-        <w:instrText xml:space="preserve"> PAGEREF _Toc366758120 \h </w:instrText>
+        <w:instrText xml:space="preserve"> PAGEREF _Toc366781425 \h </w:instrText>
       </w:r>
       <w:r>
         <w:rPr>
@@ -5037,7 +5037,7 @@
         <w:rPr>
           <w:noProof/>
         </w:rPr>
-        <w:instrText xml:space="preserve"> PAGEREF _Toc366758121 \h </w:instrText>
+        <w:instrText xml:space="preserve"> PAGEREF _Toc366781426 \h </w:instrText>
       </w:r>
       <w:r>
         <w:rPr>
@@ -5118,7 +5118,7 @@
         <w:rPr>
           <w:noProof/>
         </w:rPr>
-        <w:instrText xml:space="preserve"> PAGEREF _Toc366758122 \h </w:instrText>
+        <w:instrText xml:space="preserve"> PAGEREF _Toc366781427 \h </w:instrText>
       </w:r>
       <w:r>
         <w:rPr>
@@ -5199,7 +5199,7 @@
         <w:rPr>
           <w:noProof/>
         </w:rPr>
-        <w:instrText xml:space="preserve"> PAGEREF _Toc366758123 \h </w:instrText>
+        <w:instrText xml:space="preserve"> PAGEREF _Toc366781428 \h </w:instrText>
       </w:r>
       <w:r>
         <w:rPr>
@@ -5280,7 +5280,7 @@
         <w:rPr>
           <w:noProof/>
         </w:rPr>
-        <w:instrText xml:space="preserve"> PAGEREF _Toc366758124 \h </w:instrText>
+        <w:instrText xml:space="preserve"> PAGEREF _Toc366781429 \h </w:instrText>
       </w:r>
       <w:r>
         <w:rPr>
@@ -5361,7 +5361,7 @@
         <w:rPr>
           <w:noProof/>
         </w:rPr>
-        <w:instrText xml:space="preserve"> PAGEREF _Toc366758125 \h </w:instrText>
+        <w:instrText xml:space="preserve"> PAGEREF _Toc366781430 \h </w:instrText>
       </w:r>
       <w:r>
         <w:rPr>
@@ -5442,7 +5442,7 @@
         <w:rPr>
           <w:noProof/>
         </w:rPr>
-        <w:instrText xml:space="preserve"> PAGEREF _Toc366758126 \h </w:instrText>
+        <w:instrText xml:space="preserve"> PAGEREF _Toc366781431 \h </w:instrText>
       </w:r>
       <w:r>
         <w:rPr>
@@ -5523,7 +5523,7 @@
         <w:rPr>
           <w:noProof/>
         </w:rPr>
-        <w:instrText xml:space="preserve"> PAGEREF _Toc366758127 \h </w:instrText>
+        <w:instrText xml:space="preserve"> PAGEREF _Toc366781432 \h </w:instrText>
       </w:r>
       <w:r>
         <w:rPr>
@@ -5604,7 +5604,7 @@
         <w:rPr>
           <w:noProof/>
         </w:rPr>
-        <w:instrText xml:space="preserve"> PAGEREF _Toc366758128 \h </w:instrText>
+        <w:instrText xml:space="preserve"> PAGEREF _Toc366781433 \h </w:instrText>
       </w:r>
       <w:r>
         <w:rPr>
@@ -5685,7 +5685,7 @@
         <w:rPr>
           <w:noProof/>
         </w:rPr>
-        <w:instrText xml:space="preserve"> PAGEREF _Toc366758129 \h </w:instrText>
+        <w:instrText xml:space="preserve"> PAGEREF _Toc366781434 \h </w:instrText>
       </w:r>
       <w:r>
         <w:rPr>
@@ -5766,7 +5766,7 @@
         <w:rPr>
           <w:noProof/>
         </w:rPr>
-        <w:instrText xml:space="preserve"> PAGEREF _Toc366758130 \h </w:instrText>
+        <w:instrText xml:space="preserve"> PAGEREF _Toc366781435 \h </w:instrText>
       </w:r>
       <w:r>
         <w:rPr>
@@ -5847,7 +5847,7 @@
         <w:rPr>
           <w:noProof/>
         </w:rPr>
-        <w:instrText xml:space="preserve"> PAGEREF _Toc366758131 \h </w:instrText>
+        <w:instrText xml:space="preserve"> PAGEREF _Toc366781436 \h </w:instrText>
       </w:r>
       <w:r>
         <w:rPr>
@@ -5928,7 +5928,7 @@
         <w:rPr>
           <w:noProof/>
         </w:rPr>
-        <w:instrText xml:space="preserve"> PAGEREF _Toc366758132 \h </w:instrText>
+        <w:instrText xml:space="preserve"> PAGEREF _Toc366781437 \h </w:instrText>
       </w:r>
       <w:r>
         <w:rPr>
@@ -6009,7 +6009,7 @@
         <w:rPr>
           <w:noProof/>
         </w:rPr>
-        <w:instrText xml:space="preserve"> PAGEREF _Toc366758133 \h </w:instrText>
+        <w:instrText xml:space="preserve"> PAGEREF _Toc366781438 \h </w:instrText>
       </w:r>
       <w:r>
         <w:rPr>
@@ -6090,7 +6090,7 @@
         <w:rPr>
           <w:noProof/>
         </w:rPr>
-        <w:instrText xml:space="preserve"> PAGEREF _Toc366758134 \h </w:instrText>
+        <w:instrText xml:space="preserve"> PAGEREF _Toc366781439 \h </w:instrText>
       </w:r>
       <w:r>
         <w:rPr>
@@ -6171,7 +6171,7 @@
         <w:rPr>
           <w:noProof/>
         </w:rPr>
-        <w:instrText xml:space="preserve"> PAGEREF _Toc366758135 \h </w:instrText>
+        <w:instrText xml:space="preserve"> PAGEREF _Toc366781440 \h </w:instrText>
       </w:r>
       <w:r>
         <w:rPr>
@@ -6252,7 +6252,7 @@
         <w:rPr>
           <w:noProof/>
         </w:rPr>
-        <w:instrText xml:space="preserve"> PAGEREF _Toc366758136 \h </w:instrText>
+        <w:instrText xml:space="preserve"> PAGEREF _Toc366781441 \h </w:instrText>
       </w:r>
       <w:r>
         <w:rPr>
@@ -6333,7 +6333,7 @@
         <w:rPr>
           <w:noProof/>
         </w:rPr>
-        <w:instrText xml:space="preserve"> PAGEREF _Toc366758137 \h </w:instrText>
+        <w:instrText xml:space="preserve"> PAGEREF _Toc366781442 \h </w:instrText>
       </w:r>
       <w:r>
         <w:rPr>
@@ -6414,7 +6414,7 @@
         <w:rPr>
           <w:noProof/>
         </w:rPr>
-        <w:instrText xml:space="preserve"> PAGEREF _Toc366758138 \h </w:instrText>
+        <w:instrText xml:space="preserve"> PAGEREF _Toc366781443 \h </w:instrText>
       </w:r>
       <w:r>
         <w:rPr>
@@ -6495,7 +6495,7 @@
         <w:rPr>
           <w:noProof/>
         </w:rPr>
-        <w:instrText xml:space="preserve"> PAGEREF _Toc366758139 \h </w:instrText>
+        <w:instrText xml:space="preserve"> PAGEREF _Toc366781444 \h </w:instrText>
       </w:r>
       <w:r>
         <w:rPr>
@@ -6576,7 +6576,7 @@
         <w:rPr>
           <w:noProof/>
         </w:rPr>
-        <w:instrText xml:space="preserve"> PAGEREF _Toc366758140 \h </w:instrText>
+        <w:instrText xml:space="preserve"> PAGEREF _Toc366781445 \h </w:instrText>
       </w:r>
       <w:r>
         <w:rPr>
@@ -6657,7 +6657,7 @@
         <w:rPr>
           <w:noProof/>
         </w:rPr>
-        <w:instrText xml:space="preserve"> PAGEREF _Toc366758141 \h </w:instrText>
+        <w:instrText xml:space="preserve"> PAGEREF _Toc366781446 \h </w:instrText>
       </w:r>
       <w:r>
         <w:rPr>
@@ -6738,7 +6738,7 @@
         <w:rPr>
           <w:noProof/>
         </w:rPr>
-        <w:instrText xml:space="preserve"> PAGEREF _Toc366758142 \h </w:instrText>
+        <w:instrText xml:space="preserve"> PAGEREF _Toc366781447 \h </w:instrText>
       </w:r>
       <w:r>
         <w:rPr>
@@ -6819,7 +6819,7 @@
         <w:rPr>
           <w:noProof/>
         </w:rPr>
-        <w:instrText xml:space="preserve"> PAGEREF _Toc366758143 \h </w:instrText>
+        <w:instrText xml:space="preserve"> PAGEREF _Toc366781448 \h </w:instrText>
       </w:r>
       <w:r>
         <w:rPr>
@@ -6900,7 +6900,7 @@
         <w:rPr>
           <w:noProof/>
         </w:rPr>
-        <w:instrText xml:space="preserve"> PAGEREF _Toc366758144 \h </w:instrText>
+        <w:instrText xml:space="preserve"> PAGEREF _Toc366781449 \h </w:instrText>
       </w:r>
       <w:r>
         <w:rPr>
@@ -6981,7 +6981,7 @@
         <w:rPr>
           <w:noProof/>
         </w:rPr>
-        <w:instrText xml:space="preserve"> PAGEREF _Toc366758145 \h </w:instrText>
+        <w:instrText xml:space="preserve"> PAGEREF _Toc366781450 \h </w:instrText>
       </w:r>
       <w:r>
         <w:rPr>
@@ -7062,7 +7062,7 @@
         <w:rPr>
           <w:noProof/>
         </w:rPr>
-        <w:instrText xml:space="preserve"> PAGEREF _Toc366758146 \h </w:instrText>
+        <w:instrText xml:space="preserve"> PAGEREF _Toc366781451 \h </w:instrText>
       </w:r>
       <w:r>
         <w:rPr>
@@ -7143,7 +7143,7 @@
         <w:rPr>
           <w:noProof/>
         </w:rPr>
-        <w:instrText xml:space="preserve"> PAGEREF _Toc366758147 \h </w:instrText>
+        <w:instrText xml:space="preserve"> PAGEREF _Toc366781452 \h </w:instrText>
       </w:r>
       <w:r>
         <w:rPr>
@@ -7224,7 +7224,7 @@
         <w:rPr>
           <w:noProof/>
         </w:rPr>
-        <w:instrText xml:space="preserve"> PAGEREF _Toc366758148 \h </w:instrText>
+        <w:instrText xml:space="preserve"> PAGEREF _Toc366781453 \h </w:instrText>
       </w:r>
       <w:r>
         <w:rPr>
@@ -7305,7 +7305,7 @@
         <w:rPr>
           <w:noProof/>
         </w:rPr>
-        <w:instrText xml:space="preserve"> PAGEREF _Toc366758149 \h </w:instrText>
+        <w:instrText xml:space="preserve"> PAGEREF _Toc366781454 \h </w:instrText>
       </w:r>
       <w:r>
         <w:rPr>
@@ -7386,7 +7386,7 @@
         <w:rPr>
           <w:noProof/>
         </w:rPr>
-        <w:instrText xml:space="preserve"> PAGEREF _Toc366758150 \h </w:instrText>
+        <w:instrText xml:space="preserve"> PAGEREF _Toc366781455 \h </w:instrText>
       </w:r>
       <w:r>
         <w:rPr>
@@ -7467,7 +7467,7 @@
         <w:rPr>
           <w:noProof/>
         </w:rPr>
-        <w:instrText xml:space="preserve"> PAGEREF _Toc366758151 \h </w:instrText>
+        <w:instrText xml:space="preserve"> PAGEREF _Toc366781456 \h </w:instrText>
       </w:r>
       <w:r>
         <w:rPr>
@@ -7548,7 +7548,7 @@
         <w:rPr>
           <w:noProof/>
         </w:rPr>
-        <w:instrText xml:space="preserve"> PAGEREF _Toc366758152 \h </w:instrText>
+        <w:instrText xml:space="preserve"> PAGEREF _Toc366781457 \h </w:instrText>
       </w:r>
       <w:r>
         <w:rPr>
@@ -7629,7 +7629,7 @@
         <w:rPr>
           <w:noProof/>
         </w:rPr>
-        <w:instrText xml:space="preserve"> PAGEREF _Toc366758153 \h </w:instrText>
+        <w:instrText xml:space="preserve"> PAGEREF _Toc366781458 \h </w:instrText>
       </w:r>
       <w:r>
         <w:rPr>
@@ -7710,7 +7710,7 @@
         <w:rPr>
           <w:noProof/>
         </w:rPr>
-        <w:instrText xml:space="preserve"> PAGEREF _Toc366758154 \h </w:instrText>
+        <w:instrText xml:space="preserve"> PAGEREF _Toc366781459 \h </w:instrText>
       </w:r>
       <w:r>
         <w:rPr>
@@ -7792,7 +7792,7 @@
         <w:rPr>
           <w:noProof/>
         </w:rPr>
-        <w:instrText xml:space="preserve"> PAGEREF _Toc366758155 \h </w:instrText>
+        <w:instrText xml:space="preserve"> PAGEREF _Toc366781460 \h </w:instrText>
       </w:r>
       <w:r>
         <w:rPr>
@@ -7873,7 +7873,7 @@
         <w:rPr>
           <w:noProof/>
         </w:rPr>
-        <w:instrText xml:space="preserve"> PAGEREF _Toc366758156 \h </w:instrText>
+        <w:instrText xml:space="preserve"> PAGEREF _Toc366781461 \h </w:instrText>
       </w:r>
       <w:r>
         <w:rPr>
@@ -7954,7 +7954,7 @@
         <w:rPr>
           <w:noProof/>
         </w:rPr>
-        <w:instrText xml:space="preserve"> PAGEREF _Toc366758157 \h </w:instrText>
+        <w:instrText xml:space="preserve"> PAGEREF _Toc366781462 \h </w:instrText>
       </w:r>
       <w:r>
         <w:rPr>
@@ -8035,7 +8035,7 @@
         <w:rPr>
           <w:noProof/>
         </w:rPr>
-        <w:instrText xml:space="preserve"> PAGEREF _Toc366758158 \h </w:instrText>
+        <w:instrText xml:space="preserve"> PAGEREF _Toc366781463 \h </w:instrText>
       </w:r>
       <w:r>
         <w:rPr>
@@ -8116,7 +8116,7 @@
         <w:rPr>
           <w:noProof/>
         </w:rPr>
-        <w:instrText xml:space="preserve"> PAGEREF _Toc366758159 \h </w:instrText>
+        <w:instrText xml:space="preserve"> PAGEREF _Toc366781464 \h </w:instrText>
       </w:r>
       <w:r>
         <w:rPr>
@@ -8197,7 +8197,7 @@
         <w:rPr>
           <w:noProof/>
         </w:rPr>
-        <w:instrText xml:space="preserve"> PAGEREF _Toc366758160 \h </w:instrText>
+        <w:instrText xml:space="preserve"> PAGEREF _Toc366781465 \h </w:instrText>
       </w:r>
       <w:r>
         <w:rPr>
@@ -8278,7 +8278,7 @@
         <w:rPr>
           <w:noProof/>
         </w:rPr>
-        <w:instrText xml:space="preserve"> PAGEREF _Toc366758161 \h </w:instrText>
+        <w:instrText xml:space="preserve"> PAGEREF _Toc366781466 \h </w:instrText>
       </w:r>
       <w:r>
         <w:rPr>
@@ -8359,7 +8359,7 @@
         <w:rPr>
           <w:noProof/>
         </w:rPr>
-        <w:instrText xml:space="preserve"> PAGEREF _Toc366758162 \h </w:instrText>
+        <w:instrText xml:space="preserve"> PAGEREF _Toc366781467 \h </w:instrText>
       </w:r>
       <w:r>
         <w:rPr>
@@ -8440,7 +8440,7 @@
         <w:rPr>
           <w:noProof/>
         </w:rPr>
-        <w:instrText xml:space="preserve"> PAGEREF _Toc366758163 \h </w:instrText>
+        <w:instrText xml:space="preserve"> PAGEREF _Toc366781468 \h </w:instrText>
       </w:r>
       <w:r>
         <w:rPr>
@@ -8521,7 +8521,7 @@
         <w:rPr>
           <w:noProof/>
         </w:rPr>
-        <w:instrText xml:space="preserve"> PAGEREF _Toc366758164 \h </w:instrText>
+        <w:instrText xml:space="preserve"> PAGEREF _Toc366781469 \h </w:instrText>
       </w:r>
       <w:r>
         <w:rPr>
@@ -8602,7 +8602,7 @@
         <w:rPr>
           <w:noProof/>
         </w:rPr>
-        <w:instrText xml:space="preserve"> PAGEREF _Toc366758165 \h </w:instrText>
+        <w:instrText xml:space="preserve"> PAGEREF _Toc366781470 \h </w:instrText>
       </w:r>
       <w:r>
         <w:rPr>
@@ -8683,7 +8683,7 @@
         <w:rPr>
           <w:noProof/>
         </w:rPr>
-        <w:instrText xml:space="preserve"> PAGEREF _Toc366758166 \h </w:instrText>
+        <w:instrText xml:space="preserve"> PAGEREF _Toc366781471 \h </w:instrText>
       </w:r>
       <w:r>
         <w:rPr>
@@ -8764,7 +8764,7 @@
         <w:rPr>
           <w:noProof/>
         </w:rPr>
-        <w:instrText xml:space="preserve"> PAGEREF _Toc366758167 \h </w:instrText>
+        <w:instrText xml:space="preserve"> PAGEREF _Toc366781472 \h </w:instrText>
       </w:r>
       <w:r>
         <w:rPr>
@@ -8845,7 +8845,7 @@
         <w:rPr>
           <w:noProof/>
         </w:rPr>
-        <w:instrText xml:space="preserve"> PAGEREF _Toc366758168 \h </w:instrText>
+        <w:instrText xml:space="preserve"> PAGEREF _Toc366781473 \h </w:instrText>
       </w:r>
       <w:r>
         <w:rPr>
@@ -8926,7 +8926,7 @@
         <w:rPr>
           <w:noProof/>
         </w:rPr>
-        <w:instrText xml:space="preserve"> PAGEREF _Toc366758169 \h </w:instrText>
+        <w:instrText xml:space="preserve"> PAGEREF _Toc366781474 \h </w:instrText>
       </w:r>
       <w:r>
         <w:rPr>
@@ -9007,7 +9007,7 @@
         <w:rPr>
           <w:noProof/>
         </w:rPr>
-        <w:instrText xml:space="preserve"> PAGEREF _Toc366758170 \h </w:instrText>
+        <w:instrText xml:space="preserve"> PAGEREF _Toc366781475 \h </w:instrText>
       </w:r>
       <w:r>
         <w:rPr>
@@ -9088,7 +9088,7 @@
         <w:rPr>
           <w:noProof/>
         </w:rPr>
-        <w:instrText xml:space="preserve"> PAGEREF _Toc366758171 \h </w:instrText>
+        <w:instrText xml:space="preserve"> PAGEREF _Toc366781476 \h </w:instrText>
       </w:r>
       <w:r>
         <w:rPr>
@@ -9169,7 +9169,7 @@
         <w:rPr>
           <w:noProof/>
         </w:rPr>
-        <w:instrText xml:space="preserve"> PAGEREF _Toc366758172 \h </w:instrText>
+        <w:instrText xml:space="preserve"> PAGEREF _Toc366781477 \h </w:instrText>
       </w:r>
       <w:r>
         <w:rPr>
@@ -9250,7 +9250,7 @@
         <w:rPr>
           <w:noProof/>
         </w:rPr>
-        <w:instrText xml:space="preserve"> PAGEREF _Toc366758173 \h </w:instrText>
+        <w:instrText xml:space="preserve"> PAGEREF _Toc366781478 \h </w:instrText>
       </w:r>
       <w:r>
         <w:rPr>
@@ -9331,7 +9331,7 @@
         <w:rPr>
           <w:noProof/>
         </w:rPr>
-        <w:instrText xml:space="preserve"> PAGEREF _Toc366758174 \h </w:instrText>
+        <w:instrText xml:space="preserve"> PAGEREF _Toc366781479 \h </w:instrText>
       </w:r>
       <w:r>
         <w:rPr>
@@ -9412,7 +9412,7 @@
         <w:rPr>
           <w:noProof/>
         </w:rPr>
-        <w:instrText xml:space="preserve"> PAGEREF _Toc366758175 \h </w:instrText>
+        <w:instrText xml:space="preserve"> PAGEREF _Toc366781480 \h </w:instrText>
       </w:r>
       <w:r>
         <w:rPr>
@@ -9475,7 +9475,7 @@
           <w:lang w:val="de-CH"/>
         </w:rPr>
       </w:pPr>
-      <w:bookmarkStart w:id="2" w:name="_Toc366758089"/>
+      <w:bookmarkStart w:id="2" w:name="_Toc366781394"/>
       <w:r>
         <w:rPr>
           <w:lang w:val="de-CH"/>
@@ -9591,7 +9591,7 @@
         </w:rPr>
       </w:pPr>
       <w:bookmarkStart w:id="3" w:name="_Toc356457230"/>
-      <w:bookmarkStart w:id="4" w:name="_Toc366758090"/>
+      <w:bookmarkStart w:id="4" w:name="_Toc366781395"/>
       <w:r>
         <w:rPr>
           <w:lang w:val="de-CH"/>
@@ -9669,7 +9669,7 @@
           <w:lang w:val="de-CH"/>
         </w:rPr>
       </w:pPr>
-      <w:bookmarkStart w:id="5" w:name="_Toc366758091"/>
+      <w:bookmarkStart w:id="5" w:name="_Toc366781396"/>
       <w:r>
         <w:rPr>
           <w:lang w:val="de-CH"/>
@@ -9700,7 +9700,7 @@
       </w:pPr>
       <w:bookmarkStart w:id="6" w:name="_Toc356457232"/>
       <w:bookmarkStart w:id="7" w:name="_Toc356930799"/>
-      <w:bookmarkStart w:id="8" w:name="_Toc366758092"/>
+      <w:bookmarkStart w:id="8" w:name="_Toc366781397"/>
       <w:r>
         <w:rPr>
           <w:lang w:val="de-CH"/>
@@ -9753,15 +9753,6 @@
         </w:rPr>
         <w:t>:</w:t>
       </w:r>
-    </w:p>
-    <w:p>
-      <w:pPr>
-        <w:spacing w:before="120"/>
-        <w:ind w:left="426"/>
-        <w:rPr>
-          <w:lang w:val="de-CH"/>
-        </w:rPr>
-      </w:pPr>
     </w:p>
     <w:p>
       <w:pPr>
@@ -9984,7 +9975,7 @@
         <w:rPr>
           <w:lang w:val="de-CH"/>
         </w:rPr>
-        <w:t xml:space="preserve"> (Version 3)</w:t>
+        <w:t xml:space="preserve"> 3</w:t>
       </w:r>
       <w:r>
         <w:rPr>
@@ -10004,21 +9995,7 @@
         <w:rPr>
           <w:lang w:val="de-CH"/>
         </w:rPr>
-        <w:t xml:space="preserve">Eclipse RCP 4 bietet ein moderneres Programmiermodell an als sein Vorgänger. Die vielfältigen APIs aus RCP 3.x wurden deutlich reduziert und vereinheitlicht. Die über das gesamte API verteilten </w:t>
-      </w:r>
-      <w:proofErr w:type="gramStart"/>
-      <w:r>
-        <w:rPr>
-          <w:lang w:val="de-CH"/>
-        </w:rPr>
-        <w:t>Singletons</w:t>
-      </w:r>
-      <w:proofErr w:type="gramEnd"/>
-      <w:r>
-        <w:rPr>
-          <w:lang w:val="de-CH"/>
-        </w:rPr>
-        <w:t xml:space="preserve"> wurden entfernt.</w:t>
+        <w:t>Eclipse RCP 4 bietet ein moderneres Programmiermodell an als sein Vorgänger. Die vielfältigen APIs aus RCP 3.x wurden deutlich reduziert und vereinheitlicht. Die über das gesamte API verteilten Singletons wurden entfernt.</w:t>
       </w:r>
     </w:p>
     <w:p>
@@ -10033,6 +10010,26 @@
           <w:lang w:val="de-CH"/>
         </w:rPr>
         <w:t>Neben der Vereinfachung wurden moderne Konzepte wie Dependency Injection und Declarative Styling eingeführt.</w:t>
+      </w:r>
+    </w:p>
+    <w:p>
+      <w:pPr>
+        <w:spacing w:before="120"/>
+        <w:rPr>
+          <w:lang w:val="de-CH"/>
+        </w:rPr>
+      </w:pPr>
+      <w:r>
+        <w:rPr>
+          <w:lang w:val="de-CH"/>
+        </w:rPr>
+        <w:t>Die folgende These soll während und nach dem Abschluss der Arbeit überprüft werden:</w:t>
+      </w:r>
+      <w:r>
+        <w:rPr>
+          <w:lang w:val="de-CH"/>
+        </w:rPr>
+        <w:br/>
       </w:r>
     </w:p>
     <w:p>
@@ -10052,18 +10049,6 @@
         <w:rPr>
           <w:lang w:val="de-CH"/>
         </w:rPr>
-        <w:t>Die folgende These soll während und nach dem Abschluss der Arbeit überprüft werden:</w:t>
-      </w:r>
-      <w:r>
-        <w:rPr>
-          <w:lang w:val="de-CH"/>
-        </w:rPr>
-        <w:br/>
-      </w:r>
-      <w:r>
-        <w:rPr>
-          <w:lang w:val="de-CH"/>
-        </w:rPr>
         <w:t xml:space="preserve">Die Implementation von Rich Client Applikation in Eclipse RCP wird mit der Version 4 flexibler und deutlich vereinfacht. Die Produktivität der Programmierer steigt, die Testbarkeit und </w:t>
       </w:r>
       <w:r>
@@ -10107,7 +10092,7 @@
         </w:rPr>
       </w:pPr>
       <w:bookmarkStart w:id="10" w:name="_Toc356930800"/>
-      <w:bookmarkStart w:id="11" w:name="_Toc366758093"/>
+      <w:bookmarkStart w:id="11" w:name="_Toc366781398"/>
       <w:r>
         <w:rPr>
           <w:lang w:val="de-CH"/>
@@ -10301,7 +10286,19 @@
         <w:rPr>
           <w:lang w:val="de-CH"/>
         </w:rPr>
-        <w:t>negativ beeinflusst wird. Die Arbeit an der bestehenden Applikation soll auch während der Migrationszeit möglich sein. Hierfür müssen Lösungen erarbeitet werden.</w:t>
+        <w:t xml:space="preserve">negativ beeinflusst wird. Die Arbeit an der bestehenden Applikation </w:t>
+      </w:r>
+      <w:r>
+        <w:rPr>
+          <w:lang w:val="de-CH"/>
+        </w:rPr>
+        <w:t>muss</w:t>
+      </w:r>
+      <w:r>
+        <w:rPr>
+          <w:lang w:val="de-CH"/>
+        </w:rPr>
+        <w:t xml:space="preserve"> auch während der Migrationszeit möglich sein. Hierfür müssen Lösungen erarbeitet werden.</w:t>
       </w:r>
     </w:p>
     <w:p>
@@ -10334,7 +10331,7 @@
       </w:pPr>
       <w:bookmarkStart w:id="12" w:name="_Toc356457234"/>
       <w:bookmarkStart w:id="13" w:name="_Toc356930801"/>
-      <w:bookmarkStart w:id="14" w:name="_Toc366758094"/>
+      <w:bookmarkStart w:id="14" w:name="_Toc366781399"/>
       <w:r>
         <w:rPr>
           <w:lang w:val="de-CH"/>
@@ -10370,7 +10367,7 @@
       </w:pPr>
       <w:bookmarkStart w:id="15" w:name="_Toc356457235"/>
       <w:bookmarkStart w:id="16" w:name="_Toc356930802"/>
-      <w:bookmarkStart w:id="17" w:name="_Toc366758095"/>
+      <w:bookmarkStart w:id="17" w:name="_Toc366781400"/>
       <w:r>
         <w:rPr>
           <w:lang w:val="de-CH"/>
@@ -10563,7 +10560,7 @@
           <w:lang w:val="de-CH"/>
         </w:rPr>
       </w:pPr>
-      <w:bookmarkStart w:id="18" w:name="_Toc366758096"/>
+      <w:bookmarkStart w:id="18" w:name="_Toc366781401"/>
       <w:r>
         <w:rPr>
           <w:lang w:val="de-CH"/>
@@ -11011,7 +11008,7 @@
           <w:lang w:val="de-CH"/>
         </w:rPr>
       </w:pPr>
-      <w:bookmarkStart w:id="21" w:name="_Toc366758097"/>
+      <w:bookmarkStart w:id="21" w:name="_Toc366781402"/>
       <w:r>
         <w:rPr>
           <w:lang w:val="de-CH"/>
@@ -11059,7 +11056,25 @@
         <w:rPr>
           <w:lang w:val="de-CH"/>
         </w:rPr>
-        <w:t xml:space="preserve"> Aspekte von Eclipse RCP 3 auf Eclipse 4 RCP zu migrieren. Als Aspekt wird zum Beispiel das </w:t>
+        <w:t xml:space="preserve"> Aspekte von Eclipse RCP 3 auf Eclipse RCP </w:t>
+      </w:r>
+      <w:r>
+        <w:rPr>
+          <w:lang w:val="de-CH"/>
+        </w:rPr>
+        <w:t>4</w:t>
+      </w:r>
+      <w:r>
+        <w:rPr>
+          <w:lang w:val="de-CH"/>
+        </w:rPr>
+        <w:t xml:space="preserve"> </w:t>
+      </w:r>
+      <w:r>
+        <w:rPr>
+          <w:lang w:val="de-CH"/>
+        </w:rPr>
+        <w:t xml:space="preserve">zu migrieren. Als Aspekt wird zum Beispiel das </w:t>
       </w:r>
       <w:r>
         <w:rPr>
@@ -11427,7 +11442,7 @@
       </w:pPr>
       <w:bookmarkStart w:id="22" w:name="_Toc356457240"/>
       <w:bookmarkStart w:id="23" w:name="_Toc356930807"/>
-      <w:bookmarkStart w:id="24" w:name="_Toc366758098"/>
+      <w:bookmarkStart w:id="24" w:name="_Toc366781403"/>
       <w:r>
         <w:rPr>
           <w:lang w:val="de-CH"/>
@@ -11501,7 +11516,7 @@
       </w:pPr>
       <w:bookmarkStart w:id="25" w:name="_Toc356457241"/>
       <w:bookmarkStart w:id="26" w:name="_Toc356930808"/>
-      <w:bookmarkStart w:id="27" w:name="_Toc366758099"/>
+      <w:bookmarkStart w:id="27" w:name="_Toc366781404"/>
       <w:r>
         <w:rPr>
           <w:lang w:val="de-CH"/>
@@ -11588,7 +11603,7 @@
           <w:lang w:val="de-CH"/>
         </w:rPr>
       </w:pPr>
-      <w:bookmarkStart w:id="28" w:name="_Toc366758100"/>
+      <w:bookmarkStart w:id="28" w:name="_Toc366781405"/>
       <w:r>
         <w:rPr>
           <w:lang w:val="de-CH"/>
@@ -11607,7 +11622,7 @@
         </w:rPr>
       </w:pPr>
       <w:bookmarkStart w:id="29" w:name="_Toc356930810"/>
-      <w:bookmarkStart w:id="30" w:name="_Toc366758101"/>
+      <w:bookmarkStart w:id="30" w:name="_Toc366781406"/>
       <w:r>
         <w:rPr>
           <w:lang w:val="de-CH"/>
@@ -12364,7 +12379,23 @@
                 <w:szCs w:val="16"/>
                 <w:lang w:val="de-CH"/>
               </w:rPr>
-              <w:t>Es darf unter keinen Umständen Funktionalität verloren gehen, das würde vom Auftraggeber nicht akzeptiert werden.</w:t>
+              <w:t xml:space="preserve">Es darf unter keinen Umständen Funktionalität verloren gehen, das würde </w:t>
+            </w:r>
+            <w:r>
+              <w:rPr>
+                <w:sz w:val="16"/>
+                <w:szCs w:val="16"/>
+                <w:lang w:val="de-CH"/>
+              </w:rPr>
+              <w:t>der Auftraggeber nicht akzeptieren</w:t>
+            </w:r>
+            <w:r>
+              <w:rPr>
+                <w:sz w:val="16"/>
+                <w:szCs w:val="16"/>
+                <w:lang w:val="de-CH"/>
+              </w:rPr>
+              <w:t>.</w:t>
             </w:r>
           </w:p>
         </w:tc>
@@ -12789,7 +12820,15 @@
                 <w:szCs w:val="16"/>
                 <w:lang w:val="de-CH"/>
               </w:rPr>
-              <w:t xml:space="preserve"> da die Eclipse IDE  seit Version 3.8 standardmässig auf E4 ausgeliefert wird.</w:t>
+              <w:t xml:space="preserve"> da die Eclipse IDE </w:t>
+            </w:r>
+            <w:r>
+              <w:rPr>
+                <w:sz w:val="16"/>
+                <w:szCs w:val="16"/>
+                <w:lang w:val="de-CH"/>
+              </w:rPr>
+              <w:t>seit Version 3.8 standardmässig auf E4 ausgeliefert wird.</w:t>
             </w:r>
           </w:p>
         </w:tc>
@@ -13344,7 +13383,7 @@
         </w:rPr>
       </w:pPr>
       <w:bookmarkStart w:id="31" w:name="_Toc356930811"/>
-      <w:bookmarkStart w:id="32" w:name="_Toc366758102"/>
+      <w:bookmarkStart w:id="32" w:name="_Toc366781407"/>
       <w:r>
         <w:rPr>
           <w:lang w:val="de-CH"/>
@@ -13612,6 +13651,14 @@
               </w:rPr>
               <w:t xml:space="preserve"> Die Erfahrungen werden dokumentiert und kritisch hinterfragt</w:t>
             </w:r>
+            <w:r>
+              <w:rPr>
+                <w:sz w:val="18"/>
+                <w:szCs w:val="18"/>
+                <w:lang w:val="de-CH"/>
+              </w:rPr>
+              <w:t>.</w:t>
+            </w:r>
           </w:p>
         </w:tc>
       </w:tr>
@@ -14279,7 +14326,7 @@
           <w:lang w:val="de-CH"/>
         </w:rPr>
       </w:pPr>
-      <w:bookmarkStart w:id="33" w:name="_Toc366758103"/>
+      <w:bookmarkStart w:id="33" w:name="_Toc366781408"/>
       <w:r>
         <w:rPr>
           <w:lang w:val="de-CH"/>
@@ -15111,7 +15158,7 @@
           <w:lang w:val="de-CH"/>
         </w:rPr>
       </w:pPr>
-      <w:bookmarkStart w:id="34" w:name="_Toc366758104"/>
+      <w:bookmarkStart w:id="34" w:name="_Toc366781409"/>
       <w:r>
         <w:rPr>
           <w:lang w:val="de-CH"/>
@@ -15128,7 +15175,7 @@
           <w:lang w:val="de-CH"/>
         </w:rPr>
       </w:pPr>
-      <w:bookmarkStart w:id="35" w:name="_Toc366758105"/>
+      <w:bookmarkStart w:id="35" w:name="_Toc366781410"/>
       <w:r>
         <w:rPr>
           <w:lang w:val="de-CH"/>
@@ -15999,7 +16046,7 @@
           <w:lang w:val="de-CH"/>
         </w:rPr>
       </w:pPr>
-      <w:bookmarkStart w:id="36" w:name="_Toc366758106"/>
+      <w:bookmarkStart w:id="36" w:name="_Toc366781411"/>
       <w:r>
         <w:rPr>
           <w:lang w:val="de-CH"/>
@@ -16197,7 +16244,7 @@
           <w:lang w:val="de-CH"/>
         </w:rPr>
       </w:pPr>
-      <w:bookmarkStart w:id="37" w:name="_Toc366758107"/>
+      <w:bookmarkStart w:id="37" w:name="_Toc366781412"/>
       <w:r>
         <w:rPr>
           <w:lang w:val="de-CH"/>
@@ -16214,7 +16261,7 @@
           <w:lang w:val="de-CH"/>
         </w:rPr>
       </w:pPr>
-      <w:bookmarkStart w:id="38" w:name="_Toc366758108"/>
+      <w:bookmarkStart w:id="38" w:name="_Toc366781413"/>
       <w:r>
         <w:rPr>
           <w:lang w:val="de-CH"/>
@@ -17850,7 +17897,7 @@
           <w:lang w:val="de-CH"/>
         </w:rPr>
       </w:pPr>
-      <w:bookmarkStart w:id="39" w:name="_Toc366758109"/>
+      <w:bookmarkStart w:id="39" w:name="_Toc366781414"/>
       <w:r>
         <w:rPr>
           <w:lang w:val="de-CH"/>
@@ -18097,14 +18144,12 @@
         </w:rPr>
         <w:t xml:space="preserve">ein </w:t>
       </w:r>
-      <w:proofErr w:type="gramStart"/>
       <w:r>
         <w:rPr>
           <w:lang w:val="de-CH"/>
         </w:rPr>
         <w:t>kurzes</w:t>
       </w:r>
-      <w:proofErr w:type="gramEnd"/>
       <w:r>
         <w:rPr>
           <w:lang w:val="de-CH"/>
@@ -18348,7 +18393,7 @@
           <w:lang w:val="de-CH"/>
         </w:rPr>
       </w:pPr>
-      <w:bookmarkStart w:id="40" w:name="_Toc366758110"/>
+      <w:bookmarkStart w:id="40" w:name="_Toc366781415"/>
       <w:r>
         <w:rPr>
           <w:lang w:val="de-CH"/>
@@ -18647,7 +18692,7 @@
           <w:lang w:val="de-CH"/>
         </w:rPr>
       </w:pPr>
-      <w:bookmarkStart w:id="41" w:name="_Toc366758111"/>
+      <w:bookmarkStart w:id="41" w:name="_Toc366781416"/>
       <w:r>
         <w:rPr>
           <w:lang w:val="de-CH"/>
@@ -21065,11 +21110,31 @@
           <w:lang w:val="de-CH"/>
         </w:rPr>
       </w:pPr>
-      <w:r>
-        <w:rPr>
-          <w:lang w:val="de-CH"/>
-        </w:rPr>
-        <w:lastRenderedPageBreak/>
+    </w:p>
+    <w:p>
+      <w:pPr>
+        <w:rPr>
+          <w:lang w:val="de-CH"/>
+        </w:rPr>
+      </w:pPr>
+    </w:p>
+    <w:p>
+      <w:pPr>
+        <w:rPr>
+          <w:lang w:val="de-CH"/>
+        </w:rPr>
+      </w:pPr>
+    </w:p>
+    <w:p>
+      <w:pPr>
+        <w:rPr>
+          <w:lang w:val="de-CH"/>
+        </w:rPr>
+      </w:pPr>
+      <w:r>
+        <w:rPr>
+          <w:lang w:val="de-CH"/>
+        </w:rPr>
         <w:t xml:space="preserve">Aufgrund der Termine, der geplanten </w:t>
       </w:r>
       <w:r>
@@ -21754,7 +21819,19 @@
         <w:rPr>
           <w:lang w:val="de-CH"/>
         </w:rPr>
-        <w:t>FolgendeI</w:t>
+        <w:t>Folgende</w:t>
+      </w:r>
+      <w:r>
+        <w:rPr>
+          <w:lang w:val="de-CH"/>
+        </w:rPr>
+        <w:t xml:space="preserve"> </w:t>
+      </w:r>
+      <w:r>
+        <w:rPr>
+          <w:lang w:val="de-CH"/>
+        </w:rPr>
+        <w:t>I</w:t>
       </w:r>
       <w:r>
         <w:rPr>
@@ -21963,7 +22040,7 @@
         <w:rPr>
           <w:lang w:val="de-CH"/>
         </w:rPr>
-        <w:t xml:space="preserve"> eine Verzögerung im Planning auftritt, müssen Massnahmen eingeleitet werden, damit die Arbeiten zeitgerecht </w:t>
+        <w:t xml:space="preserve"> eine Verzögerung im Plan auftritt, müssen Massnahmen eingeleitet werden, damit die Arbeiten zeitgerecht </w:t>
       </w:r>
       <w:r>
         <w:rPr>
@@ -25638,7 +25715,7 @@
           <w:lang w:val="de-CH"/>
         </w:rPr>
       </w:pPr>
-      <w:bookmarkStart w:id="42" w:name="_Toc366758112"/>
+      <w:bookmarkStart w:id="42" w:name="_Toc366781417"/>
       <w:r>
         <w:rPr>
           <w:lang w:val="de-CH"/>
@@ -26094,12 +26171,6 @@
           <w:lang w:val="de-CH"/>
         </w:rPr>
         <w:t xml:space="preserve">aufgrund von </w:t>
-      </w:r>
-      <w:r>
-        <w:rPr>
-          <w:lang w:val="de-CH"/>
-        </w:rPr>
-        <w:t xml:space="preserve"> </w:t>
       </w:r>
       <w:r>
         <w:rPr>
@@ -26762,7 +26833,7 @@
         </w:rPr>
       </w:pPr>
       <w:bookmarkStart w:id="43" w:name="_Toc366052137"/>
-      <w:bookmarkStart w:id="44" w:name="_Toc366758176"/>
+      <w:bookmarkStart w:id="44" w:name="_Toc366781481"/>
       <w:r>
         <w:t xml:space="preserve">Abbildung </w:t>
       </w:r>
@@ -26823,7 +26894,7 @@
           <w:lang w:val="de-CH"/>
         </w:rPr>
       </w:pPr>
-      <w:bookmarkStart w:id="45" w:name="_Toc366758113"/>
+      <w:bookmarkStart w:id="45" w:name="_Toc366781418"/>
       <w:r>
         <w:rPr>
           <w:lang w:val="de-CH"/>
@@ -26922,12 +26993,6 @@
           <w:lang w:val="de-CH"/>
         </w:rPr>
         <w:t xml:space="preserve">wurden während </w:t>
-      </w:r>
-      <w:r>
-        <w:rPr>
-          <w:lang w:val="de-CH"/>
-        </w:rPr>
-        <w:t xml:space="preserve"> </w:t>
       </w:r>
       <w:r>
         <w:rPr>
@@ -28493,7 +28558,7 @@
           <w:lang w:val="de-CH"/>
         </w:rPr>
       </w:pPr>
-      <w:bookmarkStart w:id="46" w:name="_Toc366758114"/>
+      <w:bookmarkStart w:id="46" w:name="_Toc366781419"/>
       <w:r>
         <w:rPr>
           <w:lang w:val="de-CH"/>
@@ -28772,7 +28837,7 @@
           <w:lang w:val="de-CH"/>
         </w:rPr>
       </w:pPr>
-      <w:bookmarkStart w:id="47" w:name="_Toc366758115"/>
+      <w:bookmarkStart w:id="47" w:name="_Toc366781420"/>
       <w:r>
         <w:rPr>
           <w:lang w:val="de-CH"/>
@@ -28842,7 +28907,7 @@
           <w:lang w:val="de-CH"/>
         </w:rPr>
       </w:pPr>
-      <w:bookmarkStart w:id="48" w:name="_Toc366758116"/>
+      <w:bookmarkStart w:id="48" w:name="_Toc366781421"/>
       <w:r>
         <w:rPr>
           <w:lang w:val="de-CH"/>
@@ -28922,7 +28987,7 @@
           <w:lang w:val="de-CH"/>
         </w:rPr>
       </w:pPr>
-      <w:bookmarkStart w:id="49" w:name="_Toc366758117"/>
+      <w:bookmarkStart w:id="49" w:name="_Toc366781422"/>
       <w:r>
         <w:rPr>
           <w:lang w:val="de-CH"/>
@@ -29092,7 +29157,7 @@
           <w:lang w:val="de-CH"/>
         </w:rPr>
       </w:pPr>
-      <w:bookmarkStart w:id="50" w:name="_Toc366758118"/>
+      <w:bookmarkStart w:id="50" w:name="_Toc366781423"/>
       <w:r>
         <w:rPr>
           <w:lang w:val="de-CH"/>
@@ -29111,7 +29176,19 @@
         <w:rPr>
           <w:lang w:val="de-CH"/>
         </w:rPr>
-        <w:t xml:space="preserve">In diesem Kapitel sollen kurz die Resultate aus der Aspekt-Bearbeitung aufgezeigt werden. Die Resultate und </w:t>
+        <w:t xml:space="preserve">In diesem Kapitel </w:t>
+      </w:r>
+      <w:r>
+        <w:rPr>
+          <w:lang w:val="de-CH"/>
+        </w:rPr>
+        <w:t>werden</w:t>
+      </w:r>
+      <w:r>
+        <w:rPr>
+          <w:lang w:val="de-CH"/>
+        </w:rPr>
+        <w:t xml:space="preserve"> kurz die Resultate aus der Aspekt-Bearbeitung aufgezeigt. Die Resultate und </w:t>
       </w:r>
       <w:r>
         <w:rPr>
@@ -29258,7 +29335,19 @@
         <w:rPr>
           <w:lang w:val="de-CH"/>
         </w:rPr>
-        <w:t xml:space="preserve"> einander gegenübergestellt. Die Tabelle soll einen Überblick schaffen wo sich E3 und E4 unterscheiden oder wo sie gleich sind.</w:t>
+        <w:t xml:space="preserve"> einander gegenübergestellt. Die Tabelle </w:t>
+      </w:r>
+      <w:r>
+        <w:rPr>
+          <w:lang w:val="de-CH"/>
+        </w:rPr>
+        <w:t>schafft</w:t>
+      </w:r>
+      <w:r>
+        <w:rPr>
+          <w:lang w:val="de-CH"/>
+        </w:rPr>
+        <w:t xml:space="preserve"> einen Überblick wo sich E3 und E4 unterscheiden oder wo sie gleich sind.</w:t>
       </w:r>
     </w:p>
     <w:p>
@@ -30069,7 +30158,21 @@
           <w:szCs w:val="20"/>
           <w:lang w:val="de-CH"/>
         </w:rPr>
-        <w:t>Dieser Aspekt hat gezeigt, dass es durchaus möglich ist E3 und E4 zu mixen. Diese Erkenntnis ist äusserst wichtig, denn wäre dies nicht möglich wäre eine Migration einer grösseren Applikation – wie zum Beispiel RCS – schlichtweg nicht möglich. Der Bearbeitung der nächsten Aspekte steht also nichts im Weg.</w:t>
+        <w:t xml:space="preserve">Dieser Aspekt hat gezeigt, dass es durchaus möglich ist E3 und E4 zu </w:t>
+      </w:r>
+      <w:r>
+        <w:rPr>
+          <w:szCs w:val="20"/>
+          <w:lang w:val="de-CH"/>
+        </w:rPr>
+        <w:t>mischen</w:t>
+      </w:r>
+      <w:r>
+        <w:rPr>
+          <w:szCs w:val="20"/>
+          <w:lang w:val="de-CH"/>
+        </w:rPr>
+        <w:t>. Diese Erkenntnis ist äusserst wichtig, denn wäre dies nicht möglich wäre eine Migration einer grösseren Applikation – wie zum Beispiel RCS – schlichtweg nicht möglich. Der Bearbeitung der nächsten Aspekte steht also nichts im Weg.</w:t>
       </w:r>
     </w:p>
     <w:p>
@@ -30083,7 +30186,7 @@
           <w:lang w:val="de-CH"/>
         </w:rPr>
       </w:pPr>
-      <w:bookmarkStart w:id="53" w:name="_Toc366758119"/>
+      <w:bookmarkStart w:id="53" w:name="_Toc366781424"/>
       <w:r>
         <w:rPr>
           <w:lang w:val="de-CH"/>
@@ -34532,13 +34635,13 @@
         <w:t xml:space="preserve"> und A1_5</w:t>
       </w:r>
       <w:r>
-        <w:t xml:space="preserve"> ha</w:t>
-      </w:r>
-      <w:r>
-        <w:t>ben</w:t>
-      </w:r>
-      <w:r>
-        <w:t xml:space="preserve"> gezeigt, dass die Performance von E4 Anwendungen nicht annährend der Perfo</w:t>
+        <w:t xml:space="preserve"> zeig</w:t>
+      </w:r>
+      <w:r>
+        <w:t>en</w:t>
+      </w:r>
+      <w:r>
+        <w:t>, dass die Performance von E4 Anwendungen nicht annährend der Perfo</w:t>
       </w:r>
       <w:r>
         <w:t>r</w:t>
@@ -34558,7 +34661,7 @@
         <w:t xml:space="preserve">4 </w:t>
       </w:r>
       <w:r>
-        <w:t xml:space="preserve">hat gezeigt, dass </w:t>
+        <w:t xml:space="preserve">zeigt, dass </w:t>
       </w:r>
       <w:r>
         <w:t>das Öffnen der</w:t>
@@ -34579,7 +34682,13 @@
         <w:t>,</w:t>
       </w:r>
       <w:r>
-        <w:t xml:space="preserve"> ob das akzeptierbar wäre.</w:t>
+        <w:t xml:space="preserve"> ob das akzeptierbar </w:t>
+      </w:r>
+      <w:r>
+        <w:t>ist</w:t>
+      </w:r>
+      <w:r>
+        <w:t>.</w:t>
       </w:r>
       <w:r>
         <w:t xml:space="preserve"> Die E4 Tests wurde</w:t>
@@ -34598,7 +34707,7 @@
         </w:rPr>
       </w:pPr>
       <w:r>
-        <w:t>Der Test A1_5 hat gezeigt, dass Eclipse 4</w:t>
+        <w:t>Der Test A1_5 zeigt, dass Eclipse 4</w:t>
       </w:r>
       <w:r>
         <w:t xml:space="preserve"> – bei einem identischen Szenario </w:t>
@@ -34619,7 +34728,13 @@
         <w:t xml:space="preserve"> wie E3</w:t>
       </w:r>
       <w:r>
-        <w:t>. Hier müsste geklärt werden, wieso dies der Fall ist.</w:t>
+        <w:t>. Hier m</w:t>
+      </w:r>
+      <w:r>
+        <w:t>u</w:t>
+      </w:r>
+      <w:r>
+        <w:t>ss geklärt werden, wieso dies der Fall ist.</w:t>
       </w:r>
     </w:p>
     <w:p>
@@ -34633,7 +34748,7 @@
           <w:lang w:val="de-CH"/>
         </w:rPr>
       </w:pPr>
-      <w:bookmarkStart w:id="54" w:name="_Toc366758120"/>
+      <w:bookmarkStart w:id="54" w:name="_Toc366781425"/>
       <w:r>
         <w:rPr>
           <w:lang w:val="de-CH"/>
@@ -34694,13 +34809,19 @@
         <w:rPr>
           <w:lang w:val="de-CH"/>
         </w:rPr>
-        <w:t xml:space="preserve"> Es sollen auch Probleme beschrieben </w:t>
-      </w:r>
-      <w:r>
-        <w:rPr>
-          <w:lang w:val="de-CH"/>
-        </w:rPr>
-        <w:t xml:space="preserve">werden, </w:t>
+        <w:t xml:space="preserve"> Es </w:t>
+      </w:r>
+      <w:r>
+        <w:rPr>
+          <w:lang w:val="de-CH"/>
+        </w:rPr>
+        <w:t>werden auch Probleme beschrieben</w:t>
+      </w:r>
+      <w:r>
+        <w:rPr>
+          <w:lang w:val="de-CH"/>
+        </w:rPr>
+        <w:t xml:space="preserve">, </w:t>
       </w:r>
       <w:r>
         <w:rPr>
@@ -34745,7 +34866,7 @@
         <w:rPr>
           <w:lang w:val="de-CH"/>
         </w:rPr>
-        <w:t xml:space="preserve"> welche die  3.x e4-Bridge beinhaltet</w:t>
+        <w:t xml:space="preserve"> welche die 3.x e4-Bridge beinhaltet</w:t>
       </w:r>
       <w:r>
         <w:rPr>
@@ -34763,7 +34884,25 @@
         <w:rPr>
           <w:lang w:val="de-CH"/>
         </w:rPr>
-        <w:t>Das Evaulieren einer Seite für den Download hat Zeit beansprucht.</w:t>
+        <w:t xml:space="preserve">Das </w:t>
+      </w:r>
+      <w:r>
+        <w:rPr>
+          <w:lang w:val="de-CH"/>
+        </w:rPr>
+        <w:t>Evaluieren</w:t>
+      </w:r>
+      <w:r>
+        <w:rPr>
+          <w:lang w:val="de-CH"/>
+        </w:rPr>
+        <w:t xml:space="preserve"> einer Seite für den Download hat Zeit beansprucht.</w:t>
+      </w:r>
+      <w:r>
+        <w:rPr>
+          <w:lang w:val="de-CH"/>
+        </w:rPr>
+        <w:t xml:space="preserve"> </w:t>
       </w:r>
       <w:r>
         <w:rPr>
@@ -34819,7 +34958,7 @@
         <w:rPr>
           <w:lang w:val="de-CH"/>
         </w:rPr>
-        <w:t>war eher hilfreich.</w:t>
+        <w:t>war hilfreich.</w:t>
       </w:r>
     </w:p>
     <w:p>
@@ -34846,7 +34985,6 @@
           <w:lang w:val="de-CH"/>
         </w:rPr>
       </w:pPr>
-      <w:proofErr w:type="gramStart"/>
       <w:r>
         <w:rPr>
           <w:lang w:val="de-CH"/>
@@ -34854,7 +34992,6 @@
         <w:lastRenderedPageBreak/>
         <w:t>Veraltete</w:t>
       </w:r>
-      <w:proofErr w:type="gramEnd"/>
       <w:r>
         <w:rPr>
           <w:lang w:val="de-CH"/>
@@ -35464,7 +35601,7 @@
           <w:lang w:val="de-CH"/>
         </w:rPr>
       </w:pPr>
-      <w:bookmarkStart w:id="55" w:name="_Toc366758121"/>
+      <w:bookmarkStart w:id="55" w:name="_Toc366781426"/>
       <w:r>
         <w:rPr>
           <w:lang w:val="de-CH"/>
@@ -35483,7 +35620,19 @@
         <w:rPr>
           <w:lang w:val="de-CH"/>
         </w:rPr>
-        <w:t xml:space="preserve">In diesem Kapitel sollen Ereignisse erwähnt werden die stattgefunden haben, aber nicht </w:t>
+        <w:t xml:space="preserve">In diesem Kapitel </w:t>
+      </w:r>
+      <w:r>
+        <w:rPr>
+          <w:lang w:val="de-CH"/>
+        </w:rPr>
+        <w:t>werden</w:t>
+      </w:r>
+      <w:r>
+        <w:rPr>
+          <w:lang w:val="de-CH"/>
+        </w:rPr>
+        <w:t xml:space="preserve"> Ereignisse erwähnt die stattgefunden haben, aber nicht </w:t>
       </w:r>
       <w:r>
         <w:rPr>
@@ -35594,31 +35743,48 @@
         <w:rPr>
           <w:lang w:val="de-CH"/>
         </w:rPr>
-        <w:t xml:space="preserve"> in der Toolbar. Die Stellungnahme hierzu von Eclipse: Dies sei kein Fehler von E4</w:t>
-      </w:r>
-      <w:r>
-        <w:rPr>
+        <w:t xml:space="preserve"> in der Toolbar. Die Stellungnahme hierzu von Eclipse: </w:t>
+      </w:r>
+      <w:r>
+        <w:rPr>
+          <w:i/>
+          <w:lang w:val="de-CH"/>
+        </w:rPr>
+        <w:t>Dies sei kein Fehler von E4</w:t>
+      </w:r>
+      <w:r>
+        <w:rPr>
+          <w:i/>
           <w:lang w:val="de-CH"/>
         </w:rPr>
         <w:t>,</w:t>
       </w:r>
       <w:r>
         <w:rPr>
+          <w:i/>
           <w:lang w:val="de-CH"/>
         </w:rPr>
         <w:t xml:space="preserve"> es sei eher Zufall</w:t>
       </w:r>
       <w:r>
         <w:rPr>
+          <w:i/>
           <w:lang w:val="de-CH"/>
         </w:rPr>
         <w:t>,</w:t>
       </w:r>
       <w:r>
         <w:rPr>
-          <w:lang w:val="de-CH"/>
-        </w:rPr>
-        <w:t xml:space="preserve"> dass das vorher in E3 funktioniert hat. Hier muss also nachkorrigiert werden.</w:t>
+          <w:i/>
+          <w:lang w:val="de-CH"/>
+        </w:rPr>
+        <w:t xml:space="preserve"> dass das vorher in E3 funktioniert hat. Hier muss also nachkorrigiert werden</w:t>
+      </w:r>
+      <w:r>
+        <w:rPr>
+          <w:lang w:val="de-CH"/>
+        </w:rPr>
+        <w:t>.</w:t>
       </w:r>
     </w:p>
     <w:p>
@@ -35786,7 +35952,7 @@
           <w:lang w:val="de-CH"/>
         </w:rPr>
       </w:pPr>
-      <w:bookmarkStart w:id="56" w:name="_Toc366758122"/>
+      <w:bookmarkStart w:id="56" w:name="_Toc366781427"/>
       <w:r>
         <w:rPr>
           <w:lang w:val="de-CH"/>
@@ -36739,7 +36905,23 @@
                 <w:szCs w:val="18"/>
                 <w:lang w:val="de-CH"/>
               </w:rPr>
-              <w:t>Das Look and feel hat keine Änderungen erfahren</w:t>
+              <w:t xml:space="preserve">Das Look and </w:t>
+            </w:r>
+            <w:r>
+              <w:rPr>
+                <w:sz w:val="18"/>
+                <w:szCs w:val="18"/>
+                <w:lang w:val="de-CH"/>
+              </w:rPr>
+              <w:t>F</w:t>
+            </w:r>
+            <w:r>
+              <w:rPr>
+                <w:sz w:val="18"/>
+                <w:szCs w:val="18"/>
+                <w:lang w:val="de-CH"/>
+              </w:rPr>
+              <w:t>eel hat keine Änderungen erfahren</w:t>
             </w:r>
           </w:p>
         </w:tc>
@@ -36782,7 +36964,7 @@
           <w:lang w:val="de-CH"/>
         </w:rPr>
       </w:pPr>
-      <w:bookmarkStart w:id="57" w:name="_Toc366758123"/>
+      <w:bookmarkStart w:id="57" w:name="_Toc366781428"/>
       <w:r>
         <w:rPr>
           <w:lang w:val="de-CH"/>
@@ -36875,7 +37057,7 @@
           <w:lang w:val="de-CH"/>
         </w:rPr>
       </w:pPr>
-      <w:bookmarkStart w:id="58" w:name="_Toc366758124"/>
+      <w:bookmarkStart w:id="58" w:name="_Toc366781429"/>
       <w:r>
         <w:rPr>
           <w:lang w:val="de-CH"/>
@@ -36906,28 +37088,26 @@
         <w:rPr>
           <w:lang w:val="de-CH"/>
         </w:rPr>
-        <w:t>ein Reserve einberechne</w:t>
-      </w:r>
-      <w:r>
-        <w:rPr>
-          <w:lang w:val="de-CH"/>
-        </w:rPr>
-        <w:t>t werden muss</w:t>
-      </w:r>
-      <w:proofErr w:type="gramStart"/>
-      <w:r>
-        <w:rPr>
-          <w:lang w:val="de-CH"/>
-        </w:rPr>
-        <w:t>.</w:t>
-      </w:r>
-      <w:r>
-        <w:rPr>
-          <w:lang w:val="de-CH"/>
-        </w:rPr>
-        <w:t>.</w:t>
-      </w:r>
-      <w:proofErr w:type="gramEnd"/>
+        <w:t>ein</w:t>
+      </w:r>
+      <w:r>
+        <w:rPr>
+          <w:lang w:val="de-CH"/>
+        </w:rPr>
+        <w:t>e</w:t>
+      </w:r>
+      <w:r>
+        <w:rPr>
+          <w:lang w:val="de-CH"/>
+        </w:rPr>
+        <w:t xml:space="preserve"> Reserve einberechne</w:t>
+      </w:r>
+      <w:r>
+        <w:rPr>
+          <w:lang w:val="de-CH"/>
+        </w:rPr>
+        <w:t>t werden muss.</w:t>
+      </w:r>
       <w:r>
         <w:rPr>
           <w:lang w:val="de-CH"/>
@@ -36946,7 +37126,7 @@
           <w:lang w:val="de-CH"/>
         </w:rPr>
       </w:pPr>
-      <w:bookmarkStart w:id="59" w:name="_Toc366758125"/>
+      <w:bookmarkStart w:id="59" w:name="_Toc366781430"/>
       <w:r>
         <w:rPr>
           <w:lang w:val="de-CH"/>
@@ -37055,7 +37235,7 @@
           <w:lang w:val="de-CH"/>
         </w:rPr>
       </w:pPr>
-      <w:bookmarkStart w:id="60" w:name="_Toc366758126"/>
+      <w:bookmarkStart w:id="60" w:name="_Toc366781431"/>
       <w:r>
         <w:rPr>
           <w:lang w:val="de-CH"/>
@@ -37185,7 +37365,7 @@
           <w:lang w:val="de-CH"/>
         </w:rPr>
       </w:pPr>
-      <w:bookmarkStart w:id="61" w:name="_Toc366758127"/>
+      <w:bookmarkStart w:id="61" w:name="_Toc366781432"/>
       <w:r>
         <w:rPr>
           <w:lang w:val="de-CH"/>
@@ -37299,7 +37479,7 @@
           <w:lang w:val="de-CH"/>
         </w:rPr>
       </w:pPr>
-      <w:bookmarkStart w:id="62" w:name="_Toc366758128"/>
+      <w:bookmarkStart w:id="62" w:name="_Toc366781433"/>
       <w:r>
         <w:rPr>
           <w:lang w:val="de-CH"/>
@@ -37608,7 +37788,7 @@
           <w:lang w:val="de-CH"/>
         </w:rPr>
       </w:pPr>
-      <w:bookmarkStart w:id="63" w:name="_Toc366758129"/>
+      <w:bookmarkStart w:id="63" w:name="_Toc366781434"/>
       <w:r>
         <w:rPr>
           <w:lang w:val="de-CH"/>
@@ -37628,7 +37808,19 @@
         <w:rPr>
           <w:lang w:val="de-CH"/>
         </w:rPr>
-        <w:t>In diesem Kapitel sollen kurz die Resultate aus der Aspekt-Bearbeitung aufgezeigt werden. Die Resultate und der Weg zu diesen Resultaten sowie die ausführliche Dokumentation zu diesem Aspekt sind im Projekthandbuch</w:t>
+        <w:t xml:space="preserve">In diesem Kapitel </w:t>
+      </w:r>
+      <w:r>
+        <w:rPr>
+          <w:lang w:val="de-CH"/>
+        </w:rPr>
+        <w:t>werden</w:t>
+      </w:r>
+      <w:r>
+        <w:rPr>
+          <w:lang w:val="de-CH"/>
+        </w:rPr>
+        <w:t xml:space="preserve"> kurz die Resultate aus der Aspekt-Bearbeitung aufgezeigt. Die Resultate und der Weg zu diesen Resultaten sowie die ausführliche Dokumentation zu diesem Aspekt sind im Projekthandbuch</w:t>
       </w:r>
       <w:r>
         <w:rPr>
@@ -37818,13 +38010,25 @@
         <w:rPr>
           <w:lang w:val="de-CH"/>
         </w:rPr>
-        <w:t xml:space="preserve"> einander gegenübergestellt. Die Tabelle soll einen Überblick schaffe</w:t>
-      </w:r>
-      <w:r>
-        <w:rPr>
-          <w:lang w:val="de-CH"/>
-        </w:rPr>
-        <w:t>n:</w:t>
+        <w:t xml:space="preserve"> einander gegenübergestellt. Die Tabelle </w:t>
+      </w:r>
+      <w:r>
+        <w:rPr>
+          <w:lang w:val="de-CH"/>
+        </w:rPr>
+        <w:t>schafft</w:t>
+      </w:r>
+      <w:r>
+        <w:rPr>
+          <w:lang w:val="de-CH"/>
+        </w:rPr>
+        <w:t xml:space="preserve"> einen Überblick</w:t>
+      </w:r>
+      <w:r>
+        <w:rPr>
+          <w:lang w:val="de-CH"/>
+        </w:rPr>
+        <w:t>:</w:t>
       </w:r>
     </w:p>
     <w:p>
@@ -38857,7 +39061,7 @@
         <w:rPr>
           <w:lang w:val="de-CH"/>
         </w:rPr>
-        <w:t xml:space="preserve">– ist sehr einfach durchzuführen. Die Aufrufe von </w:t>
+        <w:t xml:space="preserve">–sehr einfach durchzuführen. Die Aufrufe von </w:t>
       </w:r>
       <w:r>
         <w:rPr>
@@ -38923,7 +39127,7 @@
           <w:lang w:val="de-CH"/>
         </w:rPr>
       </w:pPr>
-      <w:bookmarkStart w:id="64" w:name="_Toc366758130"/>
+      <w:bookmarkStart w:id="64" w:name="_Toc366781435"/>
       <w:r>
         <w:rPr>
           <w:lang w:val="de-CH"/>
@@ -39776,7 +39980,7 @@
           <w:szCs w:val="20"/>
         </w:rPr>
       </w:pPr>
-      <w:bookmarkStart w:id="65" w:name="_Toc366758177"/>
+      <w:bookmarkStart w:id="65" w:name="_Toc366781482"/>
       <w:r>
         <w:t xml:space="preserve">Abbildung </w:t>
       </w:r>
@@ -39820,7 +40024,7 @@
           <w:lang w:val="de-CH"/>
         </w:rPr>
       </w:pPr>
-      <w:bookmarkStart w:id="66" w:name="_Toc366758131"/>
+      <w:bookmarkStart w:id="66" w:name="_Toc366781436"/>
       <w:r>
         <w:rPr>
           <w:lang w:val="de-CH"/>
@@ -40373,22 +40577,24 @@
     </w:p>
     <w:p>
       <w:pPr>
-        <w:rPr>
-          <w:lang w:val="de-CH"/>
-        </w:rPr>
-      </w:pPr>
-      <w:r>
-        <w:rPr>
-          <w:rStyle w:val="GrosseberschriftZchn"/>
+        <w:pStyle w:val="Grosseberschrift"/>
+        <w:rPr>
+          <w:lang w:val="de-CH"/>
+        </w:rPr>
+      </w:pPr>
+      <w:r>
+        <w:rPr>
+          <w:lang w:val="de-CH"/>
         </w:rPr>
         <w:t>Umfang Thema</w:t>
       </w:r>
-      <w:r>
-        <w:rPr>
-          <w:rStyle w:val="GrosseberschriftZchn"/>
-        </w:rPr>
-        <w:br/>
-      </w:r>
+    </w:p>
+    <w:p>
+      <w:pPr>
+        <w:rPr>
+          <w:lang w:val="de-CH"/>
+        </w:rPr>
+      </w:pPr>
       <w:r>
         <w:rPr>
           <w:lang w:val="de-CH"/>
@@ -40419,7 +40625,7 @@
           <w:lang w:val="de-CH"/>
         </w:rPr>
       </w:pPr>
-      <w:bookmarkStart w:id="67" w:name="_Toc366758132"/>
+      <w:bookmarkStart w:id="67" w:name="_Toc366781437"/>
       <w:r>
         <w:rPr>
           <w:lang w:val="de-CH"/>
@@ -40438,7 +40644,19 @@
         <w:rPr>
           <w:lang w:val="de-CH"/>
         </w:rPr>
-        <w:t>In diesem Kapitel sollen Ereignisse erwähnt werden die stattgefunden haben, aber nicht unbedingt als Probleme angeschaut werden.</w:t>
+        <w:t xml:space="preserve">In diesem Kapitel </w:t>
+      </w:r>
+      <w:r>
+        <w:rPr>
+          <w:lang w:val="de-CH"/>
+        </w:rPr>
+        <w:t>werden</w:t>
+      </w:r>
+      <w:r>
+        <w:rPr>
+          <w:lang w:val="de-CH"/>
+        </w:rPr>
+        <w:t xml:space="preserve"> Ereignisse erwähnt die stattgefunden haben, aber nicht unbedingt als Probleme angeschaut werden.</w:t>
       </w:r>
     </w:p>
     <w:p>
@@ -40501,7 +40719,20 @@
         <w:rPr>
           <w:lang w:val="de-CH"/>
         </w:rPr>
-        <w:t xml:space="preserve"> die Fehlermeldung „You have selected a target with a newer version than your current Eclipse installation. This can cause unexpected behaviour in PDE. Please use a newer version of eclipse“. Es könnte also sein, dass diese Kombination zu unerwartetem Verhalten führ</w:t>
+        <w:t xml:space="preserve"> die Fehlermeldung „You have selected a target with a newer version than your current Eclipse installation. </w:t>
+      </w:r>
+      <w:r>
+        <w:rPr>
+          <w:color w:val="FF0000"/>
+          <w:lang w:val="de-CH"/>
+        </w:rPr>
+        <w:t>This can cause unexpected behaviour in PDE. Please use a newer version of eclipse</w:t>
+      </w:r>
+      <w:r>
+        <w:rPr>
+          <w:lang w:val="de-CH"/>
+        </w:rPr>
+        <w:t>“. Es könnte also sein, dass diese Kombination zu unerwartetem Verhalten führ</w:t>
       </w:r>
       <w:r>
         <w:rPr>
@@ -40695,7 +40926,7 @@
           <w:lang w:val="de-CH"/>
         </w:rPr>
       </w:pPr>
-      <w:bookmarkStart w:id="68" w:name="_Toc366758133"/>
+      <w:bookmarkStart w:id="68" w:name="_Toc366781438"/>
       <w:r>
         <w:rPr>
           <w:lang w:val="de-CH"/>
@@ -41214,7 +41445,23 @@
                 <w:szCs w:val="18"/>
                 <w:lang w:val="de-CH"/>
               </w:rPr>
-              <w:t>Gegenüber Aspekt 1 hat sich hier nicht geändert, da nur eine bestimmte View migriert wurde. Hier ist die Perfomance nicht messbar</w:t>
+              <w:t>Gegenüber Aspekt 1 hat sich hier nicht geändert, da nur eine bestimmte View migriert wurde. Hier ist die Perfo</w:t>
+            </w:r>
+            <w:r>
+              <w:rPr>
+                <w:sz w:val="18"/>
+                <w:szCs w:val="18"/>
+                <w:lang w:val="de-CH"/>
+              </w:rPr>
+              <w:t>r</w:t>
+            </w:r>
+            <w:r>
+              <w:rPr>
+                <w:sz w:val="18"/>
+                <w:szCs w:val="18"/>
+                <w:lang w:val="de-CH"/>
+              </w:rPr>
+              <w:t>mance nicht messbar</w:t>
             </w:r>
           </w:p>
         </w:tc>
@@ -41700,7 +41947,7 @@
           <w:lang w:val="de-CH"/>
         </w:rPr>
       </w:pPr>
-      <w:bookmarkStart w:id="69" w:name="_Toc366758134"/>
+      <w:bookmarkStart w:id="69" w:name="_Toc366781439"/>
       <w:r>
         <w:rPr>
           <w:lang w:val="de-CH"/>
@@ -41719,7 +41966,19 @@
         <w:rPr>
           <w:lang w:val="de-CH"/>
         </w:rPr>
-        <w:t>Die geplante Iterationszeit wurde wiederum überschritten. Es sollen deshalb k</w:t>
+        <w:t xml:space="preserve">Die geplante Iterationszeit wurde wiederum überschritten. Es </w:t>
+      </w:r>
+      <w:r>
+        <w:rPr>
+          <w:lang w:val="de-CH"/>
+        </w:rPr>
+        <w:t>dürfen</w:t>
+      </w:r>
+      <w:r>
+        <w:rPr>
+          <w:lang w:val="de-CH"/>
+        </w:rPr>
+        <w:t xml:space="preserve"> deshalb k</w:t>
       </w:r>
       <w:r>
         <w:rPr>
@@ -41787,7 +42046,7 @@
           <w:lang w:val="de-CH"/>
         </w:rPr>
       </w:pPr>
-      <w:bookmarkStart w:id="70" w:name="_Toc366758135"/>
+      <w:bookmarkStart w:id="70" w:name="_Toc366781440"/>
       <w:r>
         <w:rPr>
           <w:lang w:val="de-CH"/>
@@ -41844,7 +42103,7 @@
           <w:lang w:val="de-CH"/>
         </w:rPr>
       </w:pPr>
-      <w:bookmarkStart w:id="71" w:name="_Toc366758136"/>
+      <w:bookmarkStart w:id="71" w:name="_Toc366781441"/>
       <w:r>
         <w:rPr>
           <w:lang w:val="de-CH"/>
@@ -41897,7 +42156,7 @@
           <w:lang w:val="de-CH"/>
         </w:rPr>
       </w:pPr>
-      <w:bookmarkStart w:id="72" w:name="_Toc366758137"/>
+      <w:bookmarkStart w:id="72" w:name="_Toc366781442"/>
       <w:r>
         <w:rPr>
           <w:lang w:val="de-CH"/>
@@ -41985,7 +42244,7 @@
           <w:lang w:val="de-CH"/>
         </w:rPr>
       </w:pPr>
-      <w:bookmarkStart w:id="73" w:name="_Toc366758138"/>
+      <w:bookmarkStart w:id="73" w:name="_Toc366781443"/>
       <w:r>
         <w:rPr>
           <w:lang w:val="de-CH"/>
@@ -42156,7 +42415,7 @@
           <w:lang w:val="de-CH"/>
         </w:rPr>
       </w:pPr>
-      <w:bookmarkStart w:id="74" w:name="_Toc366758139"/>
+      <w:bookmarkStart w:id="74" w:name="_Toc366781444"/>
       <w:r>
         <w:rPr>
           <w:lang w:val="de-CH"/>
@@ -42491,7 +42750,7 @@
           <w:lang w:val="de-CH"/>
         </w:rPr>
       </w:pPr>
-      <w:bookmarkStart w:id="75" w:name="_Toc366758140"/>
+      <w:bookmarkStart w:id="75" w:name="_Toc366781445"/>
       <w:r>
         <w:rPr>
           <w:lang w:val="de-CH"/>
@@ -43463,16 +43722,14 @@
         <w:rPr>
           <w:lang w:val="de-CH"/>
         </w:rPr>
-        <w:t>t werden müssen. Die Evaluation hat viel Zeit in Anspruch genommen</w:t>
-      </w:r>
-      <w:proofErr w:type="gramStart"/>
-      <w:r>
-        <w:rPr>
-          <w:lang w:val="de-CH"/>
-        </w:rPr>
-        <w:t>..</w:t>
-      </w:r>
-      <w:proofErr w:type="gramEnd"/>
+        <w:t xml:space="preserve">t werden müssen. Die Evaluation hat </w:t>
+      </w:r>
+      <w:r>
+        <w:rPr>
+          <w:lang w:val="de-CH"/>
+        </w:rPr>
+        <w:t>viel Zeit in Anspruch genommen.</w:t>
+      </w:r>
       <w:r>
         <w:rPr>
           <w:lang w:val="de-CH"/>
@@ -43595,7 +43852,7 @@
           <w:lang w:val="de-CH"/>
         </w:rPr>
       </w:pPr>
-      <w:bookmarkStart w:id="77" w:name="_Toc366758141"/>
+      <w:bookmarkStart w:id="77" w:name="_Toc366781446"/>
       <w:r>
         <w:rPr>
           <w:lang w:val="de-CH"/>
@@ -44982,7 +45239,7 @@
           <w:szCs w:val="20"/>
         </w:rPr>
       </w:pPr>
-      <w:bookmarkStart w:id="78" w:name="_Toc366758178"/>
+      <w:bookmarkStart w:id="78" w:name="_Toc366781483"/>
       <w:r>
         <w:t xml:space="preserve">Abbildung </w:t>
       </w:r>
@@ -45034,7 +45291,13 @@
         <w:rPr>
           <w:lang w:val="de-CH"/>
         </w:rPr>
-        <w:t xml:space="preserve">Diese Abbildung zeigt, dass die Geografische Karte nach Betätigen des Menupunktes auch angezeigt wird: </w:t>
+        <w:t>Diese Abbildung zeigt, dass die Geografische Karte nach Betätigen des Menupunktes auch ange</w:t>
+      </w:r>
+      <w:r>
+        <w:rPr>
+          <w:lang w:val="de-CH"/>
+        </w:rPr>
+        <w:t>zeigt wird:</w:t>
       </w:r>
     </w:p>
     <w:p>
@@ -45113,7 +45376,7 @@
           <w:szCs w:val="20"/>
         </w:rPr>
       </w:pPr>
-      <w:bookmarkStart w:id="79" w:name="_Toc366758179"/>
+      <w:bookmarkStart w:id="79" w:name="_Toc366781484"/>
       <w:r>
         <w:t xml:space="preserve">Abbildung </w:t>
       </w:r>
@@ -45186,7 +45449,7 @@
           <w:lang w:val="de-CH"/>
         </w:rPr>
       </w:pPr>
-      <w:bookmarkStart w:id="80" w:name="_Toc366758142"/>
+      <w:bookmarkStart w:id="80" w:name="_Toc366781447"/>
       <w:r>
         <w:rPr>
           <w:lang w:val="de-CH"/>
@@ -45609,7 +45872,6 @@
         </w:rPr>
         <w:t xml:space="preserve"> direkt unterhalb von </w:t>
       </w:r>
-      <w:proofErr w:type="gramStart"/>
       <w:r>
         <w:rPr>
           <w:rStyle w:val="CodeimTextZchn"/>
@@ -45626,14 +45888,7 @@
         <w:rPr>
           <w:lang w:val="de-CH"/>
         </w:rPr>
-        <w:t>,</w:t>
-      </w:r>
-      <w:proofErr w:type="gramEnd"/>
-      <w:r>
-        <w:rPr>
-          <w:lang w:val="de-CH"/>
-        </w:rPr>
-        <w:t xml:space="preserve"> wird dies erst </w:t>
+        <w:t xml:space="preserve">, wird dies erst </w:t>
       </w:r>
       <w:r>
         <w:rPr>
@@ -45758,27 +46013,13 @@
         <w:rPr>
           <w:lang w:val="de-CH"/>
         </w:rPr>
-        <w:t xml:space="preserve"> der </w:t>
-      </w:r>
-      <w:proofErr w:type="gramStart"/>
-      <w:r>
-        <w:rPr>
-          <w:lang w:val="de-CH"/>
-        </w:rPr>
-        <w:t xml:space="preserve">Application </w:t>
-      </w:r>
-      <w:r>
-        <w:rPr>
-          <w:lang w:val="de-CH"/>
-        </w:rPr>
-        <w:t>,</w:t>
-      </w:r>
-      <w:proofErr w:type="gramEnd"/>
-      <w:r>
-        <w:rPr>
-          <w:lang w:val="de-CH"/>
-        </w:rPr>
-        <w:t xml:space="preserve"> wurde nicht immer</w:t>
+        <w:t xml:space="preserve"> der Application</w:t>
+      </w:r>
+      <w:r>
+        <w:rPr>
+          <w:lang w:val="de-CH"/>
+        </w:rPr>
+        <w:t>, wurde nicht immer</w:t>
       </w:r>
       <w:r>
         <w:rPr>
@@ -45865,7 +46106,19 @@
         <w:rPr>
           <w:lang w:val="de-CH"/>
         </w:rPr>
-        <w:t xml:space="preserve">Dazu fügt man beim Start der Appplikation das Plugin </w:t>
+        <w:t>Dazu fügt</w:t>
+      </w:r>
+      <w:r>
+        <w:rPr>
+          <w:lang w:val="de-CH"/>
+        </w:rPr>
+        <w:t xml:space="preserve"> man beim Start der App</w:t>
+      </w:r>
+      <w:r>
+        <w:rPr>
+          <w:lang w:val="de-CH"/>
+        </w:rPr>
+        <w:t xml:space="preserve">likation das Plugin </w:t>
       </w:r>
       <w:r>
         <w:rPr>
@@ -46090,19 +46343,8 @@
           <w:lang w:val="en-US" w:eastAsia="fr-CH"/>
         </w:rPr>
         <w:lastRenderedPageBreak/>
-        <w:t xml:space="preserve">parent identifier from an undefined context. </w:t>
-      </w:r>
-      <w:proofErr w:type="gramStart"/>
-      <w:r>
-        <w:rPr>
-          <w:color w:val="FF0000"/>
-          <w:sz w:val="18"/>
-          <w:szCs w:val="18"/>
-          <w:lang w:val="en-US" w:eastAsia="fr-CH"/>
-        </w:rPr>
-        <w:t>ch.sbb.rcsd.client.map.ui.bindingcontext.0</w:t>
-      </w:r>
-      <w:proofErr w:type="gramEnd"/>
+        <w:t>parent identifier from an undefined context. ch.sbb.rcsd.client.map.ui.bindingcontext.0</w:t>
+      </w:r>
       <w:r>
         <w:t>.</w:t>
       </w:r>
@@ -46148,7 +46390,7 @@
           <w:lang w:val="de-CH"/>
         </w:rPr>
       </w:pPr>
-      <w:bookmarkStart w:id="81" w:name="_Toc366758143"/>
+      <w:bookmarkStart w:id="81" w:name="_Toc366781448"/>
       <w:r>
         <w:rPr>
           <w:lang w:val="de-CH"/>
@@ -46167,7 +46409,19 @@
         <w:rPr>
           <w:lang w:val="de-CH"/>
         </w:rPr>
-        <w:t>In diesem Kapitel sollen Ereignisse erwähnt werden die stattgefunden haben, aber nicht unbedingt als Probleme angeschaut werden.</w:t>
+        <w:t xml:space="preserve">In diesem Kapitel </w:t>
+      </w:r>
+      <w:r>
+        <w:rPr>
+          <w:lang w:val="de-CH"/>
+        </w:rPr>
+        <w:t>werden</w:t>
+      </w:r>
+      <w:r>
+        <w:rPr>
+          <w:lang w:val="de-CH"/>
+        </w:rPr>
+        <w:t xml:space="preserve"> Ereignisse erwähnt die stattgefunden haben, aber nicht unbedingt als Probleme angeschaut werden.</w:t>
       </w:r>
     </w:p>
     <w:p>
@@ -46213,7 +46467,7 @@
           <w:lang w:val="de-CH"/>
         </w:rPr>
       </w:pPr>
-      <w:bookmarkStart w:id="82" w:name="_Toc366758144"/>
+      <w:bookmarkStart w:id="82" w:name="_Toc366781449"/>
       <w:r>
         <w:rPr>
           <w:lang w:val="de-CH"/>
@@ -47276,7 +47530,7 @@
           <w:lang w:val="de-CH"/>
         </w:rPr>
       </w:pPr>
-      <w:bookmarkStart w:id="83" w:name="_Toc366758145"/>
+      <w:bookmarkStart w:id="83" w:name="_Toc366781450"/>
       <w:r>
         <w:rPr>
           <w:lang w:val="de-CH"/>
@@ -47371,14 +47625,12 @@
         </w:rPr>
         <w:t xml:space="preserve">telle </w:t>
       </w:r>
-      <w:proofErr w:type="gramStart"/>
-      <w:r>
-        <w:rPr>
-          <w:lang w:val="de-CH"/>
-        </w:rPr>
-        <w:t>dem</w:t>
-      </w:r>
-      <w:proofErr w:type="gramEnd"/>
+      <w:r>
+        <w:rPr>
+          <w:lang w:val="de-CH"/>
+        </w:rPr>
+        <w:t>des</w:t>
+      </w:r>
       <w:r>
         <w:rPr>
           <w:lang w:val="de-CH"/>
@@ -47455,7 +47707,7 @@
           <w:lang w:val="de-CH"/>
         </w:rPr>
       </w:pPr>
-      <w:bookmarkStart w:id="84" w:name="_Toc366758146"/>
+      <w:bookmarkStart w:id="84" w:name="_Toc366781451"/>
       <w:r>
         <w:rPr>
           <w:lang w:val="de-CH"/>
@@ -47626,7 +47878,7 @@
           <w:lang w:val="de-CH"/>
         </w:rPr>
       </w:pPr>
-      <w:bookmarkStart w:id="85" w:name="_Toc366758147"/>
+      <w:bookmarkStart w:id="85" w:name="_Toc366781452"/>
       <w:r>
         <w:rPr>
           <w:lang w:val="de-CH"/>
@@ -47645,6 +47897,26 @@
         <w:rPr>
           <w:lang w:val="de-CH"/>
         </w:rPr>
+        <w:t>Das Thema „Migration der Key Bindings“ konnte erst in der Aufräumiteration bearbeitet werden. Ich habe lange keinen Weg gefunden ein Key Binding mit Binding Context usw. in einem Fragment zum Laufen zu bringen. Es wurde entschieden dieses Thema aus zeitlichen Gründen später anzugehen. In der Aufräum-Iteration habe ich nun einen Weg gefunden. Erst jetzt kann man den Aspekt als komplett bearbeitet betrachten.</w:t>
+      </w:r>
+    </w:p>
+    <w:p>
+      <w:pPr>
+        <w:rPr>
+          <w:lang w:val="de-CH"/>
+        </w:rPr>
+      </w:pPr>
+    </w:p>
+    <w:p>
+      <w:pPr>
+        <w:rPr>
+          <w:lang w:val="de-CH"/>
+        </w:rPr>
+      </w:pPr>
+      <w:r>
+        <w:rPr>
+          <w:lang w:val="de-CH"/>
+        </w:rPr>
         <w:t>Die Iteration kann, obwohl, sie deutlich länger als geplant gedauert hat, als erfolgreich betrachtet und abgeschlossen werden.</w:t>
       </w:r>
       <w:r>
@@ -47652,44 +47924,6 @@
           <w:lang w:val="de-CH"/>
         </w:rPr>
         <w:t xml:space="preserve"> </w:t>
-      </w:r>
-    </w:p>
-    <w:p>
-      <w:pPr>
-        <w:rPr>
-          <w:lang w:val="de-CH"/>
-        </w:rPr>
-      </w:pPr>
-    </w:p>
-    <w:p>
-      <w:pPr>
-        <w:rPr>
-          <w:lang w:val="de-CH"/>
-        </w:rPr>
-      </w:pPr>
-      <w:r>
-        <w:rPr>
-          <w:lang w:val="de-CH"/>
-        </w:rPr>
-        <w:t>Das Thema „Migration der Key Bindings“ konnte erst in der Aufräumiteration bearbeitet werden. Ich habe lange keinen Weg gefunden ein Key Binding mit Binding Context usw. in einem Fragment zum Laufen zu bringen. Es wurde entschieden diese</w:t>
-      </w:r>
-      <w:r>
-        <w:rPr>
-          <w:lang w:val="de-CH"/>
-        </w:rPr>
-        <w:t>s</w:t>
-      </w:r>
-      <w:r>
-        <w:rPr>
-          <w:lang w:val="de-CH"/>
-        </w:rPr>
-        <w:t xml:space="preserve"> Thema aus zeitlichen Gründen später </w:t>
-      </w:r>
-      <w:r>
-        <w:rPr>
-          <w:lang w:val="de-CH"/>
-        </w:rPr>
-        <w:t>anzugehen. In der Aufräum-Iteration habe ich nun einen Weg gefunden. Erst jetzt kann man den Aspekt als komplett bearbeitet betrachten.</w:t>
       </w:r>
     </w:p>
     <w:p>
@@ -47723,7 +47957,7 @@
           <w:lang w:val="de-CH"/>
         </w:rPr>
       </w:pPr>
-      <w:bookmarkStart w:id="86" w:name="_Toc366758148"/>
+      <w:bookmarkStart w:id="86" w:name="_Toc366781453"/>
       <w:r>
         <w:rPr>
           <w:lang w:val="de-CH"/>
@@ -47862,7 +48096,7 @@
           <w:lang w:val="de-CH"/>
         </w:rPr>
       </w:pPr>
-      <w:bookmarkStart w:id="87" w:name="_Toc366758149"/>
+      <w:bookmarkStart w:id="87" w:name="_Toc366781454"/>
       <w:r>
         <w:rPr>
           <w:lang w:val="de-CH"/>
@@ -48036,7 +48270,7 @@
           <w:lang w:val="de-CH"/>
         </w:rPr>
       </w:pPr>
-      <w:bookmarkStart w:id="88" w:name="_Toc366758150"/>
+      <w:bookmarkStart w:id="88" w:name="_Toc366781455"/>
       <w:r>
         <w:rPr>
           <w:lang w:val="de-CH"/>
@@ -48230,7 +48464,7 @@
           <w:lang w:val="de-CH"/>
         </w:rPr>
       </w:pPr>
-      <w:bookmarkStart w:id="89" w:name="_Toc366758151"/>
+      <w:bookmarkStart w:id="89" w:name="_Toc366781456"/>
       <w:r>
         <w:rPr>
           <w:lang w:val="de-CH"/>
@@ -48332,7 +48566,19 @@
         <w:rPr>
           <w:lang w:val="de-CH"/>
         </w:rPr>
-        <w:t xml:space="preserve"> einander gegenübergestellt. Die Tabelle soll einen Überblick </w:t>
+        <w:t xml:space="preserve"> einander gegenübergestellt. Die Tabelle </w:t>
+      </w:r>
+      <w:r>
+        <w:rPr>
+          <w:lang w:val="de-CH"/>
+        </w:rPr>
+        <w:t>schafft</w:t>
+      </w:r>
+      <w:r>
+        <w:rPr>
+          <w:lang w:val="de-CH"/>
+        </w:rPr>
+        <w:t xml:space="preserve"> einen Überblick </w:t>
       </w:r>
       <w:r>
         <w:rPr>
@@ -48344,13 +48590,13 @@
         <w:rPr>
           <w:lang w:val="de-CH"/>
         </w:rPr>
-        <w:t xml:space="preserve"> E3 und E4 </w:t>
-      </w:r>
-      <w:r>
-        <w:rPr>
-          <w:lang w:val="de-CH"/>
-        </w:rPr>
-        <w:t>aufzeigen:</w:t>
+        <w:t xml:space="preserve"> E3 und E4</w:t>
+      </w:r>
+      <w:r>
+        <w:rPr>
+          <w:lang w:val="de-CH"/>
+        </w:rPr>
+        <w:t>:</w:t>
       </w:r>
     </w:p>
     <w:p>
@@ -48823,7 +49069,7 @@
           <w:lang w:val="de-CH"/>
         </w:rPr>
       </w:pPr>
-      <w:bookmarkStart w:id="90" w:name="_Toc366758152"/>
+      <w:bookmarkStart w:id="90" w:name="_Toc366781457"/>
       <w:r>
         <w:rPr>
           <w:lang w:val="de-CH"/>
@@ -50965,7 +51211,7 @@
         <w:jc w:val="center"/>
       </w:pPr>
       <w:bookmarkStart w:id="91" w:name="_Toc366052222"/>
-      <w:bookmarkStart w:id="92" w:name="_Toc366758180"/>
+      <w:bookmarkStart w:id="92" w:name="_Toc366781485"/>
       <w:r>
         <w:t xml:space="preserve">Abbildung </w:t>
       </w:r>
@@ -51070,7 +51316,7 @@
         <w:jc w:val="center"/>
       </w:pPr>
       <w:bookmarkStart w:id="93" w:name="_Toc366052223"/>
-      <w:bookmarkStart w:id="94" w:name="_Toc366758181"/>
+      <w:bookmarkStart w:id="94" w:name="_Toc366781486"/>
       <w:r>
         <w:t xml:space="preserve">Abbildung </w:t>
       </w:r>
@@ -51109,7 +51355,7 @@
           <w:lang w:val="de-CH"/>
         </w:rPr>
       </w:pPr>
-      <w:bookmarkStart w:id="95" w:name="_Toc366758153"/>
+      <w:bookmarkStart w:id="95" w:name="_Toc366781458"/>
       <w:r>
         <w:rPr>
           <w:lang w:val="de-CH"/>
@@ -51182,7 +51428,19 @@
         <w:rPr>
           <w:lang w:val="de-CH"/>
         </w:rPr>
-        <w:t>Probleme sollen hier aufgelistet werden.</w:t>
+        <w:t xml:space="preserve">Probleme </w:t>
+      </w:r>
+      <w:r>
+        <w:rPr>
+          <w:lang w:val="de-CH"/>
+        </w:rPr>
+        <w:t>werden</w:t>
+      </w:r>
+      <w:r>
+        <w:rPr>
+          <w:lang w:val="de-CH"/>
+        </w:rPr>
+        <w:t xml:space="preserve"> hier aufgelistet.</w:t>
       </w:r>
     </w:p>
     <w:p>
@@ -51196,7 +51454,19 @@
         <w:rPr>
           <w:lang w:val="de-CH"/>
         </w:rPr>
-        <w:t>Service wird nicht instanziert, injiziert</w:t>
+        <w:t xml:space="preserve">Service wird nicht </w:t>
+      </w:r>
+      <w:r>
+        <w:rPr>
+          <w:lang w:val="de-CH"/>
+        </w:rPr>
+        <w:t>instanziiert</w:t>
+      </w:r>
+      <w:r>
+        <w:rPr>
+          <w:lang w:val="de-CH"/>
+        </w:rPr>
+        <w:t>, injiziert</w:t>
       </w:r>
     </w:p>
     <w:p>
@@ -51329,14 +51599,12 @@
         </w:rPr>
         <w:t xml:space="preserve">Bei der Injizierung des Services als Methodenparameter </w:t>
       </w:r>
-      <w:proofErr w:type="gramStart"/>
-      <w:r>
-        <w:rPr>
-          <w:lang w:val="de-CH"/>
-        </w:rPr>
-        <w:t>wurden</w:t>
-      </w:r>
-      <w:proofErr w:type="gramEnd"/>
+      <w:r>
+        <w:rPr>
+          <w:lang w:val="de-CH"/>
+        </w:rPr>
+        <w:t>wurde</w:t>
+      </w:r>
       <w:r>
         <w:rPr>
           <w:lang w:val="de-CH"/>
@@ -51347,25 +51615,31 @@
         <w:rPr>
           <w:lang w:val="de-CH"/>
         </w:rPr>
-        <w:t>aufgerufen</w:t>
-      </w:r>
-      <w:r>
-        <w:rPr>
-          <w:lang w:val="de-CH"/>
-        </w:rPr>
-        <w:t xml:space="preserve">. Dies im Gegensatz </w:t>
-      </w:r>
-      <w:r>
-        <w:rPr>
-          <w:lang w:val="de-CH"/>
-        </w:rPr>
-        <w:t xml:space="preserve">zur </w:t>
-      </w:r>
-      <w:r>
-        <w:rPr>
-          <w:lang w:val="de-CH"/>
-        </w:rPr>
-        <w:t>Injizierung auf ein Feld.</w:t>
+        <w:t>ausgegeben</w:t>
+      </w:r>
+      <w:r>
+        <w:rPr>
+          <w:lang w:val="de-CH"/>
+        </w:rPr>
+        <w:t xml:space="preserve">. </w:t>
+      </w:r>
+      <w:r>
+        <w:rPr>
+          <w:lang w:val="de-CH"/>
+        </w:rPr>
+        <w:t>I</w:t>
+      </w:r>
+      <w:r>
+        <w:rPr>
+          <w:lang w:val="de-CH"/>
+        </w:rPr>
+        <w:t xml:space="preserve">m Gegensatz </w:t>
+      </w:r>
+      <w:r>
+        <w:rPr>
+          <w:lang w:val="de-CH"/>
+        </w:rPr>
+        <w:t>dazu wird bei der Injizierung auf ein Feld eine Fehlermeldung ausgegeben.</w:t>
       </w:r>
     </w:p>
     <w:p>
@@ -51379,7 +51653,7 @@
           <w:lang w:val="de-CH"/>
         </w:rPr>
       </w:pPr>
-      <w:bookmarkStart w:id="96" w:name="_Toc366758154"/>
+      <w:bookmarkStart w:id="96" w:name="_Toc366781459"/>
       <w:r>
         <w:rPr>
           <w:lang w:val="de-CH"/>
@@ -51398,7 +51672,19 @@
         <w:rPr>
           <w:lang w:val="de-CH"/>
         </w:rPr>
-        <w:t>In diesem Kapitel sollen Ereignisse erwähnt werden die stattgefunden haben, aber nicht unbedingt als Probleme angeschaut werden.</w:t>
+        <w:t xml:space="preserve">In diesem Kapitel </w:t>
+      </w:r>
+      <w:r>
+        <w:rPr>
+          <w:lang w:val="de-CH"/>
+        </w:rPr>
+        <w:t xml:space="preserve">werden </w:t>
+      </w:r>
+      <w:r>
+        <w:rPr>
+          <w:lang w:val="de-CH"/>
+        </w:rPr>
+        <w:t>Ereignisse erwähnt die stattgefunden haben, aber nicht unbedingt als Probleme angeschaut werden.</w:t>
       </w:r>
     </w:p>
     <w:p>
@@ -51455,7 +51741,7 @@
           <w:lang w:val="de-CH"/>
         </w:rPr>
       </w:pPr>
-      <w:bookmarkStart w:id="97" w:name="_Toc366758155"/>
+      <w:bookmarkStart w:id="97" w:name="_Toc366781460"/>
       <w:r>
         <w:rPr>
           <w:lang w:val="de-CH"/>
@@ -52464,7 +52750,7 @@
           <w:lang w:val="de-CH"/>
         </w:rPr>
       </w:pPr>
-      <w:bookmarkStart w:id="98" w:name="_Toc366758156"/>
+      <w:bookmarkStart w:id="98" w:name="_Toc366781461"/>
       <w:r>
         <w:rPr>
           <w:lang w:val="de-CH"/>
@@ -52483,7 +52769,19 @@
         <w:rPr>
           <w:lang w:val="de-CH"/>
         </w:rPr>
-        <w:t>Ab sofort stehen Aufräumarbeiten an. Alle offenen Themen werden auf Eis gelegt und – falls noch Zeit bleibt – später noch behandelt. Die Aktualisierung aller Dokumente hat höchste Priorität.</w:t>
+        <w:t xml:space="preserve">Ab sofort stehen Aufräumarbeiten an. Alle offenen Themen werden </w:t>
+      </w:r>
+      <w:r>
+        <w:rPr>
+          <w:lang w:val="de-CH"/>
+        </w:rPr>
+        <w:t>hinten angestellt</w:t>
+      </w:r>
+      <w:r>
+        <w:rPr>
+          <w:lang w:val="de-CH"/>
+        </w:rPr>
+        <w:t xml:space="preserve"> und – falls noch Zeit bleibt – später behandelt. Die Aktualisierung aller Dokumente hat höchste Priorität.</w:t>
       </w:r>
     </w:p>
     <w:p>
@@ -52497,7 +52795,7 @@
           <w:lang w:val="de-CH"/>
         </w:rPr>
       </w:pPr>
-      <w:bookmarkStart w:id="99" w:name="_Toc366758157"/>
+      <w:bookmarkStart w:id="99" w:name="_Toc366781462"/>
       <w:r>
         <w:rPr>
           <w:lang w:val="de-CH"/>
@@ -52553,22 +52851,8 @@
         <w:rPr>
           <w:lang w:val="de-CH"/>
         </w:rPr>
-        <w:t>aufgeteilt, und kleinere Aufgaben gelöst</w:t>
-      </w:r>
-      <w:proofErr w:type="gramStart"/>
-      <w:r>
-        <w:rPr>
-          <w:lang w:val="de-CH"/>
-        </w:rPr>
-        <w:t>.</w:t>
-      </w:r>
-      <w:r>
-        <w:rPr>
-          <w:lang w:val="de-CH"/>
-        </w:rPr>
-        <w:t>.</w:t>
-      </w:r>
-      <w:proofErr w:type="gramEnd"/>
+        <w:t>aufgeteilt, und kleinere Aufgaben gelöst.</w:t>
+      </w:r>
       <w:r>
         <w:rPr>
           <w:lang w:val="de-CH"/>
@@ -52692,7 +52976,7 @@
           <w:lang w:val="de-CH"/>
         </w:rPr>
       </w:pPr>
-      <w:bookmarkStart w:id="100" w:name="_Toc366758158"/>
+      <w:bookmarkStart w:id="100" w:name="_Toc366781463"/>
       <w:r>
         <w:rPr>
           <w:lang w:val="de-CH"/>
@@ -52717,13 +53001,13 @@
         <w:rPr>
           <w:lang w:val="de-CH"/>
         </w:rPr>
-        <w:t>erfolgreich durchgeführt</w:t>
-      </w:r>
-      <w:r>
-        <w:rPr>
-          <w:lang w:val="de-CH"/>
-        </w:rPr>
-        <w:t xml:space="preserve"> betrachtet werden. Das Thema „Eigene Extensions Points“ konnte nicht behandelt werden.</w:t>
+        <w:t xml:space="preserve">erfolgreich </w:t>
+      </w:r>
+      <w:r>
+        <w:rPr>
+          <w:lang w:val="de-CH"/>
+        </w:rPr>
+        <w:t>betrachtet werden. Das Thema „Eigene Extensions Points“ konnte nicht behandelt werden.</w:t>
       </w:r>
       <w:r>
         <w:rPr>
@@ -52731,6 +53015,20 @@
         </w:rPr>
         <w:t xml:space="preserve"> Dafür konnte das Thema Services erfolgreich abgeschlossen werden. </w:t>
       </w:r>
+    </w:p>
+    <w:p>
+      <w:pPr>
+        <w:rPr>
+          <w:lang w:val="de-CH"/>
+        </w:rPr>
+      </w:pPr>
+    </w:p>
+    <w:p>
+      <w:pPr>
+        <w:rPr>
+          <w:lang w:val="de-CH"/>
+        </w:rPr>
+      </w:pPr>
       <w:r>
         <w:rPr>
           <w:lang w:val="de-CH"/>
@@ -52768,7 +53066,7 @@
           <w:lang w:val="de-CH"/>
         </w:rPr>
       </w:pPr>
-      <w:bookmarkStart w:id="101" w:name="_Toc366758159"/>
+      <w:bookmarkStart w:id="101" w:name="_Toc366781464"/>
       <w:r>
         <w:rPr>
           <w:lang w:val="de-CH"/>
@@ -52804,7 +53102,7 @@
           <w:lang w:val="de-CH"/>
         </w:rPr>
       </w:pPr>
-      <w:bookmarkStart w:id="102" w:name="_Toc366758160"/>
+      <w:bookmarkStart w:id="102" w:name="_Toc366781465"/>
       <w:r>
         <w:rPr>
           <w:lang w:val="de-CH"/>
@@ -52979,7 +53277,7 @@
           <w:lang w:val="de-CH"/>
         </w:rPr>
       </w:pPr>
-      <w:bookmarkStart w:id="103" w:name="_Toc366758161"/>
+      <w:bookmarkStart w:id="103" w:name="_Toc366781466"/>
       <w:bookmarkStart w:id="104" w:name="_Toc366052131"/>
       <w:r>
         <w:rPr>
@@ -53063,7 +53361,19 @@
         <w:rPr>
           <w:lang w:val="de-CH"/>
         </w:rPr>
-        <w:t xml:space="preserve">Die Dokumente sollen in den folgenden Bereichen komplett </w:t>
+        <w:t xml:space="preserve">Die Dokumente </w:t>
+      </w:r>
+      <w:r>
+        <w:rPr>
+          <w:lang w:val="de-CH"/>
+        </w:rPr>
+        <w:t>müssen</w:t>
+      </w:r>
+      <w:r>
+        <w:rPr>
+          <w:lang w:val="de-CH"/>
+        </w:rPr>
+        <w:t xml:space="preserve"> in den folgenden Bereichen komplett </w:t>
       </w:r>
       <w:r>
         <w:rPr>
@@ -53229,7 +53539,7 @@
           <w:lang w:val="de-CH"/>
         </w:rPr>
       </w:pPr>
-      <w:bookmarkStart w:id="105" w:name="_Toc366758162"/>
+      <w:bookmarkStart w:id="105" w:name="_Toc366781467"/>
       <w:r>
         <w:rPr>
           <w:lang w:val="de-CH"/>
@@ -53400,7 +53710,7 @@
           <w:lang w:val="de-CH"/>
         </w:rPr>
       </w:pPr>
-      <w:bookmarkStart w:id="106" w:name="_Toc366758163"/>
+      <w:bookmarkStart w:id="106" w:name="_Toc366781468"/>
       <w:r>
         <w:rPr>
           <w:lang w:val="de-CH"/>
@@ -53468,7 +53778,7 @@
           <w:lang w:val="de-CH"/>
         </w:rPr>
       </w:pPr>
-      <w:bookmarkStart w:id="107" w:name="_Toc366758164"/>
+      <w:bookmarkStart w:id="107" w:name="_Toc366781469"/>
       <w:r>
         <w:rPr>
           <w:lang w:val="de-CH"/>
@@ -53520,7 +53830,7 @@
           <w:lang w:val="de-CH"/>
         </w:rPr>
       </w:pPr>
-      <w:bookmarkStart w:id="108" w:name="_Toc366758165"/>
+      <w:bookmarkStart w:id="108" w:name="_Toc366781470"/>
       <w:r>
         <w:rPr>
           <w:lang w:val="de-CH"/>
@@ -53551,7 +53861,7 @@
           <w:lang w:val="de-CH"/>
         </w:rPr>
       </w:pPr>
-      <w:bookmarkStart w:id="109" w:name="_Toc366758166"/>
+      <w:bookmarkStart w:id="109" w:name="_Toc366781471"/>
       <w:r>
         <w:rPr>
           <w:lang w:val="de-CH"/>
@@ -53745,7 +54055,7 @@
           <w:lang w:val="de-CH"/>
         </w:rPr>
       </w:pPr>
-      <w:bookmarkStart w:id="110" w:name="_Toc366758167"/>
+      <w:bookmarkStart w:id="110" w:name="_Toc366781472"/>
       <w:r>
         <w:rPr>
           <w:lang w:val="de-CH"/>
@@ -54057,7 +54367,7 @@
           <w:lang w:val="de-CH"/>
         </w:rPr>
       </w:pPr>
-      <w:bookmarkStart w:id="111" w:name="_Toc366758168"/>
+      <w:bookmarkStart w:id="111" w:name="_Toc366781473"/>
       <w:r>
         <w:rPr>
           <w:lang w:val="de-CH"/>
@@ -54191,7 +54501,7 @@
           <w:lang w:val="de-CH"/>
         </w:rPr>
       </w:pPr>
-      <w:bookmarkStart w:id="112" w:name="_Toc366758169"/>
+      <w:bookmarkStart w:id="112" w:name="_Toc366781474"/>
       <w:r>
         <w:rPr>
           <w:lang w:val="de-CH"/>
@@ -54525,7 +54835,7 @@
           <w:lang w:val="de-CH"/>
         </w:rPr>
       </w:pPr>
-      <w:bookmarkStart w:id="113" w:name="_Toc366758170"/>
+      <w:bookmarkStart w:id="113" w:name="_Toc366781475"/>
       <w:r>
         <w:rPr>
           <w:lang w:val="de-CH"/>
@@ -54657,7 +54967,7 @@
         <w:pStyle w:val="Beschriftung"/>
         <w:jc w:val="center"/>
       </w:pPr>
-      <w:bookmarkStart w:id="114" w:name="_Toc366758182"/>
+      <w:bookmarkStart w:id="114" w:name="_Toc366781487"/>
       <w:r>
         <w:t xml:space="preserve">Abbildung </w:t>
       </w:r>
@@ -54713,7 +55023,7 @@
           <w:lang w:val="de-CH"/>
         </w:rPr>
       </w:pPr>
-      <w:bookmarkStart w:id="115" w:name="_Toc366758171"/>
+      <w:bookmarkStart w:id="115" w:name="_Toc366781476"/>
       <w:r>
         <w:rPr>
           <w:lang w:val="de-CH"/>
@@ -54994,7 +55304,19 @@
         <w:rPr>
           <w:lang w:val="de-CH"/>
         </w:rPr>
-        <w:t>In der folgenden Aufstellung soll aufgezeigt werde</w:t>
+        <w:t xml:space="preserve">In der folgenden Aufstellung </w:t>
+      </w:r>
+      <w:r>
+        <w:rPr>
+          <w:lang w:val="de-CH"/>
+        </w:rPr>
+        <w:t>wird</w:t>
+      </w:r>
+      <w:r>
+        <w:rPr>
+          <w:lang w:val="de-CH"/>
+        </w:rPr>
+        <w:t xml:space="preserve"> aufgezeigt</w:t>
       </w:r>
       <w:r>
         <w:rPr>
@@ -55030,22 +55352,14 @@
         <w:rPr>
           <w:lang w:val="de-CH"/>
         </w:rPr>
-        <w:t>Einige Punkte werden stark von anderen Punkten beeinflusst, wie zum Beispiel weniger Code führt zu einer sinkenden Fehleranfälligkeit</w:t>
-      </w:r>
-      <w:proofErr w:type="gramStart"/>
+        <w:t>Einige Punkte werden stark von anderen Punkten beeinflusst, wie zum Beispiel weniger Code führt zu einer sinkenden Fehleranfälligkeit.</w:t>
+      </w:r>
       <w:r>
         <w:rPr>
           <w:lang w:val="de-CH"/>
         </w:rPr>
         <w:t>.</w:t>
       </w:r>
-      <w:r>
-        <w:rPr>
-          <w:lang w:val="de-CH"/>
-        </w:rPr>
-        <w:t>.</w:t>
-      </w:r>
-      <w:proofErr w:type="gramEnd"/>
     </w:p>
     <w:p>
       <w:pPr>
@@ -55640,7 +55954,7 @@
           <w:lang w:val="de-CH"/>
         </w:rPr>
       </w:pPr>
-      <w:bookmarkStart w:id="116" w:name="_Toc366758172"/>
+      <w:bookmarkStart w:id="116" w:name="_Toc366781477"/>
       <w:r>
         <w:rPr>
           <w:lang w:val="de-CH"/>
@@ -55659,7 +55973,7 @@
           <w:lang w:val="de-CH"/>
         </w:rPr>
       </w:pPr>
-      <w:bookmarkStart w:id="117" w:name="_Toc366758173"/>
+      <w:bookmarkStart w:id="117" w:name="_Toc366781478"/>
       <w:r>
         <w:rPr>
           <w:lang w:val="de-CH"/>
@@ -55700,7 +56014,7 @@
         </w:rPr>
         <w:fldChar w:fldCharType="separate"/>
       </w:r>
-      <w:hyperlink w:anchor="_Toc366758176" w:history="1">
+      <w:hyperlink w:anchor="_Toc366781481" w:history="1">
         <w:r>
           <w:rPr>
             <w:rStyle w:val="Hyperlink"/>
@@ -55727,7 +56041,7 @@
             <w:noProof/>
             <w:webHidden/>
           </w:rPr>
-          <w:instrText xml:space="preserve"> PAGEREF _Toc366758176 \h </w:instrText>
+          <w:instrText xml:space="preserve"> PAGEREF _Toc366781481 \h </w:instrText>
         </w:r>
         <w:r>
           <w:rPr>
@@ -55772,7 +56086,7 @@
           <w:lang w:val="de-CH"/>
         </w:rPr>
       </w:pPr>
-      <w:hyperlink w:anchor="_Toc366758177" w:history="1">
+      <w:hyperlink w:anchor="_Toc366781482" w:history="1">
         <w:r>
           <w:rPr>
             <w:rStyle w:val="Hyperlink"/>
@@ -55799,7 +56113,7 @@
             <w:noProof/>
             <w:webHidden/>
           </w:rPr>
-          <w:instrText xml:space="preserve"> PAGEREF _Toc366758177 \h </w:instrText>
+          <w:instrText xml:space="preserve"> PAGEREF _Toc366781482 \h </w:instrText>
         </w:r>
         <w:r>
           <w:rPr>
@@ -55844,7 +56158,7 @@
           <w:lang w:val="de-CH"/>
         </w:rPr>
       </w:pPr>
-      <w:hyperlink w:anchor="_Toc366758178" w:history="1">
+      <w:hyperlink w:anchor="_Toc366781483" w:history="1">
         <w:r>
           <w:rPr>
             <w:rStyle w:val="Hyperlink"/>
@@ -55871,7 +56185,7 @@
             <w:noProof/>
             <w:webHidden/>
           </w:rPr>
-          <w:instrText xml:space="preserve"> PAGEREF _Toc366758178 \h </w:instrText>
+          <w:instrText xml:space="preserve"> PAGEREF _Toc366781483 \h </w:instrText>
         </w:r>
         <w:r>
           <w:rPr>
@@ -55916,7 +56230,7 @@
           <w:lang w:val="de-CH"/>
         </w:rPr>
       </w:pPr>
-      <w:hyperlink w:anchor="_Toc366758179" w:history="1">
+      <w:hyperlink w:anchor="_Toc366781484" w:history="1">
         <w:r>
           <w:rPr>
             <w:rStyle w:val="Hyperlink"/>
@@ -55943,7 +56257,7 @@
             <w:noProof/>
             <w:webHidden/>
           </w:rPr>
-          <w:instrText xml:space="preserve"> PAGEREF _Toc366758179 \h </w:instrText>
+          <w:instrText xml:space="preserve"> PAGEREF _Toc366781484 \h </w:instrText>
         </w:r>
         <w:r>
           <w:rPr>
@@ -55988,7 +56302,7 @@
           <w:lang w:val="de-CH"/>
         </w:rPr>
       </w:pPr>
-      <w:hyperlink w:anchor="_Toc366758180" w:history="1">
+      <w:hyperlink w:anchor="_Toc366781485" w:history="1">
         <w:r>
           <w:rPr>
             <w:rStyle w:val="Hyperlink"/>
@@ -56015,7 +56329,7 @@
             <w:noProof/>
             <w:webHidden/>
           </w:rPr>
-          <w:instrText xml:space="preserve"> PAGEREF _Toc366758180 \h </w:instrText>
+          <w:instrText xml:space="preserve"> PAGEREF _Toc366781485 \h </w:instrText>
         </w:r>
         <w:r>
           <w:rPr>
@@ -56060,7 +56374,7 @@
           <w:lang w:val="de-CH"/>
         </w:rPr>
       </w:pPr>
-      <w:hyperlink w:anchor="_Toc366758181" w:history="1">
+      <w:hyperlink w:anchor="_Toc366781486" w:history="1">
         <w:r>
           <w:rPr>
             <w:rStyle w:val="Hyperlink"/>
@@ -56087,7 +56401,7 @@
             <w:noProof/>
             <w:webHidden/>
           </w:rPr>
-          <w:instrText xml:space="preserve"> PAGEREF _Toc366758181 \h </w:instrText>
+          <w:instrText xml:space="preserve"> PAGEREF _Toc366781486 \h </w:instrText>
         </w:r>
         <w:r>
           <w:rPr>
@@ -56132,7 +56446,7 @@
           <w:lang w:val="de-CH"/>
         </w:rPr>
       </w:pPr>
-      <w:hyperlink w:anchor="_Toc366758182" w:history="1">
+      <w:hyperlink w:anchor="_Toc366781487" w:history="1">
         <w:r>
           <w:rPr>
             <w:rStyle w:val="Hyperlink"/>
@@ -56159,7 +56473,7 @@
             <w:noProof/>
             <w:webHidden/>
           </w:rPr>
-          <w:instrText xml:space="preserve"> PAGEREF _Toc366758182 \h </w:instrText>
+          <w:instrText xml:space="preserve"> PAGEREF _Toc366781487 \h </w:instrText>
         </w:r>
         <w:r>
           <w:rPr>
@@ -56215,7 +56529,7 @@
           <w:lang w:val="de-CH"/>
         </w:rPr>
       </w:pPr>
-      <w:bookmarkStart w:id="118" w:name="_Toc366758174"/>
+      <w:bookmarkStart w:id="118" w:name="_Toc366781479"/>
       <w:r>
         <w:rPr>
           <w:lang w:val="de-CH"/>
@@ -56257,7 +56571,7 @@
           <w:lang w:val="de-CH"/>
         </w:rPr>
       </w:pPr>
-      <w:bookmarkStart w:id="119" w:name="_Toc366758175"/>
+      <w:bookmarkStart w:id="119" w:name="_Toc366781480"/>
       <w:r>
         <w:rPr>
           <w:lang w:val="de-CH"/>
@@ -57180,25 +57494,7 @@
                 <w:sz w:val="18"/>
                 <w:szCs w:val="18"/>
               </w:rPr>
-              <w:t>Ein Repository (engl. für ‚Lager‘, ‚Depot‘ oder auch ‚Quelle‘, pl. Repositories), auch - direkt aus dem Lateinischen entlehnt - Repositorium (pl. Repositorien</w:t>
-            </w:r>
-            <w:proofErr w:type="gramStart"/>
-            <w:r>
-              <w:rPr>
-                <w:i/>
-                <w:sz w:val="18"/>
-                <w:szCs w:val="18"/>
-              </w:rPr>
-              <w:t>) ,</w:t>
-            </w:r>
-            <w:proofErr w:type="gramEnd"/>
-            <w:r>
-              <w:rPr>
-                <w:i/>
-                <w:sz w:val="18"/>
-                <w:szCs w:val="18"/>
-              </w:rPr>
-              <w:t xml:space="preserve"> ist ein verwaltetes Verzeichnis zur Speicherung und Beschreibung von digitalen Objekten</w:t>
+              <w:t>Ein Repository (engl. für ‚Lager‘, ‚Depot‘ oder auch ‚Quelle‘, pl. Repositories), auch - direkt aus dem Lateinischen entlehnt - Repositorium (pl. Repositorien) , ist ein verwaltetes Verzeichnis zur Speicherung und Beschreibung von digitalen Objekten</w:t>
             </w:r>
             <w:r>
               <w:rPr>
@@ -57533,7 +57829,7 @@
             <w:sz w:val="18"/>
             <w:szCs w:val="18"/>
           </w:rPr>
-          <w:t>2</w:t>
+          <w:t>1</w:t>
         </w:r>
         <w:r>
           <w:rPr>
@@ -66566,9 +66862,12 @@
 </file>
 
 <file path=customXml/item1.xml><?xml version="1.0" encoding="utf-8"?>
-<p:properties xmlns:p="http://schemas.microsoft.com/office/2006/metadata/properties" xmlns:xsi="http://www.w3.org/2001/XMLSchema-instance">
-  <documentManagement/>
-</p:properties>
+<?mso-contentType ?>
+<FormTemplates xmlns="http://schemas.microsoft.com/sharepoint/v3/contenttype/forms">
+  <Display>DocumentLibraryForm</Display>
+  <Edit>DocumentLibraryForm</Edit>
+  <New>DocumentLibraryForm</New>
+</FormTemplates>
 </file>
 
 <file path=customXml/item2.xml><?xml version="1.0" encoding="utf-8"?>
@@ -66621,12 +66920,9 @@
 </file>
 
 <file path=customXml/item3.xml><?xml version="1.0" encoding="utf-8"?>
-<?mso-contentType ?>
-<FormTemplates xmlns="http://schemas.microsoft.com/sharepoint/v3/contenttype/forms">
-  <Display>DocumentLibraryForm</Display>
-  <Edit>DocumentLibraryForm</Edit>
-  <New>DocumentLibraryForm</New>
-</FormTemplates>
+<p:properties xmlns:p="http://schemas.microsoft.com/office/2006/metadata/properties" xmlns:xsi="http://www.w3.org/2001/XMLSchema-instance">
+  <documentManagement/>
+</p:properties>
 </file>
 
 <file path=customXml/item4.xml><?xml version="1.0" encoding="utf-8"?>
@@ -66654,9 +66950,9 @@
 </file>
 
 <file path=customXml/itemProps1.xml><?xml version="1.0" encoding="utf-8"?>
-<ds:datastoreItem xmlns:ds="http://schemas.openxmlformats.org/officeDocument/2006/customXml" ds:itemID="{534356DD-AA99-42B8-A412-9EC9942A65C7}">
+<ds:datastoreItem xmlns:ds="http://schemas.openxmlformats.org/officeDocument/2006/customXml" ds:itemID="{3B87583E-DB31-48EB-83CE-80DBB87A54E6}">
   <ds:schemaRefs>
-    <ds:schemaRef ds:uri="http://schemas.microsoft.com/office/2006/metadata/properties"/>
+    <ds:schemaRef ds:uri="http://schemas.microsoft.com/sharepoint/v3/contenttype/forms"/>
   </ds:schemaRefs>
 </ds:datastoreItem>
 </file>
@@ -66677,15 +66973,15 @@
 </file>
 
 <file path=customXml/itemProps3.xml><?xml version="1.0" encoding="utf-8"?>
-<ds:datastoreItem xmlns:ds="http://schemas.openxmlformats.org/officeDocument/2006/customXml" ds:itemID="{3B87583E-DB31-48EB-83CE-80DBB87A54E6}">
+<ds:datastoreItem xmlns:ds="http://schemas.openxmlformats.org/officeDocument/2006/customXml" ds:itemID="{534356DD-AA99-42B8-A412-9EC9942A65C7}">
   <ds:schemaRefs>
-    <ds:schemaRef ds:uri="http://schemas.microsoft.com/sharepoint/v3/contenttype/forms"/>
+    <ds:schemaRef ds:uri="http://schemas.microsoft.com/office/2006/metadata/properties"/>
   </ds:schemaRefs>
 </ds:datastoreItem>
 </file>
 
 <file path=customXml/itemProps4.xml><?xml version="1.0" encoding="utf-8"?>
-<ds:datastoreItem xmlns:ds="http://schemas.openxmlformats.org/officeDocument/2006/customXml" ds:itemID="{56413578-95AF-4528-B49D-1DA411DB3352}">
+<ds:datastoreItem xmlns:ds="http://schemas.openxmlformats.org/officeDocument/2006/customXml" ds:itemID="{F7B9B811-78E4-48EC-99C9-4080CBC85284}">
   <ds:schemaRefs>
     <ds:schemaRef ds:uri="http://schemas.openxmlformats.org/officeDocument/2006/bibliography"/>
   </ds:schemaRefs>

</xml_diff>